<commit_message>
Deploying to gh-pages from @ 0jaehunny0/0jaehunny0.github.io@5060f9386abd45e4aa5edcf8178002516a51ce1f 🚀
</commit_message>
<xml_diff>
--- a/assets/pdf/Jaeheon Kwak - CV.docx
+++ b/assets/pdf/Jaeheon Kwak - CV.docx
@@ -1092,22 +1092,6 @@
           <w:b/>
           <w:sz w:val="22"/>
         </w:rPr>
-        <w:t>M</w:t>
-      </w:r>
-      <w:r>
-        <w:rPr>
-          <w:rFonts w:ascii="Calibri" w:eastAsia="맑은 고딕" w:hAnsi="Calibri" w:cs="Calibri"/>
-          <w:b/>
-          <w:sz w:val="22"/>
-        </w:rPr>
-        <w:t xml:space="preserve">anagement </w:t>
-      </w:r>
-      <w:r>
-        <w:rPr>
-          <w:rFonts w:ascii="Calibri" w:eastAsia="맑은 고딕" w:hAnsi="Calibri" w:cs="Calibri"/>
-          <w:b/>
-          <w:sz w:val="22"/>
-        </w:rPr>
         <w:t>S</w:t>
       </w:r>
       <w:r>
@@ -1135,7 +1119,7 @@
           <w:i/>
           <w:sz w:val="22"/>
         </w:rPr>
-        <w:t>B</w:t>
+        <w:t>b</w:t>
       </w:r>
       <w:r>
         <w:rPr>
@@ -1200,14 +1184,6 @@
           <w:sz w:val="22"/>
         </w:rPr>
         <w:t>, battery usage pattern</w:t>
-      </w:r>
-      <w:r>
-        <w:rPr>
-          <w:rFonts w:ascii="Calibri" w:eastAsia="맑은 고딕" w:hAnsi="Calibri" w:cs="Calibri"/>
-          <w:i/>
-          <w:sz w:val="22"/>
-        </w:rPr>
-        <w:t xml:space="preserve"> analysis</w:t>
       </w:r>
     </w:p>
     <w:p>
@@ -1269,15 +1245,39 @@
           <w:i/>
           <w:sz w:val="22"/>
         </w:rPr>
-        <w:t xml:space="preserve">Android AOSP &amp; kernel, user </w:t>
-      </w:r>
-      <w:r>
-        <w:rPr>
-          <w:rFonts w:ascii="Calibri" w:hAnsi="Calibri" w:cs="Calibri"/>
-          <w:i/>
-          <w:sz w:val="22"/>
-        </w:rPr>
-        <w:t xml:space="preserve">experience </w:t>
+        <w:t>a</w:t>
+      </w:r>
+      <w:r>
+        <w:rPr>
+          <w:rFonts w:ascii="Calibri" w:hAnsi="Calibri" w:cs="Calibri"/>
+          <w:i/>
+          <w:sz w:val="22"/>
+        </w:rPr>
+        <w:t xml:space="preserve">ndroid AOSP &amp; kernel, user </w:t>
+      </w:r>
+      <w:r>
+        <w:rPr>
+          <w:rFonts w:ascii="Calibri" w:hAnsi="Calibri" w:cs="Calibri"/>
+          <w:i/>
+          <w:sz w:val="22"/>
+        </w:rPr>
+        <w:t>experience</w:t>
+      </w:r>
+      <w:r>
+        <w:rPr>
+          <w:rFonts w:ascii="Calibri" w:hAnsi="Calibri" w:cs="Calibri"/>
+          <w:i/>
+          <w:sz w:val="22"/>
+        </w:rPr>
+        <w:t>, DVFS</w:t>
+      </w:r>
+      <w:r>
+        <w:rPr>
+          <w:rFonts w:ascii="Calibri" w:hAnsi="Calibri" w:cs="Calibri"/>
+          <w:i/>
+          <w:sz w:val="22"/>
+        </w:rPr>
+        <w:t xml:space="preserve"> </w:t>
       </w:r>
       <w:r>
         <w:rPr>
@@ -1317,7 +1317,15 @@
           <w:i/>
           <w:sz w:val="22"/>
         </w:rPr>
-        <w:t>Real-time scheduling</w:t>
+        <w:t>r</w:t>
+      </w:r>
+      <w:r>
+        <w:rPr>
+          <w:rFonts w:ascii="Calibri" w:hAnsi="Calibri" w:cs="Calibri"/>
+          <w:i/>
+          <w:sz w:val="22"/>
+        </w:rPr>
+        <w:t>eal-time scheduling</w:t>
       </w:r>
     </w:p>
     <w:p>
@@ -1367,6 +1375,7 @@
       <w:r>
         <w:rPr>
           <w:rFonts w:ascii="Calibri" w:hAnsi="Calibri" w:cs="Calibri"/>
+          <w:i/>
           <w:sz w:val="22"/>
         </w:rPr>
         <w:t xml:space="preserve">    </w:t>
@@ -1377,23 +1386,23 @@
           <w:i/>
           <w:sz w:val="22"/>
         </w:rPr>
-        <w:t>Bayesian optimization</w:t>
-      </w:r>
-      <w:r>
-        <w:rPr>
-          <w:rFonts w:ascii="Calibri" w:hAnsi="Calibri" w:cs="Calibri"/>
-          <w:i/>
-          <w:sz w:val="22"/>
-        </w:rPr>
-        <w:t>,</w:t>
-      </w:r>
-      <w:r>
-        <w:rPr>
-          <w:rFonts w:ascii="Calibri" w:hAnsi="Calibri" w:cs="Calibri"/>
-          <w:i/>
-          <w:sz w:val="22"/>
-        </w:rPr>
-        <w:t xml:space="preserve"> feature engineering, convex optimization, adversarial attack, TensorFlow, </w:t>
+        <w:t>T</w:t>
+      </w:r>
+      <w:r>
+        <w:rPr>
+          <w:rFonts w:ascii="Calibri" w:hAnsi="Calibri" w:cs="Calibri"/>
+          <w:i/>
+          <w:sz w:val="22"/>
+        </w:rPr>
+        <w:t>orch, TensorFlow,</w:t>
+      </w:r>
+      <w:r>
+        <w:rPr>
+          <w:rFonts w:ascii="Calibri" w:hAnsi="Calibri" w:cs="Calibri"/>
+          <w:i/>
+          <w:sz w:val="22"/>
+        </w:rPr>
+        <w:t xml:space="preserve"> </w:t>
       </w:r>
       <w:proofErr w:type="spellStart"/>
       <w:r>
@@ -1405,6 +1414,30 @@
         <w:t>XGBoost</w:t>
       </w:r>
       <w:proofErr w:type="spellEnd"/>
+      <w:r>
+        <w:rPr>
+          <w:rFonts w:ascii="Calibri" w:hAnsi="Calibri" w:cs="Calibri"/>
+          <w:i/>
+          <w:sz w:val="22"/>
+        </w:rPr>
+        <w:t xml:space="preserve">, </w:t>
+      </w:r>
+      <w:r>
+        <w:rPr>
+          <w:rFonts w:ascii="Calibri" w:hAnsi="Calibri" w:cs="Calibri"/>
+          <w:i/>
+          <w:sz w:val="22"/>
+        </w:rPr>
+        <w:t>convex optimization</w:t>
+      </w:r>
+      <w:r>
+        <w:rPr>
+          <w:rFonts w:ascii="Calibri" w:hAnsi="Calibri" w:cs="Calibri"/>
+          <w:i/>
+          <w:sz w:val="22"/>
+        </w:rPr>
+        <w:t>, reinforcement learning, adversarial attack, feature engineering</w:t>
+      </w:r>
     </w:p>
     <w:p>
       <w:pPr>
@@ -2063,33 +2096,15 @@
           <w:b/>
           <w:sz w:val="22"/>
         </w:rPr>
-        <w:t xml:space="preserve"> </w:t>
-      </w:r>
-      <w:bookmarkStart w:id="0" w:name="_GoBack"/>
-      <w:bookmarkEnd w:id="0"/>
+        <w:t xml:space="preserve"> (RTSS</w:t>
+      </w:r>
       <w:r>
         <w:rPr>
           <w:rFonts w:ascii="Calibri" w:eastAsia="맑은 고딕" w:hAnsi="Calibri" w:cs="Calibri"/>
           <w:b/>
           <w:sz w:val="22"/>
         </w:rPr>
-        <w:t>(RTSS</w:t>
-      </w:r>
-      <w:r>
-        <w:rPr>
-          <w:rFonts w:ascii="Calibri" w:eastAsia="맑은 고딕" w:hAnsi="Calibri" w:cs="Calibri"/>
-          <w:b/>
-          <w:sz w:val="22"/>
-        </w:rPr>
-        <w:t xml:space="preserve"> </w:t>
-      </w:r>
-      <w:r>
-        <w:rPr>
-          <w:rFonts w:ascii="Calibri" w:eastAsia="맑은 고딕" w:hAnsi="Calibri" w:cs="Calibri"/>
-          <w:b/>
-          <w:sz w:val="22"/>
-        </w:rPr>
-        <w:t>&amp; others</w:t>
+        <w:t xml:space="preserve"> &amp; others</w:t>
       </w:r>
       <w:r>
         <w:rPr>
@@ -2378,14 +2393,21 @@
           <w:rFonts w:ascii="Calibri" w:eastAsia="맑은 고딕" w:hAnsi="Calibri" w:cs="Calibri"/>
           <w:sz w:val="22"/>
         </w:rPr>
-        <w:t>Real-time systems</w:t>
-      </w:r>
-      <w:r>
-        <w:rPr>
-          <w:rFonts w:ascii="Calibri" w:eastAsia="맑은 고딕" w:hAnsi="Calibri" w:cs="Calibri"/>
-          <w:sz w:val="22"/>
-        </w:rPr>
-        <w:t xml:space="preserve"> top-tier </w:t>
+        <w:t xml:space="preserve">real-time systems </w:t>
+      </w:r>
+      <w:r>
+        <w:rPr>
+          <w:rFonts w:ascii="Calibri" w:eastAsia="맑은 고딕" w:hAnsi="Calibri" w:cs="Calibri"/>
+          <w:sz w:val="22"/>
+        </w:rPr>
+        <w:t>top-tier</w:t>
+      </w:r>
+      <w:r>
+        <w:rPr>
+          <w:rFonts w:ascii="Calibri" w:eastAsia="맑은 고딕" w:hAnsi="Calibri" w:cs="Calibri"/>
+          <w:sz w:val="22"/>
+        </w:rPr>
+        <w:t xml:space="preserve"> </w:t>
       </w:r>
       <w:r>
         <w:rPr>
@@ -2408,7 +2430,7 @@
         <w:spacing w:after="0" w:line="288" w:lineRule="auto"/>
         <w:ind w:leftChars="0" w:left="560"/>
         <w:rPr>
-          <w:rFonts w:ascii="Calibri" w:eastAsia="맑은 고딕" w:hAnsi="Calibri" w:cs="Calibri" w:hint="eastAsia"/>
+          <w:rFonts w:ascii="Calibri" w:eastAsia="맑은 고딕" w:hAnsi="Calibri" w:cs="Calibri"/>
           <w:sz w:val="22"/>
         </w:rPr>
       </w:pPr>
@@ -2461,7 +2483,30 @@
           <w:sz w:val="22"/>
         </w:rPr>
         <w:br/>
-        <w:t>Under review, IoT top-tier journal, 2024</w:t>
+        <w:t xml:space="preserve">Under review, </w:t>
+      </w:r>
+      <w:r>
+        <w:rPr>
+          <w:rFonts w:ascii="Calibri" w:eastAsia="맑은 고딕" w:hAnsi="Calibri" w:cs="Calibri"/>
+          <w:sz w:val="22"/>
+        </w:rPr>
+        <w:t>mobile systems</w:t>
+      </w:r>
+      <w:r>
+        <w:rPr>
+          <w:rFonts w:ascii="Calibri" w:eastAsia="맑은 고딕" w:hAnsi="Calibri" w:cs="Calibri"/>
+          <w:sz w:val="22"/>
+        </w:rPr>
+        <w:t xml:space="preserve"> </w:t>
+      </w:r>
+      <w:bookmarkStart w:id="0" w:name="_GoBack"/>
+      <w:bookmarkEnd w:id="0"/>
+      <w:r>
+        <w:rPr>
+          <w:rFonts w:ascii="Calibri" w:eastAsia="맑은 고딕" w:hAnsi="Calibri" w:cs="Calibri"/>
+          <w:sz w:val="22"/>
+        </w:rPr>
+        <w:t>top-tier journal, 2024</w:t>
       </w:r>
       <w:r>
         <w:rPr>
@@ -2491,7 +2536,7 @@
           <w:b/>
           <w:sz w:val="22"/>
         </w:rPr>
-        <w:t>(Anonymized title)</w:t>
+        <w:t>RAC+: Supporting Reconfiguration-Assisted Charging for Large-Scale Battery Systems</w:t>
       </w:r>
       <w:r>
         <w:rPr>
@@ -2499,15 +2544,26 @@
           <w:b/>
           <w:sz w:val="22"/>
         </w:rPr>
-        <w:t xml:space="preserve"> Reconfiguring battery connections for charging</w:t>
-      </w:r>
-      <w:r>
-        <w:rPr>
-          <w:rFonts w:ascii="Calibri" w:eastAsia="맑은 고딕" w:hAnsi="Calibri" w:cs="Calibri"/>
-          <w:sz w:val="22"/>
-        </w:rPr>
         <w:br/>
       </w:r>
+      <w:proofErr w:type="spellStart"/>
+      <w:r>
+        <w:rPr>
+          <w:rFonts w:ascii="Calibri" w:eastAsia="맑은 고딕" w:hAnsi="Calibri" w:cs="Calibri"/>
+          <w:i/>
+          <w:sz w:val="22"/>
+        </w:rPr>
+        <w:t>Kyunghoon</w:t>
+      </w:r>
+      <w:proofErr w:type="spellEnd"/>
+      <w:r>
+        <w:rPr>
+          <w:rFonts w:ascii="Calibri" w:eastAsia="맑은 고딕" w:hAnsi="Calibri" w:cs="Calibri"/>
+          <w:i/>
+          <w:sz w:val="22"/>
+        </w:rPr>
+        <w:t xml:space="preserve"> Kim, </w:t>
+      </w:r>
       <w:r>
         <w:rPr>
           <w:rFonts w:ascii="Calibri" w:eastAsia="맑은 고딕" w:hAnsi="Calibri" w:cs="Calibri"/>
@@ -2515,16 +2571,33 @@
           <w:sz w:val="22"/>
           <w:u w:val="single"/>
         </w:rPr>
-        <w:t>2n</w:t>
-      </w:r>
-      <w:r>
-        <w:rPr>
-          <w:rFonts w:ascii="Calibri" w:eastAsia="맑은 고딕" w:hAnsi="Calibri" w:cs="Calibri"/>
-          <w:i/>
-          <w:sz w:val="22"/>
-          <w:u w:val="single"/>
-        </w:rPr>
-        <w:t>d author</w:t>
+        <w:t>Jaeheon Kwak</w:t>
+      </w:r>
+      <w:r>
+        <w:rPr>
+          <w:rFonts w:ascii="Calibri" w:eastAsia="맑은 고딕" w:hAnsi="Calibri" w:cs="Calibri"/>
+          <w:i/>
+          <w:sz w:val="22"/>
+        </w:rPr>
+        <w:t xml:space="preserve">, and </w:t>
+      </w:r>
+      <w:proofErr w:type="spellStart"/>
+      <w:r>
+        <w:rPr>
+          <w:rFonts w:ascii="Calibri" w:eastAsia="맑은 고딕" w:hAnsi="Calibri" w:cs="Calibri"/>
+          <w:i/>
+          <w:sz w:val="22"/>
+        </w:rPr>
+        <w:t>Jinkyu</w:t>
+      </w:r>
+      <w:proofErr w:type="spellEnd"/>
+      <w:r>
+        <w:rPr>
+          <w:rFonts w:ascii="Calibri" w:eastAsia="맑은 고딕" w:hAnsi="Calibri" w:cs="Calibri"/>
+          <w:i/>
+          <w:sz w:val="22"/>
+        </w:rPr>
+        <w:t xml:space="preserve"> Lee</w:t>
       </w:r>
       <w:r>
         <w:rPr>
@@ -2539,21 +2612,7 @@
           <w:rFonts w:ascii="Calibri" w:eastAsia="맑은 고딕" w:hAnsi="Calibri" w:cs="Calibri"/>
           <w:sz w:val="22"/>
         </w:rPr>
-        <w:t xml:space="preserve">Under review, </w:t>
-      </w:r>
-      <w:r>
-        <w:rPr>
-          <w:rFonts w:ascii="Calibri" w:eastAsia="맑은 고딕" w:hAnsi="Calibri" w:cs="Calibri"/>
-          <w:sz w:val="22"/>
-        </w:rPr>
-        <w:t>Industrial Informatics</w:t>
-      </w:r>
-      <w:r>
-        <w:rPr>
-          <w:rFonts w:ascii="Calibri" w:eastAsia="맑은 고딕" w:hAnsi="Calibri" w:cs="Calibri"/>
-          <w:sz w:val="22"/>
-        </w:rPr>
-        <w:t xml:space="preserve"> top-tier </w:t>
+        <w:t xml:space="preserve">IEEE Transactions on Industrial </w:t>
       </w:r>
       <w:proofErr w:type="gramStart"/>
       <w:r>
@@ -2561,7 +2620,14 @@
           <w:rFonts w:ascii="Calibri" w:eastAsia="맑은 고딕" w:hAnsi="Calibri" w:cs="Calibri"/>
           <w:sz w:val="22"/>
         </w:rPr>
-        <w:t xml:space="preserve">journal </w:t>
+        <w:t>Informatics</w:t>
+      </w:r>
+      <w:r>
+        <w:rPr>
+          <w:rFonts w:ascii="Calibri" w:eastAsia="맑은 고딕" w:hAnsi="Calibri" w:cs="Calibri"/>
+          <w:sz w:val="22"/>
+        </w:rPr>
+        <w:t xml:space="preserve"> </w:t>
       </w:r>
       <w:r>
         <w:rPr>
@@ -2604,17 +2670,28 @@
           <w:sz w:val="22"/>
         </w:rPr>
       </w:pPr>
+      <w:proofErr w:type="spellStart"/>
       <w:r>
         <w:rPr>
           <w:rFonts w:ascii="Calibri" w:eastAsia="맑은 고딕" w:hAnsi="Calibri" w:cs="Calibri"/>
           <w:b/>
           <w:sz w:val="22"/>
         </w:rPr>
-        <w:t>(Anonymized title) Energy consumption prediction for alleviating low-battery anxiety in mobile systems</w:t>
-      </w:r>
-      <w:r>
-        <w:rPr>
-          <w:rFonts w:ascii="Calibri" w:eastAsia="맑은 고딕" w:hAnsi="Calibri" w:cs="Calibri"/>
+        <w:t>Serenus</w:t>
+      </w:r>
+      <w:proofErr w:type="spellEnd"/>
+      <w:r>
+        <w:rPr>
+          <w:rFonts w:ascii="Calibri" w:eastAsia="맑은 고딕" w:hAnsi="Calibri" w:cs="Calibri"/>
+          <w:b/>
+          <w:sz w:val="22"/>
+        </w:rPr>
+        <w:t>: Alleviating Low-Battery Anxiety Through Real-time Accurate and User-Friendly Energy Consumption Prediction of Mobile Applications</w:t>
+      </w:r>
+      <w:r>
+        <w:rPr>
+          <w:rFonts w:ascii="Calibri" w:eastAsia="맑은 고딕" w:hAnsi="Calibri" w:cs="Calibri"/>
+          <w:b/>
           <w:sz w:val="22"/>
         </w:rPr>
         <w:br/>
@@ -2624,9 +2701,115 @@
           <w:rFonts w:ascii="Calibri" w:eastAsia="맑은 고딕" w:hAnsi="Calibri" w:cs="Calibri"/>
           <w:i/>
           <w:sz w:val="22"/>
+        </w:rPr>
+        <w:t xml:space="preserve">Sera Lee*, </w:t>
+      </w:r>
+      <w:proofErr w:type="spellStart"/>
+      <w:r>
+        <w:rPr>
+          <w:rFonts w:ascii="Calibri" w:eastAsia="맑은 고딕" w:hAnsi="Calibri" w:cs="Calibri"/>
+          <w:i/>
+          <w:sz w:val="22"/>
+        </w:rPr>
+        <w:t>Dae</w:t>
+      </w:r>
+      <w:proofErr w:type="spellEnd"/>
+      <w:r>
+        <w:rPr>
+          <w:rFonts w:ascii="Calibri" w:eastAsia="맑은 고딕" w:hAnsi="Calibri" w:cs="Calibri"/>
+          <w:i/>
+          <w:sz w:val="22"/>
+        </w:rPr>
+        <w:t xml:space="preserve"> R. </w:t>
+      </w:r>
+      <w:proofErr w:type="spellStart"/>
+      <w:r>
+        <w:rPr>
+          <w:rFonts w:ascii="Calibri" w:eastAsia="맑은 고딕" w:hAnsi="Calibri" w:cs="Calibri"/>
+          <w:i/>
+          <w:sz w:val="22"/>
+        </w:rPr>
+        <w:t>Jeong</w:t>
+      </w:r>
+      <w:proofErr w:type="spellEnd"/>
+      <w:r>
+        <w:rPr>
+          <w:rFonts w:ascii="Calibri" w:eastAsia="맑은 고딕" w:hAnsi="Calibri" w:cs="Calibri"/>
+          <w:i/>
+          <w:sz w:val="22"/>
+        </w:rPr>
+        <w:t xml:space="preserve">*, </w:t>
+      </w:r>
+      <w:proofErr w:type="spellStart"/>
+      <w:r>
+        <w:rPr>
+          <w:rFonts w:ascii="Calibri" w:eastAsia="맑은 고딕" w:hAnsi="Calibri" w:cs="Calibri"/>
+          <w:i/>
+          <w:sz w:val="22"/>
+        </w:rPr>
+        <w:t>Junyoung</w:t>
+      </w:r>
+      <w:proofErr w:type="spellEnd"/>
+      <w:r>
+        <w:rPr>
+          <w:rFonts w:ascii="Calibri" w:eastAsia="맑은 고딕" w:hAnsi="Calibri" w:cs="Calibri"/>
+          <w:i/>
+          <w:sz w:val="22"/>
+        </w:rPr>
+        <w:t xml:space="preserve"> Choi, </w:t>
+      </w:r>
+      <w:r>
+        <w:rPr>
+          <w:rFonts w:ascii="Calibri" w:eastAsia="맑은 고딕" w:hAnsi="Calibri" w:cs="Calibri"/>
+          <w:i/>
+          <w:sz w:val="22"/>
           <w:u w:val="single"/>
         </w:rPr>
-        <w:t>3rd author</w:t>
+        <w:t>Jaeheon Kwak</w:t>
+      </w:r>
+      <w:r>
+        <w:rPr>
+          <w:rFonts w:ascii="Calibri" w:eastAsia="맑은 고딕" w:hAnsi="Calibri" w:cs="Calibri"/>
+          <w:i/>
+          <w:sz w:val="22"/>
+        </w:rPr>
+        <w:t xml:space="preserve">, </w:t>
+      </w:r>
+      <w:proofErr w:type="spellStart"/>
+      <w:r>
+        <w:rPr>
+          <w:rFonts w:ascii="Calibri" w:eastAsia="맑은 고딕" w:hAnsi="Calibri" w:cs="Calibri"/>
+          <w:i/>
+          <w:sz w:val="22"/>
+        </w:rPr>
+        <w:t>Seoyun</w:t>
+      </w:r>
+      <w:proofErr w:type="spellEnd"/>
+      <w:r>
+        <w:rPr>
+          <w:rFonts w:ascii="Calibri" w:eastAsia="맑은 고딕" w:hAnsi="Calibri" w:cs="Calibri"/>
+          <w:i/>
+          <w:sz w:val="22"/>
+        </w:rPr>
+        <w:t xml:space="preserve"> son, Jean Y. Song, </w:t>
+      </w:r>
+      <w:proofErr w:type="spellStart"/>
+      <w:r>
+        <w:rPr>
+          <w:rFonts w:ascii="Calibri" w:eastAsia="맑은 고딕" w:hAnsi="Calibri" w:cs="Calibri"/>
+          <w:i/>
+          <w:sz w:val="22"/>
+        </w:rPr>
+        <w:t>Insik</w:t>
+      </w:r>
+      <w:proofErr w:type="spellEnd"/>
+      <w:r>
+        <w:rPr>
+          <w:rFonts w:ascii="Calibri" w:eastAsia="맑은 고딕" w:hAnsi="Calibri" w:cs="Calibri"/>
+          <w:i/>
+          <w:sz w:val="22"/>
+        </w:rPr>
+        <w:t xml:space="preserve"> Shin</w:t>
       </w:r>
       <w:r>
         <w:rPr>
@@ -2641,7 +2824,35 @@
           <w:rFonts w:ascii="Calibri" w:eastAsia="맑은 고딕" w:hAnsi="Calibri" w:cs="Calibri"/>
           <w:sz w:val="22"/>
         </w:rPr>
-        <w:t>Under review, HCI top-tier conference, 2024</w:t>
+        <w:t>ACM Symposium on User Interface Software and Technology</w:t>
+      </w:r>
+      <w:r>
+        <w:rPr>
+          <w:rFonts w:ascii="Calibri" w:eastAsia="맑은 고딕" w:hAnsi="Calibri" w:cs="Calibri"/>
+          <w:sz w:val="22"/>
+        </w:rPr>
+        <w:t xml:space="preserve"> (UIST)</w:t>
+      </w:r>
+      <w:r>
+        <w:rPr>
+          <w:rFonts w:ascii="Calibri" w:eastAsia="맑은 고딕" w:hAnsi="Calibri" w:cs="Calibri"/>
+          <w:sz w:val="22"/>
+        </w:rPr>
+        <w:t>, 2024</w:t>
+      </w:r>
+      <w:r>
+        <w:rPr>
+          <w:rFonts w:ascii="Calibri" w:eastAsia="맑은 고딕" w:hAnsi="Calibri" w:cs="Calibri"/>
+          <w:sz w:val="22"/>
+        </w:rPr>
+        <w:br/>
+      </w:r>
+      <w:r>
+        <w:rPr>
+          <w:rFonts w:ascii="Calibri" w:eastAsia="맑은 고딕" w:hAnsi="Calibri" w:cs="Calibri"/>
+          <w:sz w:val="22"/>
+        </w:rPr>
+        <w:t>* co-first authors</w:t>
       </w:r>
     </w:p>
     <w:p>
@@ -5319,7 +5530,7 @@
   <w:style w:type="paragraph" w:default="1" w:styleId="a">
     <w:name w:val="Normal"/>
     <w:qFormat/>
-    <w:rsid w:val="00D213AF"/>
+    <w:rsid w:val="00C325D6"/>
     <w:pPr>
       <w:widowControl w:val="0"/>
       <w:wordWrap w:val="0"/>
@@ -5795,7 +6006,7 @@
 </file>
 
 <file path=customXml/itemProps1.xml><?xml version="1.0" encoding="utf-8"?>
-<ds:datastoreItem xmlns:ds="http://schemas.openxmlformats.org/officeDocument/2006/customXml" ds:itemID="{C0BE307B-46B2-498E-855D-E3845626077D}">
+<ds:datastoreItem xmlns:ds="http://schemas.openxmlformats.org/officeDocument/2006/customXml" ds:itemID="{E64471C4-554F-4F28-B391-C9ED936E8253}">
   <ds:schemaRefs>
     <ds:schemaRef ds:uri="http://schemas.openxmlformats.org/officeDocument/2006/bibliography"/>
   </ds:schemaRefs>

</xml_diff>

<commit_message>
Deploying to gh-pages from @ 0jaehunny0/0jaehunny0.github.io@a03abc6e48a0d2e1c2715340fcf41285b67539d5 🚀
</commit_message>
<xml_diff>
--- a/assets/pdf/Jaeheon Kwak - CV.docx
+++ b/assets/pdf/Jaeheon Kwak - CV.docx
@@ -1102,6 +1102,14 @@
         </w:rPr>
         <w:t>ystems</w:t>
       </w:r>
+      <w:r>
+        <w:rPr>
+          <w:rFonts w:ascii="Calibri" w:eastAsia="맑은 고딕" w:hAnsi="Calibri" w:cs="Calibri"/>
+          <w:b/>
+          <w:sz w:val="22"/>
+        </w:rPr>
+        <w:t>:</w:t>
+      </w:r>
     </w:p>
     <w:p>
       <w:pPr>
@@ -1119,7 +1127,7 @@
           <w:i/>
           <w:sz w:val="22"/>
         </w:rPr>
-        <w:t>b</w:t>
+        <w:t>B</w:t>
       </w:r>
       <w:r>
         <w:rPr>
@@ -1228,6 +1236,14 @@
         </w:rPr>
         <w:t xml:space="preserve"> Systems</w:t>
       </w:r>
+      <w:r>
+        <w:rPr>
+          <w:rFonts w:ascii="Calibri" w:eastAsia="맑은 고딕" w:hAnsi="Calibri" w:cs="Calibri"/>
+          <w:b/>
+          <w:sz w:val="22"/>
+        </w:rPr>
+        <w:t>:</w:t>
+      </w:r>
     </w:p>
     <w:p>
       <w:pPr>
@@ -1245,7 +1261,7 @@
           <w:i/>
           <w:sz w:val="22"/>
         </w:rPr>
-        <w:t>a</w:t>
+        <w:t>A</w:t>
       </w:r>
       <w:r>
         <w:rPr>
@@ -1360,50 +1376,70 @@
           <w:b/>
           <w:sz w:val="22"/>
         </w:rPr>
+        <w:t>:</w:t>
+      </w:r>
+      <w:bookmarkStart w:id="0" w:name="_GoBack"/>
+      <w:bookmarkEnd w:id="0"/>
+    </w:p>
+    <w:p>
+      <w:pPr>
+        <w:spacing w:after="0" w:line="288" w:lineRule="auto"/>
+        <w:rPr>
+          <w:rFonts w:ascii="Calibri" w:hAnsi="Calibri" w:cs="Calibri"/>
+          <w:i/>
+          <w:sz w:val="22"/>
+        </w:rPr>
+      </w:pPr>
+      <w:r>
+        <w:rPr>
+          <w:rFonts w:ascii="Calibri" w:hAnsi="Calibri" w:cs="Calibri"/>
+          <w:i/>
+          <w:sz w:val="22"/>
+        </w:rPr>
+        <w:t xml:space="preserve">    </w:t>
+      </w:r>
+      <w:proofErr w:type="spellStart"/>
+      <w:r>
+        <w:rPr>
+          <w:rFonts w:ascii="Calibri" w:hAnsi="Calibri" w:cs="Calibri"/>
+          <w:i/>
+          <w:sz w:val="22"/>
+        </w:rPr>
+        <w:t>Py</w:t>
+      </w:r>
+      <w:r>
+        <w:rPr>
+          <w:rFonts w:ascii="Calibri" w:hAnsi="Calibri" w:cs="Calibri"/>
+          <w:i/>
+          <w:sz w:val="22"/>
+        </w:rPr>
+        <w:t>T</w:t>
+      </w:r>
+      <w:r>
+        <w:rPr>
+          <w:rFonts w:ascii="Calibri" w:hAnsi="Calibri" w:cs="Calibri"/>
+          <w:i/>
+          <w:sz w:val="22"/>
+        </w:rPr>
+        <w:t>orch</w:t>
+      </w:r>
+      <w:proofErr w:type="spellEnd"/>
+      <w:r>
+        <w:rPr>
+          <w:rFonts w:ascii="Calibri" w:hAnsi="Calibri" w:cs="Calibri"/>
+          <w:i/>
+          <w:sz w:val="22"/>
+        </w:rPr>
+        <w:t>, TensorFlow,</w:t>
+      </w:r>
+      <w:r>
+        <w:rPr>
+          <w:rFonts w:ascii="Calibri" w:hAnsi="Calibri" w:cs="Calibri"/>
+          <w:i/>
+          <w:sz w:val="22"/>
+        </w:rPr>
         <w:t xml:space="preserve"> </w:t>
       </w:r>
-    </w:p>
-    <w:p>
-      <w:pPr>
-        <w:spacing w:after="0" w:line="288" w:lineRule="auto"/>
-        <w:rPr>
-          <w:rFonts w:ascii="Calibri" w:hAnsi="Calibri" w:cs="Calibri"/>
-          <w:i/>
-          <w:sz w:val="22"/>
-        </w:rPr>
-      </w:pPr>
-      <w:r>
-        <w:rPr>
-          <w:rFonts w:ascii="Calibri" w:hAnsi="Calibri" w:cs="Calibri"/>
-          <w:i/>
-          <w:sz w:val="22"/>
-        </w:rPr>
-        <w:t xml:space="preserve">    </w:t>
-      </w:r>
-      <w:r>
-        <w:rPr>
-          <w:rFonts w:ascii="Calibri" w:hAnsi="Calibri" w:cs="Calibri"/>
-          <w:i/>
-          <w:sz w:val="22"/>
-        </w:rPr>
-        <w:t>T</w:t>
-      </w:r>
-      <w:r>
-        <w:rPr>
-          <w:rFonts w:ascii="Calibri" w:hAnsi="Calibri" w:cs="Calibri"/>
-          <w:i/>
-          <w:sz w:val="22"/>
-        </w:rPr>
-        <w:t>orch, TensorFlow,</w:t>
-      </w:r>
-      <w:r>
-        <w:rPr>
-          <w:rFonts w:ascii="Calibri" w:hAnsi="Calibri" w:cs="Calibri"/>
-          <w:i/>
-          <w:sz w:val="22"/>
-        </w:rPr>
-        <w:t xml:space="preserve"> </w:t>
-      </w:r>
       <w:proofErr w:type="spellStart"/>
       <w:r>
         <w:rPr>
@@ -1436,7 +1472,7 @@
           <w:i/>
           <w:sz w:val="22"/>
         </w:rPr>
-        <w:t>, reinforcement learning, adversarial attack, feature engineering</w:t>
+        <w:t>, reinforcement learning, feature engineering</w:t>
       </w:r>
     </w:p>
     <w:p>
@@ -2349,7 +2385,7 @@
           <w:b/>
           <w:sz w:val="22"/>
         </w:rPr>
-        <w:t>Real-time scheduling for battery swap stations</w:t>
+        <w:t>Reinforcement learning-based DVFS for mobile systems</w:t>
       </w:r>
     </w:p>
     <w:p>
@@ -2393,7 +2429,14 @@
           <w:rFonts w:ascii="Calibri" w:eastAsia="맑은 고딕" w:hAnsi="Calibri" w:cs="Calibri"/>
           <w:sz w:val="22"/>
         </w:rPr>
-        <w:t xml:space="preserve">real-time systems </w:t>
+        <w:t>design automation</w:t>
+      </w:r>
+      <w:r>
+        <w:rPr>
+          <w:rFonts w:ascii="Calibri" w:eastAsia="맑은 고딕" w:hAnsi="Calibri" w:cs="Calibri"/>
+          <w:sz w:val="22"/>
+        </w:rPr>
+        <w:t xml:space="preserve"> </w:t>
       </w:r>
       <w:r>
         <w:rPr>
@@ -2407,14 +2450,7 @@
           <w:rFonts w:ascii="Calibri" w:eastAsia="맑은 고딕" w:hAnsi="Calibri" w:cs="Calibri"/>
           <w:sz w:val="22"/>
         </w:rPr>
-        <w:t xml:space="preserve"> </w:t>
-      </w:r>
-      <w:r>
-        <w:rPr>
-          <w:rFonts w:ascii="Calibri" w:eastAsia="맑은 고딕" w:hAnsi="Calibri" w:cs="Calibri"/>
-          <w:sz w:val="22"/>
-        </w:rPr>
-        <w:t>conference</w:t>
+        <w:t xml:space="preserve"> conference</w:t>
       </w:r>
       <w:r>
         <w:rPr>
@@ -2423,17 +2459,13 @@
         </w:rPr>
         <w:t>, 2024</w:t>
       </w:r>
-    </w:p>
-    <w:p>
-      <w:pPr>
-        <w:pStyle w:val="a5"/>
-        <w:spacing w:after="0" w:line="288" w:lineRule="auto"/>
-        <w:ind w:leftChars="0" w:left="560"/>
-        <w:rPr>
-          <w:rFonts w:ascii="Calibri" w:eastAsia="맑은 고딕" w:hAnsi="Calibri" w:cs="Calibri"/>
-          <w:sz w:val="22"/>
-        </w:rPr>
-      </w:pPr>
+      <w:r>
+        <w:rPr>
+          <w:rFonts w:ascii="Calibri" w:eastAsia="맑은 고딕" w:hAnsi="Calibri" w:cs="Calibri"/>
+          <w:sz w:val="22"/>
+        </w:rPr>
+        <w:br/>
+      </w:r>
     </w:p>
     <w:p>
       <w:pPr>
@@ -2455,14 +2487,22 @@
           <w:b/>
           <w:sz w:val="22"/>
         </w:rPr>
-        <w:t>(Anonymized title) Heterogeneous battery systems for alleviating low-battery anxiety in mobile systems</w:t>
+        <w:t xml:space="preserve">(Anonymized title) </w:t>
+      </w:r>
+      <w:r>
+        <w:rPr>
+          <w:rFonts w:ascii="Calibri" w:eastAsia="맑은 고딕" w:hAnsi="Calibri" w:cs="Calibri"/>
+          <w:b/>
+          <w:sz w:val="22"/>
+        </w:rPr>
+        <w:t>Real-time scheduling for battery swap stations</w:t>
       </w:r>
     </w:p>
     <w:p>
       <w:pPr>
         <w:pStyle w:val="a5"/>
         <w:spacing w:after="0" w:line="288" w:lineRule="auto"/>
-        <w:ind w:leftChars="280" w:left="560"/>
+        <w:ind w:leftChars="0" w:left="560"/>
         <w:rPr>
           <w:rFonts w:ascii="Calibri" w:eastAsia="맑은 고딕" w:hAnsi="Calibri" w:cs="Calibri"/>
           <w:sz w:val="22"/>
@@ -2475,7 +2515,16 @@
           <w:sz w:val="22"/>
           <w:u w:val="single"/>
         </w:rPr>
-        <w:t>1st author</w:t>
+        <w:t>1</w:t>
+      </w:r>
+      <w:r>
+        <w:rPr>
+          <w:rFonts w:ascii="Calibri" w:eastAsia="맑은 고딕" w:hAnsi="Calibri" w:cs="Calibri"/>
+          <w:i/>
+          <w:sz w:val="22"/>
+          <w:u w:val="single"/>
+        </w:rPr>
+        <w:t>st author</w:t>
       </w:r>
       <w:r>
         <w:rPr>
@@ -2490,7 +2539,14 @@
           <w:rFonts w:ascii="Calibri" w:eastAsia="맑은 고딕" w:hAnsi="Calibri" w:cs="Calibri"/>
           <w:sz w:val="22"/>
         </w:rPr>
-        <w:t>mobile systems</w:t>
+        <w:t xml:space="preserve">real-time systems </w:t>
+      </w:r>
+      <w:r>
+        <w:rPr>
+          <w:rFonts w:ascii="Calibri" w:eastAsia="맑은 고딕" w:hAnsi="Calibri" w:cs="Calibri"/>
+          <w:sz w:val="22"/>
+        </w:rPr>
+        <w:t>top-tier</w:t>
       </w:r>
       <w:r>
         <w:rPr>
@@ -2499,22 +2555,31 @@
         </w:rPr>
         <w:t xml:space="preserve"> </w:t>
       </w:r>
-      <w:bookmarkStart w:id="0" w:name="_GoBack"/>
-      <w:bookmarkEnd w:id="0"/>
-      <w:r>
-        <w:rPr>
-          <w:rFonts w:ascii="Calibri" w:eastAsia="맑은 고딕" w:hAnsi="Calibri" w:cs="Calibri"/>
-          <w:sz w:val="22"/>
-        </w:rPr>
-        <w:t>top-tier journal, 2024</w:t>
-      </w:r>
-      <w:r>
-        <w:rPr>
-          <w:rFonts w:ascii="Calibri" w:eastAsia="맑은 고딕" w:hAnsi="Calibri" w:cs="Calibri"/>
-          <w:sz w:val="22"/>
-        </w:rPr>
-        <w:br/>
-      </w:r>
+      <w:r>
+        <w:rPr>
+          <w:rFonts w:ascii="Calibri" w:eastAsia="맑은 고딕" w:hAnsi="Calibri" w:cs="Calibri"/>
+          <w:sz w:val="22"/>
+        </w:rPr>
+        <w:t>conference</w:t>
+      </w:r>
+      <w:r>
+        <w:rPr>
+          <w:rFonts w:ascii="Calibri" w:eastAsia="맑은 고딕" w:hAnsi="Calibri" w:cs="Calibri"/>
+          <w:sz w:val="22"/>
+        </w:rPr>
+        <w:t>, 2024</w:t>
+      </w:r>
+    </w:p>
+    <w:p>
+      <w:pPr>
+        <w:pStyle w:val="a5"/>
+        <w:spacing w:after="0" w:line="288" w:lineRule="auto"/>
+        <w:ind w:leftChars="0" w:left="560"/>
+        <w:rPr>
+          <w:rFonts w:ascii="Calibri" w:eastAsia="맑은 고딕" w:hAnsi="Calibri" w:cs="Calibri"/>
+          <w:sz w:val="22"/>
+        </w:rPr>
+      </w:pPr>
     </w:p>
     <w:p>
       <w:pPr>
@@ -2536,125 +2601,64 @@
           <w:b/>
           <w:sz w:val="22"/>
         </w:rPr>
-        <w:t>RAC+: Supporting Reconfiguration-Assisted Charging for Large-Scale Battery Systems</w:t>
-      </w:r>
-      <w:r>
-        <w:rPr>
-          <w:rFonts w:ascii="Calibri" w:eastAsia="맑은 고딕" w:hAnsi="Calibri" w:cs="Calibri"/>
-          <w:b/>
-          <w:sz w:val="22"/>
-        </w:rPr>
-        <w:br/>
-      </w:r>
-      <w:proofErr w:type="spellStart"/>
-      <w:r>
-        <w:rPr>
-          <w:rFonts w:ascii="Calibri" w:eastAsia="맑은 고딕" w:hAnsi="Calibri" w:cs="Calibri"/>
-          <w:i/>
-          <w:sz w:val="22"/>
-        </w:rPr>
-        <w:t>Kyunghoon</w:t>
-      </w:r>
-      <w:proofErr w:type="spellEnd"/>
-      <w:r>
-        <w:rPr>
-          <w:rFonts w:ascii="Calibri" w:eastAsia="맑은 고딕" w:hAnsi="Calibri" w:cs="Calibri"/>
-          <w:i/>
-          <w:sz w:val="22"/>
-        </w:rPr>
-        <w:t xml:space="preserve"> Kim, </w:t>
-      </w:r>
-      <w:r>
-        <w:rPr>
-          <w:rFonts w:ascii="Calibri" w:eastAsia="맑은 고딕" w:hAnsi="Calibri" w:cs="Calibri"/>
-          <w:i/>
-          <w:sz w:val="22"/>
-          <w:u w:val="single"/>
-        </w:rPr>
-        <w:t>Jaeheon Kwak</w:t>
-      </w:r>
-      <w:r>
-        <w:rPr>
-          <w:rFonts w:ascii="Calibri" w:eastAsia="맑은 고딕" w:hAnsi="Calibri" w:cs="Calibri"/>
-          <w:i/>
-          <w:sz w:val="22"/>
-        </w:rPr>
-        <w:t xml:space="preserve">, and </w:t>
-      </w:r>
-      <w:proofErr w:type="spellStart"/>
-      <w:r>
-        <w:rPr>
-          <w:rFonts w:ascii="Calibri" w:eastAsia="맑은 고딕" w:hAnsi="Calibri" w:cs="Calibri"/>
-          <w:i/>
-          <w:sz w:val="22"/>
-        </w:rPr>
-        <w:t>Jinkyu</w:t>
-      </w:r>
-      <w:proofErr w:type="spellEnd"/>
-      <w:r>
-        <w:rPr>
-          <w:rFonts w:ascii="Calibri" w:eastAsia="맑은 고딕" w:hAnsi="Calibri" w:cs="Calibri"/>
-          <w:i/>
-          <w:sz w:val="22"/>
-        </w:rPr>
-        <w:t xml:space="preserve"> Lee</w:t>
-      </w:r>
-      <w:r>
-        <w:rPr>
-          <w:rFonts w:ascii="Calibri" w:eastAsia="맑은 고딕" w:hAnsi="Calibri" w:cs="Calibri"/>
-          <w:i/>
-          <w:sz w:val="22"/>
-        </w:rPr>
-        <w:br/>
-      </w:r>
-      <w:r>
-        <w:rPr>
-          <w:rFonts w:ascii="Calibri" w:eastAsia="맑은 고딕" w:hAnsi="Calibri" w:cs="Calibri"/>
-          <w:sz w:val="22"/>
-        </w:rPr>
-        <w:t xml:space="preserve">IEEE Transactions on Industrial </w:t>
-      </w:r>
-      <w:proofErr w:type="gramStart"/>
-      <w:r>
-        <w:rPr>
-          <w:rFonts w:ascii="Calibri" w:eastAsia="맑은 고딕" w:hAnsi="Calibri" w:cs="Calibri"/>
-          <w:sz w:val="22"/>
-        </w:rPr>
-        <w:t>Informatics</w:t>
-      </w:r>
-      <w:r>
-        <w:rPr>
-          <w:rFonts w:ascii="Calibri" w:eastAsia="맑은 고딕" w:hAnsi="Calibri" w:cs="Calibri"/>
-          <w:sz w:val="22"/>
-        </w:rPr>
-        <w:t xml:space="preserve"> </w:t>
-      </w:r>
-      <w:r>
-        <w:rPr>
-          <w:rFonts w:ascii="Calibri" w:eastAsia="맑은 고딕" w:hAnsi="Calibri" w:cs="Calibri"/>
-          <w:sz w:val="22"/>
-        </w:rPr>
-        <w:t>,</w:t>
-      </w:r>
-      <w:proofErr w:type="gramEnd"/>
-      <w:r>
-        <w:rPr>
-          <w:rFonts w:ascii="Calibri" w:eastAsia="맑은 고딕" w:hAnsi="Calibri" w:cs="Calibri"/>
-          <w:sz w:val="22"/>
-        </w:rPr>
-        <w:t xml:space="preserve"> 2024</w:t>
+        <w:t>(Anonymized title) Heterogeneous battery systems for alleviating low-battery anxiety in mobile systems</w:t>
       </w:r>
     </w:p>
     <w:p>
       <w:pPr>
         <w:pStyle w:val="a5"/>
         <w:spacing w:after="0" w:line="288" w:lineRule="auto"/>
-        <w:ind w:leftChars="0" w:left="560"/>
-        <w:rPr>
-          <w:rFonts w:ascii="Calibri" w:eastAsia="맑은 고딕" w:hAnsi="Calibri" w:cs="Calibri"/>
-          <w:sz w:val="22"/>
-        </w:rPr>
-      </w:pPr>
+        <w:ind w:leftChars="280" w:left="560"/>
+        <w:rPr>
+          <w:rFonts w:ascii="Calibri" w:eastAsia="맑은 고딕" w:hAnsi="Calibri" w:cs="Calibri"/>
+          <w:sz w:val="22"/>
+        </w:rPr>
+      </w:pPr>
+      <w:r>
+        <w:rPr>
+          <w:rFonts w:ascii="Calibri" w:eastAsia="맑은 고딕" w:hAnsi="Calibri" w:cs="Calibri"/>
+          <w:i/>
+          <w:sz w:val="22"/>
+          <w:u w:val="single"/>
+        </w:rPr>
+        <w:t>1st author</w:t>
+      </w:r>
+      <w:r>
+        <w:rPr>
+          <w:rFonts w:ascii="Calibri" w:eastAsia="맑은 고딕" w:hAnsi="Calibri" w:cs="Calibri"/>
+          <w:sz w:val="22"/>
+        </w:rPr>
+        <w:br/>
+        <w:t xml:space="preserve">Under review, </w:t>
+      </w:r>
+      <w:r>
+        <w:rPr>
+          <w:rFonts w:ascii="Calibri" w:eastAsia="맑은 고딕" w:hAnsi="Calibri" w:cs="Calibri"/>
+          <w:sz w:val="22"/>
+        </w:rPr>
+        <w:t>mobile systems</w:t>
+      </w:r>
+      <w:r>
+        <w:rPr>
+          <w:rFonts w:ascii="Calibri" w:eastAsia="맑은 고딕" w:hAnsi="Calibri" w:cs="Calibri"/>
+          <w:sz w:val="22"/>
+        </w:rPr>
+        <w:t xml:space="preserve"> </w:t>
+      </w:r>
+      <w:r>
+        <w:rPr>
+          <w:rFonts w:ascii="Calibri" w:eastAsia="맑은 고딕" w:hAnsi="Calibri" w:cs="Calibri"/>
+          <w:sz w:val="22"/>
+        </w:rPr>
+        <w:t>top-tier journal, 2024</w:t>
+      </w:r>
+      <w:r>
+        <w:rPr>
+          <w:rFonts w:ascii="Calibri" w:eastAsia="맑은 고딕" w:hAnsi="Calibri" w:cs="Calibri"/>
+          <w:sz w:val="22"/>
+        </w:rPr>
+        <w:br/>
+      </w:r>
     </w:p>
     <w:p>
       <w:pPr>
@@ -2670,28 +2674,79 @@
           <w:sz w:val="22"/>
         </w:rPr>
       </w:pPr>
+      <w:r>
+        <w:rPr>
+          <w:rFonts w:ascii="Calibri" w:eastAsia="맑은 고딕" w:hAnsi="Calibri" w:cs="Calibri"/>
+          <w:b/>
+          <w:sz w:val="22"/>
+        </w:rPr>
+        <w:t>RAC+: Supporting Reconfiguration-Assisted Charging for Large-Scale Battery Systems</w:t>
+      </w:r>
+      <w:r>
+        <w:rPr>
+          <w:rFonts w:ascii="Calibri" w:eastAsia="맑은 고딕" w:hAnsi="Calibri" w:cs="Calibri"/>
+          <w:b/>
+          <w:sz w:val="22"/>
+        </w:rPr>
+        <w:br/>
+      </w:r>
       <w:proofErr w:type="spellStart"/>
       <w:r>
         <w:rPr>
           <w:rFonts w:ascii="Calibri" w:eastAsia="맑은 고딕" w:hAnsi="Calibri" w:cs="Calibri"/>
-          <w:b/>
-          <w:sz w:val="22"/>
-        </w:rPr>
-        <w:t>Serenus</w:t>
+          <w:i/>
+          <w:sz w:val="22"/>
+        </w:rPr>
+        <w:t>Kyunghoon</w:t>
       </w:r>
       <w:proofErr w:type="spellEnd"/>
       <w:r>
         <w:rPr>
           <w:rFonts w:ascii="Calibri" w:eastAsia="맑은 고딕" w:hAnsi="Calibri" w:cs="Calibri"/>
-          <w:b/>
-          <w:sz w:val="22"/>
-        </w:rPr>
-        <w:t>: Alleviating Low-Battery Anxiety Through Real-time Accurate and User-Friendly Energy Consumption Prediction of Mobile Applications</w:t>
-      </w:r>
-      <w:r>
-        <w:rPr>
-          <w:rFonts w:ascii="Calibri" w:eastAsia="맑은 고딕" w:hAnsi="Calibri" w:cs="Calibri"/>
-          <w:b/>
+          <w:i/>
+          <w:sz w:val="22"/>
+        </w:rPr>
+        <w:t xml:space="preserve"> Kim, </w:t>
+      </w:r>
+      <w:r>
+        <w:rPr>
+          <w:rFonts w:ascii="Calibri" w:eastAsia="맑은 고딕" w:hAnsi="Calibri" w:cs="Calibri"/>
+          <w:i/>
+          <w:sz w:val="22"/>
+          <w:u w:val="single"/>
+        </w:rPr>
+        <w:t>Jaeheon Kwak</w:t>
+      </w:r>
+      <w:r>
+        <w:rPr>
+          <w:rFonts w:ascii="Calibri" w:eastAsia="맑은 고딕" w:hAnsi="Calibri" w:cs="Calibri"/>
+          <w:i/>
+          <w:sz w:val="22"/>
+        </w:rPr>
+        <w:t xml:space="preserve">, and </w:t>
+      </w:r>
+      <w:proofErr w:type="spellStart"/>
+      <w:r>
+        <w:rPr>
+          <w:rFonts w:ascii="Calibri" w:eastAsia="맑은 고딕" w:hAnsi="Calibri" w:cs="Calibri"/>
+          <w:i/>
+          <w:sz w:val="22"/>
+        </w:rPr>
+        <w:t>Jinkyu</w:t>
+      </w:r>
+      <w:proofErr w:type="spellEnd"/>
+      <w:r>
+        <w:rPr>
+          <w:rFonts w:ascii="Calibri" w:eastAsia="맑은 고딕" w:hAnsi="Calibri" w:cs="Calibri"/>
+          <w:i/>
+          <w:sz w:val="22"/>
+        </w:rPr>
+        <w:t xml:space="preserve"> Lee</w:t>
+      </w:r>
+      <w:r>
+        <w:rPr>
+          <w:rFonts w:ascii="Calibri" w:eastAsia="맑은 고딕" w:hAnsi="Calibri" w:cs="Calibri"/>
+          <w:i/>
           <w:sz w:val="22"/>
         </w:rPr>
         <w:br/>
@@ -2699,160 +2754,39 @@
       <w:r>
         <w:rPr>
           <w:rFonts w:ascii="Calibri" w:eastAsia="맑은 고딕" w:hAnsi="Calibri" w:cs="Calibri"/>
-          <w:i/>
-          <w:sz w:val="22"/>
-        </w:rPr>
-        <w:t xml:space="preserve">Sera Lee*, </w:t>
-      </w:r>
-      <w:proofErr w:type="spellStart"/>
-      <w:r>
-        <w:rPr>
-          <w:rFonts w:ascii="Calibri" w:eastAsia="맑은 고딕" w:hAnsi="Calibri" w:cs="Calibri"/>
-          <w:i/>
-          <w:sz w:val="22"/>
-        </w:rPr>
-        <w:t>Dae</w:t>
-      </w:r>
-      <w:proofErr w:type="spellEnd"/>
-      <w:r>
-        <w:rPr>
-          <w:rFonts w:ascii="Calibri" w:eastAsia="맑은 고딕" w:hAnsi="Calibri" w:cs="Calibri"/>
-          <w:i/>
-          <w:sz w:val="22"/>
-        </w:rPr>
-        <w:t xml:space="preserve"> R. </w:t>
-      </w:r>
-      <w:proofErr w:type="spellStart"/>
-      <w:r>
-        <w:rPr>
-          <w:rFonts w:ascii="Calibri" w:eastAsia="맑은 고딕" w:hAnsi="Calibri" w:cs="Calibri"/>
-          <w:i/>
-          <w:sz w:val="22"/>
-        </w:rPr>
-        <w:t>Jeong</w:t>
-      </w:r>
-      <w:proofErr w:type="spellEnd"/>
-      <w:r>
-        <w:rPr>
-          <w:rFonts w:ascii="Calibri" w:eastAsia="맑은 고딕" w:hAnsi="Calibri" w:cs="Calibri"/>
-          <w:i/>
-          <w:sz w:val="22"/>
-        </w:rPr>
-        <w:t xml:space="preserve">*, </w:t>
-      </w:r>
-      <w:proofErr w:type="spellStart"/>
-      <w:r>
-        <w:rPr>
-          <w:rFonts w:ascii="Calibri" w:eastAsia="맑은 고딕" w:hAnsi="Calibri" w:cs="Calibri"/>
-          <w:i/>
-          <w:sz w:val="22"/>
-        </w:rPr>
-        <w:t>Junyoung</w:t>
-      </w:r>
-      <w:proofErr w:type="spellEnd"/>
-      <w:r>
-        <w:rPr>
-          <w:rFonts w:ascii="Calibri" w:eastAsia="맑은 고딕" w:hAnsi="Calibri" w:cs="Calibri"/>
-          <w:i/>
-          <w:sz w:val="22"/>
-        </w:rPr>
-        <w:t xml:space="preserve"> Choi, </w:t>
-      </w:r>
-      <w:r>
-        <w:rPr>
-          <w:rFonts w:ascii="Calibri" w:eastAsia="맑은 고딕" w:hAnsi="Calibri" w:cs="Calibri"/>
-          <w:i/>
-          <w:sz w:val="22"/>
-          <w:u w:val="single"/>
-        </w:rPr>
-        <w:t>Jaeheon Kwak</w:t>
-      </w:r>
-      <w:r>
-        <w:rPr>
-          <w:rFonts w:ascii="Calibri" w:eastAsia="맑은 고딕" w:hAnsi="Calibri" w:cs="Calibri"/>
-          <w:i/>
-          <w:sz w:val="22"/>
-        </w:rPr>
-        <w:t xml:space="preserve">, </w:t>
-      </w:r>
-      <w:proofErr w:type="spellStart"/>
-      <w:r>
-        <w:rPr>
-          <w:rFonts w:ascii="Calibri" w:eastAsia="맑은 고딕" w:hAnsi="Calibri" w:cs="Calibri"/>
-          <w:i/>
-          <w:sz w:val="22"/>
-        </w:rPr>
-        <w:t>Seoyun</w:t>
-      </w:r>
-      <w:proofErr w:type="spellEnd"/>
-      <w:r>
-        <w:rPr>
-          <w:rFonts w:ascii="Calibri" w:eastAsia="맑은 고딕" w:hAnsi="Calibri" w:cs="Calibri"/>
-          <w:i/>
-          <w:sz w:val="22"/>
-        </w:rPr>
-        <w:t xml:space="preserve"> son, Jean Y. Song, </w:t>
-      </w:r>
-      <w:proofErr w:type="spellStart"/>
-      <w:r>
-        <w:rPr>
-          <w:rFonts w:ascii="Calibri" w:eastAsia="맑은 고딕" w:hAnsi="Calibri" w:cs="Calibri"/>
-          <w:i/>
-          <w:sz w:val="22"/>
-        </w:rPr>
-        <w:t>Insik</w:t>
-      </w:r>
-      <w:proofErr w:type="spellEnd"/>
-      <w:r>
-        <w:rPr>
-          <w:rFonts w:ascii="Calibri" w:eastAsia="맑은 고딕" w:hAnsi="Calibri" w:cs="Calibri"/>
-          <w:i/>
-          <w:sz w:val="22"/>
-        </w:rPr>
-        <w:t xml:space="preserve"> Shin</w:t>
-      </w:r>
-      <w:r>
-        <w:rPr>
-          <w:rFonts w:ascii="Calibri" w:eastAsia="맑은 고딕" w:hAnsi="Calibri" w:cs="Calibri"/>
-          <w:i/>
-          <w:sz w:val="22"/>
-        </w:rPr>
-        <w:br/>
-      </w:r>
-      <w:r>
-        <w:rPr>
-          <w:rFonts w:ascii="Calibri" w:eastAsia="맑은 고딕" w:hAnsi="Calibri" w:cs="Calibri"/>
-          <w:sz w:val="22"/>
-        </w:rPr>
-        <w:t>ACM Symposium on User Interface Software and Technology</w:t>
-      </w:r>
-      <w:r>
-        <w:rPr>
-          <w:rFonts w:ascii="Calibri" w:eastAsia="맑은 고딕" w:hAnsi="Calibri" w:cs="Calibri"/>
-          <w:sz w:val="22"/>
-        </w:rPr>
-        <w:t xml:space="preserve"> (UIST)</w:t>
-      </w:r>
-      <w:r>
-        <w:rPr>
-          <w:rFonts w:ascii="Calibri" w:eastAsia="맑은 고딕" w:hAnsi="Calibri" w:cs="Calibri"/>
-          <w:sz w:val="22"/>
-        </w:rPr>
-        <w:t>, 2024</w:t>
-      </w:r>
-      <w:r>
-        <w:rPr>
-          <w:rFonts w:ascii="Calibri" w:eastAsia="맑은 고딕" w:hAnsi="Calibri" w:cs="Calibri"/>
-          <w:sz w:val="22"/>
-        </w:rPr>
-        <w:br/>
-      </w:r>
-      <w:r>
-        <w:rPr>
-          <w:rFonts w:ascii="Calibri" w:eastAsia="맑은 고딕" w:hAnsi="Calibri" w:cs="Calibri"/>
-          <w:sz w:val="22"/>
-        </w:rPr>
-        <w:t>* co-first authors</w:t>
+          <w:sz w:val="22"/>
+        </w:rPr>
+        <w:t xml:space="preserve">IEEE Transactions on Industrial </w:t>
+      </w:r>
+      <w:proofErr w:type="gramStart"/>
+      <w:r>
+        <w:rPr>
+          <w:rFonts w:ascii="Calibri" w:eastAsia="맑은 고딕" w:hAnsi="Calibri" w:cs="Calibri"/>
+          <w:sz w:val="22"/>
+        </w:rPr>
+        <w:t>Informatics</w:t>
+      </w:r>
+      <w:r>
+        <w:rPr>
+          <w:rFonts w:ascii="Calibri" w:eastAsia="맑은 고딕" w:hAnsi="Calibri" w:cs="Calibri"/>
+          <w:sz w:val="22"/>
+        </w:rPr>
+        <w:t xml:space="preserve"> </w:t>
+      </w:r>
+      <w:r>
+        <w:rPr>
+          <w:rFonts w:ascii="Calibri" w:eastAsia="맑은 고딕" w:hAnsi="Calibri" w:cs="Calibri"/>
+          <w:sz w:val="22"/>
+        </w:rPr>
+        <w:t>,</w:t>
+      </w:r>
+      <w:proofErr w:type="gramEnd"/>
+      <w:r>
+        <w:rPr>
+          <w:rFonts w:ascii="Calibri" w:eastAsia="맑은 고딕" w:hAnsi="Calibri" w:cs="Calibri"/>
+          <w:sz w:val="22"/>
+        </w:rPr>
+        <w:t xml:space="preserve"> 2024</w:t>
       </w:r>
     </w:p>
     <w:p>
@@ -2880,115 +2814,179 @@
           <w:sz w:val="22"/>
         </w:rPr>
       </w:pPr>
-      <w:r>
-        <w:rPr>
-          <w:rFonts w:ascii="Calibri" w:eastAsia="맑은 고딕" w:hAnsi="Calibri" w:cs="Calibri"/>
-          <w:b/>
-          <w:sz w:val="22"/>
-        </w:rPr>
-        <w:t>Battery-aging-aware run-time slack management for power-consuming real-time systems</w:t>
-      </w:r>
-      <w:r>
-        <w:rPr>
-          <w:rFonts w:ascii="Calibri" w:eastAsia="맑은 고딕" w:hAnsi="Calibri" w:cs="Calibri"/>
+      <w:proofErr w:type="spellStart"/>
+      <w:r>
+        <w:rPr>
+          <w:rFonts w:ascii="Calibri" w:eastAsia="맑은 고딕" w:hAnsi="Calibri" w:cs="Calibri"/>
+          <w:b/>
+          <w:sz w:val="22"/>
+        </w:rPr>
+        <w:t>Serenus</w:t>
+      </w:r>
+      <w:proofErr w:type="spellEnd"/>
+      <w:r>
+        <w:rPr>
+          <w:rFonts w:ascii="Calibri" w:eastAsia="맑은 고딕" w:hAnsi="Calibri" w:cs="Calibri"/>
+          <w:b/>
+          <w:sz w:val="22"/>
+        </w:rPr>
+        <w:t>: Alleviating Low-Battery Anxiety Through Real-time Accurate and User-Friendly Energy Consumption Prediction of Mobile Applications</w:t>
+      </w:r>
+      <w:r>
+        <w:rPr>
+          <w:rFonts w:ascii="Calibri" w:eastAsia="맑은 고딕" w:hAnsi="Calibri" w:cs="Calibri"/>
+          <w:b/>
+          <w:sz w:val="22"/>
+        </w:rPr>
+        <w:br/>
+      </w:r>
+      <w:r>
+        <w:rPr>
+          <w:rFonts w:ascii="Calibri" w:eastAsia="맑은 고딕" w:hAnsi="Calibri" w:cs="Calibri"/>
+          <w:i/>
+          <w:sz w:val="22"/>
+        </w:rPr>
+        <w:t xml:space="preserve">Sera Lee*, </w:t>
+      </w:r>
+      <w:proofErr w:type="spellStart"/>
+      <w:r>
+        <w:rPr>
+          <w:rFonts w:ascii="Calibri" w:eastAsia="맑은 고딕" w:hAnsi="Calibri" w:cs="Calibri"/>
+          <w:i/>
+          <w:sz w:val="22"/>
+        </w:rPr>
+        <w:t>Dae</w:t>
+      </w:r>
+      <w:proofErr w:type="spellEnd"/>
+      <w:r>
+        <w:rPr>
+          <w:rFonts w:ascii="Calibri" w:eastAsia="맑은 고딕" w:hAnsi="Calibri" w:cs="Calibri"/>
+          <w:i/>
+          <w:sz w:val="22"/>
+        </w:rPr>
+        <w:t xml:space="preserve"> R. </w:t>
+      </w:r>
+      <w:proofErr w:type="spellStart"/>
+      <w:r>
+        <w:rPr>
+          <w:rFonts w:ascii="Calibri" w:eastAsia="맑은 고딕" w:hAnsi="Calibri" w:cs="Calibri"/>
+          <w:i/>
+          <w:sz w:val="22"/>
+        </w:rPr>
+        <w:t>Jeong</w:t>
+      </w:r>
+      <w:proofErr w:type="spellEnd"/>
+      <w:r>
+        <w:rPr>
+          <w:rFonts w:ascii="Calibri" w:eastAsia="맑은 고딕" w:hAnsi="Calibri" w:cs="Calibri"/>
+          <w:i/>
+          <w:sz w:val="22"/>
+        </w:rPr>
+        <w:t xml:space="preserve">*, </w:t>
+      </w:r>
+      <w:proofErr w:type="spellStart"/>
+      <w:r>
+        <w:rPr>
+          <w:rFonts w:ascii="Calibri" w:eastAsia="맑은 고딕" w:hAnsi="Calibri" w:cs="Calibri"/>
+          <w:i/>
+          <w:sz w:val="22"/>
+        </w:rPr>
+        <w:t>Junyoung</w:t>
+      </w:r>
+      <w:proofErr w:type="spellEnd"/>
+      <w:r>
+        <w:rPr>
+          <w:rFonts w:ascii="Calibri" w:eastAsia="맑은 고딕" w:hAnsi="Calibri" w:cs="Calibri"/>
+          <w:i/>
+          <w:sz w:val="22"/>
+        </w:rPr>
+        <w:t xml:space="preserve"> Choi, </w:t>
+      </w:r>
+      <w:r>
+        <w:rPr>
+          <w:rFonts w:ascii="Calibri" w:eastAsia="맑은 고딕" w:hAnsi="Calibri" w:cs="Calibri"/>
+          <w:i/>
           <w:sz w:val="22"/>
           <w:u w:val="single"/>
         </w:rPr>
+        <w:t>Jaeheon Kwak</w:t>
+      </w:r>
+      <w:r>
+        <w:rPr>
+          <w:rFonts w:ascii="Calibri" w:eastAsia="맑은 고딕" w:hAnsi="Calibri" w:cs="Calibri"/>
+          <w:i/>
+          <w:sz w:val="22"/>
+        </w:rPr>
+        <w:t xml:space="preserve">, </w:t>
+      </w:r>
+      <w:proofErr w:type="spellStart"/>
+      <w:r>
+        <w:rPr>
+          <w:rFonts w:ascii="Calibri" w:eastAsia="맑은 고딕" w:hAnsi="Calibri" w:cs="Calibri"/>
+          <w:i/>
+          <w:sz w:val="22"/>
+        </w:rPr>
+        <w:t>Seoyun</w:t>
+      </w:r>
+      <w:proofErr w:type="spellEnd"/>
+      <w:r>
+        <w:rPr>
+          <w:rFonts w:ascii="Calibri" w:eastAsia="맑은 고딕" w:hAnsi="Calibri" w:cs="Calibri"/>
+          <w:i/>
+          <w:sz w:val="22"/>
+        </w:rPr>
+        <w:t xml:space="preserve"> son, Jean Y. Song, </w:t>
+      </w:r>
+      <w:proofErr w:type="spellStart"/>
+      <w:r>
+        <w:rPr>
+          <w:rFonts w:ascii="Calibri" w:eastAsia="맑은 고딕" w:hAnsi="Calibri" w:cs="Calibri"/>
+          <w:i/>
+          <w:sz w:val="22"/>
+        </w:rPr>
+        <w:t>Insik</w:t>
+      </w:r>
+      <w:proofErr w:type="spellEnd"/>
+      <w:r>
+        <w:rPr>
+          <w:rFonts w:ascii="Calibri" w:eastAsia="맑은 고딕" w:hAnsi="Calibri" w:cs="Calibri"/>
+          <w:i/>
+          <w:sz w:val="22"/>
+        </w:rPr>
+        <w:t xml:space="preserve"> Shin</w:t>
+      </w:r>
+      <w:r>
+        <w:rPr>
+          <w:rFonts w:ascii="Calibri" w:eastAsia="맑은 고딕" w:hAnsi="Calibri" w:cs="Calibri"/>
+          <w:i/>
+          <w:sz w:val="22"/>
+        </w:rPr>
         <w:br/>
       </w:r>
       <w:r>
         <w:rPr>
           <w:rFonts w:ascii="Calibri" w:eastAsia="맑은 고딕" w:hAnsi="Calibri" w:cs="Calibri"/>
-          <w:i/>
-          <w:sz w:val="22"/>
-          <w:u w:val="single"/>
-        </w:rPr>
-        <w:t>Jaeheon Kwak</w:t>
-      </w:r>
-      <w:r>
-        <w:rPr>
-          <w:rFonts w:ascii="Calibri" w:eastAsia="맑은 고딕" w:hAnsi="Calibri" w:cs="Calibri"/>
-          <w:i/>
-          <w:sz w:val="22"/>
-        </w:rPr>
-        <w:t xml:space="preserve">, </w:t>
-      </w:r>
-      <w:proofErr w:type="spellStart"/>
-      <w:r>
-        <w:rPr>
-          <w:rFonts w:ascii="Calibri" w:eastAsia="맑은 고딕" w:hAnsi="Calibri" w:cs="Calibri"/>
-          <w:i/>
-          <w:sz w:val="22"/>
-        </w:rPr>
-        <w:t>Kyunghoon</w:t>
-      </w:r>
-      <w:proofErr w:type="spellEnd"/>
-      <w:r>
-        <w:rPr>
-          <w:rFonts w:ascii="Calibri" w:eastAsia="맑은 고딕" w:hAnsi="Calibri" w:cs="Calibri"/>
-          <w:i/>
-          <w:sz w:val="22"/>
-        </w:rPr>
-        <w:t xml:space="preserve"> Kim, </w:t>
-      </w:r>
-      <w:proofErr w:type="spellStart"/>
-      <w:r>
-        <w:rPr>
-          <w:rFonts w:ascii="Calibri" w:eastAsia="맑은 고딕" w:hAnsi="Calibri" w:cs="Calibri"/>
-          <w:i/>
-          <w:sz w:val="22"/>
-        </w:rPr>
-        <w:t>Youngmoon</w:t>
-      </w:r>
-      <w:proofErr w:type="spellEnd"/>
-      <w:r>
-        <w:rPr>
-          <w:rFonts w:ascii="Calibri" w:eastAsia="맑은 고딕" w:hAnsi="Calibri" w:cs="Calibri"/>
-          <w:i/>
-          <w:sz w:val="22"/>
-        </w:rPr>
-        <w:t xml:space="preserve"> Lee, </w:t>
-      </w:r>
-      <w:proofErr w:type="spellStart"/>
-      <w:r>
-        <w:rPr>
-          <w:rFonts w:ascii="Calibri" w:eastAsia="맑은 고딕" w:hAnsi="Calibri" w:cs="Calibri"/>
-          <w:i/>
-          <w:sz w:val="22"/>
-        </w:rPr>
-        <w:t>Insik</w:t>
-      </w:r>
-      <w:proofErr w:type="spellEnd"/>
-      <w:r>
-        <w:rPr>
-          <w:rFonts w:ascii="Calibri" w:eastAsia="맑은 고딕" w:hAnsi="Calibri" w:cs="Calibri"/>
-          <w:i/>
-          <w:sz w:val="22"/>
-        </w:rPr>
-        <w:t xml:space="preserve"> Shin, </w:t>
-      </w:r>
-      <w:proofErr w:type="spellStart"/>
-      <w:r>
-        <w:rPr>
-          <w:rFonts w:ascii="Calibri" w:eastAsia="맑은 고딕" w:hAnsi="Calibri" w:cs="Calibri"/>
-          <w:i/>
-          <w:sz w:val="22"/>
-        </w:rPr>
-        <w:t>Jinkyu</w:t>
-      </w:r>
-      <w:proofErr w:type="spellEnd"/>
-      <w:r>
-        <w:rPr>
-          <w:rFonts w:ascii="Calibri" w:eastAsia="맑은 고딕" w:hAnsi="Calibri" w:cs="Calibri"/>
-          <w:i/>
-          <w:sz w:val="22"/>
-        </w:rPr>
-        <w:t xml:space="preserve"> Lee</w:t>
-      </w:r>
-      <w:r>
-        <w:rPr>
-          <w:rFonts w:ascii="Calibri" w:eastAsia="맑은 고딕" w:hAnsi="Calibri" w:cs="Calibri"/>
-          <w:i/>
+          <w:sz w:val="22"/>
+        </w:rPr>
+        <w:t>ACM Symposium on User Interface Software and Technology</w:t>
+      </w:r>
+      <w:r>
+        <w:rPr>
+          <w:rFonts w:ascii="Calibri" w:eastAsia="맑은 고딕" w:hAnsi="Calibri" w:cs="Calibri"/>
+          <w:sz w:val="22"/>
+        </w:rPr>
+        <w:t xml:space="preserve"> (UIST)</w:t>
+      </w:r>
+      <w:r>
+        <w:rPr>
+          <w:rFonts w:ascii="Calibri" w:eastAsia="맑은 고딕" w:hAnsi="Calibri" w:cs="Calibri"/>
+          <w:sz w:val="22"/>
+        </w:rPr>
+        <w:t>, 2024</w:t>
+      </w:r>
+      <w:r>
+        <w:rPr>
+          <w:rFonts w:ascii="Calibri" w:eastAsia="맑은 고딕" w:hAnsi="Calibri" w:cs="Calibri"/>
           <w:sz w:val="22"/>
         </w:rPr>
         <w:br/>
@@ -2998,15 +2996,19 @@
           <w:rFonts w:ascii="Calibri" w:eastAsia="맑은 고딕" w:hAnsi="Calibri" w:cs="Calibri"/>
           <w:sz w:val="22"/>
         </w:rPr>
-        <w:t>Journal of Systems Architecture, 2024</w:t>
-      </w:r>
-      <w:r>
-        <w:rPr>
-          <w:rFonts w:ascii="Calibri" w:eastAsia="맑은 고딕" w:hAnsi="Calibri" w:cs="Calibri"/>
-          <w:sz w:val="22"/>
-        </w:rPr>
-        <w:br/>
-      </w:r>
+        <w:t>* co-first authors</w:t>
+      </w:r>
+    </w:p>
+    <w:p>
+      <w:pPr>
+        <w:pStyle w:val="a5"/>
+        <w:spacing w:after="0" w:line="288" w:lineRule="auto"/>
+        <w:ind w:leftChars="0" w:left="560"/>
+        <w:rPr>
+          <w:rFonts w:ascii="Calibri" w:eastAsia="맑은 고딕" w:hAnsi="Calibri" w:cs="Calibri"/>
+          <w:sz w:val="22"/>
+        </w:rPr>
+      </w:pPr>
     </w:p>
     <w:p>
       <w:pPr>
@@ -3022,248 +3024,125 @@
           <w:sz w:val="22"/>
         </w:rPr>
       </w:pPr>
+      <w:r>
+        <w:rPr>
+          <w:rFonts w:ascii="Calibri" w:eastAsia="맑은 고딕" w:hAnsi="Calibri" w:cs="Calibri"/>
+          <w:b/>
+          <w:sz w:val="22"/>
+        </w:rPr>
+        <w:t>Battery-aging-aware run-time slack management for power-consuming real-time systems</w:t>
+      </w:r>
+      <w:r>
+        <w:rPr>
+          <w:rFonts w:ascii="Calibri" w:eastAsia="맑은 고딕" w:hAnsi="Calibri" w:cs="Calibri"/>
+          <w:sz w:val="22"/>
+          <w:u w:val="single"/>
+        </w:rPr>
+        <w:br/>
+      </w:r>
+      <w:r>
+        <w:rPr>
+          <w:rFonts w:ascii="Calibri" w:eastAsia="맑은 고딕" w:hAnsi="Calibri" w:cs="Calibri"/>
+          <w:i/>
+          <w:sz w:val="22"/>
+          <w:u w:val="single"/>
+        </w:rPr>
+        <w:t>Jaeheon Kwak</w:t>
+      </w:r>
+      <w:r>
+        <w:rPr>
+          <w:rFonts w:ascii="Calibri" w:eastAsia="맑은 고딕" w:hAnsi="Calibri" w:cs="Calibri"/>
+          <w:i/>
+          <w:sz w:val="22"/>
+        </w:rPr>
+        <w:t xml:space="preserve">, </w:t>
+      </w:r>
       <w:proofErr w:type="spellStart"/>
       <w:r>
         <w:rPr>
           <w:rFonts w:ascii="Calibri" w:eastAsia="맑은 고딕" w:hAnsi="Calibri" w:cs="Calibri"/>
-          <w:b/>
-          <w:sz w:val="22"/>
-        </w:rPr>
-        <w:t>MixMax</w:t>
+          <w:i/>
+          <w:sz w:val="22"/>
+        </w:rPr>
+        <w:t>Kyunghoon</w:t>
       </w:r>
       <w:proofErr w:type="spellEnd"/>
       <w:r>
         <w:rPr>
           <w:rFonts w:ascii="Calibri" w:eastAsia="맑은 고딕" w:hAnsi="Calibri" w:cs="Calibri"/>
-          <w:b/>
-          <w:sz w:val="22"/>
-        </w:rPr>
-        <w:t>: Leveraging Heterogeneous Batteries to Alleviate Low Battery Experience for Mobile Users</w:t>
-      </w:r>
-      <w:r>
-        <w:rPr>
-          <w:rFonts w:ascii="Calibri" w:eastAsia="맑은 고딕" w:hAnsi="Calibri" w:cs="Calibri"/>
-          <w:i/>
-          <w:sz w:val="22"/>
-          <w:u w:val="single"/>
+          <w:i/>
+          <w:sz w:val="22"/>
+        </w:rPr>
+        <w:t xml:space="preserve"> Kim, </w:t>
+      </w:r>
+      <w:proofErr w:type="spellStart"/>
+      <w:r>
+        <w:rPr>
+          <w:rFonts w:ascii="Calibri" w:eastAsia="맑은 고딕" w:hAnsi="Calibri" w:cs="Calibri"/>
+          <w:i/>
+          <w:sz w:val="22"/>
+        </w:rPr>
+        <w:t>Youngmoon</w:t>
+      </w:r>
+      <w:proofErr w:type="spellEnd"/>
+      <w:r>
+        <w:rPr>
+          <w:rFonts w:ascii="Calibri" w:eastAsia="맑은 고딕" w:hAnsi="Calibri" w:cs="Calibri"/>
+          <w:i/>
+          <w:sz w:val="22"/>
+        </w:rPr>
+        <w:t xml:space="preserve"> Lee, </w:t>
+      </w:r>
+      <w:proofErr w:type="spellStart"/>
+      <w:r>
+        <w:rPr>
+          <w:rFonts w:ascii="Calibri" w:eastAsia="맑은 고딕" w:hAnsi="Calibri" w:cs="Calibri"/>
+          <w:i/>
+          <w:sz w:val="22"/>
+        </w:rPr>
+        <w:t>Insik</w:t>
+      </w:r>
+      <w:proofErr w:type="spellEnd"/>
+      <w:r>
+        <w:rPr>
+          <w:rFonts w:ascii="Calibri" w:eastAsia="맑은 고딕" w:hAnsi="Calibri" w:cs="Calibri"/>
+          <w:i/>
+          <w:sz w:val="22"/>
+        </w:rPr>
+        <w:t xml:space="preserve"> Shin, </w:t>
+      </w:r>
+      <w:proofErr w:type="spellStart"/>
+      <w:r>
+        <w:rPr>
+          <w:rFonts w:ascii="Calibri" w:eastAsia="맑은 고딕" w:hAnsi="Calibri" w:cs="Calibri"/>
+          <w:i/>
+          <w:sz w:val="22"/>
+        </w:rPr>
+        <w:t>Jinkyu</w:t>
+      </w:r>
+      <w:proofErr w:type="spellEnd"/>
+      <w:r>
+        <w:rPr>
+          <w:rFonts w:ascii="Calibri" w:eastAsia="맑은 고딕" w:hAnsi="Calibri" w:cs="Calibri"/>
+          <w:i/>
+          <w:sz w:val="22"/>
+        </w:rPr>
+        <w:t xml:space="preserve"> Lee</w:t>
+      </w:r>
+      <w:r>
+        <w:rPr>
+          <w:rFonts w:ascii="Calibri" w:eastAsia="맑은 고딕" w:hAnsi="Calibri" w:cs="Calibri"/>
+          <w:i/>
+          <w:sz w:val="22"/>
         </w:rPr>
         <w:br/>
-        <w:t>Jaeheon Kwak</w:t>
-      </w:r>
-      <w:r>
-        <w:rPr>
-          <w:rFonts w:ascii="Calibri" w:eastAsia="맑은 고딕" w:hAnsi="Calibri" w:cs="Calibri"/>
-          <w:i/>
-          <w:sz w:val="22"/>
-        </w:rPr>
-        <w:t xml:space="preserve">, </w:t>
-      </w:r>
-      <w:proofErr w:type="spellStart"/>
-      <w:r>
-        <w:rPr>
-          <w:rFonts w:ascii="Calibri" w:eastAsia="맑은 고딕" w:hAnsi="Calibri" w:cs="Calibri"/>
-          <w:i/>
-          <w:sz w:val="22"/>
-        </w:rPr>
-        <w:t>Sunjae</w:t>
-      </w:r>
-      <w:proofErr w:type="spellEnd"/>
-      <w:r>
-        <w:rPr>
-          <w:rFonts w:ascii="Calibri" w:eastAsia="맑은 고딕" w:hAnsi="Calibri" w:cs="Calibri"/>
-          <w:i/>
-          <w:sz w:val="22"/>
-        </w:rPr>
-        <w:t xml:space="preserve"> Lee, </w:t>
-      </w:r>
-      <w:proofErr w:type="spellStart"/>
-      <w:r>
-        <w:rPr>
-          <w:rFonts w:ascii="Calibri" w:eastAsia="맑은 고딕" w:hAnsi="Calibri" w:cs="Calibri"/>
-          <w:i/>
-          <w:sz w:val="22"/>
-        </w:rPr>
-        <w:t>Dae</w:t>
-      </w:r>
-      <w:proofErr w:type="spellEnd"/>
-      <w:r>
-        <w:rPr>
-          <w:rFonts w:ascii="Calibri" w:eastAsia="맑은 고딕" w:hAnsi="Calibri" w:cs="Calibri"/>
-          <w:i/>
-          <w:sz w:val="22"/>
-        </w:rPr>
-        <w:t xml:space="preserve"> R. </w:t>
-      </w:r>
-      <w:proofErr w:type="spellStart"/>
-      <w:r>
-        <w:rPr>
-          <w:rFonts w:ascii="Calibri" w:eastAsia="맑은 고딕" w:hAnsi="Calibri" w:cs="Calibri"/>
-          <w:i/>
-          <w:sz w:val="22"/>
-        </w:rPr>
-        <w:t>Jeong</w:t>
-      </w:r>
-      <w:proofErr w:type="spellEnd"/>
-      <w:r>
-        <w:rPr>
-          <w:rFonts w:ascii="Calibri" w:eastAsia="맑은 고딕" w:hAnsi="Calibri" w:cs="Calibri"/>
-          <w:i/>
-          <w:sz w:val="22"/>
-        </w:rPr>
-        <w:t xml:space="preserve">, Arjun Kumar, </w:t>
-      </w:r>
-      <w:proofErr w:type="spellStart"/>
-      <w:r>
-        <w:rPr>
-          <w:rFonts w:ascii="Calibri" w:eastAsia="맑은 고딕" w:hAnsi="Calibri" w:cs="Calibri"/>
-          <w:i/>
-          <w:sz w:val="22"/>
-        </w:rPr>
-        <w:t>Dongjae</w:t>
-      </w:r>
-      <w:proofErr w:type="spellEnd"/>
-      <w:r>
-        <w:rPr>
-          <w:rFonts w:ascii="Calibri" w:eastAsia="맑은 고딕" w:hAnsi="Calibri" w:cs="Calibri"/>
-          <w:i/>
-          <w:sz w:val="22"/>
-        </w:rPr>
-        <w:t xml:space="preserve"> Shin, </w:t>
-      </w:r>
-      <w:proofErr w:type="spellStart"/>
-      <w:r>
-        <w:rPr>
-          <w:rFonts w:ascii="Calibri" w:eastAsia="맑은 고딕" w:hAnsi="Calibri" w:cs="Calibri"/>
-          <w:i/>
-          <w:sz w:val="22"/>
-        </w:rPr>
-        <w:t>Ilju</w:t>
-      </w:r>
-      <w:proofErr w:type="spellEnd"/>
-      <w:r>
-        <w:rPr>
-          <w:rFonts w:ascii="Calibri" w:eastAsia="맑은 고딕" w:hAnsi="Calibri" w:cs="Calibri"/>
-          <w:i/>
-          <w:sz w:val="22"/>
-        </w:rPr>
-        <w:t xml:space="preserve"> Kim, </w:t>
-      </w:r>
-      <w:proofErr w:type="spellStart"/>
-      <w:r>
-        <w:rPr>
-          <w:rFonts w:ascii="Calibri" w:eastAsia="맑은 고딕" w:hAnsi="Calibri" w:cs="Calibri"/>
-          <w:i/>
-          <w:sz w:val="22"/>
-        </w:rPr>
-        <w:t>Donghwa</w:t>
-      </w:r>
-      <w:proofErr w:type="spellEnd"/>
-      <w:r>
-        <w:rPr>
-          <w:rFonts w:ascii="Calibri" w:eastAsia="맑은 고딕" w:hAnsi="Calibri" w:cs="Calibri"/>
-          <w:i/>
-          <w:sz w:val="22"/>
-        </w:rPr>
-        <w:t xml:space="preserve"> Shin, </w:t>
-      </w:r>
-      <w:proofErr w:type="spellStart"/>
-      <w:r>
-        <w:rPr>
-          <w:rFonts w:ascii="Calibri" w:eastAsia="맑은 고딕" w:hAnsi="Calibri" w:cs="Calibri"/>
-          <w:i/>
-          <w:sz w:val="22"/>
-        </w:rPr>
-        <w:t>Kilho</w:t>
-      </w:r>
-      <w:proofErr w:type="spellEnd"/>
-      <w:r>
-        <w:rPr>
-          <w:rFonts w:ascii="Calibri" w:eastAsia="맑은 고딕" w:hAnsi="Calibri" w:cs="Calibri"/>
-          <w:i/>
-          <w:sz w:val="22"/>
-        </w:rPr>
-        <w:t xml:space="preserve"> Lee, </w:t>
-      </w:r>
-      <w:proofErr w:type="spellStart"/>
-      <w:r>
-        <w:rPr>
-          <w:rFonts w:ascii="Calibri" w:eastAsia="맑은 고딕" w:hAnsi="Calibri" w:cs="Calibri"/>
-          <w:i/>
-          <w:sz w:val="22"/>
-        </w:rPr>
-        <w:t>Jinkyu</w:t>
-      </w:r>
-      <w:proofErr w:type="spellEnd"/>
-      <w:r>
-        <w:rPr>
-          <w:rFonts w:ascii="Calibri" w:eastAsia="맑은 고딕" w:hAnsi="Calibri" w:cs="Calibri"/>
-          <w:i/>
-          <w:sz w:val="22"/>
-        </w:rPr>
-        <w:t xml:space="preserve"> Lee, and </w:t>
-      </w:r>
-      <w:proofErr w:type="spellStart"/>
-      <w:r>
-        <w:rPr>
-          <w:rFonts w:ascii="Calibri" w:eastAsia="맑은 고딕" w:hAnsi="Calibri" w:cs="Calibri"/>
-          <w:i/>
-          <w:sz w:val="22"/>
-        </w:rPr>
-        <w:t>Insik</w:t>
-      </w:r>
-      <w:proofErr w:type="spellEnd"/>
-      <w:r>
-        <w:rPr>
-          <w:rFonts w:ascii="Calibri" w:eastAsia="맑은 고딕" w:hAnsi="Calibri" w:cs="Calibri"/>
-          <w:i/>
-          <w:sz w:val="22"/>
-        </w:rPr>
-        <w:t xml:space="preserve"> Shin</w:t>
-      </w:r>
-      <w:r>
-        <w:rPr>
-          <w:rFonts w:ascii="Calibri" w:eastAsia="맑은 고딕" w:hAnsi="Calibri" w:cs="Calibri"/>
-          <w:i/>
-          <w:sz w:val="22"/>
-        </w:rPr>
-        <w:br/>
-      </w:r>
-      <w:r>
-        <w:rPr>
-          <w:rFonts w:ascii="Calibri" w:eastAsia="맑은 고딕" w:hAnsi="Calibri" w:cs="Calibri"/>
-          <w:sz w:val="22"/>
-        </w:rPr>
-        <w:t xml:space="preserve">ACM International Conference on Mobile Systems, </w:t>
-      </w:r>
-      <w:r>
-        <w:rPr>
-          <w:rFonts w:ascii="Calibri" w:eastAsia="맑은 고딕" w:hAnsi="Calibri" w:cs="Calibri"/>
-          <w:sz w:val="22"/>
-        </w:rPr>
-        <w:t>Applications, and Services (</w:t>
-      </w:r>
-      <w:proofErr w:type="spellStart"/>
-      <w:r>
-        <w:rPr>
-          <w:rFonts w:ascii="Calibri" w:eastAsia="맑은 고딕" w:hAnsi="Calibri" w:cs="Calibri"/>
-          <w:sz w:val="22"/>
-        </w:rPr>
-        <w:t>MobiSys</w:t>
-      </w:r>
-      <w:proofErr w:type="spellEnd"/>
-      <w:r>
-        <w:rPr>
-          <w:rFonts w:ascii="Calibri" w:eastAsia="맑은 고딕" w:hAnsi="Calibri" w:cs="Calibri"/>
-          <w:sz w:val="22"/>
-        </w:rPr>
-        <w:t>),</w:t>
-      </w:r>
-      <w:r>
-        <w:rPr>
-          <w:rFonts w:ascii="Calibri" w:eastAsia="맑은 고딕" w:hAnsi="Calibri" w:cs="Calibri"/>
-          <w:sz w:val="22"/>
-        </w:rPr>
-        <w:t xml:space="preserve"> 2023</w:t>
+      </w:r>
+      <w:r>
+        <w:rPr>
+          <w:rFonts w:ascii="Calibri" w:eastAsia="맑은 고딕" w:hAnsi="Calibri" w:cs="Calibri"/>
+          <w:sz w:val="22"/>
+        </w:rPr>
+        <w:t>Journal of Systems Architecture, 2024</w:t>
       </w:r>
       <w:r>
         <w:rPr>
@@ -3287,29 +3166,32 @@
           <w:sz w:val="22"/>
         </w:rPr>
       </w:pPr>
-      <w:r>
-        <w:rPr>
-          <w:rFonts w:ascii="Calibri" w:eastAsia="맑은 고딕" w:hAnsi="Calibri" w:cs="Calibri"/>
-          <w:b/>
-          <w:sz w:val="22"/>
-        </w:rPr>
-        <w:t>Battery aging deceleration for power-consuming real-time systems</w:t>
-      </w:r>
-      <w:r>
-        <w:rPr>
-          <w:rFonts w:ascii="Calibri" w:eastAsia="맑은 고딕" w:hAnsi="Calibri" w:cs="Calibri"/>
-          <w:b/>
-          <w:sz w:val="22"/>
+      <w:proofErr w:type="spellStart"/>
+      <w:r>
+        <w:rPr>
+          <w:rFonts w:ascii="Calibri" w:eastAsia="맑은 고딕" w:hAnsi="Calibri" w:cs="Calibri"/>
+          <w:b/>
+          <w:sz w:val="22"/>
+        </w:rPr>
+        <w:t>MixMax</w:t>
+      </w:r>
+      <w:proofErr w:type="spellEnd"/>
+      <w:r>
+        <w:rPr>
+          <w:rFonts w:ascii="Calibri" w:eastAsia="맑은 고딕" w:hAnsi="Calibri" w:cs="Calibri"/>
+          <w:b/>
+          <w:sz w:val="22"/>
+        </w:rPr>
+        <w:t>: Leveraging Heterogeneous Batteries to Alleviate Low Battery Experience for Mobile Users</w:t>
+      </w:r>
+      <w:r>
+        <w:rPr>
+          <w:rFonts w:ascii="Calibri" w:eastAsia="맑은 고딕" w:hAnsi="Calibri" w:cs="Calibri"/>
+          <w:i/>
+          <w:sz w:val="22"/>
+          <w:u w:val="single"/>
         </w:rPr>
         <w:br/>
-      </w:r>
-      <w:r>
-        <w:rPr>
-          <w:rFonts w:ascii="Calibri" w:eastAsia="맑은 고딕" w:hAnsi="Calibri" w:cs="Calibri"/>
-          <w:i/>
-          <w:sz w:val="22"/>
-          <w:u w:val="single"/>
-        </w:rPr>
         <w:t>Jaeheon Kwak</w:t>
       </w:r>
       <w:r>
@@ -3327,6 +3209,114 @@
           <w:i/>
           <w:sz w:val="22"/>
         </w:rPr>
+        <w:t>Sunjae</w:t>
+      </w:r>
+      <w:proofErr w:type="spellEnd"/>
+      <w:r>
+        <w:rPr>
+          <w:rFonts w:ascii="Calibri" w:eastAsia="맑은 고딕" w:hAnsi="Calibri" w:cs="Calibri"/>
+          <w:i/>
+          <w:sz w:val="22"/>
+        </w:rPr>
+        <w:t xml:space="preserve"> Lee, </w:t>
+      </w:r>
+      <w:proofErr w:type="spellStart"/>
+      <w:r>
+        <w:rPr>
+          <w:rFonts w:ascii="Calibri" w:eastAsia="맑은 고딕" w:hAnsi="Calibri" w:cs="Calibri"/>
+          <w:i/>
+          <w:sz w:val="22"/>
+        </w:rPr>
+        <w:t>Dae</w:t>
+      </w:r>
+      <w:proofErr w:type="spellEnd"/>
+      <w:r>
+        <w:rPr>
+          <w:rFonts w:ascii="Calibri" w:eastAsia="맑은 고딕" w:hAnsi="Calibri" w:cs="Calibri"/>
+          <w:i/>
+          <w:sz w:val="22"/>
+        </w:rPr>
+        <w:t xml:space="preserve"> R. </w:t>
+      </w:r>
+      <w:proofErr w:type="spellStart"/>
+      <w:r>
+        <w:rPr>
+          <w:rFonts w:ascii="Calibri" w:eastAsia="맑은 고딕" w:hAnsi="Calibri" w:cs="Calibri"/>
+          <w:i/>
+          <w:sz w:val="22"/>
+        </w:rPr>
+        <w:t>Jeong</w:t>
+      </w:r>
+      <w:proofErr w:type="spellEnd"/>
+      <w:r>
+        <w:rPr>
+          <w:rFonts w:ascii="Calibri" w:eastAsia="맑은 고딕" w:hAnsi="Calibri" w:cs="Calibri"/>
+          <w:i/>
+          <w:sz w:val="22"/>
+        </w:rPr>
+        <w:t xml:space="preserve">, Arjun Kumar, </w:t>
+      </w:r>
+      <w:proofErr w:type="spellStart"/>
+      <w:r>
+        <w:rPr>
+          <w:rFonts w:ascii="Calibri" w:eastAsia="맑은 고딕" w:hAnsi="Calibri" w:cs="Calibri"/>
+          <w:i/>
+          <w:sz w:val="22"/>
+        </w:rPr>
+        <w:t>Dongjae</w:t>
+      </w:r>
+      <w:proofErr w:type="spellEnd"/>
+      <w:r>
+        <w:rPr>
+          <w:rFonts w:ascii="Calibri" w:eastAsia="맑은 고딕" w:hAnsi="Calibri" w:cs="Calibri"/>
+          <w:i/>
+          <w:sz w:val="22"/>
+        </w:rPr>
+        <w:t xml:space="preserve"> Shin, </w:t>
+      </w:r>
+      <w:proofErr w:type="spellStart"/>
+      <w:r>
+        <w:rPr>
+          <w:rFonts w:ascii="Calibri" w:eastAsia="맑은 고딕" w:hAnsi="Calibri" w:cs="Calibri"/>
+          <w:i/>
+          <w:sz w:val="22"/>
+        </w:rPr>
+        <w:t>Ilju</w:t>
+      </w:r>
+      <w:proofErr w:type="spellEnd"/>
+      <w:r>
+        <w:rPr>
+          <w:rFonts w:ascii="Calibri" w:eastAsia="맑은 고딕" w:hAnsi="Calibri" w:cs="Calibri"/>
+          <w:i/>
+          <w:sz w:val="22"/>
+        </w:rPr>
+        <w:t xml:space="preserve"> Kim, </w:t>
+      </w:r>
+      <w:proofErr w:type="spellStart"/>
+      <w:r>
+        <w:rPr>
+          <w:rFonts w:ascii="Calibri" w:eastAsia="맑은 고딕" w:hAnsi="Calibri" w:cs="Calibri"/>
+          <w:i/>
+          <w:sz w:val="22"/>
+        </w:rPr>
+        <w:t>Donghwa</w:t>
+      </w:r>
+      <w:proofErr w:type="spellEnd"/>
+      <w:r>
+        <w:rPr>
+          <w:rFonts w:ascii="Calibri" w:eastAsia="맑은 고딕" w:hAnsi="Calibri" w:cs="Calibri"/>
+          <w:i/>
+          <w:sz w:val="22"/>
+        </w:rPr>
+        <w:t xml:space="preserve"> Shin, </w:t>
+      </w:r>
+      <w:proofErr w:type="spellStart"/>
+      <w:r>
+        <w:rPr>
+          <w:rFonts w:ascii="Calibri" w:eastAsia="맑은 고딕" w:hAnsi="Calibri" w:cs="Calibri"/>
+          <w:i/>
+          <w:sz w:val="22"/>
+        </w:rPr>
         <w:t>Kilho</w:t>
       </w:r>
       <w:proofErr w:type="spellEnd"/>
@@ -3345,7 +3335,7 @@
           <w:i/>
           <w:sz w:val="22"/>
         </w:rPr>
-        <w:t>Taehee</w:t>
+        <w:t>Jinkyu</w:t>
       </w:r>
       <w:proofErr w:type="spellEnd"/>
       <w:r>
@@ -3354,7 +3344,7 @@
           <w:i/>
           <w:sz w:val="22"/>
         </w:rPr>
-        <w:t xml:space="preserve"> Kim, </w:t>
+        <w:t xml:space="preserve"> Lee, and </w:t>
       </w:r>
       <w:proofErr w:type="spellStart"/>
       <w:r>
@@ -3363,7 +3353,7 @@
           <w:i/>
           <w:sz w:val="22"/>
         </w:rPr>
-        <w:t>Jinkyu</w:t>
+        <w:t>Insik</w:t>
       </w:r>
       <w:proofErr w:type="spellEnd"/>
       <w:r>
@@ -3372,58 +3362,52 @@
           <w:i/>
           <w:sz w:val="22"/>
         </w:rPr>
-        <w:t xml:space="preserve"> Lee and </w:t>
+        <w:t xml:space="preserve"> Shin</w:t>
+      </w:r>
+      <w:r>
+        <w:rPr>
+          <w:rFonts w:ascii="Calibri" w:eastAsia="맑은 고딕" w:hAnsi="Calibri" w:cs="Calibri"/>
+          <w:i/>
+          <w:sz w:val="22"/>
+        </w:rPr>
+        <w:br/>
+      </w:r>
+      <w:r>
+        <w:rPr>
+          <w:rFonts w:ascii="Calibri" w:eastAsia="맑은 고딕" w:hAnsi="Calibri" w:cs="Calibri"/>
+          <w:sz w:val="22"/>
+        </w:rPr>
+        <w:t xml:space="preserve">ACM International Conference on Mobile Systems, </w:t>
+      </w:r>
+      <w:r>
+        <w:rPr>
+          <w:rFonts w:ascii="Calibri" w:eastAsia="맑은 고딕" w:hAnsi="Calibri" w:cs="Calibri"/>
+          <w:sz w:val="22"/>
+        </w:rPr>
+        <w:t>Applications, and Services (</w:t>
       </w:r>
       <w:proofErr w:type="spellStart"/>
       <w:r>
         <w:rPr>
           <w:rFonts w:ascii="Calibri" w:eastAsia="맑은 고딕" w:hAnsi="Calibri" w:cs="Calibri"/>
-          <w:i/>
-          <w:sz w:val="22"/>
-        </w:rPr>
-        <w:t>Insik</w:t>
+          <w:sz w:val="22"/>
+        </w:rPr>
+        <w:t>MobiSys</w:t>
       </w:r>
       <w:proofErr w:type="spellEnd"/>
       <w:r>
         <w:rPr>
           <w:rFonts w:ascii="Calibri" w:eastAsia="맑은 고딕" w:hAnsi="Calibri" w:cs="Calibri"/>
-          <w:i/>
-          <w:sz w:val="22"/>
-        </w:rPr>
-        <w:t xml:space="preserve"> Shin</w:t>
-      </w:r>
-      <w:r>
-        <w:rPr>
-          <w:rFonts w:ascii="Calibri" w:eastAsia="맑은 고딕" w:hAnsi="Calibri" w:cs="Calibri"/>
-          <w:i/>
-          <w:sz w:val="22"/>
-        </w:rPr>
-        <w:br/>
-      </w:r>
-      <w:r>
-        <w:rPr>
-          <w:rFonts w:ascii="Calibri" w:hAnsi="Calibri" w:cs="Calibri"/>
-          <w:color w:val="222222"/>
-          <w:sz w:val="22"/>
-          <w:shd w:val="clear" w:color="auto" w:fill="FFFFFF"/>
-        </w:rPr>
-        <w:t>IEEE Real-Tim</w:t>
-      </w:r>
-      <w:r>
-        <w:rPr>
-          <w:rFonts w:ascii="Calibri" w:hAnsi="Calibri" w:cs="Calibri"/>
-          <w:color w:val="222222"/>
-          <w:sz w:val="22"/>
-          <w:shd w:val="clear" w:color="auto" w:fill="FFFFFF"/>
-        </w:rPr>
-        <w:t xml:space="preserve">e Systems Symposium (RTSS), </w:t>
-      </w:r>
-      <w:r>
-        <w:rPr>
-          <w:rFonts w:ascii="Calibri" w:eastAsia="맑은 고딕" w:hAnsi="Calibri" w:cs="Calibri"/>
-          <w:sz w:val="22"/>
-        </w:rPr>
-        <w:t>2019</w:t>
+          <w:sz w:val="22"/>
+        </w:rPr>
+        <w:t>),</w:t>
+      </w:r>
+      <w:r>
+        <w:rPr>
+          <w:rFonts w:ascii="Calibri" w:eastAsia="맑은 고딕" w:hAnsi="Calibri" w:cs="Calibri"/>
+          <w:sz w:val="22"/>
+        </w:rPr>
+        <w:t xml:space="preserve"> 2023</w:t>
       </w:r>
       <w:r>
         <w:rPr>
@@ -3453,127 +3437,142 @@
           <w:b/>
           <w:sz w:val="22"/>
         </w:rPr>
-        <w:t>Non-preemptive real-time multiprocessor scheduling beyond work-conserving</w:t>
-      </w:r>
-      <w:r>
-        <w:rPr>
-          <w:rFonts w:ascii="Calibri" w:eastAsia="맑은 고딕" w:hAnsi="Calibri" w:cs="Calibri"/>
+        <w:t>Battery aging deceleration for power-consuming real-time systems</w:t>
+      </w:r>
+      <w:r>
+        <w:rPr>
+          <w:rFonts w:ascii="Calibri" w:eastAsia="맑은 고딕" w:hAnsi="Calibri" w:cs="Calibri"/>
+          <w:b/>
           <w:sz w:val="22"/>
         </w:rPr>
         <w:br/>
       </w:r>
+      <w:r>
+        <w:rPr>
+          <w:rFonts w:ascii="Calibri" w:eastAsia="맑은 고딕" w:hAnsi="Calibri" w:cs="Calibri"/>
+          <w:i/>
+          <w:sz w:val="22"/>
+          <w:u w:val="single"/>
+        </w:rPr>
+        <w:t>Jaeheon Kwak</w:t>
+      </w:r>
+      <w:r>
+        <w:rPr>
+          <w:rFonts w:ascii="Calibri" w:eastAsia="맑은 고딕" w:hAnsi="Calibri" w:cs="Calibri"/>
+          <w:i/>
+          <w:sz w:val="22"/>
+        </w:rPr>
+        <w:t xml:space="preserve">, </w:t>
+      </w:r>
       <w:proofErr w:type="spellStart"/>
       <w:r>
         <w:rPr>
-          <w:rFonts w:ascii="Calibri" w:hAnsi="Calibri" w:cs="Calibri"/>
-          <w:i/>
+          <w:rFonts w:ascii="Calibri" w:eastAsia="맑은 고딕" w:hAnsi="Calibri" w:cs="Calibri"/>
+          <w:i/>
+          <w:sz w:val="22"/>
+        </w:rPr>
+        <w:t>Kilho</w:t>
+      </w:r>
+      <w:proofErr w:type="spellEnd"/>
+      <w:r>
+        <w:rPr>
+          <w:rFonts w:ascii="Calibri" w:eastAsia="맑은 고딕" w:hAnsi="Calibri" w:cs="Calibri"/>
+          <w:i/>
+          <w:sz w:val="22"/>
+        </w:rPr>
+        <w:t xml:space="preserve"> Lee, </w:t>
+      </w:r>
+      <w:proofErr w:type="spellStart"/>
+      <w:r>
+        <w:rPr>
+          <w:rFonts w:ascii="Calibri" w:eastAsia="맑은 고딕" w:hAnsi="Calibri" w:cs="Calibri"/>
+          <w:i/>
+          <w:sz w:val="22"/>
+        </w:rPr>
+        <w:t>Taehee</w:t>
+      </w:r>
+      <w:proofErr w:type="spellEnd"/>
+      <w:r>
+        <w:rPr>
+          <w:rFonts w:ascii="Calibri" w:eastAsia="맑은 고딕" w:hAnsi="Calibri" w:cs="Calibri"/>
+          <w:i/>
+          <w:sz w:val="22"/>
+        </w:rPr>
+        <w:t xml:space="preserve"> Kim, </w:t>
+      </w:r>
+      <w:proofErr w:type="spellStart"/>
+      <w:r>
+        <w:rPr>
+          <w:rFonts w:ascii="Calibri" w:eastAsia="맑은 고딕" w:hAnsi="Calibri" w:cs="Calibri"/>
+          <w:i/>
+          <w:sz w:val="22"/>
+        </w:rPr>
+        <w:t>Jinkyu</w:t>
+      </w:r>
+      <w:proofErr w:type="spellEnd"/>
+      <w:r>
+        <w:rPr>
+          <w:rFonts w:ascii="Calibri" w:eastAsia="맑은 고딕" w:hAnsi="Calibri" w:cs="Calibri"/>
+          <w:i/>
+          <w:sz w:val="22"/>
+        </w:rPr>
+        <w:t xml:space="preserve"> Lee and </w:t>
+      </w:r>
+      <w:proofErr w:type="spellStart"/>
+      <w:r>
+        <w:rPr>
+          <w:rFonts w:ascii="Calibri" w:eastAsia="맑은 고딕" w:hAnsi="Calibri" w:cs="Calibri"/>
+          <w:i/>
+          <w:sz w:val="22"/>
+        </w:rPr>
+        <w:t>Insik</w:t>
+      </w:r>
+      <w:proofErr w:type="spellEnd"/>
+      <w:r>
+        <w:rPr>
+          <w:rFonts w:ascii="Calibri" w:eastAsia="맑은 고딕" w:hAnsi="Calibri" w:cs="Calibri"/>
+          <w:i/>
+          <w:sz w:val="22"/>
+        </w:rPr>
+        <w:t xml:space="preserve"> Shin</w:t>
+      </w:r>
+      <w:r>
+        <w:rPr>
+          <w:rFonts w:ascii="Calibri" w:eastAsia="맑은 고딕" w:hAnsi="Calibri" w:cs="Calibri"/>
+          <w:i/>
+          <w:sz w:val="22"/>
+        </w:rPr>
+        <w:br/>
+      </w:r>
+      <w:r>
+        <w:rPr>
+          <w:rFonts w:ascii="Calibri" w:hAnsi="Calibri" w:cs="Calibri"/>
           <w:color w:val="222222"/>
           <w:sz w:val="22"/>
           <w:shd w:val="clear" w:color="auto" w:fill="FFFFFF"/>
         </w:rPr>
-        <w:t>Hyeongboo</w:t>
-      </w:r>
-      <w:proofErr w:type="spellEnd"/>
-      <w:r>
-        <w:rPr>
-          <w:rFonts w:ascii="Calibri" w:hAnsi="Calibri" w:cs="Calibri"/>
-          <w:i/>
+        <w:t>IEEE Real-Tim</w:t>
+      </w:r>
+      <w:r>
+        <w:rPr>
+          <w:rFonts w:ascii="Calibri" w:hAnsi="Calibri" w:cs="Calibri"/>
           <w:color w:val="222222"/>
           <w:sz w:val="22"/>
           <w:shd w:val="clear" w:color="auto" w:fill="FFFFFF"/>
         </w:rPr>
-        <w:t xml:space="preserve"> </w:t>
-      </w:r>
-      <w:proofErr w:type="spellStart"/>
-      <w:r>
-        <w:rPr>
-          <w:rFonts w:ascii="Calibri" w:hAnsi="Calibri" w:cs="Calibri"/>
-          <w:i/>
-          <w:color w:val="222222"/>
-          <w:sz w:val="22"/>
-          <w:shd w:val="clear" w:color="auto" w:fill="FFFFFF"/>
-        </w:rPr>
-        <w:t>Baek</w:t>
-      </w:r>
-      <w:proofErr w:type="spellEnd"/>
-      <w:r>
-        <w:rPr>
-          <w:rFonts w:ascii="Calibri" w:hAnsi="Calibri" w:cs="Calibri"/>
-          <w:i/>
-          <w:color w:val="222222"/>
-          <w:sz w:val="22"/>
-          <w:shd w:val="clear" w:color="auto" w:fill="FFFFFF"/>
-        </w:rPr>
-        <w:t xml:space="preserve">, </w:t>
-      </w:r>
-      <w:r>
-        <w:rPr>
-          <w:rFonts w:ascii="Calibri" w:hAnsi="Calibri" w:cs="Calibri"/>
-          <w:i/>
-          <w:color w:val="222222"/>
-          <w:sz w:val="22"/>
-          <w:u w:val="single"/>
-          <w:shd w:val="clear" w:color="auto" w:fill="FFFFFF"/>
-        </w:rPr>
-        <w:t>Jaeheon Kwak</w:t>
-      </w:r>
-      <w:r>
-        <w:rPr>
-          <w:rFonts w:ascii="Calibri" w:hAnsi="Calibri" w:cs="Calibri"/>
-          <w:i/>
-          <w:color w:val="222222"/>
-          <w:sz w:val="22"/>
-          <w:shd w:val="clear" w:color="auto" w:fill="FFFFFF"/>
-        </w:rPr>
-        <w:t xml:space="preserve"> and </w:t>
-      </w:r>
-      <w:proofErr w:type="spellStart"/>
-      <w:r>
-        <w:rPr>
-          <w:rFonts w:ascii="Calibri" w:hAnsi="Calibri" w:cs="Calibri"/>
-          <w:i/>
-          <w:color w:val="222222"/>
-          <w:sz w:val="22"/>
-          <w:shd w:val="clear" w:color="auto" w:fill="FFFFFF"/>
-        </w:rPr>
-        <w:t>Jinkyu</w:t>
-      </w:r>
-      <w:proofErr w:type="spellEnd"/>
-      <w:r>
-        <w:rPr>
-          <w:rFonts w:ascii="Calibri" w:hAnsi="Calibri" w:cs="Calibri"/>
-          <w:i/>
-          <w:color w:val="222222"/>
-          <w:sz w:val="22"/>
-          <w:shd w:val="clear" w:color="auto" w:fill="FFFFFF"/>
-        </w:rPr>
-        <w:t xml:space="preserve"> Lee</w:t>
-      </w:r>
-      <w:r>
-        <w:rPr>
-          <w:rFonts w:ascii="Calibri" w:hAnsi="Calibri" w:cs="Calibri"/>
-          <w:color w:val="222222"/>
-          <w:sz w:val="22"/>
-          <w:shd w:val="clear" w:color="auto" w:fill="FFFFFF"/>
-        </w:rPr>
-        <w:br/>
-        <w:t xml:space="preserve">IEEE Real-Time </w:t>
-      </w:r>
-      <w:r>
-        <w:rPr>
-          <w:rFonts w:ascii="Calibri" w:hAnsi="Calibri" w:cs="Calibri"/>
-          <w:color w:val="222222"/>
-          <w:sz w:val="22"/>
-          <w:shd w:val="clear" w:color="auto" w:fill="FFFFFF"/>
-        </w:rPr>
-        <w:t>Systems Symposium (RTSS), 2020</w:t>
-      </w:r>
-      <w:r>
-        <w:rPr>
-          <w:rFonts w:ascii="Calibri" w:hAnsi="Calibri" w:cs="Calibri"/>
-          <w:color w:val="222222"/>
-          <w:sz w:val="22"/>
-          <w:shd w:val="clear" w:color="auto" w:fill="FFFFFF"/>
+        <w:t xml:space="preserve">e Systems Symposium (RTSS), </w:t>
+      </w:r>
+      <w:r>
+        <w:rPr>
+          <w:rFonts w:ascii="Calibri" w:eastAsia="맑은 고딕" w:hAnsi="Calibri" w:cs="Calibri"/>
+          <w:sz w:val="22"/>
+        </w:rPr>
+        <w:t>2019</w:t>
+      </w:r>
+      <w:r>
+        <w:rPr>
+          <w:rFonts w:ascii="Calibri" w:eastAsia="맑은 고딕" w:hAnsi="Calibri" w:cs="Calibri"/>
+          <w:sz w:val="22"/>
         </w:rPr>
         <w:br/>
       </w:r>
@@ -3598,7 +3597,7 @@
           <w:b/>
           <w:sz w:val="22"/>
         </w:rPr>
-        <w:t>Minimizing capacity degradation of heterogeneous batteries in a mobile embedded system</w:t>
+        <w:t>Non-preemptive real-time multiprocessor scheduling beyond work-conserving</w:t>
       </w:r>
       <w:r>
         <w:rPr>
@@ -3606,6 +3605,50 @@
           <w:sz w:val="22"/>
         </w:rPr>
         <w:br/>
+      </w:r>
+      <w:proofErr w:type="spellStart"/>
+      <w:r>
+        <w:rPr>
+          <w:rFonts w:ascii="Calibri" w:hAnsi="Calibri" w:cs="Calibri"/>
+          <w:i/>
+          <w:color w:val="222222"/>
+          <w:sz w:val="22"/>
+          <w:shd w:val="clear" w:color="auto" w:fill="FFFFFF"/>
+        </w:rPr>
+        <w:t>Hyeongboo</w:t>
+      </w:r>
+      <w:proofErr w:type="spellEnd"/>
+      <w:r>
+        <w:rPr>
+          <w:rFonts w:ascii="Calibri" w:hAnsi="Calibri" w:cs="Calibri"/>
+          <w:i/>
+          <w:color w:val="222222"/>
+          <w:sz w:val="22"/>
+          <w:shd w:val="clear" w:color="auto" w:fill="FFFFFF"/>
+        </w:rPr>
+        <w:t xml:space="preserve"> </w:t>
+      </w:r>
+      <w:proofErr w:type="spellStart"/>
+      <w:r>
+        <w:rPr>
+          <w:rFonts w:ascii="Calibri" w:hAnsi="Calibri" w:cs="Calibri"/>
+          <w:i/>
+          <w:color w:val="222222"/>
+          <w:sz w:val="22"/>
+          <w:shd w:val="clear" w:color="auto" w:fill="FFFFFF"/>
+        </w:rPr>
+        <w:t>Baek</w:t>
+      </w:r>
+      <w:proofErr w:type="spellEnd"/>
+      <w:r>
+        <w:rPr>
+          <w:rFonts w:ascii="Calibri" w:hAnsi="Calibri" w:cs="Calibri"/>
+          <w:i/>
+          <w:color w:val="222222"/>
+          <w:sz w:val="22"/>
+          <w:shd w:val="clear" w:color="auto" w:fill="FFFFFF"/>
+        </w:rPr>
+        <w:t xml:space="preserve">, </w:t>
       </w:r>
       <w:r>
         <w:rPr>
@@ -3652,30 +3695,29 @@
       </w:r>
       <w:r>
         <w:rPr>
-          <w:rFonts w:ascii="Calibri" w:eastAsia="맑은 고딕" w:hAnsi="Calibri" w:cs="Calibri"/>
-          <w:i/>
-          <w:sz w:val="22"/>
+          <w:rFonts w:ascii="Calibri" w:hAnsi="Calibri" w:cs="Calibri"/>
+          <w:color w:val="222222"/>
+          <w:sz w:val="22"/>
+          <w:shd w:val="clear" w:color="auto" w:fill="FFFFFF"/>
         </w:rPr>
         <w:br/>
-      </w:r>
-      <w:r>
-        <w:rPr>
-          <w:rFonts w:ascii="Calibri" w:eastAsia="맑은 고딕" w:hAnsi="Calibri" w:cs="Calibri"/>
-          <w:sz w:val="22"/>
-        </w:rPr>
-        <w:t>IEEE Embedded Systems Letters</w:t>
-      </w:r>
-      <w:r>
-        <w:rPr>
-          <w:rFonts w:ascii="Calibri" w:eastAsia="맑은 고딕" w:hAnsi="Calibri" w:cs="Calibri"/>
-          <w:sz w:val="22"/>
-        </w:rPr>
-        <w:t>, 2019</w:t>
-      </w:r>
-      <w:r>
-        <w:rPr>
-          <w:rFonts w:ascii="Calibri" w:eastAsia="맑은 고딕" w:hAnsi="Calibri" w:cs="Calibri"/>
-          <w:sz w:val="22"/>
+        <w:t xml:space="preserve">IEEE Real-Time </w:t>
+      </w:r>
+      <w:r>
+        <w:rPr>
+          <w:rFonts w:ascii="Calibri" w:hAnsi="Calibri" w:cs="Calibri"/>
+          <w:color w:val="222222"/>
+          <w:sz w:val="22"/>
+          <w:shd w:val="clear" w:color="auto" w:fill="FFFFFF"/>
+        </w:rPr>
+        <w:t>Systems Symposium (RTSS), 2020</w:t>
+      </w:r>
+      <w:r>
+        <w:rPr>
+          <w:rFonts w:ascii="Calibri" w:hAnsi="Calibri" w:cs="Calibri"/>
+          <w:color w:val="222222"/>
+          <w:sz w:val="22"/>
+          <w:shd w:val="clear" w:color="auto" w:fill="FFFFFF"/>
         </w:rPr>
         <w:br/>
       </w:r>
@@ -3690,16 +3732,126 @@
         <w:spacing w:after="0" w:line="288" w:lineRule="auto"/>
         <w:ind w:leftChars="100" w:left="560"/>
         <w:rPr>
-          <w:rFonts w:ascii="Calibri" w:eastAsia="맑은 고딕" w:hAnsi="Calibri" w:cs="Calibri"/>
-          <w:sz w:val="22"/>
-        </w:rPr>
-      </w:pPr>
-      <w:r>
-        <w:rPr>
-          <w:rFonts w:ascii="Calibri" w:eastAsia="맑은 고딕" w:hAnsi="Calibri" w:cs="Calibri"/>
-          <w:b/>
-          <w:sz w:val="22"/>
-        </w:rPr>
+          <w:rFonts w:ascii="Calibri" w:eastAsia="맑은 고딕" w:hAnsi="Calibri" w:cs="Calibri" w:hint="eastAsia"/>
+          <w:sz w:val="22"/>
+        </w:rPr>
+      </w:pPr>
+      <w:r>
+        <w:rPr>
+          <w:rFonts w:ascii="Calibri" w:eastAsia="맑은 고딕" w:hAnsi="Calibri" w:cs="Calibri"/>
+          <w:b/>
+          <w:sz w:val="22"/>
+        </w:rPr>
+        <w:t>Minimizing capacity degradation of heterogeneous batteries in a mobile embedded system</w:t>
+      </w:r>
+      <w:r>
+        <w:rPr>
+          <w:rFonts w:ascii="Calibri" w:eastAsia="맑은 고딕" w:hAnsi="Calibri" w:cs="Calibri"/>
+          <w:sz w:val="22"/>
+        </w:rPr>
+        <w:br/>
+      </w:r>
+      <w:r>
+        <w:rPr>
+          <w:rFonts w:ascii="Calibri" w:hAnsi="Calibri" w:cs="Calibri"/>
+          <w:i/>
+          <w:color w:val="222222"/>
+          <w:sz w:val="22"/>
+          <w:u w:val="single"/>
+          <w:shd w:val="clear" w:color="auto" w:fill="FFFFFF"/>
+        </w:rPr>
+        <w:t>Jaeheon Kwak</w:t>
+      </w:r>
+      <w:r>
+        <w:rPr>
+          <w:rFonts w:ascii="Calibri" w:hAnsi="Calibri" w:cs="Calibri"/>
+          <w:i/>
+          <w:color w:val="222222"/>
+          <w:sz w:val="22"/>
+          <w:shd w:val="clear" w:color="auto" w:fill="FFFFFF"/>
+        </w:rPr>
+        <w:t xml:space="preserve"> and </w:t>
+      </w:r>
+      <w:proofErr w:type="spellStart"/>
+      <w:r>
+        <w:rPr>
+          <w:rFonts w:ascii="Calibri" w:hAnsi="Calibri" w:cs="Calibri"/>
+          <w:i/>
+          <w:color w:val="222222"/>
+          <w:sz w:val="22"/>
+          <w:shd w:val="clear" w:color="auto" w:fill="FFFFFF"/>
+        </w:rPr>
+        <w:t>Jinkyu</w:t>
+      </w:r>
+      <w:proofErr w:type="spellEnd"/>
+      <w:r>
+        <w:rPr>
+          <w:rFonts w:ascii="Calibri" w:hAnsi="Calibri" w:cs="Calibri"/>
+          <w:i/>
+          <w:color w:val="222222"/>
+          <w:sz w:val="22"/>
+          <w:shd w:val="clear" w:color="auto" w:fill="FFFFFF"/>
+        </w:rPr>
+        <w:t xml:space="preserve"> Lee</w:t>
+      </w:r>
+      <w:r>
+        <w:rPr>
+          <w:rFonts w:ascii="Calibri" w:eastAsia="맑은 고딕" w:hAnsi="Calibri" w:cs="Calibri"/>
+          <w:i/>
+          <w:sz w:val="22"/>
+        </w:rPr>
+        <w:br/>
+      </w:r>
+      <w:r>
+        <w:rPr>
+          <w:rFonts w:ascii="Calibri" w:eastAsia="맑은 고딕" w:hAnsi="Calibri" w:cs="Calibri"/>
+          <w:sz w:val="22"/>
+        </w:rPr>
+        <w:t>IEEE Embedded Systems Letters</w:t>
+      </w:r>
+      <w:r>
+        <w:rPr>
+          <w:rFonts w:ascii="Calibri" w:eastAsia="맑은 고딕" w:hAnsi="Calibri" w:cs="Calibri"/>
+          <w:sz w:val="22"/>
+        </w:rPr>
+        <w:t>, 2019</w:t>
+      </w:r>
+      <w:r>
+        <w:rPr>
+          <w:rFonts w:ascii="Calibri" w:eastAsia="맑은 고딕" w:hAnsi="Calibri" w:cs="Calibri"/>
+          <w:sz w:val="22"/>
+        </w:rPr>
+        <w:br/>
+      </w:r>
+      <w:r>
+        <w:rPr>
+          <w:rFonts w:ascii="Calibri" w:eastAsia="맑은 고딕" w:hAnsi="Calibri" w:cs="Calibri"/>
+          <w:sz w:val="22"/>
+        </w:rPr>
+        <w:br/>
+      </w:r>
+    </w:p>
+    <w:p>
+      <w:pPr>
+        <w:pStyle w:val="a5"/>
+        <w:numPr>
+          <w:ilvl w:val="0"/>
+          <w:numId w:val="9"/>
+        </w:numPr>
+        <w:spacing w:after="0" w:line="288" w:lineRule="auto"/>
+        <w:ind w:leftChars="100" w:left="560"/>
+        <w:rPr>
+          <w:rFonts w:ascii="Calibri" w:eastAsia="맑은 고딕" w:hAnsi="Calibri" w:cs="Calibri"/>
+          <w:sz w:val="22"/>
+        </w:rPr>
+      </w:pPr>
+      <w:r>
+        <w:rPr>
+          <w:rFonts w:ascii="Calibri" w:eastAsia="맑은 고딕" w:hAnsi="Calibri" w:cs="Calibri"/>
+          <w:b/>
+          <w:sz w:val="22"/>
+        </w:rPr>
+        <w:lastRenderedPageBreak/>
         <w:t>Covert timing channel design for uniprocessor real-time systems</w:t>
       </w:r>
       <w:r>
@@ -6006,7 +6158,7 @@
 </file>
 
 <file path=customXml/itemProps1.xml><?xml version="1.0" encoding="utf-8"?>
-<ds:datastoreItem xmlns:ds="http://schemas.openxmlformats.org/officeDocument/2006/customXml" ds:itemID="{E64471C4-554F-4F28-B391-C9ED936E8253}">
+<ds:datastoreItem xmlns:ds="http://schemas.openxmlformats.org/officeDocument/2006/customXml" ds:itemID="{4737FC41-08C5-4A00-9028-9A3BE43284F8}">
   <ds:schemaRefs>
     <ds:schemaRef ds:uri="http://schemas.openxmlformats.org/officeDocument/2006/bibliography"/>
   </ds:schemaRefs>

</xml_diff>

<commit_message>
Deploying to gh-pages from @ 0jaehunny0/0jaehunny0.github.io@dcb2aa0a17293bbc1fb09c934adfd3fa0bae8892 🚀
</commit_message>
<xml_diff>
--- a/assets/pdf/Jaeheon Kwak - CV.docx
+++ b/assets/pdf/Jaeheon Kwak - CV.docx
@@ -1378,8 +1378,6 @@
         </w:rPr>
         <w:t>:</w:t>
       </w:r>
-      <w:bookmarkStart w:id="0" w:name="_GoBack"/>
-      <w:bookmarkEnd w:id="0"/>
     </w:p>
     <w:p>
       <w:pPr>
@@ -2429,14 +2427,7 @@
           <w:rFonts w:ascii="Calibri" w:eastAsia="맑은 고딕" w:hAnsi="Calibri" w:cs="Calibri"/>
           <w:sz w:val="22"/>
         </w:rPr>
-        <w:t>design automation</w:t>
-      </w:r>
-      <w:r>
-        <w:rPr>
-          <w:rFonts w:ascii="Calibri" w:eastAsia="맑은 고딕" w:hAnsi="Calibri" w:cs="Calibri"/>
-          <w:sz w:val="22"/>
-        </w:rPr>
-        <w:t xml:space="preserve"> </w:t>
+        <w:t xml:space="preserve">design automation </w:t>
       </w:r>
       <w:r>
         <w:rPr>
@@ -2495,8 +2486,18 @@
           <w:b/>
           <w:sz w:val="22"/>
         </w:rPr>
-        <w:t>Real-time scheduling for battery swap stations</w:t>
-      </w:r>
+        <w:t xml:space="preserve">Real-time scheduling for </w:t>
+      </w:r>
+      <w:r>
+        <w:rPr>
+          <w:rFonts w:ascii="Calibri" w:eastAsia="맑은 고딕" w:hAnsi="Calibri" w:cs="Calibri"/>
+          <w:b/>
+          <w:sz w:val="22"/>
+        </w:rPr>
+        <w:t>a certain system</w:t>
+      </w:r>
+      <w:bookmarkStart w:id="0" w:name="_GoBack"/>
+      <w:bookmarkEnd w:id="0"/>
     </w:p>
     <w:p>
       <w:pPr>
@@ -2708,6 +2709,7 @@
         </w:rPr>
         <w:t xml:space="preserve"> Kim, </w:t>
       </w:r>
+      <w:proofErr w:type="spellStart"/>
       <w:r>
         <w:rPr>
           <w:rFonts w:ascii="Calibri" w:eastAsia="맑은 고딕" w:hAnsi="Calibri" w:cs="Calibri"/>
@@ -2715,7 +2717,17 @@
           <w:sz w:val="22"/>
           <w:u w:val="single"/>
         </w:rPr>
-        <w:t>Jaeheon Kwak</w:t>
+        <w:t>Jaeheon</w:t>
+      </w:r>
+      <w:proofErr w:type="spellEnd"/>
+      <w:r>
+        <w:rPr>
+          <w:rFonts w:ascii="Calibri" w:eastAsia="맑은 고딕" w:hAnsi="Calibri" w:cs="Calibri"/>
+          <w:i/>
+          <w:sz w:val="22"/>
+          <w:u w:val="single"/>
+        </w:rPr>
+        <w:t xml:space="preserve"> Kwak</w:t>
       </w:r>
       <w:r>
         <w:rPr>
@@ -2902,6 +2914,7 @@
         </w:rPr>
         <w:t xml:space="preserve"> Choi, </w:t>
       </w:r>
+      <w:proofErr w:type="spellStart"/>
       <w:r>
         <w:rPr>
           <w:rFonts w:ascii="Calibri" w:eastAsia="맑은 고딕" w:hAnsi="Calibri" w:cs="Calibri"/>
@@ -2909,7 +2922,17 @@
           <w:sz w:val="22"/>
           <w:u w:val="single"/>
         </w:rPr>
-        <w:t>Jaeheon Kwak</w:t>
+        <w:t>Jaeheon</w:t>
+      </w:r>
+      <w:proofErr w:type="spellEnd"/>
+      <w:r>
+        <w:rPr>
+          <w:rFonts w:ascii="Calibri" w:eastAsia="맑은 고딕" w:hAnsi="Calibri" w:cs="Calibri"/>
+          <w:i/>
+          <w:sz w:val="22"/>
+          <w:u w:val="single"/>
+        </w:rPr>
+        <w:t xml:space="preserve"> Kwak</w:t>
       </w:r>
       <w:r>
         <w:rPr>
@@ -3040,6 +3063,7 @@
         </w:rPr>
         <w:br/>
       </w:r>
+      <w:proofErr w:type="spellStart"/>
       <w:r>
         <w:rPr>
           <w:rFonts w:ascii="Calibri" w:eastAsia="맑은 고딕" w:hAnsi="Calibri" w:cs="Calibri"/>
@@ -3047,7 +3071,17 @@
           <w:sz w:val="22"/>
           <w:u w:val="single"/>
         </w:rPr>
-        <w:t>Jaeheon Kwak</w:t>
+        <w:t>Jaeheon</w:t>
+      </w:r>
+      <w:proofErr w:type="spellEnd"/>
+      <w:r>
+        <w:rPr>
+          <w:rFonts w:ascii="Calibri" w:eastAsia="맑은 고딕" w:hAnsi="Calibri" w:cs="Calibri"/>
+          <w:i/>
+          <w:sz w:val="22"/>
+          <w:u w:val="single"/>
+        </w:rPr>
+        <w:t xml:space="preserve"> Kwak</w:t>
       </w:r>
       <w:r>
         <w:rPr>
@@ -3192,7 +3226,26 @@
           <w:u w:val="single"/>
         </w:rPr>
         <w:br/>
-        <w:t>Jaeheon Kwak</w:t>
+      </w:r>
+      <w:proofErr w:type="spellStart"/>
+      <w:r>
+        <w:rPr>
+          <w:rFonts w:ascii="Calibri" w:eastAsia="맑은 고딕" w:hAnsi="Calibri" w:cs="Calibri"/>
+          <w:i/>
+          <w:sz w:val="22"/>
+          <w:u w:val="single"/>
+        </w:rPr>
+        <w:t>Jaeheon</w:t>
+      </w:r>
+      <w:proofErr w:type="spellEnd"/>
+      <w:r>
+        <w:rPr>
+          <w:rFonts w:ascii="Calibri" w:eastAsia="맑은 고딕" w:hAnsi="Calibri" w:cs="Calibri"/>
+          <w:i/>
+          <w:sz w:val="22"/>
+          <w:u w:val="single"/>
+        </w:rPr>
+        <w:t xml:space="preserve"> Kwak</w:t>
       </w:r>
       <w:r>
         <w:rPr>
@@ -3447,6 +3500,7 @@
         </w:rPr>
         <w:br/>
       </w:r>
+      <w:proofErr w:type="spellStart"/>
       <w:r>
         <w:rPr>
           <w:rFonts w:ascii="Calibri" w:eastAsia="맑은 고딕" w:hAnsi="Calibri" w:cs="Calibri"/>
@@ -3454,7 +3508,17 @@
           <w:sz w:val="22"/>
           <w:u w:val="single"/>
         </w:rPr>
-        <w:t>Jaeheon Kwak</w:t>
+        <w:t>Jaeheon</w:t>
+      </w:r>
+      <w:proofErr w:type="spellEnd"/>
+      <w:r>
+        <w:rPr>
+          <w:rFonts w:ascii="Calibri" w:eastAsia="맑은 고딕" w:hAnsi="Calibri" w:cs="Calibri"/>
+          <w:i/>
+          <w:sz w:val="22"/>
+          <w:u w:val="single"/>
+        </w:rPr>
+        <w:t xml:space="preserve"> Kwak</w:t>
       </w:r>
       <w:r>
         <w:rPr>
@@ -3650,6 +3714,7 @@
         </w:rPr>
         <w:t xml:space="preserve">, </w:t>
       </w:r>
+      <w:proofErr w:type="spellStart"/>
       <w:r>
         <w:rPr>
           <w:rFonts w:ascii="Calibri" w:hAnsi="Calibri" w:cs="Calibri"/>
@@ -3659,7 +3724,19 @@
           <w:u w:val="single"/>
           <w:shd w:val="clear" w:color="auto" w:fill="FFFFFF"/>
         </w:rPr>
-        <w:t>Jaeheon Kwak</w:t>
+        <w:t>Jaeheon</w:t>
+      </w:r>
+      <w:proofErr w:type="spellEnd"/>
+      <w:r>
+        <w:rPr>
+          <w:rFonts w:ascii="Calibri" w:hAnsi="Calibri" w:cs="Calibri"/>
+          <w:i/>
+          <w:color w:val="222222"/>
+          <w:sz w:val="22"/>
+          <w:u w:val="single"/>
+          <w:shd w:val="clear" w:color="auto" w:fill="FFFFFF"/>
+        </w:rPr>
+        <w:t xml:space="preserve"> Kwak</w:t>
       </w:r>
       <w:r>
         <w:rPr>
@@ -3732,7 +3809,7 @@
         <w:spacing w:after="0" w:line="288" w:lineRule="auto"/>
         <w:ind w:leftChars="100" w:left="560"/>
         <w:rPr>
-          <w:rFonts w:ascii="Calibri" w:eastAsia="맑은 고딕" w:hAnsi="Calibri" w:cs="Calibri" w:hint="eastAsia"/>
+          <w:rFonts w:ascii="Calibri" w:eastAsia="맑은 고딕" w:hAnsi="Calibri" w:cs="Calibri"/>
           <w:sz w:val="22"/>
         </w:rPr>
       </w:pPr>
@@ -3751,6 +3828,7 @@
         </w:rPr>
         <w:br/>
       </w:r>
+      <w:proofErr w:type="spellStart"/>
       <w:r>
         <w:rPr>
           <w:rFonts w:ascii="Calibri" w:hAnsi="Calibri" w:cs="Calibri"/>
@@ -3760,7 +3838,19 @@
           <w:u w:val="single"/>
           <w:shd w:val="clear" w:color="auto" w:fill="FFFFFF"/>
         </w:rPr>
-        <w:t>Jaeheon Kwak</w:t>
+        <w:t>Jaeheon</w:t>
+      </w:r>
+      <w:proofErr w:type="spellEnd"/>
+      <w:r>
+        <w:rPr>
+          <w:rFonts w:ascii="Calibri" w:hAnsi="Calibri" w:cs="Calibri"/>
+          <w:i/>
+          <w:color w:val="222222"/>
+          <w:sz w:val="22"/>
+          <w:u w:val="single"/>
+          <w:shd w:val="clear" w:color="auto" w:fill="FFFFFF"/>
+        </w:rPr>
+        <w:t xml:space="preserve"> Kwak</w:t>
       </w:r>
       <w:r>
         <w:rPr>
@@ -3861,6 +3951,7 @@
         </w:rPr>
         <w:br/>
       </w:r>
+      <w:proofErr w:type="spellStart"/>
       <w:r>
         <w:rPr>
           <w:rFonts w:ascii="Calibri" w:hAnsi="Calibri" w:cs="Calibri"/>
@@ -3870,7 +3961,19 @@
           <w:u w:val="single"/>
           <w:shd w:val="clear" w:color="auto" w:fill="FFFFFF"/>
         </w:rPr>
-        <w:t>Jaeheon Kwak</w:t>
+        <w:t>Jaeheon</w:t>
+      </w:r>
+      <w:proofErr w:type="spellEnd"/>
+      <w:r>
+        <w:rPr>
+          <w:rFonts w:ascii="Calibri" w:hAnsi="Calibri" w:cs="Calibri"/>
+          <w:i/>
+          <w:color w:val="222222"/>
+          <w:sz w:val="22"/>
+          <w:u w:val="single"/>
+          <w:shd w:val="clear" w:color="auto" w:fill="FFFFFF"/>
+        </w:rPr>
+        <w:t xml:space="preserve"> Kwak</w:t>
       </w:r>
       <w:r>
         <w:rPr>
@@ -6158,7 +6261,7 @@
 </file>
 
 <file path=customXml/itemProps1.xml><?xml version="1.0" encoding="utf-8"?>
-<ds:datastoreItem xmlns:ds="http://schemas.openxmlformats.org/officeDocument/2006/customXml" ds:itemID="{4737FC41-08C5-4A00-9028-9A3BE43284F8}">
+<ds:datastoreItem xmlns:ds="http://schemas.openxmlformats.org/officeDocument/2006/customXml" ds:itemID="{A6289AD0-851B-4629-8BB4-427645FC34D8}">
   <ds:schemaRefs>
     <ds:schemaRef ds:uri="http://schemas.openxmlformats.org/officeDocument/2006/bibliography"/>
   </ds:schemaRefs>

</xml_diff>

<commit_message>
cv updates + alpha
</commit_message>
<xml_diff>
--- a/assets/pdf/Jaeheon Kwak - CV.docx
+++ b/assets/pdf/Jaeheon Kwak - CV.docx
@@ -8,14 +8,14 @@
         <w:jc w:val="center"/>
         <w:rPr>
           <w:rFonts w:ascii="Calibri" w:hAnsi="Calibri" w:cs="Calibri"/>
-          <w:sz w:val="36"/>
+          <w:sz w:val="40"/>
           <w:szCs w:val="36"/>
         </w:rPr>
       </w:pPr>
       <w:r>
         <w:rPr>
           <w:rFonts w:ascii="Calibri" w:hAnsi="Calibri" w:cs="Calibri"/>
-          <w:sz w:val="36"/>
+          <w:sz w:val="40"/>
           <w:szCs w:val="36"/>
         </w:rPr>
         <w:t>Jaeheon Kwak</w:t>
@@ -23,26 +23,34 @@
       <w:r>
         <w:rPr>
           <w:rFonts w:ascii="Calibri" w:hAnsi="Calibri" w:cs="Calibri"/>
-          <w:sz w:val="36"/>
+          <w:sz w:val="40"/>
           <w:szCs w:val="36"/>
         </w:rPr>
         <w:t xml:space="preserve"> </w:t>
       </w:r>
       <w:r>
         <w:rPr>
-          <w:rFonts w:ascii="함초롬돋움" w:eastAsia="함초롬돋움" w:hAnsi="함초롬돋움" w:cs="함초롬돋움"/>
-          <w:sz w:val="36"/>
+          <w:rFonts w:ascii="Calibri" w:eastAsia="함초롬돋움" w:hAnsi="Calibri" w:cs="Calibri"/>
+          <w:sz w:val="40"/>
           <w:szCs w:val="36"/>
         </w:rPr>
         <w:t>(</w:t>
       </w:r>
       <w:r>
         <w:rPr>
-          <w:rFonts w:ascii="함초롬돋움" w:eastAsia="함초롬돋움" w:hAnsi="함초롬돋움" w:cs="함초롬돋움" w:hint="eastAsia"/>
-          <w:sz w:val="36"/>
+          <w:rFonts w:ascii="Calibri" w:eastAsia="함초롬돋움" w:hAnsi="Calibri" w:cs="Calibri"/>
+          <w:sz w:val="40"/>
           <w:szCs w:val="36"/>
         </w:rPr>
-        <w:t>곽재헌)</w:t>
+        <w:t>곽재헌</w:t>
+      </w:r>
+      <w:r>
+        <w:rPr>
+          <w:rFonts w:ascii="Calibri" w:eastAsia="함초롬돋움" w:hAnsi="Calibri" w:cs="Calibri"/>
+          <w:sz w:val="40"/>
+          <w:szCs w:val="36"/>
+        </w:rPr>
+        <w:t>)</w:t>
       </w:r>
     </w:p>
     <w:p>
@@ -51,14 +59,14 @@
         <w:jc w:val="center"/>
         <w:rPr>
           <w:rFonts w:ascii="Calibri" w:hAnsi="Calibri" w:cs="Calibri"/>
-          <w:sz w:val="26"/>
+          <w:sz w:val="28"/>
           <w:szCs w:val="26"/>
         </w:rPr>
       </w:pPr>
       <w:r>
         <w:rPr>
           <w:rFonts w:ascii="Calibri" w:hAnsi="Calibri" w:cs="Calibri"/>
-          <w:sz w:val="26"/>
+          <w:sz w:val="28"/>
           <w:szCs w:val="26"/>
         </w:rPr>
         <w:t>Postdoc</w:t>
@@ -66,7 +74,7 @@
       <w:r>
         <w:rPr>
           <w:rFonts w:ascii="Calibri" w:hAnsi="Calibri" w:cs="Calibri"/>
-          <w:sz w:val="26"/>
+          <w:sz w:val="28"/>
           <w:szCs w:val="26"/>
         </w:rPr>
         <w:t xml:space="preserve">toral Researcher </w:t>
@@ -74,11 +82,21 @@
       <w:r>
         <w:rPr>
           <w:rFonts w:ascii="Calibri" w:hAnsi="Calibri" w:cs="Calibri"/>
-          <w:sz w:val="26"/>
+          <w:sz w:val="28"/>
           <w:szCs w:val="26"/>
         </w:rPr>
         <w:t>at KAIST</w:t>
       </w:r>
+    </w:p>
+    <w:p>
+      <w:pPr>
+        <w:spacing w:after="0" w:line="288" w:lineRule="auto"/>
+        <w:jc w:val="center"/>
+        <w:rPr>
+          <w:rFonts w:ascii="Calibri" w:hAnsi="Calibri" w:cs="Calibri" w:hint="eastAsia"/>
+          <w:szCs w:val="20"/>
+        </w:rPr>
+      </w:pPr>
     </w:p>
     <w:p>
       <w:pPr>
@@ -186,7 +204,6 @@
         <w:spacing w:after="0" w:line="288" w:lineRule="auto"/>
         <w:rPr>
           <w:rFonts w:ascii="Calibri" w:eastAsia="함초롬돋움" w:hAnsi="Calibri" w:cs="Calibri"/>
-          <w:sz w:val="16"/>
         </w:rPr>
       </w:pPr>
     </w:p>
@@ -198,38 +215,30 @@
         <w:spacing w:after="0" w:line="288" w:lineRule="auto"/>
         <w:rPr>
           <w:rFonts w:ascii="Calibri" w:hAnsi="Calibri" w:cs="Calibri"/>
-          <w:sz w:val="26"/>
+          <w:sz w:val="28"/>
           <w:szCs w:val="26"/>
         </w:rPr>
       </w:pPr>
       <w:r>
         <w:rPr>
           <w:rFonts w:ascii="Calibri" w:hAnsi="Calibri" w:cs="Calibri"/>
-          <w:sz w:val="26"/>
+          <w:sz w:val="28"/>
           <w:szCs w:val="26"/>
         </w:rPr>
-        <w:t xml:space="preserve">EDUCATION </w:t>
-      </w:r>
-      <w:r>
-        <w:rPr>
-          <w:rFonts w:ascii="Calibri" w:hAnsi="Calibri" w:cs="Calibri"/>
-          <w:sz w:val="26"/>
+        <w:t xml:space="preserve">EDUCATION &amp; </w:t>
+      </w:r>
+      <w:r>
+        <w:rPr>
+          <w:rFonts w:ascii="Calibri" w:hAnsi="Calibri" w:cs="Calibri"/>
+          <w:sz w:val="28"/>
           <w:szCs w:val="26"/>
         </w:rPr>
-        <w:t xml:space="preserve">&amp; </w:t>
-      </w:r>
-      <w:r>
-        <w:rPr>
-          <w:rFonts w:ascii="Calibri" w:hAnsi="Calibri" w:cs="Calibri"/>
-          <w:sz w:val="26"/>
-          <w:szCs w:val="26"/>
-        </w:rPr>
         <w:t>EXPERIENC</w:t>
       </w:r>
       <w:r>
         <w:rPr>
           <w:rFonts w:ascii="Calibri" w:hAnsi="Calibri" w:cs="Calibri"/>
-          <w:sz w:val="26"/>
+          <w:sz w:val="28"/>
           <w:szCs w:val="26"/>
         </w:rPr>
         <w:t>E</w:t>
@@ -249,59 +258,20 @@
           <w:sz w:val="22"/>
         </w:rPr>
       </w:pPr>
-      <w:proofErr w:type="spellStart"/>
-      <w:proofErr w:type="gramStart"/>
       <w:r>
         <w:rPr>
           <w:rFonts w:ascii="Calibri" w:hAnsi="Calibri" w:cs="Calibri"/>
           <w:b/>
           <w:sz w:val="22"/>
         </w:rPr>
-        <w:t>Ph.D</w:t>
-      </w:r>
-      <w:proofErr w:type="spellEnd"/>
-      <w:proofErr w:type="gramEnd"/>
-      <w:r>
-        <w:rPr>
-          <w:rFonts w:ascii="Calibri" w:hAnsi="Calibri" w:cs="Calibri"/>
-          <w:sz w:val="22"/>
-        </w:rPr>
-        <w:t xml:space="preserve"> in</w:t>
-      </w:r>
-      <w:r>
-        <w:rPr>
-          <w:rFonts w:ascii="Calibri" w:hAnsi="Calibri" w:cs="Calibri"/>
-          <w:sz w:val="22"/>
-        </w:rPr>
-        <w:t xml:space="preserve"> </w:t>
-      </w:r>
-      <w:r>
-        <w:rPr>
-          <w:rFonts w:ascii="Calibri" w:hAnsi="Calibri" w:cs="Calibri"/>
-          <w:sz w:val="22"/>
-        </w:rPr>
-        <w:t>C</w:t>
-      </w:r>
-      <w:r>
-        <w:rPr>
-          <w:rFonts w:ascii="Calibri" w:hAnsi="Calibri" w:cs="Calibri"/>
-          <w:sz w:val="22"/>
-        </w:rPr>
-        <w:t xml:space="preserve">omputer </w:t>
-      </w:r>
-      <w:r>
-        <w:rPr>
-          <w:rFonts w:ascii="Calibri" w:hAnsi="Calibri" w:cs="Calibri"/>
-          <w:sz w:val="22"/>
-        </w:rPr>
-        <w:t>s</w:t>
-      </w:r>
-      <w:r>
-        <w:rPr>
-          <w:rFonts w:ascii="Calibri" w:hAnsi="Calibri" w:cs="Calibri"/>
-          <w:sz w:val="22"/>
-        </w:rPr>
-        <w:t xml:space="preserve">cience, KAIST </w:t>
+        <w:t>Postdoc.</w:t>
+      </w:r>
+      <w:r>
+        <w:rPr>
+          <w:rFonts w:ascii="Calibri" w:hAnsi="Calibri" w:cs="Calibri"/>
+          <w:sz w:val="22"/>
+        </w:rPr>
+        <w:t xml:space="preserve"> in Computer science, KAIST </w:t>
       </w:r>
       <w:r>
         <w:rPr>
@@ -309,7 +279,6 @@
           <w:sz w:val="22"/>
         </w:rPr>
         <w:tab/>
-        <w:t xml:space="preserve">2019 – </w:t>
       </w:r>
       <w:r>
         <w:rPr>
@@ -317,6 +286,20 @@
           <w:sz w:val="22"/>
         </w:rPr>
         <w:t>2024</w:t>
+      </w:r>
+      <w:r>
+        <w:rPr>
+          <w:rFonts w:ascii="Calibri" w:hAnsi="Calibri" w:cs="Calibri"/>
+          <w:sz w:val="22"/>
+        </w:rPr>
+        <w:t xml:space="preserve"> – </w:t>
+      </w:r>
+      <w:r>
+        <w:rPr>
+          <w:rFonts w:ascii="Calibri" w:hAnsi="Calibri" w:cs="Calibri"/>
+          <w:sz w:val="22"/>
+        </w:rPr>
+        <w:t>Now</w:t>
       </w:r>
     </w:p>
     <w:p>
@@ -326,25 +309,37 @@
           <w:tab w:val="right" w:pos="10466"/>
         </w:tabs>
         <w:spacing w:after="0" w:line="288" w:lineRule="auto"/>
-        <w:ind w:firstLineChars="200" w:firstLine="424"/>
+        <w:ind w:firstLineChars="200" w:firstLine="440"/>
         <w:jc w:val="left"/>
         <w:rPr>
-          <w:rFonts w:ascii="Calibri" w:hAnsi="Calibri" w:cs="Calibri"/>
-          <w:i/>
-          <w:spacing w:val="-4"/>
-          <w:sz w:val="22"/>
-          <w:szCs w:val="21"/>
-        </w:rPr>
-      </w:pPr>
-      <w:r>
-        <w:rPr>
-          <w:rFonts w:ascii="Calibri" w:hAnsi="Calibri" w:cs="Calibri"/>
-          <w:i/>
-          <w:spacing w:val="-4"/>
-          <w:sz w:val="22"/>
-          <w:szCs w:val="21"/>
-        </w:rPr>
-        <w:t>Thesis: Alleviating the low-battery experience of mobile users through heterogeneous batteries and their scheduling</w:t>
+          <w:rFonts w:ascii="Calibri" w:hAnsi="Calibri" w:cs="Calibri" w:hint="eastAsia"/>
+          <w:i/>
+          <w:sz w:val="22"/>
+        </w:rPr>
+      </w:pPr>
+      <w:r>
+        <w:rPr>
+          <w:rFonts w:ascii="Calibri" w:hAnsi="Calibri" w:cs="Calibri"/>
+          <w:i/>
+          <w:sz w:val="22"/>
+        </w:rPr>
+        <w:t>Department</w:t>
+      </w:r>
+      <w:r>
+        <w:rPr>
+          <w:rFonts w:ascii="Calibri" w:hAnsi="Calibri" w:cs="Calibri"/>
+          <w:i/>
+          <w:sz w:val="22"/>
+        </w:rPr>
+        <w:t xml:space="preserve">: </w:t>
+      </w:r>
+      <w:r>
+        <w:rPr>
+          <w:rFonts w:ascii="Calibri" w:hAnsi="Calibri" w:cs="Calibri"/>
+          <w:i/>
+          <w:sz w:val="22"/>
+        </w:rPr>
+        <w:t>Information &amp; Electronics Research Institute</w:t>
       </w:r>
     </w:p>
     <w:p>
@@ -403,22 +398,18 @@
           <w:sz w:val="22"/>
         </w:rPr>
       </w:pPr>
+      <w:proofErr w:type="spellStart"/>
+      <w:proofErr w:type="gramStart"/>
       <w:r>
         <w:rPr>
           <w:rFonts w:ascii="Calibri" w:hAnsi="Calibri" w:cs="Calibri"/>
           <w:b/>
           <w:sz w:val="22"/>
         </w:rPr>
-        <w:t>M.S</w:t>
-      </w:r>
-      <w:r>
-        <w:rPr>
-          <w:rFonts w:ascii="Calibri" w:hAnsi="Calibri" w:cs="Calibri"/>
-          <w:b/>
-          <w:sz w:val="22"/>
-        </w:rPr>
-        <w:t>.</w:t>
-      </w:r>
+        <w:t>Ph.D</w:t>
+      </w:r>
+      <w:proofErr w:type="spellEnd"/>
+      <w:proofErr w:type="gramEnd"/>
       <w:r>
         <w:rPr>
           <w:rFonts w:ascii="Calibri" w:hAnsi="Calibri" w:cs="Calibri"/>
@@ -459,7 +450,7 @@
           <w:rFonts w:ascii="Calibri" w:hAnsi="Calibri" w:cs="Calibri"/>
           <w:sz w:val="22"/>
         </w:rPr>
-        <w:t xml:space="preserve">cience, Sungkyunkwan University </w:t>
+        <w:t xml:space="preserve">cience, KAIST </w:t>
       </w:r>
       <w:r>
         <w:rPr>
@@ -467,7 +458,14 @@
           <w:sz w:val="22"/>
         </w:rPr>
         <w:tab/>
-        <w:t>2017 – 2019</w:t>
+        <w:t xml:space="preserve">2019 – </w:t>
+      </w:r>
+      <w:r>
+        <w:rPr>
+          <w:rFonts w:ascii="Calibri" w:hAnsi="Calibri" w:cs="Calibri"/>
+          <w:sz w:val="22"/>
+        </w:rPr>
+        <w:t>2024</w:t>
       </w:r>
     </w:p>
     <w:p>
@@ -477,21 +475,25 @@
           <w:tab w:val="right" w:pos="10466"/>
         </w:tabs>
         <w:spacing w:after="0" w:line="288" w:lineRule="auto"/>
-        <w:ind w:firstLineChars="200" w:firstLine="440"/>
+        <w:ind w:firstLineChars="200" w:firstLine="424"/>
         <w:jc w:val="left"/>
         <w:rPr>
           <w:rFonts w:ascii="Calibri" w:hAnsi="Calibri" w:cs="Calibri"/>
           <w:i/>
-          <w:sz w:val="22"/>
-        </w:rPr>
-      </w:pPr>
-      <w:r>
-        <w:rPr>
-          <w:rFonts w:ascii="Calibri" w:hAnsi="Calibri" w:cs="Calibri"/>
-          <w:i/>
-          <w:sz w:val="22"/>
-        </w:rPr>
-        <w:t>Thesis: Battery scheduling for maximizing operational time in real-time systems</w:t>
+          <w:spacing w:val="-4"/>
+          <w:sz w:val="22"/>
+          <w:szCs w:val="21"/>
+        </w:rPr>
+      </w:pPr>
+      <w:r>
+        <w:rPr>
+          <w:rFonts w:ascii="Calibri" w:hAnsi="Calibri" w:cs="Calibri"/>
+          <w:i/>
+          <w:spacing w:val="-4"/>
+          <w:sz w:val="22"/>
+          <w:szCs w:val="21"/>
+        </w:rPr>
+        <w:t>Thesis: Alleviating the low-battery experience of mobile users through heterogeneous batteries and their scheduling</w:t>
       </w:r>
     </w:p>
     <w:p>
@@ -524,7 +526,7 @@
           <w:i/>
           <w:sz w:val="22"/>
         </w:rPr>
-        <w:t>Jinkyu</w:t>
+        <w:t>Insik</w:t>
       </w:r>
       <w:proofErr w:type="spellEnd"/>
       <w:r>
@@ -533,7 +535,7 @@
           <w:i/>
           <w:sz w:val="22"/>
         </w:rPr>
-        <w:t xml:space="preserve"> Lee</w:t>
+        <w:t xml:space="preserve"> Shin</w:t>
       </w:r>
     </w:p>
     <w:p>
@@ -556,7 +558,22 @@
           <w:b/>
           <w:sz w:val="22"/>
         </w:rPr>
-        <w:t>B.S.</w:t>
+        <w:t>M.S</w:t>
+      </w:r>
+      <w:r>
+        <w:rPr>
+          <w:rFonts w:ascii="Calibri" w:hAnsi="Calibri" w:cs="Calibri"/>
+          <w:b/>
+          <w:sz w:val="22"/>
+        </w:rPr>
+        <w:t>.</w:t>
+      </w:r>
+      <w:r>
+        <w:rPr>
+          <w:rFonts w:ascii="Calibri" w:hAnsi="Calibri" w:cs="Calibri"/>
+          <w:sz w:val="22"/>
+        </w:rPr>
+        <w:t xml:space="preserve"> in</w:t>
       </w:r>
       <w:r>
         <w:rPr>
@@ -570,13 +587,6 @@
           <w:rFonts w:ascii="Calibri" w:hAnsi="Calibri" w:cs="Calibri"/>
           <w:sz w:val="22"/>
         </w:rPr>
-        <w:t xml:space="preserve">in </w:t>
-      </w:r>
-      <w:r>
-        <w:rPr>
-          <w:rFonts w:ascii="Calibri" w:hAnsi="Calibri" w:cs="Calibri"/>
-          <w:sz w:val="22"/>
-        </w:rPr>
         <w:t>C</w:t>
       </w:r>
       <w:r>
@@ -606,7 +616,7 @@
           <w:sz w:val="22"/>
         </w:rPr>
         <w:tab/>
-        <w:t>2014 – 2017</w:t>
+        <w:t>2017 – 2019</w:t>
       </w:r>
     </w:p>
     <w:p>
@@ -630,25 +640,7 @@
           <w:i/>
           <w:sz w:val="22"/>
         </w:rPr>
-        <w:t xml:space="preserve">Advisor: </w:t>
-      </w:r>
-      <w:proofErr w:type="spellStart"/>
-      <w:r>
-        <w:rPr>
-          <w:rFonts w:ascii="Calibri" w:hAnsi="Calibri" w:cs="Calibri"/>
-          <w:i/>
-          <w:sz w:val="22"/>
-        </w:rPr>
-        <w:t>Jinkyu</w:t>
-      </w:r>
-      <w:proofErr w:type="spellEnd"/>
-      <w:r>
-        <w:rPr>
-          <w:rFonts w:ascii="Calibri" w:hAnsi="Calibri" w:cs="Calibri"/>
-          <w:i/>
-          <w:sz w:val="22"/>
-        </w:rPr>
-        <w:t xml:space="preserve"> Lee</w:t>
+        <w:t>Thesis: Battery scheduling for maximizing operational time in real-time systems</w:t>
       </w:r>
     </w:p>
     <w:p>
@@ -658,93 +650,39 @@
           <w:tab w:val="right" w:pos="10466"/>
         </w:tabs>
         <w:spacing w:after="0" w:line="288" w:lineRule="auto"/>
-        <w:ind w:firstLineChars="100" w:firstLine="220"/>
+        <w:ind w:firstLineChars="200" w:firstLine="440"/>
         <w:jc w:val="left"/>
         <w:rPr>
           <w:rFonts w:ascii="Calibri" w:hAnsi="Calibri" w:cs="Calibri"/>
-          <w:sz w:val="22"/>
-        </w:rPr>
-      </w:pPr>
-      <w:r>
-        <w:rPr>
-          <w:rFonts w:ascii="Calibri" w:hAnsi="Calibri" w:cs="Calibri"/>
-          <w:b/>
-          <w:sz w:val="22"/>
-        </w:rPr>
-        <w:t>Internship</w:t>
-      </w:r>
-      <w:r>
-        <w:rPr>
-          <w:rFonts w:ascii="Calibri" w:hAnsi="Calibri" w:cs="Calibri"/>
-          <w:sz w:val="22"/>
-        </w:rPr>
-        <w:t xml:space="preserve"> </w:t>
-      </w:r>
-      <w:r>
-        <w:rPr>
-          <w:rFonts w:ascii="Calibri" w:hAnsi="Calibri" w:cs="Calibri"/>
-          <w:sz w:val="22"/>
-        </w:rPr>
-        <w:t>at</w:t>
-      </w:r>
-      <w:r>
-        <w:rPr>
-          <w:rFonts w:ascii="Calibri" w:hAnsi="Calibri" w:cs="Calibri"/>
-          <w:sz w:val="22"/>
-        </w:rPr>
-        <w:t xml:space="preserve"> </w:t>
+          <w:i/>
+          <w:sz w:val="22"/>
+        </w:rPr>
+      </w:pPr>
+      <w:r>
+        <w:rPr>
+          <w:rFonts w:ascii="Calibri" w:hAnsi="Calibri" w:cs="Calibri"/>
+          <w:i/>
+          <w:sz w:val="22"/>
+        </w:rPr>
+        <w:t xml:space="preserve">Advisor: </w:t>
       </w:r>
       <w:proofErr w:type="spellStart"/>
       <w:r>
         <w:rPr>
           <w:rFonts w:ascii="Calibri" w:hAnsi="Calibri" w:cs="Calibri"/>
-          <w:sz w:val="22"/>
-        </w:rPr>
-        <w:t>Entrue</w:t>
+          <w:i/>
+          <w:sz w:val="22"/>
+        </w:rPr>
+        <w:t>Jinkyu</w:t>
       </w:r>
       <w:proofErr w:type="spellEnd"/>
       <w:r>
         <w:rPr>
           <w:rFonts w:ascii="Calibri" w:hAnsi="Calibri" w:cs="Calibri"/>
-          <w:sz w:val="22"/>
-        </w:rPr>
-        <w:t xml:space="preserve"> </w:t>
-      </w:r>
-      <w:r>
-        <w:rPr>
-          <w:rFonts w:ascii="Calibri" w:hAnsi="Calibri" w:cs="Calibri"/>
-          <w:sz w:val="22"/>
-        </w:rPr>
-        <w:t>c</w:t>
-      </w:r>
-      <w:r>
-        <w:rPr>
-          <w:rFonts w:ascii="Calibri" w:hAnsi="Calibri" w:cs="Calibri"/>
-          <w:sz w:val="22"/>
-        </w:rPr>
-        <w:t>onsulting</w:t>
-      </w:r>
-      <w:r>
-        <w:rPr>
-          <w:rFonts w:ascii="Calibri" w:hAnsi="Calibri" w:cs="Calibri"/>
-          <w:sz w:val="22"/>
-        </w:rPr>
-        <w:t xml:space="preserve">, </w:t>
-      </w:r>
-      <w:r>
-        <w:rPr>
-          <w:rFonts w:ascii="Calibri" w:hAnsi="Calibri" w:cs="Calibri"/>
-          <w:sz w:val="22"/>
-        </w:rPr>
-        <w:t>LG CNS</w:t>
-      </w:r>
-      <w:r>
-        <w:rPr>
-          <w:rFonts w:ascii="Calibri" w:hAnsi="Calibri" w:cs="Calibri"/>
-          <w:sz w:val="22"/>
-        </w:rPr>
-        <w:tab/>
-        <w:t>2023 – 2023</w:t>
+          <w:i/>
+          <w:sz w:val="22"/>
+        </w:rPr>
+        <w:t xml:space="preserve"> Lee</w:t>
       </w:r>
     </w:p>
     <w:p>
@@ -754,29 +692,70 @@
           <w:tab w:val="right" w:pos="10466"/>
         </w:tabs>
         <w:spacing w:after="0" w:line="288" w:lineRule="auto"/>
-        <w:ind w:firstLineChars="200" w:firstLine="440"/>
+        <w:ind w:firstLineChars="100" w:firstLine="220"/>
         <w:jc w:val="left"/>
         <w:rPr>
           <w:rFonts w:ascii="Calibri" w:hAnsi="Calibri" w:cs="Calibri"/>
-          <w:i/>
-          <w:sz w:val="22"/>
-        </w:rPr>
-      </w:pPr>
-      <w:r>
-        <w:rPr>
-          <w:rFonts w:ascii="Calibri" w:hAnsi="Calibri" w:cs="Calibri"/>
-          <w:i/>
-          <w:sz w:val="22"/>
-        </w:rPr>
-        <w:t xml:space="preserve">Role: </w:t>
-      </w:r>
-      <w:r>
-        <w:rPr>
-          <w:rFonts w:ascii="Calibri" w:hAnsi="Calibri" w:cs="Calibri"/>
-          <w:i/>
-          <w:sz w:val="22"/>
-        </w:rPr>
-        <w:t>Development of a generative AI consulting program and a demo chatbot</w:t>
+          <w:sz w:val="22"/>
+        </w:rPr>
+      </w:pPr>
+      <w:r>
+        <w:rPr>
+          <w:rFonts w:ascii="Calibri" w:hAnsi="Calibri" w:cs="Calibri"/>
+          <w:b/>
+          <w:sz w:val="22"/>
+        </w:rPr>
+        <w:t>B.S.</w:t>
+      </w:r>
+      <w:r>
+        <w:rPr>
+          <w:rFonts w:ascii="Calibri" w:hAnsi="Calibri" w:cs="Calibri"/>
+          <w:sz w:val="22"/>
+        </w:rPr>
+        <w:t xml:space="preserve"> </w:t>
+      </w:r>
+      <w:r>
+        <w:rPr>
+          <w:rFonts w:ascii="Calibri" w:hAnsi="Calibri" w:cs="Calibri"/>
+          <w:sz w:val="22"/>
+        </w:rPr>
+        <w:t xml:space="preserve">in </w:t>
+      </w:r>
+      <w:r>
+        <w:rPr>
+          <w:rFonts w:ascii="Calibri" w:hAnsi="Calibri" w:cs="Calibri"/>
+          <w:sz w:val="22"/>
+        </w:rPr>
+        <w:t>C</w:t>
+      </w:r>
+      <w:r>
+        <w:rPr>
+          <w:rFonts w:ascii="Calibri" w:hAnsi="Calibri" w:cs="Calibri"/>
+          <w:sz w:val="22"/>
+        </w:rPr>
+        <w:t xml:space="preserve">omputer </w:t>
+      </w:r>
+      <w:r>
+        <w:rPr>
+          <w:rFonts w:ascii="Calibri" w:hAnsi="Calibri" w:cs="Calibri"/>
+          <w:sz w:val="22"/>
+        </w:rPr>
+        <w:t>s</w:t>
+      </w:r>
+      <w:r>
+        <w:rPr>
+          <w:rFonts w:ascii="Calibri" w:hAnsi="Calibri" w:cs="Calibri"/>
+          <w:sz w:val="22"/>
+        </w:rPr>
+        <w:t xml:space="preserve">cience, Sungkyunkwan University </w:t>
+      </w:r>
+      <w:r>
+        <w:rPr>
+          <w:rFonts w:ascii="Calibri" w:hAnsi="Calibri" w:cs="Calibri"/>
+          <w:sz w:val="22"/>
+        </w:rPr>
+        <w:tab/>
+        <w:t>2014 – 2017</w:t>
       </w:r>
     </w:p>
     <w:p>
@@ -786,65 +765,39 @@
           <w:tab w:val="right" w:pos="10466"/>
         </w:tabs>
         <w:spacing w:after="0" w:line="288" w:lineRule="auto"/>
-        <w:ind w:firstLineChars="100" w:firstLine="220"/>
+        <w:ind w:firstLineChars="200" w:firstLine="440"/>
         <w:jc w:val="left"/>
         <w:rPr>
           <w:rFonts w:ascii="Calibri" w:hAnsi="Calibri" w:cs="Calibri"/>
-          <w:sz w:val="22"/>
-        </w:rPr>
-      </w:pPr>
-      <w:r>
-        <w:rPr>
-          <w:rFonts w:ascii="Calibri" w:hAnsi="Calibri" w:cs="Calibri"/>
-          <w:b/>
-          <w:sz w:val="22"/>
-        </w:rPr>
-        <w:t>Lecturer</w:t>
-      </w:r>
-      <w:r>
-        <w:rPr>
-          <w:rFonts w:ascii="Calibri" w:hAnsi="Calibri" w:cs="Calibri"/>
-          <w:sz w:val="22"/>
-        </w:rPr>
-        <w:t xml:space="preserve"> </w:t>
-      </w:r>
-      <w:r>
-        <w:rPr>
-          <w:rFonts w:ascii="Calibri" w:hAnsi="Calibri" w:cs="Calibri"/>
-          <w:sz w:val="22"/>
-        </w:rPr>
-        <w:t>at</w:t>
-      </w:r>
-      <w:r>
-        <w:rPr>
-          <w:rFonts w:ascii="Calibri" w:hAnsi="Calibri" w:cs="Calibri"/>
-          <w:sz w:val="22"/>
-        </w:rPr>
-        <w:t xml:space="preserve"> </w:t>
+          <w:i/>
+          <w:sz w:val="22"/>
+        </w:rPr>
+      </w:pPr>
+      <w:r>
+        <w:rPr>
+          <w:rFonts w:ascii="Calibri" w:hAnsi="Calibri" w:cs="Calibri"/>
+          <w:i/>
+          <w:sz w:val="22"/>
+        </w:rPr>
+        <w:t xml:space="preserve">Advisor: </w:t>
       </w:r>
       <w:proofErr w:type="spellStart"/>
       <w:r>
         <w:rPr>
           <w:rFonts w:ascii="Calibri" w:hAnsi="Calibri" w:cs="Calibri"/>
-          <w:sz w:val="22"/>
-        </w:rPr>
-        <w:t>Hanbom</w:t>
+          <w:i/>
+          <w:sz w:val="22"/>
+        </w:rPr>
+        <w:t>Jinkyu</w:t>
       </w:r>
       <w:proofErr w:type="spellEnd"/>
       <w:r>
         <w:rPr>
           <w:rFonts w:ascii="Calibri" w:hAnsi="Calibri" w:cs="Calibri"/>
-          <w:sz w:val="22"/>
-        </w:rPr>
-        <w:t xml:space="preserve"> High School </w:t>
-      </w:r>
-      <w:r>
-        <w:rPr>
-          <w:rFonts w:ascii="Calibri" w:hAnsi="Calibri" w:cs="Calibri"/>
-          <w:sz w:val="22"/>
-        </w:rPr>
-        <w:tab/>
-        <w:t>2017 – 2018</w:t>
+          <w:i/>
+          <w:sz w:val="22"/>
+        </w:rPr>
+        <w:t xml:space="preserve"> Lee</w:t>
       </w:r>
     </w:p>
     <w:p>
@@ -854,35 +807,86 @@
           <w:tab w:val="right" w:pos="10466"/>
         </w:tabs>
         <w:spacing w:after="0" w:line="288" w:lineRule="auto"/>
+        <w:ind w:firstLineChars="100" w:firstLine="220"/>
         <w:jc w:val="left"/>
         <w:rPr>
           <w:rFonts w:ascii="Calibri" w:hAnsi="Calibri" w:cs="Calibri"/>
-          <w:i/>
-          <w:sz w:val="22"/>
-        </w:rPr>
-      </w:pPr>
-      <w:r>
-        <w:rPr>
-          <w:rFonts w:ascii="Calibri" w:hAnsi="Calibri" w:cs="Calibri"/>
-          <w:sz w:val="22"/>
-        </w:rPr>
-        <w:t xml:space="preserve">    </w:t>
-      </w:r>
-      <w:r>
-        <w:rPr>
-          <w:rFonts w:ascii="Calibri" w:hAnsi="Calibri" w:cs="Calibri"/>
-          <w:i/>
-          <w:sz w:val="22"/>
-        </w:rPr>
-        <w:t xml:space="preserve">Role: </w:t>
-      </w:r>
-      <w:r>
-        <w:rPr>
-          <w:rFonts w:ascii="Calibri" w:hAnsi="Calibri" w:cs="Calibri"/>
-          <w:i/>
-          <w:sz w:val="22"/>
-        </w:rPr>
-        <w:t>Python and data analysis lecturer</w:t>
+          <w:sz w:val="22"/>
+        </w:rPr>
+      </w:pPr>
+      <w:r>
+        <w:rPr>
+          <w:rFonts w:ascii="Calibri" w:hAnsi="Calibri" w:cs="Calibri"/>
+          <w:b/>
+          <w:sz w:val="22"/>
+        </w:rPr>
+        <w:t>Internship</w:t>
+      </w:r>
+      <w:r>
+        <w:rPr>
+          <w:rFonts w:ascii="Calibri" w:hAnsi="Calibri" w:cs="Calibri"/>
+          <w:sz w:val="22"/>
+        </w:rPr>
+        <w:t xml:space="preserve"> </w:t>
+      </w:r>
+      <w:r>
+        <w:rPr>
+          <w:rFonts w:ascii="Calibri" w:hAnsi="Calibri" w:cs="Calibri"/>
+          <w:sz w:val="22"/>
+        </w:rPr>
+        <w:t>at</w:t>
+      </w:r>
+      <w:r>
+        <w:rPr>
+          <w:rFonts w:ascii="Calibri" w:hAnsi="Calibri" w:cs="Calibri"/>
+          <w:sz w:val="22"/>
+        </w:rPr>
+        <w:t xml:space="preserve"> </w:t>
+      </w:r>
+      <w:proofErr w:type="spellStart"/>
+      <w:r>
+        <w:rPr>
+          <w:rFonts w:ascii="Calibri" w:hAnsi="Calibri" w:cs="Calibri"/>
+          <w:sz w:val="22"/>
+        </w:rPr>
+        <w:t>Entrue</w:t>
+      </w:r>
+      <w:proofErr w:type="spellEnd"/>
+      <w:r>
+        <w:rPr>
+          <w:rFonts w:ascii="Calibri" w:hAnsi="Calibri" w:cs="Calibri"/>
+          <w:sz w:val="22"/>
+        </w:rPr>
+        <w:t xml:space="preserve"> </w:t>
+      </w:r>
+      <w:r>
+        <w:rPr>
+          <w:rFonts w:ascii="Calibri" w:hAnsi="Calibri" w:cs="Calibri"/>
+          <w:sz w:val="22"/>
+        </w:rPr>
+        <w:t>c</w:t>
+      </w:r>
+      <w:r>
+        <w:rPr>
+          <w:rFonts w:ascii="Calibri" w:hAnsi="Calibri" w:cs="Calibri"/>
+          <w:sz w:val="22"/>
+        </w:rPr>
+        <w:t>onsulting</w:t>
+      </w:r>
+      <w:r>
+        <w:rPr>
+          <w:rFonts w:ascii="Calibri" w:hAnsi="Calibri" w:cs="Calibri"/>
+          <w:sz w:val="22"/>
+        </w:rPr>
+        <w:t>, LG CNS</w:t>
+      </w:r>
+      <w:r>
+        <w:rPr>
+          <w:rFonts w:ascii="Calibri" w:hAnsi="Calibri" w:cs="Calibri"/>
+          <w:sz w:val="22"/>
+        </w:rPr>
+        <w:tab/>
+        <w:t>2023 – 2023</w:t>
       </w:r>
     </w:p>
     <w:p>
@@ -892,6 +896,144 @@
           <w:tab w:val="right" w:pos="10466"/>
         </w:tabs>
         <w:spacing w:after="0" w:line="288" w:lineRule="auto"/>
+        <w:ind w:firstLineChars="200" w:firstLine="440"/>
+        <w:jc w:val="left"/>
+        <w:rPr>
+          <w:rFonts w:ascii="Calibri" w:hAnsi="Calibri" w:cs="Calibri"/>
+          <w:i/>
+          <w:sz w:val="22"/>
+        </w:rPr>
+      </w:pPr>
+      <w:r>
+        <w:rPr>
+          <w:rFonts w:ascii="Calibri" w:hAnsi="Calibri" w:cs="Calibri"/>
+          <w:i/>
+          <w:sz w:val="22"/>
+        </w:rPr>
+        <w:t xml:space="preserve">Role: </w:t>
+      </w:r>
+      <w:r>
+        <w:rPr>
+          <w:rFonts w:ascii="Calibri" w:hAnsi="Calibri" w:cs="Calibri"/>
+          <w:i/>
+          <w:sz w:val="22"/>
+        </w:rPr>
+        <w:t>Development of a generative AI consulting program and a demo chatbot</w:t>
+      </w:r>
+    </w:p>
+    <w:p>
+      <w:pPr>
+        <w:tabs>
+          <w:tab w:val="right" w:pos="0"/>
+          <w:tab w:val="right" w:pos="10466"/>
+        </w:tabs>
+        <w:spacing w:after="0" w:line="288" w:lineRule="auto"/>
+        <w:ind w:firstLineChars="100" w:firstLine="220"/>
+        <w:jc w:val="left"/>
+        <w:rPr>
+          <w:rFonts w:ascii="Calibri" w:hAnsi="Calibri" w:cs="Calibri"/>
+          <w:sz w:val="22"/>
+        </w:rPr>
+      </w:pPr>
+      <w:r>
+        <w:rPr>
+          <w:rFonts w:ascii="Calibri" w:hAnsi="Calibri" w:cs="Calibri"/>
+          <w:b/>
+          <w:sz w:val="22"/>
+        </w:rPr>
+        <w:t>Lecturer</w:t>
+      </w:r>
+      <w:r>
+        <w:rPr>
+          <w:rFonts w:ascii="Calibri" w:hAnsi="Calibri" w:cs="Calibri"/>
+          <w:sz w:val="22"/>
+        </w:rPr>
+        <w:t xml:space="preserve"> </w:t>
+      </w:r>
+      <w:r>
+        <w:rPr>
+          <w:rFonts w:ascii="Calibri" w:hAnsi="Calibri" w:cs="Calibri"/>
+          <w:sz w:val="22"/>
+        </w:rPr>
+        <w:t>at</w:t>
+      </w:r>
+      <w:r>
+        <w:rPr>
+          <w:rFonts w:ascii="Calibri" w:hAnsi="Calibri" w:cs="Calibri"/>
+          <w:sz w:val="22"/>
+        </w:rPr>
+        <w:t xml:space="preserve"> </w:t>
+      </w:r>
+      <w:proofErr w:type="spellStart"/>
+      <w:r>
+        <w:rPr>
+          <w:rFonts w:ascii="Calibri" w:hAnsi="Calibri" w:cs="Calibri"/>
+          <w:sz w:val="22"/>
+        </w:rPr>
+        <w:t>Hanbom</w:t>
+      </w:r>
+      <w:proofErr w:type="spellEnd"/>
+      <w:r>
+        <w:rPr>
+          <w:rFonts w:ascii="Calibri" w:hAnsi="Calibri" w:cs="Calibri"/>
+          <w:sz w:val="22"/>
+        </w:rPr>
+        <w:t xml:space="preserve"> High School </w:t>
+      </w:r>
+      <w:r>
+        <w:rPr>
+          <w:rFonts w:ascii="Calibri" w:hAnsi="Calibri" w:cs="Calibri"/>
+          <w:sz w:val="22"/>
+        </w:rPr>
+        <w:tab/>
+        <w:t>2017 – 2018</w:t>
+      </w:r>
+    </w:p>
+    <w:p>
+      <w:pPr>
+        <w:tabs>
+          <w:tab w:val="right" w:pos="0"/>
+          <w:tab w:val="right" w:pos="10466"/>
+        </w:tabs>
+        <w:spacing w:after="0" w:line="288" w:lineRule="auto"/>
+        <w:jc w:val="left"/>
+        <w:rPr>
+          <w:rFonts w:ascii="Calibri" w:hAnsi="Calibri" w:cs="Calibri"/>
+          <w:i/>
+          <w:sz w:val="22"/>
+        </w:rPr>
+      </w:pPr>
+      <w:r>
+        <w:rPr>
+          <w:rFonts w:ascii="Calibri" w:hAnsi="Calibri" w:cs="Calibri"/>
+          <w:sz w:val="22"/>
+        </w:rPr>
+        <w:t xml:space="preserve">    </w:t>
+      </w:r>
+      <w:r>
+        <w:rPr>
+          <w:rFonts w:ascii="Calibri" w:hAnsi="Calibri" w:cs="Calibri"/>
+          <w:i/>
+          <w:sz w:val="22"/>
+        </w:rPr>
+        <w:t xml:space="preserve">Role: </w:t>
+      </w:r>
+      <w:r>
+        <w:rPr>
+          <w:rFonts w:ascii="Calibri" w:hAnsi="Calibri" w:cs="Calibri"/>
+          <w:i/>
+          <w:sz w:val="22"/>
+        </w:rPr>
+        <w:t>Python and data analysis lecturer</w:t>
+      </w:r>
+    </w:p>
+    <w:p>
+      <w:pPr>
+        <w:tabs>
+          <w:tab w:val="right" w:pos="0"/>
+          <w:tab w:val="right" w:pos="10466"/>
+        </w:tabs>
+        <w:spacing w:after="0" w:line="288" w:lineRule="auto"/>
         <w:ind w:firstLineChars="100" w:firstLine="220"/>
         <w:jc w:val="left"/>
         <w:rPr>
@@ -1035,7 +1177,6 @@
         <w:jc w:val="left"/>
         <w:rPr>
           <w:rFonts w:ascii="Calibri" w:hAnsi="Calibri" w:cs="Calibri"/>
-          <w:sz w:val="16"/>
         </w:rPr>
       </w:pPr>
     </w:p>
@@ -1047,14 +1188,14 @@
         <w:spacing w:after="0" w:line="288" w:lineRule="auto"/>
         <w:rPr>
           <w:rFonts w:ascii="Calibri" w:hAnsi="Calibri" w:cs="Calibri"/>
-          <w:sz w:val="26"/>
+          <w:sz w:val="28"/>
           <w:szCs w:val="26"/>
         </w:rPr>
       </w:pPr>
       <w:r>
         <w:rPr>
           <w:rFonts w:ascii="Calibri" w:hAnsi="Calibri" w:cs="Calibri"/>
-          <w:sz w:val="26"/>
+          <w:sz w:val="28"/>
           <w:szCs w:val="26"/>
         </w:rPr>
         <w:t xml:space="preserve">RESEARCH INTERESTS </w:t>
@@ -1062,7 +1203,7 @@
       <w:r>
         <w:rPr>
           <w:rFonts w:ascii="Calibri" w:hAnsi="Calibri" w:cs="Calibri"/>
-          <w:sz w:val="26"/>
+          <w:sz w:val="28"/>
           <w:szCs w:val="26"/>
         </w:rPr>
         <w:t>&amp; SKILLS</w:t>
@@ -1135,7 +1276,23 @@
           <w:i/>
           <w:sz w:val="22"/>
         </w:rPr>
-        <w:t>attery modeling</w:t>
+        <w:t xml:space="preserve">attery modeling, </w:t>
+      </w:r>
+      <w:r>
+        <w:rPr>
+          <w:rFonts w:ascii="Calibri" w:eastAsia="맑은 고딕" w:hAnsi="Calibri" w:cs="Calibri"/>
+          <w:i/>
+          <w:sz w:val="22"/>
+        </w:rPr>
+        <w:t>b</w:t>
+      </w:r>
+      <w:r>
+        <w:rPr>
+          <w:rFonts w:ascii="Calibri" w:eastAsia="맑은 고딕" w:hAnsi="Calibri" w:cs="Calibri"/>
+          <w:i/>
+          <w:sz w:val="22"/>
+        </w:rPr>
+        <w:t>attery scheduling</w:t>
       </w:r>
       <w:r>
         <w:rPr>
@@ -1151,19 +1308,346 @@
           <w:i/>
           <w:sz w:val="22"/>
         </w:rPr>
-        <w:t>b</w:t>
-      </w:r>
-      <w:r>
-        <w:rPr>
-          <w:rFonts w:ascii="Calibri" w:eastAsia="맑은 고딕" w:hAnsi="Calibri" w:cs="Calibri"/>
-          <w:i/>
-          <w:sz w:val="22"/>
-        </w:rPr>
-        <w:t>attery scheduling</w:t>
-      </w:r>
-      <w:r>
-        <w:rPr>
-          <w:rFonts w:ascii="Calibri" w:eastAsia="맑은 고딕" w:hAnsi="Calibri" w:cs="Calibri"/>
+        <w:t>h</w:t>
+      </w:r>
+      <w:r>
+        <w:rPr>
+          <w:rFonts w:ascii="Calibri" w:eastAsia="맑은 고딕" w:hAnsi="Calibri" w:cs="Calibri"/>
+          <w:i/>
+          <w:sz w:val="22"/>
+        </w:rPr>
+        <w:t>eterogeneous battery systems</w:t>
+      </w:r>
+      <w:r>
+        <w:rPr>
+          <w:rFonts w:ascii="Calibri" w:eastAsia="맑은 고딕" w:hAnsi="Calibri" w:cs="Calibri"/>
+          <w:i/>
+          <w:sz w:val="22"/>
+        </w:rPr>
+        <w:t>, battery usage pattern</w:t>
+      </w:r>
+    </w:p>
+    <w:p>
+      <w:pPr>
+        <w:spacing w:after="0" w:line="288" w:lineRule="auto"/>
+        <w:ind w:firstLineChars="100" w:firstLine="220"/>
+        <w:rPr>
+          <w:rFonts w:ascii="Calibri" w:hAnsi="Calibri" w:cs="Calibri"/>
+          <w:b/>
+          <w:sz w:val="22"/>
+        </w:rPr>
+      </w:pPr>
+      <w:r>
+        <w:rPr>
+          <w:rFonts w:ascii="Calibri" w:eastAsia="맑은 고딕" w:hAnsi="Calibri" w:cs="Calibri"/>
+          <w:b/>
+          <w:sz w:val="22"/>
+        </w:rPr>
+        <w:t>Mobile / Embedded</w:t>
+      </w:r>
+      <w:r>
+        <w:rPr>
+          <w:rFonts w:ascii="Calibri" w:eastAsia="맑은 고딕" w:hAnsi="Calibri" w:cs="Calibri"/>
+          <w:b/>
+          <w:sz w:val="22"/>
+        </w:rPr>
+        <w:t xml:space="preserve"> / Real-Time</w:t>
+      </w:r>
+      <w:r>
+        <w:rPr>
+          <w:rFonts w:ascii="Calibri" w:eastAsia="맑은 고딕" w:hAnsi="Calibri" w:cs="Calibri"/>
+          <w:b/>
+          <w:sz w:val="22"/>
+        </w:rPr>
+        <w:t xml:space="preserve"> Systems</w:t>
+      </w:r>
+      <w:r>
+        <w:rPr>
+          <w:rFonts w:ascii="Calibri" w:eastAsia="맑은 고딕" w:hAnsi="Calibri" w:cs="Calibri"/>
+          <w:b/>
+          <w:sz w:val="22"/>
+        </w:rPr>
+        <w:t>:</w:t>
+      </w:r>
+    </w:p>
+    <w:p>
+      <w:pPr>
+        <w:spacing w:after="0" w:line="288" w:lineRule="auto"/>
+        <w:ind w:firstLineChars="200" w:firstLine="440"/>
+        <w:rPr>
+          <w:rFonts w:ascii="Calibri" w:hAnsi="Calibri" w:cs="Calibri"/>
+          <w:i/>
+          <w:sz w:val="22"/>
+        </w:rPr>
+      </w:pPr>
+      <w:r>
+        <w:rPr>
+          <w:rFonts w:ascii="Calibri" w:hAnsi="Calibri" w:cs="Calibri"/>
+          <w:i/>
+          <w:sz w:val="22"/>
+        </w:rPr>
+        <w:t>A</w:t>
+      </w:r>
+      <w:r>
+        <w:rPr>
+          <w:rFonts w:ascii="Calibri" w:hAnsi="Calibri" w:cs="Calibri"/>
+          <w:i/>
+          <w:sz w:val="22"/>
+        </w:rPr>
+        <w:t xml:space="preserve">ndroid AOSP &amp; kernel, user </w:t>
+      </w:r>
+      <w:r>
+        <w:rPr>
+          <w:rFonts w:ascii="Calibri" w:hAnsi="Calibri" w:cs="Calibri"/>
+          <w:i/>
+          <w:sz w:val="22"/>
+        </w:rPr>
+        <w:t>experience</w:t>
+      </w:r>
+      <w:r>
+        <w:rPr>
+          <w:rFonts w:ascii="Calibri" w:hAnsi="Calibri" w:cs="Calibri"/>
+          <w:i/>
+          <w:sz w:val="22"/>
+        </w:rPr>
+        <w:t>, DVFS</w:t>
+      </w:r>
+      <w:r>
+        <w:rPr>
+          <w:rFonts w:ascii="Calibri" w:hAnsi="Calibri" w:cs="Calibri"/>
+          <w:i/>
+          <w:sz w:val="22"/>
+        </w:rPr>
+        <w:t xml:space="preserve"> </w:t>
+      </w:r>
+      <w:r>
+        <w:rPr>
+          <w:rFonts w:ascii="Calibri" w:hAnsi="Calibri" w:cs="Calibri"/>
+          <w:i/>
+          <w:sz w:val="22"/>
+        </w:rPr>
+        <w:t xml:space="preserve">/ </w:t>
+      </w:r>
+      <w:r>
+        <w:rPr>
+          <w:rFonts w:ascii="Calibri" w:hAnsi="Calibri" w:cs="Calibri"/>
+          <w:i/>
+          <w:sz w:val="22"/>
+        </w:rPr>
+        <w:t>PMIC, voltage regulation, DVFS</w:t>
+      </w:r>
+      <w:r>
+        <w:rPr>
+          <w:rFonts w:ascii="Calibri" w:hAnsi="Calibri" w:cs="Calibri"/>
+          <w:i/>
+          <w:sz w:val="22"/>
+        </w:rPr>
+        <w:t xml:space="preserve"> / </w:t>
+      </w:r>
+      <w:r>
+        <w:rPr>
+          <w:rFonts w:ascii="Calibri" w:hAnsi="Calibri" w:cs="Calibri"/>
+          <w:i/>
+          <w:sz w:val="22"/>
+        </w:rPr>
+        <w:t>r</w:t>
+      </w:r>
+      <w:r>
+        <w:rPr>
+          <w:rFonts w:ascii="Calibri" w:hAnsi="Calibri" w:cs="Calibri"/>
+          <w:i/>
+          <w:sz w:val="22"/>
+        </w:rPr>
+        <w:t>eal-time scheduling</w:t>
+      </w:r>
+    </w:p>
+    <w:p>
+      <w:pPr>
+        <w:spacing w:after="0" w:line="288" w:lineRule="auto"/>
+        <w:ind w:firstLineChars="100" w:firstLine="220"/>
+        <w:rPr>
+          <w:rFonts w:ascii="Calibri" w:eastAsia="맑은 고딕" w:hAnsi="Calibri" w:cs="Calibri"/>
+          <w:b/>
+          <w:sz w:val="22"/>
+        </w:rPr>
+      </w:pPr>
+      <w:r>
+        <w:rPr>
+          <w:rFonts w:ascii="Calibri" w:eastAsia="맑은 고딕" w:hAnsi="Calibri" w:cs="Calibri"/>
+          <w:b/>
+          <w:sz w:val="22"/>
+        </w:rPr>
+        <w:t>Deep Learning</w:t>
+      </w:r>
+      <w:r>
+        <w:rPr>
+          <w:rFonts w:ascii="Calibri" w:eastAsia="맑은 고딕" w:hAnsi="Calibri" w:cs="Calibri"/>
+          <w:b/>
+          <w:sz w:val="22"/>
+        </w:rPr>
+        <w:t xml:space="preserve"> / </w:t>
+      </w:r>
+      <w:r>
+        <w:rPr>
+          <w:rFonts w:ascii="Calibri" w:eastAsia="맑은 고딕" w:hAnsi="Calibri" w:cs="Calibri"/>
+          <w:b/>
+          <w:sz w:val="22"/>
+        </w:rPr>
+        <w:t xml:space="preserve">Reinforcement Learning / </w:t>
+      </w:r>
+      <w:r>
+        <w:rPr>
+          <w:rFonts w:ascii="Calibri" w:eastAsia="맑은 고딕" w:hAnsi="Calibri" w:cs="Calibri"/>
+          <w:b/>
+          <w:sz w:val="22"/>
+        </w:rPr>
+        <w:t xml:space="preserve">Data Analysis </w:t>
+      </w:r>
+      <w:r>
+        <w:rPr>
+          <w:rFonts w:ascii="Calibri" w:eastAsia="맑은 고딕" w:hAnsi="Calibri" w:cs="Calibri"/>
+          <w:b/>
+          <w:sz w:val="22"/>
+        </w:rPr>
+        <w:t xml:space="preserve">/ </w:t>
+      </w:r>
+      <w:r>
+        <w:rPr>
+          <w:rFonts w:ascii="Calibri" w:eastAsia="맑은 고딕" w:hAnsi="Calibri" w:cs="Calibri"/>
+          <w:b/>
+          <w:sz w:val="22"/>
+        </w:rPr>
+        <w:t>Optimization</w:t>
+      </w:r>
+      <w:r>
+        <w:rPr>
+          <w:rFonts w:ascii="Calibri" w:eastAsia="맑은 고딕" w:hAnsi="Calibri" w:cs="Calibri"/>
+          <w:b/>
+          <w:sz w:val="22"/>
+        </w:rPr>
+        <w:t>:</w:t>
+      </w:r>
+    </w:p>
+    <w:p>
+      <w:pPr>
+        <w:spacing w:after="0" w:line="288" w:lineRule="auto"/>
+        <w:rPr>
+          <w:rFonts w:ascii="Calibri" w:hAnsi="Calibri" w:cs="Calibri"/>
+          <w:i/>
+          <w:sz w:val="22"/>
+        </w:rPr>
+      </w:pPr>
+      <w:r>
+        <w:rPr>
+          <w:rFonts w:ascii="Calibri" w:hAnsi="Calibri" w:cs="Calibri"/>
+          <w:i/>
+          <w:sz w:val="22"/>
+        </w:rPr>
+        <w:t xml:space="preserve">    </w:t>
+      </w:r>
+      <w:proofErr w:type="spellStart"/>
+      <w:r>
+        <w:rPr>
+          <w:rFonts w:ascii="Calibri" w:hAnsi="Calibri" w:cs="Calibri"/>
+          <w:i/>
+          <w:sz w:val="22"/>
+        </w:rPr>
+        <w:t>Py</w:t>
+      </w:r>
+      <w:r>
+        <w:rPr>
+          <w:rFonts w:ascii="Calibri" w:hAnsi="Calibri" w:cs="Calibri"/>
+          <w:i/>
+          <w:sz w:val="22"/>
+        </w:rPr>
+        <w:t>T</w:t>
+      </w:r>
+      <w:r>
+        <w:rPr>
+          <w:rFonts w:ascii="Calibri" w:hAnsi="Calibri" w:cs="Calibri"/>
+          <w:i/>
+          <w:sz w:val="22"/>
+        </w:rPr>
+        <w:t>orch</w:t>
+      </w:r>
+      <w:proofErr w:type="spellEnd"/>
+      <w:r>
+        <w:rPr>
+          <w:rFonts w:ascii="Calibri" w:hAnsi="Calibri" w:cs="Calibri"/>
+          <w:i/>
+          <w:sz w:val="22"/>
+        </w:rPr>
+        <w:t>,</w:t>
+      </w:r>
+      <w:r>
+        <w:rPr>
+          <w:rFonts w:ascii="Calibri" w:hAnsi="Calibri" w:cs="Calibri"/>
+          <w:i/>
+          <w:sz w:val="22"/>
+        </w:rPr>
+        <w:t xml:space="preserve"> </w:t>
+      </w:r>
+      <w:r>
+        <w:rPr>
+          <w:rFonts w:ascii="Calibri" w:hAnsi="Calibri" w:cs="Calibri"/>
+          <w:i/>
+          <w:sz w:val="22"/>
+        </w:rPr>
+        <w:t>soft-actor critic</w:t>
+      </w:r>
+      <w:r>
+        <w:rPr>
+          <w:rFonts w:ascii="Calibri" w:hAnsi="Calibri" w:cs="Calibri"/>
+          <w:i/>
+          <w:sz w:val="22"/>
+        </w:rPr>
+        <w:t>,</w:t>
+      </w:r>
+      <w:r>
+        <w:rPr>
+          <w:rFonts w:ascii="Calibri" w:hAnsi="Calibri" w:cs="Calibri"/>
+          <w:i/>
+          <w:sz w:val="22"/>
+        </w:rPr>
+        <w:t xml:space="preserve"> </w:t>
+      </w:r>
+      <w:r>
+        <w:rPr>
+          <w:rFonts w:ascii="Calibri" w:hAnsi="Calibri" w:cs="Calibri"/>
+          <w:i/>
+          <w:sz w:val="22"/>
+        </w:rPr>
+        <w:t>TensorFlow</w:t>
+      </w:r>
+      <w:r>
+        <w:rPr>
+          <w:rFonts w:ascii="Calibri" w:hAnsi="Calibri" w:cs="Calibri"/>
+          <w:i/>
+          <w:sz w:val="22"/>
+        </w:rPr>
+        <w:t>,</w:t>
+      </w:r>
+      <w:r>
+        <w:rPr>
+          <w:rFonts w:ascii="Calibri" w:hAnsi="Calibri" w:cs="Calibri"/>
+          <w:i/>
+          <w:sz w:val="22"/>
+        </w:rPr>
+        <w:t xml:space="preserve"> </w:t>
+      </w:r>
+      <w:proofErr w:type="spellStart"/>
+      <w:r>
+        <w:rPr>
+          <w:rFonts w:ascii="Calibri" w:hAnsi="Calibri" w:cs="Calibri"/>
+          <w:i/>
+          <w:sz w:val="22"/>
+        </w:rPr>
+        <w:t>XGBoost</w:t>
+      </w:r>
+      <w:proofErr w:type="spellEnd"/>
+      <w:r>
+        <w:rPr>
+          <w:rFonts w:ascii="Calibri" w:hAnsi="Calibri" w:cs="Calibri"/>
           <w:i/>
           <w:sz w:val="22"/>
         </w:rPr>
@@ -1171,293 +1655,6 @@
       </w:r>
       <w:r>
         <w:rPr>
-          <w:rFonts w:ascii="Calibri" w:eastAsia="맑은 고딕" w:hAnsi="Calibri" w:cs="Calibri"/>
-          <w:i/>
-          <w:sz w:val="22"/>
-        </w:rPr>
-        <w:t>h</w:t>
-      </w:r>
-      <w:r>
-        <w:rPr>
-          <w:rFonts w:ascii="Calibri" w:eastAsia="맑은 고딕" w:hAnsi="Calibri" w:cs="Calibri"/>
-          <w:i/>
-          <w:sz w:val="22"/>
-        </w:rPr>
-        <w:t>eterogeneous battery systems</w:t>
-      </w:r>
-      <w:r>
-        <w:rPr>
-          <w:rFonts w:ascii="Calibri" w:eastAsia="맑은 고딕" w:hAnsi="Calibri" w:cs="Calibri"/>
-          <w:i/>
-          <w:sz w:val="22"/>
-        </w:rPr>
-        <w:t>, battery usage pattern</w:t>
-      </w:r>
-    </w:p>
-    <w:p>
-      <w:pPr>
-        <w:spacing w:after="0" w:line="288" w:lineRule="auto"/>
-        <w:ind w:firstLineChars="100" w:firstLine="220"/>
-        <w:rPr>
-          <w:rFonts w:ascii="Calibri" w:hAnsi="Calibri" w:cs="Calibri"/>
-          <w:b/>
-          <w:sz w:val="22"/>
-        </w:rPr>
-      </w:pPr>
-      <w:r>
-        <w:rPr>
-          <w:rFonts w:ascii="Calibri" w:eastAsia="맑은 고딕" w:hAnsi="Calibri" w:cs="Calibri"/>
-          <w:b/>
-          <w:sz w:val="22"/>
-        </w:rPr>
-        <w:t>Mobile / Embedded</w:t>
-      </w:r>
-      <w:r>
-        <w:rPr>
-          <w:rFonts w:ascii="Calibri" w:eastAsia="맑은 고딕" w:hAnsi="Calibri" w:cs="Calibri"/>
-          <w:b/>
-          <w:sz w:val="22"/>
-        </w:rPr>
-        <w:t xml:space="preserve"> / </w:t>
-      </w:r>
-      <w:r>
-        <w:rPr>
-          <w:rFonts w:ascii="Calibri" w:eastAsia="맑은 고딕" w:hAnsi="Calibri" w:cs="Calibri"/>
-          <w:b/>
-          <w:sz w:val="22"/>
-        </w:rPr>
-        <w:t>Real-Time</w:t>
-      </w:r>
-      <w:r>
-        <w:rPr>
-          <w:rFonts w:ascii="Calibri" w:eastAsia="맑은 고딕" w:hAnsi="Calibri" w:cs="Calibri"/>
-          <w:b/>
-          <w:sz w:val="22"/>
-        </w:rPr>
-        <w:t xml:space="preserve"> Systems</w:t>
-      </w:r>
-      <w:r>
-        <w:rPr>
-          <w:rFonts w:ascii="Calibri" w:eastAsia="맑은 고딕" w:hAnsi="Calibri" w:cs="Calibri"/>
-          <w:b/>
-          <w:sz w:val="22"/>
-        </w:rPr>
-        <w:t>:</w:t>
-      </w:r>
-    </w:p>
-    <w:p>
-      <w:pPr>
-        <w:spacing w:after="0" w:line="288" w:lineRule="auto"/>
-        <w:ind w:firstLineChars="200" w:firstLine="440"/>
-        <w:rPr>
-          <w:rFonts w:ascii="Calibri" w:hAnsi="Calibri" w:cs="Calibri"/>
-          <w:i/>
-          <w:sz w:val="22"/>
-        </w:rPr>
-      </w:pPr>
-      <w:r>
-        <w:rPr>
-          <w:rFonts w:ascii="Calibri" w:hAnsi="Calibri" w:cs="Calibri"/>
-          <w:i/>
-          <w:sz w:val="22"/>
-        </w:rPr>
-        <w:t>A</w:t>
-      </w:r>
-      <w:r>
-        <w:rPr>
-          <w:rFonts w:ascii="Calibri" w:hAnsi="Calibri" w:cs="Calibri"/>
-          <w:i/>
-          <w:sz w:val="22"/>
-        </w:rPr>
-        <w:t xml:space="preserve">ndroid AOSP &amp; kernel, user </w:t>
-      </w:r>
-      <w:r>
-        <w:rPr>
-          <w:rFonts w:ascii="Calibri" w:hAnsi="Calibri" w:cs="Calibri"/>
-          <w:i/>
-          <w:sz w:val="22"/>
-        </w:rPr>
-        <w:t>experience</w:t>
-      </w:r>
-      <w:r>
-        <w:rPr>
-          <w:rFonts w:ascii="Calibri" w:hAnsi="Calibri" w:cs="Calibri"/>
-          <w:i/>
-          <w:sz w:val="22"/>
-        </w:rPr>
-        <w:t>, DVFS</w:t>
-      </w:r>
-      <w:r>
-        <w:rPr>
-          <w:rFonts w:ascii="Calibri" w:hAnsi="Calibri" w:cs="Calibri"/>
-          <w:i/>
-          <w:sz w:val="22"/>
-        </w:rPr>
-        <w:t xml:space="preserve"> </w:t>
-      </w:r>
-      <w:r>
-        <w:rPr>
-          <w:rFonts w:ascii="Calibri" w:hAnsi="Calibri" w:cs="Calibri"/>
-          <w:i/>
-          <w:sz w:val="22"/>
-        </w:rPr>
-        <w:t xml:space="preserve">/ </w:t>
-      </w:r>
-      <w:r>
-        <w:rPr>
-          <w:rFonts w:ascii="Calibri" w:hAnsi="Calibri" w:cs="Calibri"/>
-          <w:i/>
-          <w:sz w:val="22"/>
-        </w:rPr>
-        <w:t>PMIC, voltage regulation, DVFS</w:t>
-      </w:r>
-      <w:r>
-        <w:rPr>
-          <w:rFonts w:ascii="Calibri" w:hAnsi="Calibri" w:cs="Calibri"/>
-          <w:i/>
-          <w:sz w:val="22"/>
-        </w:rPr>
-        <w:t xml:space="preserve"> /</w:t>
-      </w:r>
-      <w:r>
-        <w:rPr>
-          <w:rFonts w:ascii="Calibri" w:hAnsi="Calibri" w:cs="Calibri"/>
-          <w:i/>
-          <w:sz w:val="22"/>
-        </w:rPr>
-        <w:t xml:space="preserve"> </w:t>
-      </w:r>
-      <w:r>
-        <w:rPr>
-          <w:rFonts w:ascii="Calibri" w:hAnsi="Calibri" w:cs="Calibri"/>
-          <w:i/>
-          <w:sz w:val="22"/>
-        </w:rPr>
-        <w:t>r</w:t>
-      </w:r>
-      <w:r>
-        <w:rPr>
-          <w:rFonts w:ascii="Calibri" w:hAnsi="Calibri" w:cs="Calibri"/>
-          <w:i/>
-          <w:sz w:val="22"/>
-        </w:rPr>
-        <w:t>eal-time scheduling</w:t>
-      </w:r>
-    </w:p>
-    <w:p>
-      <w:pPr>
-        <w:spacing w:after="0" w:line="288" w:lineRule="auto"/>
-        <w:ind w:firstLineChars="100" w:firstLine="220"/>
-        <w:rPr>
-          <w:rFonts w:ascii="Calibri" w:eastAsia="맑은 고딕" w:hAnsi="Calibri" w:cs="Calibri"/>
-          <w:b/>
-          <w:sz w:val="22"/>
-        </w:rPr>
-      </w:pPr>
-      <w:r>
-        <w:rPr>
-          <w:rFonts w:ascii="Calibri" w:eastAsia="맑은 고딕" w:hAnsi="Calibri" w:cs="Calibri"/>
-          <w:b/>
-          <w:sz w:val="22"/>
-        </w:rPr>
-        <w:t>Data Analysis / Deep Learning</w:t>
-      </w:r>
-      <w:r>
-        <w:rPr>
-          <w:rFonts w:ascii="Calibri" w:eastAsia="맑은 고딕" w:hAnsi="Calibri" w:cs="Calibri"/>
-          <w:b/>
-          <w:sz w:val="22"/>
-        </w:rPr>
-        <w:t xml:space="preserve"> / Optimization</w:t>
-      </w:r>
-      <w:r>
-        <w:rPr>
-          <w:rFonts w:ascii="Calibri" w:eastAsia="맑은 고딕" w:hAnsi="Calibri" w:cs="Calibri"/>
-          <w:b/>
-          <w:sz w:val="22"/>
-        </w:rPr>
-        <w:t>:</w:t>
-      </w:r>
-    </w:p>
-    <w:p>
-      <w:pPr>
-        <w:spacing w:after="0" w:line="288" w:lineRule="auto"/>
-        <w:rPr>
-          <w:rFonts w:ascii="Calibri" w:hAnsi="Calibri" w:cs="Calibri"/>
-          <w:i/>
-          <w:sz w:val="22"/>
-        </w:rPr>
-      </w:pPr>
-      <w:r>
-        <w:rPr>
-          <w:rFonts w:ascii="Calibri" w:hAnsi="Calibri" w:cs="Calibri"/>
-          <w:i/>
-          <w:sz w:val="22"/>
-        </w:rPr>
-        <w:t xml:space="preserve">    </w:t>
-      </w:r>
-      <w:proofErr w:type="spellStart"/>
-      <w:r>
-        <w:rPr>
-          <w:rFonts w:ascii="Calibri" w:hAnsi="Calibri" w:cs="Calibri"/>
-          <w:i/>
-          <w:sz w:val="22"/>
-        </w:rPr>
-        <w:t>Py</w:t>
-      </w:r>
-      <w:r>
-        <w:rPr>
-          <w:rFonts w:ascii="Calibri" w:hAnsi="Calibri" w:cs="Calibri"/>
-          <w:i/>
-          <w:sz w:val="22"/>
-        </w:rPr>
-        <w:t>T</w:t>
-      </w:r>
-      <w:r>
-        <w:rPr>
-          <w:rFonts w:ascii="Calibri" w:hAnsi="Calibri" w:cs="Calibri"/>
-          <w:i/>
-          <w:sz w:val="22"/>
-        </w:rPr>
-        <w:t>orch</w:t>
-      </w:r>
-      <w:proofErr w:type="spellEnd"/>
-      <w:r>
-        <w:rPr>
-          <w:rFonts w:ascii="Calibri" w:hAnsi="Calibri" w:cs="Calibri"/>
-          <w:i/>
-          <w:sz w:val="22"/>
-        </w:rPr>
-        <w:t>, TensorFlow,</w:t>
-      </w:r>
-      <w:r>
-        <w:rPr>
-          <w:rFonts w:ascii="Calibri" w:hAnsi="Calibri" w:cs="Calibri"/>
-          <w:i/>
-          <w:sz w:val="22"/>
-        </w:rPr>
-        <w:t xml:space="preserve"> </w:t>
-      </w:r>
-      <w:proofErr w:type="spellStart"/>
-      <w:r>
-        <w:rPr>
-          <w:rFonts w:ascii="Calibri" w:hAnsi="Calibri" w:cs="Calibri"/>
-          <w:i/>
-          <w:sz w:val="22"/>
-        </w:rPr>
-        <w:t>XGBoost</w:t>
-      </w:r>
-      <w:proofErr w:type="spellEnd"/>
-      <w:r>
-        <w:rPr>
-          <w:rFonts w:ascii="Calibri" w:hAnsi="Calibri" w:cs="Calibri"/>
-          <w:i/>
-          <w:sz w:val="22"/>
-        </w:rPr>
-        <w:t xml:space="preserve">, </w:t>
-      </w:r>
-      <w:r>
-        <w:rPr>
           <w:rFonts w:ascii="Calibri" w:hAnsi="Calibri" w:cs="Calibri"/>
           <w:i/>
           <w:sz w:val="22"/>
@@ -1470,15 +1667,14 @@
           <w:i/>
           <w:sz w:val="22"/>
         </w:rPr>
-        <w:t>, reinforcement learning, feature engineering</w:t>
-      </w:r>
-    </w:p>
-    <w:p>
-      <w:pPr>
-        <w:spacing w:after="0" w:line="288" w:lineRule="auto"/>
-        <w:rPr>
-          <w:rFonts w:ascii="Calibri" w:hAnsi="Calibri" w:cs="Calibri"/>
-          <w:sz w:val="16"/>
+        <w:t>, feature engineering</w:t>
+      </w:r>
+    </w:p>
+    <w:p>
+      <w:pPr>
+        <w:spacing w:after="0" w:line="288" w:lineRule="auto"/>
+        <w:rPr>
+          <w:rFonts w:ascii="Calibri" w:hAnsi="Calibri" w:cs="Calibri"/>
         </w:rPr>
       </w:pPr>
     </w:p>
@@ -1490,17 +1686,25 @@
         <w:spacing w:after="0" w:line="288" w:lineRule="auto"/>
         <w:rPr>
           <w:rFonts w:ascii="Calibri" w:hAnsi="Calibri" w:cs="Calibri"/>
-          <w:sz w:val="26"/>
+          <w:sz w:val="28"/>
           <w:szCs w:val="26"/>
         </w:rPr>
       </w:pPr>
       <w:r>
         <w:rPr>
           <w:rFonts w:ascii="Calibri" w:hAnsi="Calibri" w:cs="Calibri"/>
-          <w:sz w:val="26"/>
+          <w:sz w:val="28"/>
           <w:szCs w:val="26"/>
         </w:rPr>
         <w:t xml:space="preserve">AWARDS </w:t>
+      </w:r>
+      <w:r>
+        <w:rPr>
+          <w:rFonts w:ascii="Calibri" w:hAnsi="Calibri" w:cs="Calibri"/>
+          <w:sz w:val="28"/>
+          <w:szCs w:val="26"/>
+        </w:rPr>
+        <w:t>&amp; GRANTS</w:t>
       </w:r>
     </w:p>
     <w:p>
@@ -1523,21 +1727,21 @@
           <w:b/>
           <w:sz w:val="22"/>
         </w:rPr>
-        <w:t>Outstanding Dissertation Award</w:t>
-      </w:r>
-      <w:r>
-        <w:rPr>
-          <w:rFonts w:ascii="Calibri" w:hAnsi="Calibri" w:cs="Calibri"/>
-          <w:sz w:val="22"/>
-        </w:rPr>
-        <w:t xml:space="preserve"> from KAIST</w:t>
-      </w:r>
-      <w:r>
-        <w:rPr>
-          <w:rFonts w:ascii="Calibri" w:hAnsi="Calibri" w:cs="Calibri"/>
-          <w:sz w:val="22"/>
-        </w:rPr>
-        <w:t xml:space="preserve"> </w:t>
+        <w:t>Post-Doctoral Domestic Training</w:t>
+      </w:r>
+      <w:r>
+        <w:rPr>
+          <w:rFonts w:ascii="Calibri" w:hAnsi="Calibri" w:cs="Calibri"/>
+          <w:sz w:val="22"/>
+        </w:rPr>
+        <w:t xml:space="preserve"> from </w:t>
+      </w:r>
+      <w:r>
+        <w:rPr>
+          <w:rFonts w:ascii="Calibri" w:hAnsi="Calibri" w:cs="Calibri"/>
+          <w:sz w:val="22"/>
+        </w:rPr>
+        <w:t>National Research Foundation of Korea</w:t>
       </w:r>
       <w:r>
         <w:rPr>
@@ -1545,20 +1749,14 @@
           <w:sz w:val="22"/>
         </w:rPr>
         <w:tab/>
-      </w:r>
-      <w:r>
-        <w:rPr>
-          <w:rFonts w:ascii="Calibri" w:hAnsi="Calibri" w:cs="Calibri"/>
-          <w:sz w:val="22"/>
-        </w:rPr>
-        <w:t>20</w:t>
-      </w:r>
-      <w:r>
-        <w:rPr>
-          <w:rFonts w:ascii="Calibri" w:hAnsi="Calibri" w:cs="Calibri"/>
-          <w:sz w:val="22"/>
-        </w:rPr>
-        <w:t>24</w:t>
+        <w:t>2024</w:t>
+      </w:r>
+      <w:r>
+        <w:rPr>
+          <w:rFonts w:ascii="Calibri" w:hAnsi="Calibri" w:cs="Calibri"/>
+          <w:sz w:val="22"/>
+        </w:rPr>
+        <w:t>-2025</w:t>
       </w:r>
       <w:r>
         <w:rPr>
@@ -1573,39 +1771,7 @@
           <w:i/>
           <w:sz w:val="22"/>
         </w:rPr>
-        <w:t>A</w:t>
-      </w:r>
-      <w:r>
-        <w:rPr>
-          <w:rFonts w:ascii="Calibri" w:hAnsi="Calibri" w:cs="Calibri"/>
-          <w:i/>
-          <w:sz w:val="22"/>
-        </w:rPr>
-        <w:t xml:space="preserve">n </w:t>
-      </w:r>
-      <w:r>
-        <w:rPr>
-          <w:rFonts w:ascii="Calibri" w:hAnsi="Calibri" w:cs="Calibri"/>
-          <w:i/>
-          <w:sz w:val="22"/>
-        </w:rPr>
-        <w:t xml:space="preserve">award celebrating </w:t>
-      </w:r>
-      <w:r>
-        <w:rPr>
-          <w:rFonts w:ascii="Calibri" w:hAnsi="Calibri" w:cs="Calibri"/>
-          <w:i/>
-          <w:sz w:val="22"/>
-        </w:rPr>
-        <w:t>superb</w:t>
-      </w:r>
-      <w:r>
-        <w:rPr>
-          <w:rFonts w:ascii="Calibri" w:hAnsi="Calibri" w:cs="Calibri"/>
-          <w:i/>
-          <w:sz w:val="22"/>
-        </w:rPr>
-        <w:t xml:space="preserve"> doctoral dissertations</w:t>
+        <w:t>Research funding for domestic postdoctoral researchers</w:t>
       </w:r>
     </w:p>
     <w:p>
@@ -1619,7 +1785,6 @@
         <w:jc w:val="left"/>
         <w:rPr>
           <w:rFonts w:ascii="Calibri" w:hAnsi="Calibri" w:cs="Calibri"/>
-          <w:i/>
           <w:sz w:val="22"/>
         </w:rPr>
       </w:pPr>
@@ -1629,14 +1794,14 @@
           <w:b/>
           <w:sz w:val="22"/>
         </w:rPr>
-        <w:t>Dean’s List</w:t>
-      </w:r>
-      <w:r>
-        <w:rPr>
-          <w:rFonts w:ascii="Calibri" w:hAnsi="Calibri" w:cs="Calibri"/>
-          <w:sz w:val="22"/>
-        </w:rPr>
-        <w:t xml:space="preserve"> from Sungkyunkwan University</w:t>
+        <w:t>Outstanding Dissertation Award</w:t>
+      </w:r>
+      <w:r>
+        <w:rPr>
+          <w:rFonts w:ascii="Calibri" w:hAnsi="Calibri" w:cs="Calibri"/>
+          <w:sz w:val="22"/>
+        </w:rPr>
+        <w:t xml:space="preserve"> from KAIST </w:t>
       </w:r>
       <w:r>
         <w:rPr>
@@ -1644,13 +1809,7 @@
           <w:sz w:val="22"/>
         </w:rPr>
         <w:tab/>
-      </w:r>
-      <w:r>
-        <w:rPr>
-          <w:rFonts w:ascii="Calibri" w:hAnsi="Calibri" w:cs="Calibri"/>
-          <w:sz w:val="22"/>
-        </w:rPr>
-        <w:t>2016-2017</w:t>
+        <w:t>2024</w:t>
       </w:r>
       <w:r>
         <w:rPr>
@@ -1665,23 +1824,31 @@
           <w:i/>
           <w:sz w:val="22"/>
         </w:rPr>
-        <w:t xml:space="preserve">A reward for students who got obvious </w:t>
-      </w:r>
-      <w:r>
-        <w:rPr>
-          <w:rFonts w:ascii="Calibri" w:hAnsi="Calibri" w:cs="Calibri"/>
-          <w:i/>
-          <w:sz w:val="22"/>
-        </w:rPr>
-        <w:t>academic</w:t>
-      </w:r>
-      <w:r>
-        <w:rPr>
-          <w:rFonts w:ascii="Calibri" w:hAnsi="Calibri" w:cs="Calibri"/>
-          <w:i/>
-          <w:sz w:val="22"/>
-        </w:rPr>
-        <w:t xml:space="preserve"> performance</w:t>
+        <w:t xml:space="preserve">An </w:t>
+      </w:r>
+      <w:r>
+        <w:rPr>
+          <w:rFonts w:ascii="Calibri" w:hAnsi="Calibri" w:cs="Calibri"/>
+          <w:i/>
+          <w:sz w:val="22"/>
+        </w:rPr>
+        <w:t xml:space="preserve">award celebrating </w:t>
+      </w:r>
+      <w:r>
+        <w:rPr>
+          <w:rFonts w:ascii="Calibri" w:hAnsi="Calibri" w:cs="Calibri"/>
+          <w:i/>
+          <w:sz w:val="22"/>
+        </w:rPr>
+        <w:t>superb</w:t>
+      </w:r>
+      <w:r>
+        <w:rPr>
+          <w:rFonts w:ascii="Calibri" w:hAnsi="Calibri" w:cs="Calibri"/>
+          <w:i/>
+          <w:sz w:val="22"/>
+        </w:rPr>
+        <w:t xml:space="preserve"> doctoral dissertations</w:t>
       </w:r>
     </w:p>
     <w:p>
@@ -1694,78 +1861,70 @@
         <w:ind w:leftChars="100" w:left="420" w:hangingChars="100" w:hanging="220"/>
         <w:jc w:val="left"/>
         <w:rPr>
-          <w:rFonts w:ascii="Calibri" w:eastAsia="맑은 고딕" w:hAnsi="Calibri" w:cs="Calibri"/>
-          <w:i/>
-          <w:sz w:val="22"/>
-        </w:rPr>
-      </w:pPr>
-      <w:r>
-        <w:rPr>
-          <w:rFonts w:ascii="Calibri" w:eastAsia="맑은 고딕" w:hAnsi="Calibri" w:cs="Calibri"/>
+          <w:rFonts w:ascii="Calibri" w:hAnsi="Calibri" w:cs="Calibri"/>
+          <w:i/>
+          <w:sz w:val="22"/>
+        </w:rPr>
+      </w:pPr>
+      <w:r>
+        <w:rPr>
+          <w:rFonts w:ascii="Calibri" w:hAnsi="Calibri" w:cs="Calibri"/>
           <w:b/>
           <w:sz w:val="22"/>
         </w:rPr>
-        <w:t>The National Scholarship for Science and Engineering</w:t>
-      </w:r>
-      <w:r>
-        <w:rPr>
-          <w:rFonts w:ascii="Calibri" w:eastAsia="맑은 고딕" w:hAnsi="Calibri" w:cs="Calibri"/>
-          <w:sz w:val="22"/>
-        </w:rPr>
-        <w:t xml:space="preserve"> from Korean Government</w:t>
-      </w:r>
-      <w:r>
-        <w:rPr>
-          <w:rFonts w:ascii="Calibri" w:eastAsia="맑은 고딕" w:hAnsi="Calibri" w:cs="Calibri"/>
+        <w:t>Dean’s List</w:t>
+      </w:r>
+      <w:r>
+        <w:rPr>
+          <w:rFonts w:ascii="Calibri" w:hAnsi="Calibri" w:cs="Calibri"/>
+          <w:sz w:val="22"/>
+        </w:rPr>
+        <w:t xml:space="preserve"> from Sungkyunkwan University</w:t>
+      </w:r>
+      <w:r>
+        <w:rPr>
+          <w:rFonts w:ascii="Calibri" w:hAnsi="Calibri" w:cs="Calibri"/>
           <w:sz w:val="22"/>
         </w:rPr>
         <w:tab/>
       </w:r>
       <w:r>
         <w:rPr>
-          <w:rFonts w:ascii="Calibri" w:eastAsia="맑은 고딕" w:hAnsi="Calibri" w:cs="Calibri"/>
-          <w:sz w:val="22"/>
-        </w:rPr>
-        <w:t>2014-2017</w:t>
-      </w:r>
-      <w:r>
-        <w:rPr>
-          <w:rFonts w:ascii="Calibri" w:eastAsia="맑은 고딕" w:hAnsi="Calibri" w:cs="Calibri"/>
+          <w:rFonts w:ascii="Calibri" w:hAnsi="Calibri" w:cs="Calibri"/>
+          <w:sz w:val="22"/>
+        </w:rPr>
+        <w:t>2016-2017</w:t>
+      </w:r>
+      <w:r>
+        <w:rPr>
+          <w:rFonts w:ascii="Calibri" w:hAnsi="Calibri" w:cs="Calibri"/>
           <w:sz w:val="22"/>
         </w:rPr>
         <w:br/>
       </w:r>
       <w:r>
         <w:rPr>
-          <w:rFonts w:ascii="Calibri" w:eastAsia="맑은 고딕" w:hAnsi="Calibri" w:cs="Calibri"/>
-          <w:i/>
-          <w:sz w:val="22"/>
-        </w:rPr>
-        <w:t xml:space="preserve">A </w:t>
-      </w:r>
-      <w:r>
-        <w:rPr>
-          <w:rFonts w:ascii="Calibri" w:eastAsia="맑은 고딕" w:hAnsi="Calibri" w:cs="Calibri"/>
-          <w:i/>
-          <w:sz w:val="22"/>
-        </w:rPr>
-        <w:t>scholarship supports undergraduates who have outstanding Korean SAT score</w:t>
-      </w:r>
-      <w:r>
-        <w:rPr>
-          <w:rFonts w:ascii="Calibri" w:eastAsia="맑은 고딕" w:hAnsi="Calibri" w:cs="Calibri"/>
-          <w:i/>
-          <w:sz w:val="22"/>
-        </w:rPr>
-        <w:t>s</w:t>
-      </w:r>
-      <w:r>
-        <w:rPr>
-          <w:rFonts w:ascii="Calibri" w:eastAsia="맑은 고딕" w:hAnsi="Calibri" w:cs="Calibri"/>
-          <w:i/>
-          <w:sz w:val="22"/>
-        </w:rPr>
-        <w:t xml:space="preserve"> in math and science</w:t>
+          <w:rFonts w:ascii="Calibri" w:hAnsi="Calibri" w:cs="Calibri"/>
+          <w:i/>
+          <w:sz w:val="22"/>
+        </w:rPr>
+        <w:t xml:space="preserve">A reward for students who got obvious </w:t>
+      </w:r>
+      <w:r>
+        <w:rPr>
+          <w:rFonts w:ascii="Calibri" w:hAnsi="Calibri" w:cs="Calibri"/>
+          <w:i/>
+          <w:sz w:val="22"/>
+        </w:rPr>
+        <w:t>academic</w:t>
+      </w:r>
+      <w:r>
+        <w:rPr>
+          <w:rFonts w:ascii="Calibri" w:hAnsi="Calibri" w:cs="Calibri"/>
+          <w:i/>
+          <w:sz w:val="22"/>
+        </w:rPr>
+        <w:t xml:space="preserve"> performance</w:t>
       </w:r>
     </w:p>
     <w:p>
@@ -1775,12 +1934,74 @@
           <w:tab w:val="right" w:pos="10466"/>
         </w:tabs>
         <w:spacing w:after="0" w:line="288" w:lineRule="auto"/>
+        <w:ind w:leftChars="100" w:left="420" w:hangingChars="100" w:hanging="220"/>
         <w:jc w:val="left"/>
         <w:rPr>
-          <w:rFonts w:ascii="Calibri" w:eastAsia="맑은 고딕" w:hAnsi="Calibri" w:cs="Calibri"/>
-          <w:sz w:val="16"/>
-        </w:rPr>
-      </w:pPr>
+          <w:rFonts w:ascii="Calibri" w:eastAsia="맑은 고딕" w:hAnsi="Calibri" w:cs="Calibri" w:hint="eastAsia"/>
+          <w:i/>
+          <w:sz w:val="22"/>
+        </w:rPr>
+      </w:pPr>
+      <w:r>
+        <w:rPr>
+          <w:rFonts w:ascii="Calibri" w:eastAsia="맑은 고딕" w:hAnsi="Calibri" w:cs="Calibri"/>
+          <w:b/>
+          <w:sz w:val="22"/>
+        </w:rPr>
+        <w:t>The National Scholarship for Science and Engineering</w:t>
+      </w:r>
+      <w:r>
+        <w:rPr>
+          <w:rFonts w:ascii="Calibri" w:eastAsia="맑은 고딕" w:hAnsi="Calibri" w:cs="Calibri"/>
+          <w:sz w:val="22"/>
+        </w:rPr>
+        <w:t xml:space="preserve"> from Korean Government</w:t>
+      </w:r>
+      <w:r>
+        <w:rPr>
+          <w:rFonts w:ascii="Calibri" w:eastAsia="맑은 고딕" w:hAnsi="Calibri" w:cs="Calibri"/>
+          <w:sz w:val="22"/>
+        </w:rPr>
+        <w:tab/>
+      </w:r>
+      <w:r>
+        <w:rPr>
+          <w:rFonts w:ascii="Calibri" w:eastAsia="맑은 고딕" w:hAnsi="Calibri" w:cs="Calibri"/>
+          <w:sz w:val="22"/>
+        </w:rPr>
+        <w:t>2014-2017</w:t>
+      </w:r>
+      <w:r>
+        <w:rPr>
+          <w:rFonts w:ascii="Calibri" w:eastAsia="맑은 고딕" w:hAnsi="Calibri" w:cs="Calibri"/>
+          <w:sz w:val="22"/>
+        </w:rPr>
+        <w:br/>
+      </w:r>
+      <w:r>
+        <w:rPr>
+          <w:rFonts w:ascii="Calibri" w:eastAsia="맑은 고딕" w:hAnsi="Calibri" w:cs="Calibri"/>
+          <w:i/>
+          <w:sz w:val="22"/>
+        </w:rPr>
+        <w:t>A scholarship supports undergraduates who have outstanding Korean SAT score</w:t>
+      </w:r>
+      <w:r>
+        <w:rPr>
+          <w:rFonts w:ascii="Calibri" w:eastAsia="맑은 고딕" w:hAnsi="Calibri" w:cs="Calibri"/>
+          <w:i/>
+          <w:sz w:val="22"/>
+        </w:rPr>
+        <w:t>s</w:t>
+      </w:r>
+      <w:r>
+        <w:rPr>
+          <w:rFonts w:ascii="Calibri" w:eastAsia="맑은 고딕" w:hAnsi="Calibri" w:cs="Calibri"/>
+          <w:i/>
+          <w:sz w:val="22"/>
+        </w:rPr>
+        <w:t xml:space="preserve"> in math and science</w:t>
+      </w:r>
     </w:p>
     <w:p>
       <w:pPr>
@@ -1800,6 +2021,7 @@
           <w:sz w:val="26"/>
           <w:szCs w:val="26"/>
         </w:rPr>
+        <w:lastRenderedPageBreak/>
         <w:t>MAJOR RESEARCH ACHIEVEMENT</w:t>
       </w:r>
     </w:p>
@@ -2335,6 +2557,20 @@
     </w:p>
     <w:p>
       <w:pPr>
+        <w:tabs>
+          <w:tab w:val="right" w:pos="0"/>
+          <w:tab w:val="right" w:pos="10466"/>
+        </w:tabs>
+        <w:spacing w:after="0" w:line="288" w:lineRule="auto"/>
+        <w:jc w:val="left"/>
+        <w:rPr>
+          <w:rFonts w:ascii="Calibri" w:eastAsia="맑은 고딕" w:hAnsi="Calibri" w:cs="Calibri" w:hint="eastAsia"/>
+          <w:szCs w:val="20"/>
+        </w:rPr>
+      </w:pPr>
+    </w:p>
+    <w:p>
+      <w:pPr>
         <w:pBdr>
           <w:bottom w:val="single" w:sz="6" w:space="1" w:color="auto"/>
         </w:pBdr>
@@ -2351,7 +2587,6 @@
           <w:sz w:val="26"/>
           <w:szCs w:val="26"/>
         </w:rPr>
-        <w:lastRenderedPageBreak/>
         <w:t>PUBLICATIONS</w:t>
       </w:r>
     </w:p>
@@ -2372,15 +2607,27 @@
       <w:r>
         <w:rPr>
           <w:rFonts w:ascii="Calibri" w:eastAsia="맑은 고딕" w:hAnsi="Calibri" w:cs="Calibri"/>
-          <w:b/>
-          <w:sz w:val="22"/>
-        </w:rPr>
-        <w:t xml:space="preserve">(Anonymized title) </w:t>
-      </w:r>
-      <w:r>
-        <w:rPr>
-          <w:rFonts w:ascii="Calibri" w:eastAsia="맑은 고딕" w:hAnsi="Calibri" w:cs="Calibri"/>
-          <w:b/>
+          <w:sz w:val="22"/>
+        </w:rPr>
+        <w:t>(</w:t>
+      </w:r>
+      <w:r>
+        <w:rPr>
+          <w:rFonts w:ascii="Calibri" w:eastAsia="맑은 고딕" w:hAnsi="Calibri" w:cs="Calibri"/>
+          <w:sz w:val="22"/>
+        </w:rPr>
+        <w:t>Anonymized title</w:t>
+      </w:r>
+      <w:r>
+        <w:rPr>
+          <w:rFonts w:ascii="Calibri" w:eastAsia="맑은 고딕" w:hAnsi="Calibri" w:cs="Calibri"/>
+          <w:sz w:val="22"/>
+        </w:rPr>
+        <w:t xml:space="preserve">) </w:t>
+      </w:r>
+      <w:r>
+        <w:rPr>
+          <w:rFonts w:ascii="Calibri" w:eastAsia="맑은 고딕" w:hAnsi="Calibri" w:cs="Calibri"/>
           <w:sz w:val="22"/>
         </w:rPr>
         <w:t>Reinforcement learning-based DVFS for mobile systems</w:t>
@@ -2392,7 +2639,7 @@
         <w:spacing w:after="0" w:line="288" w:lineRule="auto"/>
         <w:ind w:leftChars="0" w:left="560"/>
         <w:rPr>
-          <w:rFonts w:ascii="Calibri" w:eastAsia="맑은 고딕" w:hAnsi="Calibri" w:cs="Calibri"/>
+          <w:rFonts w:ascii="Calibri" w:eastAsia="맑은 고딕" w:hAnsi="Calibri" w:cs="Calibri" w:hint="eastAsia"/>
           <w:sz w:val="22"/>
         </w:rPr>
       </w:pPr>
@@ -2403,52 +2650,7 @@
           <w:sz w:val="22"/>
           <w:u w:val="single"/>
         </w:rPr>
-        <w:t>1</w:t>
-      </w:r>
-      <w:r>
-        <w:rPr>
-          <w:rFonts w:ascii="Calibri" w:eastAsia="맑은 고딕" w:hAnsi="Calibri" w:cs="Calibri"/>
-          <w:i/>
-          <w:sz w:val="22"/>
-          <w:u w:val="single"/>
-        </w:rPr>
-        <w:t>st author</w:t>
-      </w:r>
-      <w:r>
-        <w:rPr>
-          <w:rFonts w:ascii="Calibri" w:eastAsia="맑은 고딕" w:hAnsi="Calibri" w:cs="Calibri"/>
-          <w:sz w:val="22"/>
-        </w:rPr>
-        <w:br/>
-        <w:t xml:space="preserve">Under review, </w:t>
-      </w:r>
-      <w:r>
-        <w:rPr>
-          <w:rFonts w:ascii="Calibri" w:eastAsia="맑은 고딕" w:hAnsi="Calibri" w:cs="Calibri"/>
-          <w:sz w:val="22"/>
-        </w:rPr>
-        <w:t xml:space="preserve">design automation </w:t>
-      </w:r>
-      <w:r>
-        <w:rPr>
-          <w:rFonts w:ascii="Calibri" w:eastAsia="맑은 고딕" w:hAnsi="Calibri" w:cs="Calibri"/>
-          <w:sz w:val="22"/>
-        </w:rPr>
-        <w:t>top-tier</w:t>
-      </w:r>
-      <w:r>
-        <w:rPr>
-          <w:rFonts w:ascii="Calibri" w:eastAsia="맑은 고딕" w:hAnsi="Calibri" w:cs="Calibri"/>
-          <w:sz w:val="22"/>
-        </w:rPr>
-        <w:t xml:space="preserve"> conference</w:t>
-      </w:r>
-      <w:r>
-        <w:rPr>
-          <w:rFonts w:ascii="Calibri" w:eastAsia="맑은 고딕" w:hAnsi="Calibri" w:cs="Calibri"/>
-          <w:sz w:val="22"/>
-        </w:rPr>
-        <w:t>, 2024</w:t>
+        <w:t>1st author</w:t>
       </w:r>
       <w:r>
         <w:rPr>
@@ -2475,35 +2677,39 @@
       <w:r>
         <w:rPr>
           <w:rFonts w:ascii="Calibri" w:eastAsia="맑은 고딕" w:hAnsi="Calibri" w:cs="Calibri"/>
-          <w:b/>
-          <w:sz w:val="22"/>
-        </w:rPr>
-        <w:t xml:space="preserve">(Anonymized title) </w:t>
-      </w:r>
-      <w:r>
-        <w:rPr>
-          <w:rFonts w:ascii="Calibri" w:eastAsia="맑은 고딕" w:hAnsi="Calibri" w:cs="Calibri"/>
-          <w:b/>
-          <w:sz w:val="22"/>
-        </w:rPr>
-        <w:t xml:space="preserve">Real-time scheduling for </w:t>
-      </w:r>
-      <w:r>
-        <w:rPr>
-          <w:rFonts w:ascii="Calibri" w:eastAsia="맑은 고딕" w:hAnsi="Calibri" w:cs="Calibri"/>
-          <w:b/>
-          <w:sz w:val="22"/>
-        </w:rPr>
-        <w:t>a certain system</w:t>
+          <w:sz w:val="22"/>
+        </w:rPr>
+        <w:t>(</w:t>
+      </w:r>
+      <w:r>
+        <w:rPr>
+          <w:rFonts w:ascii="Calibri" w:eastAsia="맑은 고딕" w:hAnsi="Calibri" w:cs="Calibri"/>
+          <w:sz w:val="22"/>
+        </w:rPr>
+        <w:t>Anonymized title</w:t>
+      </w:r>
+      <w:r>
+        <w:rPr>
+          <w:rFonts w:ascii="Calibri" w:eastAsia="맑은 고딕" w:hAnsi="Calibri" w:cs="Calibri"/>
+          <w:sz w:val="22"/>
+        </w:rPr>
+        <w:t>)</w:t>
       </w:r>
       <w:bookmarkStart w:id="0" w:name="_GoBack"/>
       <w:bookmarkEnd w:id="0"/>
+      <w:r>
+        <w:rPr>
+          <w:rFonts w:ascii="Calibri" w:eastAsia="맑은 고딕" w:hAnsi="Calibri" w:cs="Calibri"/>
+          <w:sz w:val="22"/>
+        </w:rPr>
+        <w:t xml:space="preserve"> Heterogeneous battery systems for alleviating low-battery anxiety in mobile systems</w:t>
+      </w:r>
     </w:p>
     <w:p>
       <w:pPr>
         <w:pStyle w:val="a5"/>
         <w:spacing w:after="0" w:line="288" w:lineRule="auto"/>
-        <w:ind w:leftChars="0" w:left="560"/>
+        <w:ind w:leftChars="280" w:left="560"/>
         <w:rPr>
           <w:rFonts w:ascii="Calibri" w:eastAsia="맑은 고딕" w:hAnsi="Calibri" w:cs="Calibri"/>
           <w:sz w:val="22"/>
@@ -2516,16 +2722,7 @@
           <w:sz w:val="22"/>
           <w:u w:val="single"/>
         </w:rPr>
-        <w:t>1</w:t>
-      </w:r>
-      <w:r>
-        <w:rPr>
-          <w:rFonts w:ascii="Calibri" w:eastAsia="맑은 고딕" w:hAnsi="Calibri" w:cs="Calibri"/>
-          <w:i/>
-          <w:sz w:val="22"/>
-          <w:u w:val="single"/>
-        </w:rPr>
-        <w:t>st author</w:t>
+        <w:t>1st author</w:t>
       </w:r>
       <w:r>
         <w:rPr>
@@ -2533,54 +2730,7 @@
           <w:sz w:val="22"/>
         </w:rPr>
         <w:br/>
-        <w:t xml:space="preserve">Under review, </w:t>
-      </w:r>
-      <w:r>
-        <w:rPr>
-          <w:rFonts w:ascii="Calibri" w:eastAsia="맑은 고딕" w:hAnsi="Calibri" w:cs="Calibri"/>
-          <w:sz w:val="22"/>
-        </w:rPr>
-        <w:t xml:space="preserve">real-time systems </w:t>
-      </w:r>
-      <w:r>
-        <w:rPr>
-          <w:rFonts w:ascii="Calibri" w:eastAsia="맑은 고딕" w:hAnsi="Calibri" w:cs="Calibri"/>
-          <w:sz w:val="22"/>
-        </w:rPr>
-        <w:t>top-tier</w:t>
-      </w:r>
-      <w:r>
-        <w:rPr>
-          <w:rFonts w:ascii="Calibri" w:eastAsia="맑은 고딕" w:hAnsi="Calibri" w:cs="Calibri"/>
-          <w:sz w:val="22"/>
-        </w:rPr>
-        <w:t xml:space="preserve"> </w:t>
-      </w:r>
-      <w:r>
-        <w:rPr>
-          <w:rFonts w:ascii="Calibri" w:eastAsia="맑은 고딕" w:hAnsi="Calibri" w:cs="Calibri"/>
-          <w:sz w:val="22"/>
-        </w:rPr>
-        <w:t>conference</w:t>
-      </w:r>
-      <w:r>
-        <w:rPr>
-          <w:rFonts w:ascii="Calibri" w:eastAsia="맑은 고딕" w:hAnsi="Calibri" w:cs="Calibri"/>
-          <w:sz w:val="22"/>
-        </w:rPr>
-        <w:t>, 2024</w:t>
-      </w:r>
-    </w:p>
-    <w:p>
-      <w:pPr>
-        <w:pStyle w:val="a5"/>
-        <w:spacing w:after="0" w:line="288" w:lineRule="auto"/>
-        <w:ind w:leftChars="0" w:left="560"/>
-        <w:rPr>
-          <w:rFonts w:ascii="Calibri" w:eastAsia="맑은 고딕" w:hAnsi="Calibri" w:cs="Calibri"/>
-          <w:sz w:val="22"/>
-        </w:rPr>
-      </w:pPr>
+      </w:r>
     </w:p>
     <w:p>
       <w:pPr>
@@ -2599,10 +2749,37 @@
       <w:r>
         <w:rPr>
           <w:rFonts w:ascii="Calibri" w:eastAsia="맑은 고딕" w:hAnsi="Calibri" w:cs="Calibri"/>
-          <w:b/>
-          <w:sz w:val="22"/>
-        </w:rPr>
-        <w:t>(Anonymized title) Heterogeneous battery systems for alleviating low-battery anxiety in mobile systems</w:t>
+          <w:sz w:val="22"/>
+        </w:rPr>
+        <w:t>(A</w:t>
+      </w:r>
+      <w:r>
+        <w:rPr>
+          <w:rFonts w:ascii="Calibri" w:eastAsia="맑은 고딕" w:hAnsi="Calibri" w:cs="Calibri"/>
+          <w:sz w:val="22"/>
+        </w:rPr>
+        <w:t>nonymized title</w:t>
+      </w:r>
+      <w:r>
+        <w:rPr>
+          <w:rFonts w:ascii="Calibri" w:eastAsia="맑은 고딕" w:hAnsi="Calibri" w:cs="Calibri"/>
+          <w:sz w:val="22"/>
+        </w:rPr>
+        <w:t>)</w:t>
+      </w:r>
+      <w:r>
+        <w:rPr>
+          <w:rFonts w:ascii="Calibri" w:eastAsia="맑은 고딕" w:hAnsi="Calibri" w:cs="Calibri"/>
+          <w:sz w:val="22"/>
+        </w:rPr>
+        <w:t xml:space="preserve"> </w:t>
+      </w:r>
+      <w:r>
+        <w:rPr>
+          <w:rFonts w:ascii="Calibri" w:eastAsia="맑은 고딕" w:hAnsi="Calibri" w:cs="Calibri"/>
+          <w:sz w:val="22"/>
+        </w:rPr>
+        <w:t>Cache-aware CPU affinity management for concurrent workloads</w:t>
       </w:r>
     </w:p>
     <w:p>
@@ -2611,7 +2788,7 @@
         <w:spacing w:after="0" w:line="288" w:lineRule="auto"/>
         <w:ind w:leftChars="280" w:left="560"/>
         <w:rPr>
-          <w:rFonts w:ascii="Calibri" w:eastAsia="맑은 고딕" w:hAnsi="Calibri" w:cs="Calibri"/>
+          <w:rFonts w:ascii="Calibri" w:eastAsia="맑은 고딕" w:hAnsi="Calibri" w:cs="Calibri" w:hint="eastAsia"/>
           <w:sz w:val="22"/>
         </w:rPr>
       </w:pPr>
@@ -2624,42 +2801,17 @@
         </w:rPr>
         <w:t>1st author</w:t>
       </w:r>
-      <w:r>
-        <w:rPr>
-          <w:rFonts w:ascii="Calibri" w:eastAsia="맑은 고딕" w:hAnsi="Calibri" w:cs="Calibri"/>
-          <w:sz w:val="22"/>
-        </w:rPr>
-        <w:br/>
-        <w:t xml:space="preserve">Under review, </w:t>
-      </w:r>
-      <w:r>
-        <w:rPr>
-          <w:rFonts w:ascii="Calibri" w:eastAsia="맑은 고딕" w:hAnsi="Calibri" w:cs="Calibri"/>
-          <w:sz w:val="22"/>
-        </w:rPr>
-        <w:t>mobile systems</w:t>
-      </w:r>
-      <w:r>
-        <w:rPr>
-          <w:rFonts w:ascii="Calibri" w:eastAsia="맑은 고딕" w:hAnsi="Calibri" w:cs="Calibri"/>
-          <w:sz w:val="22"/>
-        </w:rPr>
-        <w:t xml:space="preserve"> </w:t>
-      </w:r>
-      <w:r>
-        <w:rPr>
-          <w:rFonts w:ascii="Calibri" w:eastAsia="맑은 고딕" w:hAnsi="Calibri" w:cs="Calibri"/>
-          <w:sz w:val="22"/>
-        </w:rPr>
-        <w:t>top-tier journal, 2024</w:t>
-      </w:r>
-      <w:r>
-        <w:rPr>
-          <w:rFonts w:ascii="Calibri" w:eastAsia="맑은 고딕" w:hAnsi="Calibri" w:cs="Calibri"/>
-          <w:sz w:val="22"/>
-        </w:rPr>
-        <w:br/>
-      </w:r>
+    </w:p>
+    <w:p>
+      <w:pPr>
+        <w:pStyle w:val="a5"/>
+        <w:spacing w:after="0" w:line="288" w:lineRule="auto"/>
+        <w:ind w:leftChars="280" w:left="560"/>
+        <w:rPr>
+          <w:rFonts w:ascii="Calibri" w:eastAsia="맑은 고딕" w:hAnsi="Calibri" w:cs="Calibri" w:hint="eastAsia"/>
+          <w:sz w:val="22"/>
+        </w:rPr>
+      </w:pPr>
     </w:p>
     <w:p>
       <w:pPr>
@@ -2678,19 +2830,78 @@
       <w:r>
         <w:rPr>
           <w:rFonts w:ascii="Calibri" w:eastAsia="맑은 고딕" w:hAnsi="Calibri" w:cs="Calibri"/>
-          <w:b/>
-          <w:sz w:val="22"/>
-        </w:rPr>
-        <w:t>RAC+: Supporting Reconfiguration-Assisted Charging for Large-Scale Battery Systems</w:t>
-      </w:r>
-      <w:r>
-        <w:rPr>
-          <w:rFonts w:ascii="Calibri" w:eastAsia="맑은 고딕" w:hAnsi="Calibri" w:cs="Calibri"/>
-          <w:b/>
+          <w:sz w:val="22"/>
+        </w:rPr>
+        <w:t>(</w:t>
+      </w:r>
+      <w:r>
+        <w:rPr>
+          <w:rFonts w:ascii="Calibri" w:eastAsia="맑은 고딕" w:hAnsi="Calibri" w:cs="Calibri"/>
+          <w:sz w:val="22"/>
+        </w:rPr>
+        <w:t>To appear</w:t>
+      </w:r>
+      <w:r>
+        <w:rPr>
+          <w:rFonts w:ascii="Calibri" w:eastAsia="맑은 고딕" w:hAnsi="Calibri" w:cs="Calibri"/>
+          <w:sz w:val="22"/>
+        </w:rPr>
+        <w:t>)</w:t>
+      </w:r>
+      <w:r>
+        <w:rPr>
+          <w:rFonts w:ascii="Calibri" w:eastAsia="맑은 고딕" w:hAnsi="Calibri" w:cs="Calibri"/>
+          <w:sz w:val="22"/>
+        </w:rPr>
+        <w:t xml:space="preserve"> </w:t>
+      </w:r>
+      <w:r>
+        <w:rPr>
+          <w:rFonts w:ascii="Calibri" w:eastAsia="맑은 고딕" w:hAnsi="Calibri" w:cs="Calibri"/>
+          <w:sz w:val="22"/>
+        </w:rPr>
+        <w:t>Scheduling EV Battery Swap/Charge Operations</w:t>
+      </w:r>
+      <w:r>
+        <w:rPr>
+          <w:rFonts w:ascii="Calibri" w:eastAsia="맑은 고딕" w:hAnsi="Calibri" w:cs="Calibri"/>
+          <w:sz w:val="22"/>
+        </w:rPr>
+        <w:t xml:space="preserve"> </w:t>
+      </w:r>
+      <w:r>
+        <w:rPr>
+          <w:rFonts w:ascii="Calibri" w:eastAsia="맑은 고딕" w:hAnsi="Calibri" w:cs="Calibri"/>
           <w:sz w:val="22"/>
         </w:rPr>
         <w:br/>
       </w:r>
+      <w:r>
+        <w:rPr>
+          <w:rFonts w:ascii="Calibri" w:eastAsia="맑은 고딕" w:hAnsi="Calibri" w:cs="Calibri"/>
+          <w:i/>
+          <w:sz w:val="22"/>
+          <w:u w:val="single"/>
+        </w:rPr>
+        <w:t>Jaeheon Kwak</w:t>
+      </w:r>
+      <w:r>
+        <w:rPr>
+          <w:rFonts w:ascii="Calibri" w:eastAsia="맑은 고딕" w:hAnsi="Calibri" w:cs="Calibri"/>
+          <w:i/>
+          <w:sz w:val="22"/>
+          <w:u w:val="single"/>
+        </w:rPr>
+        <w:t>*</w:t>
+      </w:r>
+      <w:r>
+        <w:rPr>
+          <w:rFonts w:ascii="Calibri" w:eastAsia="맑은 고딕" w:hAnsi="Calibri" w:cs="Calibri"/>
+          <w:i/>
+          <w:sz w:val="22"/>
+        </w:rPr>
+        <w:t xml:space="preserve">, </w:t>
+      </w:r>
       <w:proofErr w:type="spellStart"/>
       <w:r>
         <w:rPr>
@@ -2698,7 +2909,7 @@
           <w:i/>
           <w:sz w:val="22"/>
         </w:rPr>
-        <w:t>Kyunghoon</w:t>
+        <w:t>Seongtae</w:t>
       </w:r>
       <w:proofErr w:type="spellEnd"/>
       <w:r>
@@ -2707,7 +2918,15 @@
           <w:i/>
           <w:sz w:val="22"/>
         </w:rPr>
-        <w:t xml:space="preserve"> Kim, </w:t>
+        <w:t xml:space="preserve"> Lee*, Kang G. Shin </w:t>
+      </w:r>
+      <w:r>
+        <w:rPr>
+          <w:rFonts w:ascii="Calibri" w:eastAsia="맑은 고딕" w:hAnsi="Calibri" w:cs="Calibri"/>
+          <w:i/>
+          <w:sz w:val="22"/>
+        </w:rPr>
+        <w:t xml:space="preserve">and </w:t>
       </w:r>
       <w:proofErr w:type="spellStart"/>
       <w:r>
@@ -2715,9 +2934,8 @@
           <w:rFonts w:ascii="Calibri" w:eastAsia="맑은 고딕" w:hAnsi="Calibri" w:cs="Calibri"/>
           <w:i/>
           <w:sz w:val="22"/>
-          <w:u w:val="single"/>
-        </w:rPr>
-        <w:t>Jaeheon</w:t>
+        </w:rPr>
+        <w:t>Jinkyu</w:t>
       </w:r>
       <w:proofErr w:type="spellEnd"/>
       <w:r>
@@ -2725,33 +2943,6 @@
           <w:rFonts w:ascii="Calibri" w:eastAsia="맑은 고딕" w:hAnsi="Calibri" w:cs="Calibri"/>
           <w:i/>
           <w:sz w:val="22"/>
-          <w:u w:val="single"/>
-        </w:rPr>
-        <w:t xml:space="preserve"> Kwak</w:t>
-      </w:r>
-      <w:r>
-        <w:rPr>
-          <w:rFonts w:ascii="Calibri" w:eastAsia="맑은 고딕" w:hAnsi="Calibri" w:cs="Calibri"/>
-          <w:i/>
-          <w:sz w:val="22"/>
-        </w:rPr>
-        <w:t xml:space="preserve">, and </w:t>
-      </w:r>
-      <w:proofErr w:type="spellStart"/>
-      <w:r>
-        <w:rPr>
-          <w:rFonts w:ascii="Calibri" w:eastAsia="맑은 고딕" w:hAnsi="Calibri" w:cs="Calibri"/>
-          <w:i/>
-          <w:sz w:val="22"/>
-        </w:rPr>
-        <w:t>Jinkyu</w:t>
-      </w:r>
-      <w:proofErr w:type="spellEnd"/>
-      <w:r>
-        <w:rPr>
-          <w:rFonts w:ascii="Calibri" w:eastAsia="맑은 고딕" w:hAnsi="Calibri" w:cs="Calibri"/>
-          <w:i/>
-          <w:sz w:val="22"/>
         </w:rPr>
         <w:t xml:space="preserve"> Lee</w:t>
       </w:r>
@@ -2768,46 +2959,62 @@
           <w:rFonts w:ascii="Calibri" w:eastAsia="맑은 고딕" w:hAnsi="Calibri" w:cs="Calibri"/>
           <w:sz w:val="22"/>
         </w:rPr>
-        <w:t xml:space="preserve">IEEE Transactions on Industrial </w:t>
-      </w:r>
-      <w:proofErr w:type="gramStart"/>
-      <w:r>
-        <w:rPr>
-          <w:rFonts w:ascii="Calibri" w:eastAsia="맑은 고딕" w:hAnsi="Calibri" w:cs="Calibri"/>
-          <w:sz w:val="22"/>
-        </w:rPr>
-        <w:t>Informatics</w:t>
-      </w:r>
-      <w:r>
-        <w:rPr>
-          <w:rFonts w:ascii="Calibri" w:eastAsia="맑은 고딕" w:hAnsi="Calibri" w:cs="Calibri"/>
-          <w:sz w:val="22"/>
-        </w:rPr>
-        <w:t xml:space="preserve"> </w:t>
-      </w:r>
-      <w:r>
-        <w:rPr>
-          <w:rFonts w:ascii="Calibri" w:eastAsia="맑은 고딕" w:hAnsi="Calibri" w:cs="Calibri"/>
-          <w:sz w:val="22"/>
-        </w:rPr>
-        <w:t>,</w:t>
-      </w:r>
-      <w:proofErr w:type="gramEnd"/>
-      <w:r>
-        <w:rPr>
-          <w:rFonts w:ascii="Calibri" w:eastAsia="맑은 고딕" w:hAnsi="Calibri" w:cs="Calibri"/>
-          <w:sz w:val="22"/>
-        </w:rPr>
-        <w:t xml:space="preserve"> 2024</w:t>
+        <w:t xml:space="preserve">IEEE Real-Time and Embedded Technology and Applications Symposium </w:t>
+      </w:r>
+      <w:r>
+        <w:rPr>
+          <w:rFonts w:ascii="Calibri" w:eastAsia="맑은 고딕" w:hAnsi="Calibri" w:cs="Calibri"/>
+          <w:sz w:val="22"/>
+        </w:rPr>
+        <w:t>(</w:t>
+      </w:r>
+      <w:r>
+        <w:rPr>
+          <w:rFonts w:ascii="Calibri" w:eastAsia="맑은 고딕" w:hAnsi="Calibri" w:cs="Calibri"/>
+          <w:sz w:val="22"/>
+        </w:rPr>
+        <w:t>RTAS</w:t>
+      </w:r>
+      <w:r>
+        <w:rPr>
+          <w:rFonts w:ascii="Calibri" w:eastAsia="맑은 고딕" w:hAnsi="Calibri" w:cs="Calibri"/>
+          <w:sz w:val="22"/>
+        </w:rPr>
+        <w:t>), 202</w:t>
+      </w:r>
+      <w:r>
+        <w:rPr>
+          <w:rFonts w:ascii="Calibri" w:eastAsia="맑은 고딕" w:hAnsi="Calibri" w:cs="Calibri"/>
+          <w:sz w:val="22"/>
+        </w:rPr>
+        <w:t>5</w:t>
       </w:r>
     </w:p>
     <w:p>
       <w:pPr>
         <w:pStyle w:val="a5"/>
         <w:spacing w:after="0" w:line="288" w:lineRule="auto"/>
-        <w:ind w:leftChars="0" w:left="560"/>
-        <w:rPr>
-          <w:rFonts w:ascii="Calibri" w:eastAsia="맑은 고딕" w:hAnsi="Calibri" w:cs="Calibri"/>
+        <w:ind w:leftChars="280" w:left="560"/>
+        <w:rPr>
+          <w:rFonts w:ascii="Calibri" w:eastAsia="맑은 고딕" w:hAnsi="Calibri" w:cs="Calibri"/>
+          <w:sz w:val="22"/>
+        </w:rPr>
+      </w:pPr>
+      <w:r>
+        <w:rPr>
+          <w:rFonts w:ascii="Calibri" w:eastAsia="맑은 고딕" w:hAnsi="Calibri" w:cs="Calibri"/>
+          <w:sz w:val="22"/>
+        </w:rPr>
+        <w:t>* co-first authors</w:t>
+      </w:r>
+    </w:p>
+    <w:p>
+      <w:pPr>
+        <w:pStyle w:val="a5"/>
+        <w:spacing w:after="0" w:line="288" w:lineRule="auto"/>
+        <w:ind w:leftChars="280" w:left="560"/>
+        <w:rPr>
+          <w:rFonts w:ascii="Calibri" w:eastAsia="맑은 고딕" w:hAnsi="Calibri" w:cs="Calibri" w:hint="eastAsia"/>
           <w:sz w:val="22"/>
         </w:rPr>
       </w:pPr>
@@ -2826,179 +3033,109 @@
           <w:sz w:val="22"/>
         </w:rPr>
       </w:pPr>
+      <w:r>
+        <w:rPr>
+          <w:rFonts w:ascii="Calibri" w:eastAsia="맑은 고딕" w:hAnsi="Calibri" w:cs="Calibri"/>
+          <w:sz w:val="22"/>
+        </w:rPr>
+        <w:t>RAC+: Supporting Reconfiguration-Assisted Charging for Large-Scale Battery Systems</w:t>
+      </w:r>
+      <w:r>
+        <w:rPr>
+          <w:rFonts w:ascii="Calibri" w:eastAsia="맑은 고딕" w:hAnsi="Calibri" w:cs="Calibri"/>
+          <w:sz w:val="22"/>
+        </w:rPr>
+        <w:br/>
+      </w:r>
       <w:proofErr w:type="spellStart"/>
       <w:r>
         <w:rPr>
           <w:rFonts w:ascii="Calibri" w:eastAsia="맑은 고딕" w:hAnsi="Calibri" w:cs="Calibri"/>
+          <w:i/>
+          <w:sz w:val="22"/>
+        </w:rPr>
+        <w:t>Kyunghoon</w:t>
+      </w:r>
+      <w:proofErr w:type="spellEnd"/>
+      <w:r>
+        <w:rPr>
+          <w:rFonts w:ascii="Calibri" w:eastAsia="맑은 고딕" w:hAnsi="Calibri" w:cs="Calibri"/>
+          <w:i/>
+          <w:sz w:val="22"/>
+        </w:rPr>
+        <w:t xml:space="preserve"> Kim, </w:t>
+      </w:r>
+      <w:r>
+        <w:rPr>
+          <w:rFonts w:ascii="Calibri" w:eastAsia="맑은 고딕" w:hAnsi="Calibri" w:cs="Calibri"/>
+          <w:i/>
+          <w:sz w:val="22"/>
+          <w:u w:val="single"/>
+        </w:rPr>
+        <w:t>Jaeheon Kwak</w:t>
+      </w:r>
+      <w:r>
+        <w:rPr>
+          <w:rFonts w:ascii="Calibri" w:eastAsia="맑은 고딕" w:hAnsi="Calibri" w:cs="Calibri"/>
+          <w:i/>
+          <w:sz w:val="22"/>
+        </w:rPr>
+        <w:t xml:space="preserve">, and </w:t>
+      </w:r>
+      <w:proofErr w:type="spellStart"/>
+      <w:r>
+        <w:rPr>
+          <w:rFonts w:ascii="Calibri" w:eastAsia="맑은 고딕" w:hAnsi="Calibri" w:cs="Calibri"/>
+          <w:i/>
+          <w:sz w:val="22"/>
+        </w:rPr>
+        <w:t>Jinkyu</w:t>
+      </w:r>
+      <w:proofErr w:type="spellEnd"/>
+      <w:r>
+        <w:rPr>
+          <w:rFonts w:ascii="Calibri" w:eastAsia="맑은 고딕" w:hAnsi="Calibri" w:cs="Calibri"/>
+          <w:i/>
+          <w:sz w:val="22"/>
+        </w:rPr>
+        <w:t xml:space="preserve"> Lee</w:t>
+      </w:r>
+      <w:r>
+        <w:rPr>
+          <w:rFonts w:ascii="Calibri" w:eastAsia="맑은 고딕" w:hAnsi="Calibri" w:cs="Calibri"/>
+          <w:i/>
+          <w:sz w:val="22"/>
+        </w:rPr>
+        <w:br/>
+      </w:r>
+      <w:r>
+        <w:rPr>
+          <w:rFonts w:ascii="Calibri" w:eastAsia="맑은 고딕" w:hAnsi="Calibri" w:cs="Calibri"/>
+          <w:sz w:val="22"/>
+        </w:rPr>
+        <w:t>IEEE Transactions on Industrial Informatics</w:t>
+      </w:r>
+      <w:r>
+        <w:rPr>
+          <w:rFonts w:ascii="Calibri" w:eastAsia="맑은 고딕" w:hAnsi="Calibri" w:cs="Calibri"/>
+          <w:sz w:val="22"/>
+        </w:rPr>
+        <w:t xml:space="preserve"> (</w:t>
+      </w:r>
+      <w:r>
+        <w:rPr>
+          <w:rFonts w:ascii="Calibri" w:eastAsia="맑은 고딕" w:hAnsi="Calibri" w:cs="Calibri"/>
           <w:b/>
           <w:sz w:val="22"/>
         </w:rPr>
-        <w:t>Serenus</w:t>
-      </w:r>
-      <w:proofErr w:type="spellEnd"/>
-      <w:r>
-        <w:rPr>
-          <w:rFonts w:ascii="Calibri" w:eastAsia="맑은 고딕" w:hAnsi="Calibri" w:cs="Calibri"/>
-          <w:b/>
-          <w:sz w:val="22"/>
-        </w:rPr>
-        <w:t>: Alleviating Low-Battery Anxiety Through Real-time Accurate and User-Friendly Energy Consumption Prediction of Mobile Applications</w:t>
-      </w:r>
-      <w:r>
-        <w:rPr>
-          <w:rFonts w:ascii="Calibri" w:eastAsia="맑은 고딕" w:hAnsi="Calibri" w:cs="Calibri"/>
-          <w:b/>
-          <w:sz w:val="22"/>
-        </w:rPr>
-        <w:br/>
-      </w:r>
-      <w:r>
-        <w:rPr>
-          <w:rFonts w:ascii="Calibri" w:eastAsia="맑은 고딕" w:hAnsi="Calibri" w:cs="Calibri"/>
-          <w:i/>
-          <w:sz w:val="22"/>
-        </w:rPr>
-        <w:t xml:space="preserve">Sera Lee*, </w:t>
-      </w:r>
-      <w:proofErr w:type="spellStart"/>
-      <w:r>
-        <w:rPr>
-          <w:rFonts w:ascii="Calibri" w:eastAsia="맑은 고딕" w:hAnsi="Calibri" w:cs="Calibri"/>
-          <w:i/>
-          <w:sz w:val="22"/>
-        </w:rPr>
-        <w:t>Dae</w:t>
-      </w:r>
-      <w:proofErr w:type="spellEnd"/>
-      <w:r>
-        <w:rPr>
-          <w:rFonts w:ascii="Calibri" w:eastAsia="맑은 고딕" w:hAnsi="Calibri" w:cs="Calibri"/>
-          <w:i/>
-          <w:sz w:val="22"/>
-        </w:rPr>
-        <w:t xml:space="preserve"> R. </w:t>
-      </w:r>
-      <w:proofErr w:type="spellStart"/>
-      <w:r>
-        <w:rPr>
-          <w:rFonts w:ascii="Calibri" w:eastAsia="맑은 고딕" w:hAnsi="Calibri" w:cs="Calibri"/>
-          <w:i/>
-          <w:sz w:val="22"/>
-        </w:rPr>
-        <w:t>Jeong</w:t>
-      </w:r>
-      <w:proofErr w:type="spellEnd"/>
-      <w:r>
-        <w:rPr>
-          <w:rFonts w:ascii="Calibri" w:eastAsia="맑은 고딕" w:hAnsi="Calibri" w:cs="Calibri"/>
-          <w:i/>
-          <w:sz w:val="22"/>
-        </w:rPr>
-        <w:t xml:space="preserve">*, </w:t>
-      </w:r>
-      <w:proofErr w:type="spellStart"/>
-      <w:r>
-        <w:rPr>
-          <w:rFonts w:ascii="Calibri" w:eastAsia="맑은 고딕" w:hAnsi="Calibri" w:cs="Calibri"/>
-          <w:i/>
-          <w:sz w:val="22"/>
-        </w:rPr>
-        <w:t>Junyoung</w:t>
-      </w:r>
-      <w:proofErr w:type="spellEnd"/>
-      <w:r>
-        <w:rPr>
-          <w:rFonts w:ascii="Calibri" w:eastAsia="맑은 고딕" w:hAnsi="Calibri" w:cs="Calibri"/>
-          <w:i/>
-          <w:sz w:val="22"/>
-        </w:rPr>
-        <w:t xml:space="preserve"> Choi, </w:t>
-      </w:r>
-      <w:proofErr w:type="spellStart"/>
-      <w:r>
-        <w:rPr>
-          <w:rFonts w:ascii="Calibri" w:eastAsia="맑은 고딕" w:hAnsi="Calibri" w:cs="Calibri"/>
-          <w:i/>
-          <w:sz w:val="22"/>
-          <w:u w:val="single"/>
-        </w:rPr>
-        <w:t>Jaeheon</w:t>
-      </w:r>
-      <w:proofErr w:type="spellEnd"/>
-      <w:r>
-        <w:rPr>
-          <w:rFonts w:ascii="Calibri" w:eastAsia="맑은 고딕" w:hAnsi="Calibri" w:cs="Calibri"/>
-          <w:i/>
-          <w:sz w:val="22"/>
-          <w:u w:val="single"/>
-        </w:rPr>
-        <w:t xml:space="preserve"> Kwak</w:t>
-      </w:r>
-      <w:r>
-        <w:rPr>
-          <w:rFonts w:ascii="Calibri" w:eastAsia="맑은 고딕" w:hAnsi="Calibri" w:cs="Calibri"/>
-          <w:i/>
-          <w:sz w:val="22"/>
-        </w:rPr>
-        <w:t xml:space="preserve">, </w:t>
-      </w:r>
-      <w:proofErr w:type="spellStart"/>
-      <w:r>
-        <w:rPr>
-          <w:rFonts w:ascii="Calibri" w:eastAsia="맑은 고딕" w:hAnsi="Calibri" w:cs="Calibri"/>
-          <w:i/>
-          <w:sz w:val="22"/>
-        </w:rPr>
-        <w:t>Seoyun</w:t>
-      </w:r>
-      <w:proofErr w:type="spellEnd"/>
-      <w:r>
-        <w:rPr>
-          <w:rFonts w:ascii="Calibri" w:eastAsia="맑은 고딕" w:hAnsi="Calibri" w:cs="Calibri"/>
-          <w:i/>
-          <w:sz w:val="22"/>
-        </w:rPr>
-        <w:t xml:space="preserve"> son, Jean Y. Song, </w:t>
-      </w:r>
-      <w:proofErr w:type="spellStart"/>
-      <w:r>
-        <w:rPr>
-          <w:rFonts w:ascii="Calibri" w:eastAsia="맑은 고딕" w:hAnsi="Calibri" w:cs="Calibri"/>
-          <w:i/>
-          <w:sz w:val="22"/>
-        </w:rPr>
-        <w:t>Insik</w:t>
-      </w:r>
-      <w:proofErr w:type="spellEnd"/>
-      <w:r>
-        <w:rPr>
-          <w:rFonts w:ascii="Calibri" w:eastAsia="맑은 고딕" w:hAnsi="Calibri" w:cs="Calibri"/>
-          <w:i/>
-          <w:sz w:val="22"/>
-        </w:rPr>
-        <w:t xml:space="preserve"> Shin</w:t>
-      </w:r>
-      <w:r>
-        <w:rPr>
-          <w:rFonts w:ascii="Calibri" w:eastAsia="맑은 고딕" w:hAnsi="Calibri" w:cs="Calibri"/>
-          <w:i/>
-          <w:sz w:val="22"/>
-        </w:rPr>
-        <w:br/>
-      </w:r>
-      <w:r>
-        <w:rPr>
-          <w:rFonts w:ascii="Calibri" w:eastAsia="맑은 고딕" w:hAnsi="Calibri" w:cs="Calibri"/>
-          <w:sz w:val="22"/>
-        </w:rPr>
-        <w:t>ACM Symposium on User Interface Software and Technology</w:t>
-      </w:r>
-      <w:r>
-        <w:rPr>
-          <w:rFonts w:ascii="Calibri" w:eastAsia="맑은 고딕" w:hAnsi="Calibri" w:cs="Calibri"/>
-          <w:sz w:val="22"/>
-        </w:rPr>
-        <w:t xml:space="preserve"> (UIST)</w:t>
+        <w:t>TII</w:t>
+      </w:r>
+      <w:r>
+        <w:rPr>
+          <w:rFonts w:ascii="Calibri" w:eastAsia="맑은 고딕" w:hAnsi="Calibri" w:cs="Calibri"/>
+          <w:sz w:val="22"/>
+        </w:rPr>
+        <w:t>)</w:t>
       </w:r>
       <w:r>
         <w:rPr>
@@ -3006,20 +3143,6 @@
           <w:sz w:val="22"/>
         </w:rPr>
         <w:t>, 2024</w:t>
-      </w:r>
-      <w:r>
-        <w:rPr>
-          <w:rFonts w:ascii="Calibri" w:eastAsia="맑은 고딕" w:hAnsi="Calibri" w:cs="Calibri"/>
-          <w:sz w:val="22"/>
-        </w:rPr>
-        <w:br/>
-      </w:r>
-      <w:r>
-        <w:rPr>
-          <w:rFonts w:ascii="Calibri" w:eastAsia="맑은 고딕" w:hAnsi="Calibri" w:cs="Calibri"/>
-          <w:sz w:val="22"/>
-        </w:rPr>
-        <w:t>* co-first authors</w:t>
       </w:r>
     </w:p>
     <w:p>
@@ -3047,144 +3170,200 @@
           <w:sz w:val="22"/>
         </w:rPr>
       </w:pPr>
+      <w:proofErr w:type="spellStart"/>
+      <w:r>
+        <w:rPr>
+          <w:rFonts w:ascii="Calibri" w:eastAsia="맑은 고딕" w:hAnsi="Calibri" w:cs="Calibri"/>
+          <w:sz w:val="22"/>
+        </w:rPr>
+        <w:t>Serenus</w:t>
+      </w:r>
+      <w:proofErr w:type="spellEnd"/>
+      <w:r>
+        <w:rPr>
+          <w:rFonts w:ascii="Calibri" w:eastAsia="맑은 고딕" w:hAnsi="Calibri" w:cs="Calibri"/>
+          <w:sz w:val="22"/>
+        </w:rPr>
+        <w:t>: Alleviating Low-Battery Anxiety Through Real-time Accurate and User-Friendly Energy Consumption Prediction of Mobile Applications</w:t>
+      </w:r>
+      <w:r>
+        <w:rPr>
+          <w:rFonts w:ascii="Calibri" w:eastAsia="맑은 고딕" w:hAnsi="Calibri" w:cs="Calibri"/>
+          <w:sz w:val="22"/>
+        </w:rPr>
+        <w:br/>
+      </w:r>
+      <w:r>
+        <w:rPr>
+          <w:rFonts w:ascii="Calibri" w:eastAsia="맑은 고딕" w:hAnsi="Calibri" w:cs="Calibri"/>
+          <w:i/>
+          <w:sz w:val="22"/>
+        </w:rPr>
+        <w:t xml:space="preserve">Sera Lee*, </w:t>
+      </w:r>
+      <w:proofErr w:type="spellStart"/>
+      <w:r>
+        <w:rPr>
+          <w:rFonts w:ascii="Calibri" w:eastAsia="맑은 고딕" w:hAnsi="Calibri" w:cs="Calibri"/>
+          <w:i/>
+          <w:sz w:val="22"/>
+        </w:rPr>
+        <w:t>Dae</w:t>
+      </w:r>
+      <w:proofErr w:type="spellEnd"/>
+      <w:r>
+        <w:rPr>
+          <w:rFonts w:ascii="Calibri" w:eastAsia="맑은 고딕" w:hAnsi="Calibri" w:cs="Calibri"/>
+          <w:i/>
+          <w:sz w:val="22"/>
+        </w:rPr>
+        <w:t xml:space="preserve"> R. </w:t>
+      </w:r>
+      <w:proofErr w:type="spellStart"/>
+      <w:r>
+        <w:rPr>
+          <w:rFonts w:ascii="Calibri" w:eastAsia="맑은 고딕" w:hAnsi="Calibri" w:cs="Calibri"/>
+          <w:i/>
+          <w:sz w:val="22"/>
+        </w:rPr>
+        <w:t>Jeong</w:t>
+      </w:r>
+      <w:proofErr w:type="spellEnd"/>
+      <w:r>
+        <w:rPr>
+          <w:rFonts w:ascii="Calibri" w:eastAsia="맑은 고딕" w:hAnsi="Calibri" w:cs="Calibri"/>
+          <w:i/>
+          <w:sz w:val="22"/>
+        </w:rPr>
+        <w:t xml:space="preserve">*, </w:t>
+      </w:r>
+      <w:proofErr w:type="spellStart"/>
+      <w:r>
+        <w:rPr>
+          <w:rFonts w:ascii="Calibri" w:eastAsia="맑은 고딕" w:hAnsi="Calibri" w:cs="Calibri"/>
+          <w:i/>
+          <w:sz w:val="22"/>
+        </w:rPr>
+        <w:t>Junyoung</w:t>
+      </w:r>
+      <w:proofErr w:type="spellEnd"/>
+      <w:r>
+        <w:rPr>
+          <w:rFonts w:ascii="Calibri" w:eastAsia="맑은 고딕" w:hAnsi="Calibri" w:cs="Calibri"/>
+          <w:i/>
+          <w:sz w:val="22"/>
+        </w:rPr>
+        <w:t xml:space="preserve"> Choi, </w:t>
+      </w:r>
+      <w:r>
+        <w:rPr>
+          <w:rFonts w:ascii="Calibri" w:eastAsia="맑은 고딕" w:hAnsi="Calibri" w:cs="Calibri"/>
+          <w:i/>
+          <w:sz w:val="22"/>
+          <w:u w:val="single"/>
+        </w:rPr>
+        <w:t>Jaeheon Kwak</w:t>
+      </w:r>
+      <w:r>
+        <w:rPr>
+          <w:rFonts w:ascii="Calibri" w:eastAsia="맑은 고딕" w:hAnsi="Calibri" w:cs="Calibri"/>
+          <w:i/>
+          <w:sz w:val="22"/>
+        </w:rPr>
+        <w:t xml:space="preserve">, </w:t>
+      </w:r>
+      <w:proofErr w:type="spellStart"/>
+      <w:r>
+        <w:rPr>
+          <w:rFonts w:ascii="Calibri" w:eastAsia="맑은 고딕" w:hAnsi="Calibri" w:cs="Calibri"/>
+          <w:i/>
+          <w:sz w:val="22"/>
+        </w:rPr>
+        <w:t>Seoyun</w:t>
+      </w:r>
+      <w:proofErr w:type="spellEnd"/>
+      <w:r>
+        <w:rPr>
+          <w:rFonts w:ascii="Calibri" w:eastAsia="맑은 고딕" w:hAnsi="Calibri" w:cs="Calibri"/>
+          <w:i/>
+          <w:sz w:val="22"/>
+        </w:rPr>
+        <w:t xml:space="preserve"> son, Jean Y. Song, </w:t>
+      </w:r>
+      <w:proofErr w:type="spellStart"/>
+      <w:r>
+        <w:rPr>
+          <w:rFonts w:ascii="Calibri" w:eastAsia="맑은 고딕" w:hAnsi="Calibri" w:cs="Calibri"/>
+          <w:i/>
+          <w:sz w:val="22"/>
+        </w:rPr>
+        <w:t>Insik</w:t>
+      </w:r>
+      <w:proofErr w:type="spellEnd"/>
+      <w:r>
+        <w:rPr>
+          <w:rFonts w:ascii="Calibri" w:eastAsia="맑은 고딕" w:hAnsi="Calibri" w:cs="Calibri"/>
+          <w:i/>
+          <w:sz w:val="22"/>
+        </w:rPr>
+        <w:t xml:space="preserve"> Shin</w:t>
+      </w:r>
+      <w:r>
+        <w:rPr>
+          <w:rFonts w:ascii="Calibri" w:eastAsia="맑은 고딕" w:hAnsi="Calibri" w:cs="Calibri"/>
+          <w:i/>
+          <w:sz w:val="22"/>
+        </w:rPr>
+        <w:br/>
+      </w:r>
+      <w:r>
+        <w:rPr>
+          <w:rFonts w:ascii="Calibri" w:eastAsia="맑은 고딕" w:hAnsi="Calibri" w:cs="Calibri"/>
+          <w:sz w:val="22"/>
+        </w:rPr>
+        <w:t>ACM Symposium on User Interface Software and Technology (</w:t>
+      </w:r>
       <w:r>
         <w:rPr>
           <w:rFonts w:ascii="Calibri" w:eastAsia="맑은 고딕" w:hAnsi="Calibri" w:cs="Calibri"/>
           <w:b/>
           <w:sz w:val="22"/>
         </w:rPr>
-        <w:t>Battery-aging-aware run-time slack management for power-consuming real-time systems</w:t>
-      </w:r>
-      <w:r>
-        <w:rPr>
-          <w:rFonts w:ascii="Calibri" w:eastAsia="맑은 고딕" w:hAnsi="Calibri" w:cs="Calibri"/>
-          <w:sz w:val="22"/>
-          <w:u w:val="single"/>
+        <w:t>UIST</w:t>
+      </w:r>
+      <w:r>
+        <w:rPr>
+          <w:rFonts w:ascii="Calibri" w:eastAsia="맑은 고딕" w:hAnsi="Calibri" w:cs="Calibri"/>
+          <w:sz w:val="22"/>
+        </w:rPr>
+        <w:t>)</w:t>
+      </w:r>
+      <w:r>
+        <w:rPr>
+          <w:rFonts w:ascii="Calibri" w:eastAsia="맑은 고딕" w:hAnsi="Calibri" w:cs="Calibri"/>
+          <w:sz w:val="22"/>
+        </w:rPr>
+        <w:t>, 2024</w:t>
+      </w:r>
+      <w:r>
+        <w:rPr>
+          <w:rFonts w:ascii="Calibri" w:eastAsia="맑은 고딕" w:hAnsi="Calibri" w:cs="Calibri"/>
+          <w:sz w:val="22"/>
         </w:rPr>
         <w:br/>
-      </w:r>
-      <w:proofErr w:type="spellStart"/>
-      <w:r>
-        <w:rPr>
-          <w:rFonts w:ascii="Calibri" w:eastAsia="맑은 고딕" w:hAnsi="Calibri" w:cs="Calibri"/>
-          <w:i/>
-          <w:sz w:val="22"/>
-          <w:u w:val="single"/>
-        </w:rPr>
-        <w:t>Jaeheon</w:t>
-      </w:r>
-      <w:proofErr w:type="spellEnd"/>
-      <w:r>
-        <w:rPr>
-          <w:rFonts w:ascii="Calibri" w:eastAsia="맑은 고딕" w:hAnsi="Calibri" w:cs="Calibri"/>
-          <w:i/>
-          <w:sz w:val="22"/>
-          <w:u w:val="single"/>
-        </w:rPr>
-        <w:t xml:space="preserve"> Kwak</w:t>
-      </w:r>
-      <w:r>
-        <w:rPr>
-          <w:rFonts w:ascii="Calibri" w:eastAsia="맑은 고딕" w:hAnsi="Calibri" w:cs="Calibri"/>
-          <w:i/>
-          <w:sz w:val="22"/>
-        </w:rPr>
-        <w:t xml:space="preserve">, </w:t>
-      </w:r>
-      <w:proofErr w:type="spellStart"/>
-      <w:r>
-        <w:rPr>
-          <w:rFonts w:ascii="Calibri" w:eastAsia="맑은 고딕" w:hAnsi="Calibri" w:cs="Calibri"/>
-          <w:i/>
-          <w:sz w:val="22"/>
-        </w:rPr>
-        <w:t>Kyunghoon</w:t>
-      </w:r>
-      <w:proofErr w:type="spellEnd"/>
-      <w:r>
-        <w:rPr>
-          <w:rFonts w:ascii="Calibri" w:eastAsia="맑은 고딕" w:hAnsi="Calibri" w:cs="Calibri"/>
-          <w:i/>
-          <w:sz w:val="22"/>
-        </w:rPr>
-        <w:t xml:space="preserve"> Kim, </w:t>
-      </w:r>
-      <w:proofErr w:type="spellStart"/>
-      <w:r>
-        <w:rPr>
-          <w:rFonts w:ascii="Calibri" w:eastAsia="맑은 고딕" w:hAnsi="Calibri" w:cs="Calibri"/>
-          <w:i/>
-          <w:sz w:val="22"/>
-        </w:rPr>
-        <w:t>Youngmoon</w:t>
-      </w:r>
-      <w:proofErr w:type="spellEnd"/>
-      <w:r>
-        <w:rPr>
-          <w:rFonts w:ascii="Calibri" w:eastAsia="맑은 고딕" w:hAnsi="Calibri" w:cs="Calibri"/>
-          <w:i/>
-          <w:sz w:val="22"/>
-        </w:rPr>
-        <w:t xml:space="preserve"> Lee, </w:t>
-      </w:r>
-      <w:proofErr w:type="spellStart"/>
-      <w:r>
-        <w:rPr>
-          <w:rFonts w:ascii="Calibri" w:eastAsia="맑은 고딕" w:hAnsi="Calibri" w:cs="Calibri"/>
-          <w:i/>
-          <w:sz w:val="22"/>
-        </w:rPr>
-        <w:t>Insik</w:t>
-      </w:r>
-      <w:proofErr w:type="spellEnd"/>
-      <w:r>
-        <w:rPr>
-          <w:rFonts w:ascii="Calibri" w:eastAsia="맑은 고딕" w:hAnsi="Calibri" w:cs="Calibri"/>
-          <w:i/>
-          <w:sz w:val="22"/>
-        </w:rPr>
-        <w:t xml:space="preserve"> Shin, </w:t>
-      </w:r>
-      <w:proofErr w:type="spellStart"/>
-      <w:r>
-        <w:rPr>
-          <w:rFonts w:ascii="Calibri" w:eastAsia="맑은 고딕" w:hAnsi="Calibri" w:cs="Calibri"/>
-          <w:i/>
-          <w:sz w:val="22"/>
-        </w:rPr>
-        <w:t>Jinkyu</w:t>
-      </w:r>
-      <w:proofErr w:type="spellEnd"/>
-      <w:r>
-        <w:rPr>
-          <w:rFonts w:ascii="Calibri" w:eastAsia="맑은 고딕" w:hAnsi="Calibri" w:cs="Calibri"/>
-          <w:i/>
-          <w:sz w:val="22"/>
-        </w:rPr>
-        <w:t xml:space="preserve"> Lee</w:t>
-      </w:r>
-      <w:r>
-        <w:rPr>
-          <w:rFonts w:ascii="Calibri" w:eastAsia="맑은 고딕" w:hAnsi="Calibri" w:cs="Calibri"/>
-          <w:i/>
-          <w:sz w:val="22"/>
-        </w:rPr>
-        <w:br/>
-      </w:r>
-      <w:r>
-        <w:rPr>
-          <w:rFonts w:ascii="Calibri" w:eastAsia="맑은 고딕" w:hAnsi="Calibri" w:cs="Calibri"/>
-          <w:sz w:val="22"/>
-        </w:rPr>
-        <w:t>Journal of Systems Architecture, 2024</w:t>
-      </w:r>
-      <w:r>
-        <w:rPr>
-          <w:rFonts w:ascii="Calibri" w:eastAsia="맑은 고딕" w:hAnsi="Calibri" w:cs="Calibri"/>
-          <w:sz w:val="22"/>
-        </w:rPr>
-        <w:br/>
-      </w:r>
+        <w:t>* co-first authors</w:t>
+      </w:r>
+    </w:p>
+    <w:p>
+      <w:pPr>
+        <w:pStyle w:val="a5"/>
+        <w:spacing w:after="0" w:line="288" w:lineRule="auto"/>
+        <w:ind w:leftChars="0" w:left="560"/>
+        <w:rPr>
+          <w:rFonts w:ascii="Calibri" w:eastAsia="맑은 고딕" w:hAnsi="Calibri" w:cs="Calibri"/>
+          <w:sz w:val="22"/>
+        </w:rPr>
+      </w:pPr>
     </w:p>
     <w:p>
       <w:pPr>
@@ -3200,267 +3379,124 @@
           <w:sz w:val="22"/>
         </w:rPr>
       </w:pPr>
+      <w:r>
+        <w:rPr>
+          <w:rFonts w:ascii="Calibri" w:eastAsia="맑은 고딕" w:hAnsi="Calibri" w:cs="Calibri"/>
+          <w:sz w:val="22"/>
+        </w:rPr>
+        <w:t>Battery-aging-aware run-time slack management for power-consuming real-time systems</w:t>
+      </w:r>
+      <w:r>
+        <w:rPr>
+          <w:rFonts w:ascii="Calibri" w:eastAsia="맑은 고딕" w:hAnsi="Calibri" w:cs="Calibri"/>
+          <w:sz w:val="22"/>
+          <w:u w:val="single"/>
+        </w:rPr>
+        <w:br/>
+      </w:r>
+      <w:r>
+        <w:rPr>
+          <w:rFonts w:ascii="Calibri" w:eastAsia="맑은 고딕" w:hAnsi="Calibri" w:cs="Calibri"/>
+          <w:i/>
+          <w:sz w:val="22"/>
+          <w:u w:val="single"/>
+        </w:rPr>
+        <w:t>Jaeheon Kwak</w:t>
+      </w:r>
+      <w:r>
+        <w:rPr>
+          <w:rFonts w:ascii="Calibri" w:eastAsia="맑은 고딕" w:hAnsi="Calibri" w:cs="Calibri"/>
+          <w:i/>
+          <w:sz w:val="22"/>
+        </w:rPr>
+        <w:t xml:space="preserve">, </w:t>
+      </w:r>
       <w:proofErr w:type="spellStart"/>
       <w:r>
         <w:rPr>
           <w:rFonts w:ascii="Calibri" w:eastAsia="맑은 고딕" w:hAnsi="Calibri" w:cs="Calibri"/>
-          <w:b/>
-          <w:sz w:val="22"/>
-        </w:rPr>
-        <w:t>MixMax</w:t>
+          <w:i/>
+          <w:sz w:val="22"/>
+        </w:rPr>
+        <w:t>Kyunghoon</w:t>
       </w:r>
       <w:proofErr w:type="spellEnd"/>
       <w:r>
         <w:rPr>
           <w:rFonts w:ascii="Calibri" w:eastAsia="맑은 고딕" w:hAnsi="Calibri" w:cs="Calibri"/>
-          <w:b/>
-          <w:sz w:val="22"/>
-        </w:rPr>
-        <w:t>: Leveraging Heterogeneous Batteries to Alleviate Low Battery Experience for Mobile Users</w:t>
-      </w:r>
-      <w:r>
-        <w:rPr>
-          <w:rFonts w:ascii="Calibri" w:eastAsia="맑은 고딕" w:hAnsi="Calibri" w:cs="Calibri"/>
-          <w:i/>
-          <w:sz w:val="22"/>
-          <w:u w:val="single"/>
+          <w:i/>
+          <w:sz w:val="22"/>
+        </w:rPr>
+        <w:t xml:space="preserve"> Kim, </w:t>
+      </w:r>
+      <w:proofErr w:type="spellStart"/>
+      <w:r>
+        <w:rPr>
+          <w:rFonts w:ascii="Calibri" w:eastAsia="맑은 고딕" w:hAnsi="Calibri" w:cs="Calibri"/>
+          <w:i/>
+          <w:sz w:val="22"/>
+        </w:rPr>
+        <w:t>Youngmoon</w:t>
+      </w:r>
+      <w:proofErr w:type="spellEnd"/>
+      <w:r>
+        <w:rPr>
+          <w:rFonts w:ascii="Calibri" w:eastAsia="맑은 고딕" w:hAnsi="Calibri" w:cs="Calibri"/>
+          <w:i/>
+          <w:sz w:val="22"/>
+        </w:rPr>
+        <w:t xml:space="preserve"> Lee, </w:t>
+      </w:r>
+      <w:proofErr w:type="spellStart"/>
+      <w:r>
+        <w:rPr>
+          <w:rFonts w:ascii="Calibri" w:eastAsia="맑은 고딕" w:hAnsi="Calibri" w:cs="Calibri"/>
+          <w:i/>
+          <w:sz w:val="22"/>
+        </w:rPr>
+        <w:t>Insik</w:t>
+      </w:r>
+      <w:proofErr w:type="spellEnd"/>
+      <w:r>
+        <w:rPr>
+          <w:rFonts w:ascii="Calibri" w:eastAsia="맑은 고딕" w:hAnsi="Calibri" w:cs="Calibri"/>
+          <w:i/>
+          <w:sz w:val="22"/>
+        </w:rPr>
+        <w:t xml:space="preserve"> Shin, </w:t>
+      </w:r>
+      <w:proofErr w:type="spellStart"/>
+      <w:r>
+        <w:rPr>
+          <w:rFonts w:ascii="Calibri" w:eastAsia="맑은 고딕" w:hAnsi="Calibri" w:cs="Calibri"/>
+          <w:i/>
+          <w:sz w:val="22"/>
+        </w:rPr>
+        <w:t>Jinkyu</w:t>
+      </w:r>
+      <w:proofErr w:type="spellEnd"/>
+      <w:r>
+        <w:rPr>
+          <w:rFonts w:ascii="Calibri" w:eastAsia="맑은 고딕" w:hAnsi="Calibri" w:cs="Calibri"/>
+          <w:i/>
+          <w:sz w:val="22"/>
+        </w:rPr>
+        <w:t xml:space="preserve"> Lee</w:t>
+      </w:r>
+      <w:r>
+        <w:rPr>
+          <w:rFonts w:ascii="Calibri" w:eastAsia="맑은 고딕" w:hAnsi="Calibri" w:cs="Calibri"/>
+          <w:i/>
+          <w:sz w:val="22"/>
         </w:rPr>
         <w:br/>
       </w:r>
-      <w:proofErr w:type="spellStart"/>
-      <w:r>
-        <w:rPr>
-          <w:rFonts w:ascii="Calibri" w:eastAsia="맑은 고딕" w:hAnsi="Calibri" w:cs="Calibri"/>
-          <w:i/>
-          <w:sz w:val="22"/>
-          <w:u w:val="single"/>
-        </w:rPr>
-        <w:t>Jaeheon</w:t>
-      </w:r>
-      <w:proofErr w:type="spellEnd"/>
-      <w:r>
-        <w:rPr>
-          <w:rFonts w:ascii="Calibri" w:eastAsia="맑은 고딕" w:hAnsi="Calibri" w:cs="Calibri"/>
-          <w:i/>
-          <w:sz w:val="22"/>
-          <w:u w:val="single"/>
-        </w:rPr>
-        <w:t xml:space="preserve"> Kwak</w:t>
-      </w:r>
-      <w:r>
-        <w:rPr>
-          <w:rFonts w:ascii="Calibri" w:eastAsia="맑은 고딕" w:hAnsi="Calibri" w:cs="Calibri"/>
-          <w:i/>
-          <w:sz w:val="22"/>
-        </w:rPr>
-        <w:t xml:space="preserve">, </w:t>
-      </w:r>
-      <w:proofErr w:type="spellStart"/>
-      <w:r>
-        <w:rPr>
-          <w:rFonts w:ascii="Calibri" w:eastAsia="맑은 고딕" w:hAnsi="Calibri" w:cs="Calibri"/>
-          <w:i/>
-          <w:sz w:val="22"/>
-        </w:rPr>
-        <w:t>Sunjae</w:t>
-      </w:r>
-      <w:proofErr w:type="spellEnd"/>
-      <w:r>
-        <w:rPr>
-          <w:rFonts w:ascii="Calibri" w:eastAsia="맑은 고딕" w:hAnsi="Calibri" w:cs="Calibri"/>
-          <w:i/>
-          <w:sz w:val="22"/>
-        </w:rPr>
-        <w:t xml:space="preserve"> Lee, </w:t>
-      </w:r>
-      <w:proofErr w:type="spellStart"/>
-      <w:r>
-        <w:rPr>
-          <w:rFonts w:ascii="Calibri" w:eastAsia="맑은 고딕" w:hAnsi="Calibri" w:cs="Calibri"/>
-          <w:i/>
-          <w:sz w:val="22"/>
-        </w:rPr>
-        <w:t>Dae</w:t>
-      </w:r>
-      <w:proofErr w:type="spellEnd"/>
-      <w:r>
-        <w:rPr>
-          <w:rFonts w:ascii="Calibri" w:eastAsia="맑은 고딕" w:hAnsi="Calibri" w:cs="Calibri"/>
-          <w:i/>
-          <w:sz w:val="22"/>
-        </w:rPr>
-        <w:t xml:space="preserve"> R. </w:t>
-      </w:r>
-      <w:proofErr w:type="spellStart"/>
-      <w:r>
-        <w:rPr>
-          <w:rFonts w:ascii="Calibri" w:eastAsia="맑은 고딕" w:hAnsi="Calibri" w:cs="Calibri"/>
-          <w:i/>
-          <w:sz w:val="22"/>
-        </w:rPr>
-        <w:t>Jeong</w:t>
-      </w:r>
-      <w:proofErr w:type="spellEnd"/>
-      <w:r>
-        <w:rPr>
-          <w:rFonts w:ascii="Calibri" w:eastAsia="맑은 고딕" w:hAnsi="Calibri" w:cs="Calibri"/>
-          <w:i/>
-          <w:sz w:val="22"/>
-        </w:rPr>
-        <w:t xml:space="preserve">, Arjun Kumar, </w:t>
-      </w:r>
-      <w:proofErr w:type="spellStart"/>
-      <w:r>
-        <w:rPr>
-          <w:rFonts w:ascii="Calibri" w:eastAsia="맑은 고딕" w:hAnsi="Calibri" w:cs="Calibri"/>
-          <w:i/>
-          <w:sz w:val="22"/>
-        </w:rPr>
-        <w:t>Dongjae</w:t>
-      </w:r>
-      <w:proofErr w:type="spellEnd"/>
-      <w:r>
-        <w:rPr>
-          <w:rFonts w:ascii="Calibri" w:eastAsia="맑은 고딕" w:hAnsi="Calibri" w:cs="Calibri"/>
-          <w:i/>
-          <w:sz w:val="22"/>
-        </w:rPr>
-        <w:t xml:space="preserve"> Shin, </w:t>
-      </w:r>
-      <w:proofErr w:type="spellStart"/>
-      <w:r>
-        <w:rPr>
-          <w:rFonts w:ascii="Calibri" w:eastAsia="맑은 고딕" w:hAnsi="Calibri" w:cs="Calibri"/>
-          <w:i/>
-          <w:sz w:val="22"/>
-        </w:rPr>
-        <w:t>Ilju</w:t>
-      </w:r>
-      <w:proofErr w:type="spellEnd"/>
-      <w:r>
-        <w:rPr>
-          <w:rFonts w:ascii="Calibri" w:eastAsia="맑은 고딕" w:hAnsi="Calibri" w:cs="Calibri"/>
-          <w:i/>
-          <w:sz w:val="22"/>
-        </w:rPr>
-        <w:t xml:space="preserve"> Kim, </w:t>
-      </w:r>
-      <w:proofErr w:type="spellStart"/>
-      <w:r>
-        <w:rPr>
-          <w:rFonts w:ascii="Calibri" w:eastAsia="맑은 고딕" w:hAnsi="Calibri" w:cs="Calibri"/>
-          <w:i/>
-          <w:sz w:val="22"/>
-        </w:rPr>
-        <w:t>Donghwa</w:t>
-      </w:r>
-      <w:proofErr w:type="spellEnd"/>
-      <w:r>
-        <w:rPr>
-          <w:rFonts w:ascii="Calibri" w:eastAsia="맑은 고딕" w:hAnsi="Calibri" w:cs="Calibri"/>
-          <w:i/>
-          <w:sz w:val="22"/>
-        </w:rPr>
-        <w:t xml:space="preserve"> Shin, </w:t>
-      </w:r>
-      <w:proofErr w:type="spellStart"/>
-      <w:r>
-        <w:rPr>
-          <w:rFonts w:ascii="Calibri" w:eastAsia="맑은 고딕" w:hAnsi="Calibri" w:cs="Calibri"/>
-          <w:i/>
-          <w:sz w:val="22"/>
-        </w:rPr>
-        <w:t>Kilho</w:t>
-      </w:r>
-      <w:proofErr w:type="spellEnd"/>
-      <w:r>
-        <w:rPr>
-          <w:rFonts w:ascii="Calibri" w:eastAsia="맑은 고딕" w:hAnsi="Calibri" w:cs="Calibri"/>
-          <w:i/>
-          <w:sz w:val="22"/>
-        </w:rPr>
-        <w:t xml:space="preserve"> Lee, </w:t>
-      </w:r>
-      <w:proofErr w:type="spellStart"/>
-      <w:r>
-        <w:rPr>
-          <w:rFonts w:ascii="Calibri" w:eastAsia="맑은 고딕" w:hAnsi="Calibri" w:cs="Calibri"/>
-          <w:i/>
-          <w:sz w:val="22"/>
-        </w:rPr>
-        <w:t>Jinkyu</w:t>
-      </w:r>
-      <w:proofErr w:type="spellEnd"/>
-      <w:r>
-        <w:rPr>
-          <w:rFonts w:ascii="Calibri" w:eastAsia="맑은 고딕" w:hAnsi="Calibri" w:cs="Calibri"/>
-          <w:i/>
-          <w:sz w:val="22"/>
-        </w:rPr>
-        <w:t xml:space="preserve"> Lee, and </w:t>
-      </w:r>
-      <w:proofErr w:type="spellStart"/>
-      <w:r>
-        <w:rPr>
-          <w:rFonts w:ascii="Calibri" w:eastAsia="맑은 고딕" w:hAnsi="Calibri" w:cs="Calibri"/>
-          <w:i/>
-          <w:sz w:val="22"/>
-        </w:rPr>
-        <w:t>Insik</w:t>
-      </w:r>
-      <w:proofErr w:type="spellEnd"/>
-      <w:r>
-        <w:rPr>
-          <w:rFonts w:ascii="Calibri" w:eastAsia="맑은 고딕" w:hAnsi="Calibri" w:cs="Calibri"/>
-          <w:i/>
-          <w:sz w:val="22"/>
-        </w:rPr>
-        <w:t xml:space="preserve"> Shin</w:t>
-      </w:r>
-      <w:r>
-        <w:rPr>
-          <w:rFonts w:ascii="Calibri" w:eastAsia="맑은 고딕" w:hAnsi="Calibri" w:cs="Calibri"/>
-          <w:i/>
-          <w:sz w:val="22"/>
-        </w:rPr>
-        <w:br/>
-      </w:r>
-      <w:r>
-        <w:rPr>
-          <w:rFonts w:ascii="Calibri" w:eastAsia="맑은 고딕" w:hAnsi="Calibri" w:cs="Calibri"/>
-          <w:sz w:val="22"/>
-        </w:rPr>
-        <w:t xml:space="preserve">ACM International Conference on Mobile Systems, </w:t>
-      </w:r>
-      <w:r>
-        <w:rPr>
-          <w:rFonts w:ascii="Calibri" w:eastAsia="맑은 고딕" w:hAnsi="Calibri" w:cs="Calibri"/>
-          <w:sz w:val="22"/>
-        </w:rPr>
-        <w:t>Applications, and Services (</w:t>
-      </w:r>
-      <w:proofErr w:type="spellStart"/>
-      <w:r>
-        <w:rPr>
-          <w:rFonts w:ascii="Calibri" w:eastAsia="맑은 고딕" w:hAnsi="Calibri" w:cs="Calibri"/>
-          <w:sz w:val="22"/>
-        </w:rPr>
-        <w:t>MobiSys</w:t>
-      </w:r>
-      <w:proofErr w:type="spellEnd"/>
-      <w:r>
-        <w:rPr>
-          <w:rFonts w:ascii="Calibri" w:eastAsia="맑은 고딕" w:hAnsi="Calibri" w:cs="Calibri"/>
-          <w:sz w:val="22"/>
-        </w:rPr>
-        <w:t>),</w:t>
-      </w:r>
-      <w:r>
-        <w:rPr>
-          <w:rFonts w:ascii="Calibri" w:eastAsia="맑은 고딕" w:hAnsi="Calibri" w:cs="Calibri"/>
-          <w:sz w:val="22"/>
-        </w:rPr>
-        <w:t xml:space="preserve"> 2023</w:t>
+      <w:r>
+        <w:rPr>
+          <w:rFonts w:ascii="Calibri" w:eastAsia="맑은 고딕" w:hAnsi="Calibri" w:cs="Calibri"/>
+          <w:sz w:val="22"/>
+        </w:rPr>
+        <w:t>Journal of Systems Architecture, 2024</w:t>
       </w:r>
       <w:r>
         <w:rPr>
@@ -3484,154 +3520,240 @@
           <w:sz w:val="22"/>
         </w:rPr>
       </w:pPr>
+      <w:proofErr w:type="spellStart"/>
+      <w:r>
+        <w:rPr>
+          <w:rFonts w:ascii="Calibri" w:eastAsia="맑은 고딕" w:hAnsi="Calibri" w:cs="Calibri"/>
+          <w:sz w:val="22"/>
+        </w:rPr>
+        <w:t>MixMax</w:t>
+      </w:r>
+      <w:proofErr w:type="spellEnd"/>
+      <w:r>
+        <w:rPr>
+          <w:rFonts w:ascii="Calibri" w:eastAsia="맑은 고딕" w:hAnsi="Calibri" w:cs="Calibri"/>
+          <w:sz w:val="22"/>
+        </w:rPr>
+        <w:t>: Leveraging Heterogeneous Batteries to Alleviate Low Battery Experience for Mobile Users</w:t>
+      </w:r>
+      <w:r>
+        <w:rPr>
+          <w:rFonts w:ascii="Calibri" w:eastAsia="맑은 고딕" w:hAnsi="Calibri" w:cs="Calibri"/>
+          <w:i/>
+          <w:sz w:val="22"/>
+          <w:u w:val="single"/>
+        </w:rPr>
+        <w:br/>
+        <w:t>Jaeheon Kwak</w:t>
+      </w:r>
+      <w:r>
+        <w:rPr>
+          <w:rFonts w:ascii="Calibri" w:eastAsia="맑은 고딕" w:hAnsi="Calibri" w:cs="Calibri"/>
+          <w:i/>
+          <w:sz w:val="22"/>
+        </w:rPr>
+        <w:t xml:space="preserve">, </w:t>
+      </w:r>
+      <w:proofErr w:type="spellStart"/>
+      <w:r>
+        <w:rPr>
+          <w:rFonts w:ascii="Calibri" w:eastAsia="맑은 고딕" w:hAnsi="Calibri" w:cs="Calibri"/>
+          <w:i/>
+          <w:sz w:val="22"/>
+        </w:rPr>
+        <w:t>Sunjae</w:t>
+      </w:r>
+      <w:proofErr w:type="spellEnd"/>
+      <w:r>
+        <w:rPr>
+          <w:rFonts w:ascii="Calibri" w:eastAsia="맑은 고딕" w:hAnsi="Calibri" w:cs="Calibri"/>
+          <w:i/>
+          <w:sz w:val="22"/>
+        </w:rPr>
+        <w:t xml:space="preserve"> Lee, </w:t>
+      </w:r>
+      <w:proofErr w:type="spellStart"/>
+      <w:r>
+        <w:rPr>
+          <w:rFonts w:ascii="Calibri" w:eastAsia="맑은 고딕" w:hAnsi="Calibri" w:cs="Calibri"/>
+          <w:i/>
+          <w:sz w:val="22"/>
+        </w:rPr>
+        <w:t>Dae</w:t>
+      </w:r>
+      <w:proofErr w:type="spellEnd"/>
+      <w:r>
+        <w:rPr>
+          <w:rFonts w:ascii="Calibri" w:eastAsia="맑은 고딕" w:hAnsi="Calibri" w:cs="Calibri"/>
+          <w:i/>
+          <w:sz w:val="22"/>
+        </w:rPr>
+        <w:t xml:space="preserve"> R. </w:t>
+      </w:r>
+      <w:proofErr w:type="spellStart"/>
+      <w:r>
+        <w:rPr>
+          <w:rFonts w:ascii="Calibri" w:eastAsia="맑은 고딕" w:hAnsi="Calibri" w:cs="Calibri"/>
+          <w:i/>
+          <w:sz w:val="22"/>
+        </w:rPr>
+        <w:t>Jeong</w:t>
+      </w:r>
+      <w:proofErr w:type="spellEnd"/>
+      <w:r>
+        <w:rPr>
+          <w:rFonts w:ascii="Calibri" w:eastAsia="맑은 고딕" w:hAnsi="Calibri" w:cs="Calibri"/>
+          <w:i/>
+          <w:sz w:val="22"/>
+        </w:rPr>
+        <w:t xml:space="preserve">, Arjun Kumar, </w:t>
+      </w:r>
+      <w:proofErr w:type="spellStart"/>
+      <w:r>
+        <w:rPr>
+          <w:rFonts w:ascii="Calibri" w:eastAsia="맑은 고딕" w:hAnsi="Calibri" w:cs="Calibri"/>
+          <w:i/>
+          <w:sz w:val="22"/>
+        </w:rPr>
+        <w:t>Dongjae</w:t>
+      </w:r>
+      <w:proofErr w:type="spellEnd"/>
+      <w:r>
+        <w:rPr>
+          <w:rFonts w:ascii="Calibri" w:eastAsia="맑은 고딕" w:hAnsi="Calibri" w:cs="Calibri"/>
+          <w:i/>
+          <w:sz w:val="22"/>
+        </w:rPr>
+        <w:t xml:space="preserve"> Shin, </w:t>
+      </w:r>
+      <w:proofErr w:type="spellStart"/>
+      <w:r>
+        <w:rPr>
+          <w:rFonts w:ascii="Calibri" w:eastAsia="맑은 고딕" w:hAnsi="Calibri" w:cs="Calibri"/>
+          <w:i/>
+          <w:sz w:val="22"/>
+        </w:rPr>
+        <w:t>Ilju</w:t>
+      </w:r>
+      <w:proofErr w:type="spellEnd"/>
+      <w:r>
+        <w:rPr>
+          <w:rFonts w:ascii="Calibri" w:eastAsia="맑은 고딕" w:hAnsi="Calibri" w:cs="Calibri"/>
+          <w:i/>
+          <w:sz w:val="22"/>
+        </w:rPr>
+        <w:t xml:space="preserve"> Kim, </w:t>
+      </w:r>
+      <w:proofErr w:type="spellStart"/>
+      <w:r>
+        <w:rPr>
+          <w:rFonts w:ascii="Calibri" w:eastAsia="맑은 고딕" w:hAnsi="Calibri" w:cs="Calibri"/>
+          <w:i/>
+          <w:sz w:val="22"/>
+        </w:rPr>
+        <w:t>Donghwa</w:t>
+      </w:r>
+      <w:proofErr w:type="spellEnd"/>
+      <w:r>
+        <w:rPr>
+          <w:rFonts w:ascii="Calibri" w:eastAsia="맑은 고딕" w:hAnsi="Calibri" w:cs="Calibri"/>
+          <w:i/>
+          <w:sz w:val="22"/>
+        </w:rPr>
+        <w:t xml:space="preserve"> Shin, </w:t>
+      </w:r>
+      <w:proofErr w:type="spellStart"/>
+      <w:r>
+        <w:rPr>
+          <w:rFonts w:ascii="Calibri" w:eastAsia="맑은 고딕" w:hAnsi="Calibri" w:cs="Calibri"/>
+          <w:i/>
+          <w:sz w:val="22"/>
+        </w:rPr>
+        <w:t>Kilho</w:t>
+      </w:r>
+      <w:proofErr w:type="spellEnd"/>
+      <w:r>
+        <w:rPr>
+          <w:rFonts w:ascii="Calibri" w:eastAsia="맑은 고딕" w:hAnsi="Calibri" w:cs="Calibri"/>
+          <w:i/>
+          <w:sz w:val="22"/>
+        </w:rPr>
+        <w:t xml:space="preserve"> Lee, </w:t>
+      </w:r>
+      <w:proofErr w:type="spellStart"/>
+      <w:r>
+        <w:rPr>
+          <w:rFonts w:ascii="Calibri" w:eastAsia="맑은 고딕" w:hAnsi="Calibri" w:cs="Calibri"/>
+          <w:i/>
+          <w:sz w:val="22"/>
+        </w:rPr>
+        <w:t>Jinkyu</w:t>
+      </w:r>
+      <w:proofErr w:type="spellEnd"/>
+      <w:r>
+        <w:rPr>
+          <w:rFonts w:ascii="Calibri" w:eastAsia="맑은 고딕" w:hAnsi="Calibri" w:cs="Calibri"/>
+          <w:i/>
+          <w:sz w:val="22"/>
+        </w:rPr>
+        <w:t xml:space="preserve"> Lee, and </w:t>
+      </w:r>
+      <w:proofErr w:type="spellStart"/>
+      <w:r>
+        <w:rPr>
+          <w:rFonts w:ascii="Calibri" w:eastAsia="맑은 고딕" w:hAnsi="Calibri" w:cs="Calibri"/>
+          <w:i/>
+          <w:sz w:val="22"/>
+        </w:rPr>
+        <w:t>Insik</w:t>
+      </w:r>
+      <w:proofErr w:type="spellEnd"/>
+      <w:r>
+        <w:rPr>
+          <w:rFonts w:ascii="Calibri" w:eastAsia="맑은 고딕" w:hAnsi="Calibri" w:cs="Calibri"/>
+          <w:i/>
+          <w:sz w:val="22"/>
+        </w:rPr>
+        <w:t xml:space="preserve"> Shin</w:t>
+      </w:r>
+      <w:r>
+        <w:rPr>
+          <w:rFonts w:ascii="Calibri" w:eastAsia="맑은 고딕" w:hAnsi="Calibri" w:cs="Calibri"/>
+          <w:i/>
+          <w:sz w:val="22"/>
+        </w:rPr>
+        <w:br/>
+      </w:r>
+      <w:r>
+        <w:rPr>
+          <w:rFonts w:ascii="Calibri" w:eastAsia="맑은 고딕" w:hAnsi="Calibri" w:cs="Calibri"/>
+          <w:sz w:val="22"/>
+        </w:rPr>
+        <w:t>ACM International Conference on Mobile Systems, Applications, and Services (</w:t>
+      </w:r>
+      <w:proofErr w:type="spellStart"/>
       <w:r>
         <w:rPr>
           <w:rFonts w:ascii="Calibri" w:eastAsia="맑은 고딕" w:hAnsi="Calibri" w:cs="Calibri"/>
           <w:b/>
           <w:sz w:val="22"/>
         </w:rPr>
-        <w:t>Battery aging deceleration for power-consuming real-time systems</w:t>
-      </w:r>
-      <w:r>
-        <w:rPr>
-          <w:rFonts w:ascii="Calibri" w:eastAsia="맑은 고딕" w:hAnsi="Calibri" w:cs="Calibri"/>
-          <w:b/>
-          <w:sz w:val="22"/>
-        </w:rPr>
-        <w:br/>
-      </w:r>
-      <w:proofErr w:type="spellStart"/>
-      <w:r>
-        <w:rPr>
-          <w:rFonts w:ascii="Calibri" w:eastAsia="맑은 고딕" w:hAnsi="Calibri" w:cs="Calibri"/>
-          <w:i/>
-          <w:sz w:val="22"/>
-          <w:u w:val="single"/>
-        </w:rPr>
-        <w:t>Jaeheon</w:t>
+        <w:t>MobiSys</w:t>
       </w:r>
       <w:proofErr w:type="spellEnd"/>
       <w:r>
         <w:rPr>
           <w:rFonts w:ascii="Calibri" w:eastAsia="맑은 고딕" w:hAnsi="Calibri" w:cs="Calibri"/>
-          <w:i/>
-          <w:sz w:val="22"/>
-          <w:u w:val="single"/>
-        </w:rPr>
-        <w:t xml:space="preserve"> Kwak</w:t>
-      </w:r>
-      <w:r>
-        <w:rPr>
-          <w:rFonts w:ascii="Calibri" w:eastAsia="맑은 고딕" w:hAnsi="Calibri" w:cs="Calibri"/>
-          <w:i/>
-          <w:sz w:val="22"/>
-        </w:rPr>
-        <w:t xml:space="preserve">, </w:t>
-      </w:r>
-      <w:proofErr w:type="spellStart"/>
-      <w:r>
-        <w:rPr>
-          <w:rFonts w:ascii="Calibri" w:eastAsia="맑은 고딕" w:hAnsi="Calibri" w:cs="Calibri"/>
-          <w:i/>
-          <w:sz w:val="22"/>
-        </w:rPr>
-        <w:t>Kilho</w:t>
-      </w:r>
-      <w:proofErr w:type="spellEnd"/>
-      <w:r>
-        <w:rPr>
-          <w:rFonts w:ascii="Calibri" w:eastAsia="맑은 고딕" w:hAnsi="Calibri" w:cs="Calibri"/>
-          <w:i/>
-          <w:sz w:val="22"/>
-        </w:rPr>
-        <w:t xml:space="preserve"> Lee, </w:t>
-      </w:r>
-      <w:proofErr w:type="spellStart"/>
-      <w:r>
-        <w:rPr>
-          <w:rFonts w:ascii="Calibri" w:eastAsia="맑은 고딕" w:hAnsi="Calibri" w:cs="Calibri"/>
-          <w:i/>
-          <w:sz w:val="22"/>
-        </w:rPr>
-        <w:t>Taehee</w:t>
-      </w:r>
-      <w:proofErr w:type="spellEnd"/>
-      <w:r>
-        <w:rPr>
-          <w:rFonts w:ascii="Calibri" w:eastAsia="맑은 고딕" w:hAnsi="Calibri" w:cs="Calibri"/>
-          <w:i/>
-          <w:sz w:val="22"/>
-        </w:rPr>
-        <w:t xml:space="preserve"> Kim, </w:t>
-      </w:r>
-      <w:proofErr w:type="spellStart"/>
-      <w:r>
-        <w:rPr>
-          <w:rFonts w:ascii="Calibri" w:eastAsia="맑은 고딕" w:hAnsi="Calibri" w:cs="Calibri"/>
-          <w:i/>
-          <w:sz w:val="22"/>
-        </w:rPr>
-        <w:t>Jinkyu</w:t>
-      </w:r>
-      <w:proofErr w:type="spellEnd"/>
-      <w:r>
-        <w:rPr>
-          <w:rFonts w:ascii="Calibri" w:eastAsia="맑은 고딕" w:hAnsi="Calibri" w:cs="Calibri"/>
-          <w:i/>
-          <w:sz w:val="22"/>
-        </w:rPr>
-        <w:t xml:space="preserve"> Lee and </w:t>
-      </w:r>
-      <w:proofErr w:type="spellStart"/>
-      <w:r>
-        <w:rPr>
-          <w:rFonts w:ascii="Calibri" w:eastAsia="맑은 고딕" w:hAnsi="Calibri" w:cs="Calibri"/>
-          <w:i/>
-          <w:sz w:val="22"/>
-        </w:rPr>
-        <w:t>Insik</w:t>
-      </w:r>
-      <w:proofErr w:type="spellEnd"/>
-      <w:r>
-        <w:rPr>
-          <w:rFonts w:ascii="Calibri" w:eastAsia="맑은 고딕" w:hAnsi="Calibri" w:cs="Calibri"/>
-          <w:i/>
-          <w:sz w:val="22"/>
-        </w:rPr>
-        <w:t xml:space="preserve"> Shin</w:t>
-      </w:r>
-      <w:r>
-        <w:rPr>
-          <w:rFonts w:ascii="Calibri" w:eastAsia="맑은 고딕" w:hAnsi="Calibri" w:cs="Calibri"/>
-          <w:i/>
-          <w:sz w:val="22"/>
-        </w:rPr>
-        <w:br/>
-      </w:r>
-      <w:r>
-        <w:rPr>
-          <w:rFonts w:ascii="Calibri" w:hAnsi="Calibri" w:cs="Calibri"/>
-          <w:color w:val="222222"/>
-          <w:sz w:val="22"/>
-          <w:shd w:val="clear" w:color="auto" w:fill="FFFFFF"/>
-        </w:rPr>
-        <w:t>IEEE Real-Tim</w:t>
-      </w:r>
-      <w:r>
-        <w:rPr>
-          <w:rFonts w:ascii="Calibri" w:hAnsi="Calibri" w:cs="Calibri"/>
-          <w:color w:val="222222"/>
-          <w:sz w:val="22"/>
-          <w:shd w:val="clear" w:color="auto" w:fill="FFFFFF"/>
-        </w:rPr>
-        <w:t xml:space="preserve">e Systems Symposium (RTSS), </w:t>
-      </w:r>
-      <w:r>
-        <w:rPr>
-          <w:rFonts w:ascii="Calibri" w:eastAsia="맑은 고딕" w:hAnsi="Calibri" w:cs="Calibri"/>
-          <w:sz w:val="22"/>
-        </w:rPr>
-        <w:t>2019</w:t>
+          <w:sz w:val="22"/>
+        </w:rPr>
+        <w:t>),</w:t>
+      </w:r>
+      <w:r>
+        <w:rPr>
+          <w:rFonts w:ascii="Calibri" w:eastAsia="맑은 고딕" w:hAnsi="Calibri" w:cs="Calibri"/>
+          <w:sz w:val="22"/>
+        </w:rPr>
+        <w:t xml:space="preserve"> 2023</w:t>
       </w:r>
       <w:r>
         <w:rPr>
@@ -3658,143 +3780,153 @@
       <w:r>
         <w:rPr>
           <w:rFonts w:ascii="Calibri" w:eastAsia="맑은 고딕" w:hAnsi="Calibri" w:cs="Calibri"/>
+          <w:sz w:val="22"/>
+        </w:rPr>
+        <w:t>Battery aging deceleration for power-consuming real-time systems</w:t>
+      </w:r>
+      <w:r>
+        <w:rPr>
+          <w:rFonts w:ascii="Calibri" w:eastAsia="맑은 고딕" w:hAnsi="Calibri" w:cs="Calibri"/>
+          <w:sz w:val="22"/>
+        </w:rPr>
+        <w:br/>
+      </w:r>
+      <w:r>
+        <w:rPr>
+          <w:rFonts w:ascii="Calibri" w:eastAsia="맑은 고딕" w:hAnsi="Calibri" w:cs="Calibri"/>
+          <w:i/>
+          <w:sz w:val="22"/>
+          <w:u w:val="single"/>
+        </w:rPr>
+        <w:t>Jaeheon Kwak</w:t>
+      </w:r>
+      <w:r>
+        <w:rPr>
+          <w:rFonts w:ascii="Calibri" w:eastAsia="맑은 고딕" w:hAnsi="Calibri" w:cs="Calibri"/>
+          <w:i/>
+          <w:sz w:val="22"/>
+        </w:rPr>
+        <w:t xml:space="preserve">, </w:t>
+      </w:r>
+      <w:proofErr w:type="spellStart"/>
+      <w:r>
+        <w:rPr>
+          <w:rFonts w:ascii="Calibri" w:eastAsia="맑은 고딕" w:hAnsi="Calibri" w:cs="Calibri"/>
+          <w:i/>
+          <w:sz w:val="22"/>
+        </w:rPr>
+        <w:t>Kilho</w:t>
+      </w:r>
+      <w:proofErr w:type="spellEnd"/>
+      <w:r>
+        <w:rPr>
+          <w:rFonts w:ascii="Calibri" w:eastAsia="맑은 고딕" w:hAnsi="Calibri" w:cs="Calibri"/>
+          <w:i/>
+          <w:sz w:val="22"/>
+        </w:rPr>
+        <w:t xml:space="preserve"> Lee, </w:t>
+      </w:r>
+      <w:proofErr w:type="spellStart"/>
+      <w:r>
+        <w:rPr>
+          <w:rFonts w:ascii="Calibri" w:eastAsia="맑은 고딕" w:hAnsi="Calibri" w:cs="Calibri"/>
+          <w:i/>
+          <w:sz w:val="22"/>
+        </w:rPr>
+        <w:t>Taehee</w:t>
+      </w:r>
+      <w:proofErr w:type="spellEnd"/>
+      <w:r>
+        <w:rPr>
+          <w:rFonts w:ascii="Calibri" w:eastAsia="맑은 고딕" w:hAnsi="Calibri" w:cs="Calibri"/>
+          <w:i/>
+          <w:sz w:val="22"/>
+        </w:rPr>
+        <w:t xml:space="preserve"> Kim, </w:t>
+      </w:r>
+      <w:proofErr w:type="spellStart"/>
+      <w:r>
+        <w:rPr>
+          <w:rFonts w:ascii="Calibri" w:eastAsia="맑은 고딕" w:hAnsi="Calibri" w:cs="Calibri"/>
+          <w:i/>
+          <w:sz w:val="22"/>
+        </w:rPr>
+        <w:t>Jinkyu</w:t>
+      </w:r>
+      <w:proofErr w:type="spellEnd"/>
+      <w:r>
+        <w:rPr>
+          <w:rFonts w:ascii="Calibri" w:eastAsia="맑은 고딕" w:hAnsi="Calibri" w:cs="Calibri"/>
+          <w:i/>
+          <w:sz w:val="22"/>
+        </w:rPr>
+        <w:t xml:space="preserve"> Lee and </w:t>
+      </w:r>
+      <w:proofErr w:type="spellStart"/>
+      <w:r>
+        <w:rPr>
+          <w:rFonts w:ascii="Calibri" w:eastAsia="맑은 고딕" w:hAnsi="Calibri" w:cs="Calibri"/>
+          <w:i/>
+          <w:sz w:val="22"/>
+        </w:rPr>
+        <w:t>Insik</w:t>
+      </w:r>
+      <w:proofErr w:type="spellEnd"/>
+      <w:r>
+        <w:rPr>
+          <w:rFonts w:ascii="Calibri" w:eastAsia="맑은 고딕" w:hAnsi="Calibri" w:cs="Calibri"/>
+          <w:i/>
+          <w:sz w:val="22"/>
+        </w:rPr>
+        <w:t xml:space="preserve"> Shin</w:t>
+      </w:r>
+      <w:r>
+        <w:rPr>
+          <w:rFonts w:ascii="Calibri" w:eastAsia="맑은 고딕" w:hAnsi="Calibri" w:cs="Calibri"/>
+          <w:i/>
+          <w:sz w:val="22"/>
+        </w:rPr>
+        <w:br/>
+      </w:r>
+      <w:r>
+        <w:rPr>
+          <w:rFonts w:ascii="Calibri" w:hAnsi="Calibri" w:cs="Calibri"/>
+          <w:color w:val="222222"/>
+          <w:sz w:val="22"/>
+          <w:shd w:val="clear" w:color="auto" w:fill="FFFFFF"/>
+        </w:rPr>
+        <w:t>IEEE Real-Time Systems Symposium (</w:t>
+      </w:r>
+      <w:r>
+        <w:rPr>
+          <w:rFonts w:ascii="Calibri" w:hAnsi="Calibri" w:cs="Calibri"/>
           <w:b/>
-          <w:sz w:val="22"/>
-        </w:rPr>
-        <w:t>Non-preemptive real-time multiprocessor scheduling beyond work-conserving</w:t>
-      </w:r>
-      <w:r>
-        <w:rPr>
-          <w:rFonts w:ascii="Calibri" w:eastAsia="맑은 고딕" w:hAnsi="Calibri" w:cs="Calibri"/>
-          <w:sz w:val="22"/>
-        </w:rPr>
-        <w:br/>
-      </w:r>
-      <w:proofErr w:type="spellStart"/>
-      <w:r>
-        <w:rPr>
-          <w:rFonts w:ascii="Calibri" w:hAnsi="Calibri" w:cs="Calibri"/>
-          <w:i/>
           <w:color w:val="222222"/>
           <w:sz w:val="22"/>
           <w:shd w:val="clear" w:color="auto" w:fill="FFFFFF"/>
         </w:rPr>
-        <w:t>Hyeongboo</w:t>
-      </w:r>
-      <w:proofErr w:type="spellEnd"/>
-      <w:r>
-        <w:rPr>
-          <w:rFonts w:ascii="Calibri" w:hAnsi="Calibri" w:cs="Calibri"/>
-          <w:i/>
+        <w:t>RTSS</w:t>
+      </w:r>
+      <w:r>
+        <w:rPr>
+          <w:rFonts w:ascii="Calibri" w:hAnsi="Calibri" w:cs="Calibri"/>
           <w:color w:val="222222"/>
           <w:sz w:val="22"/>
           <w:shd w:val="clear" w:color="auto" w:fill="FFFFFF"/>
         </w:rPr>
-        <w:t xml:space="preserve"> </w:t>
-      </w:r>
-      <w:proofErr w:type="spellStart"/>
-      <w:r>
-        <w:rPr>
-          <w:rFonts w:ascii="Calibri" w:hAnsi="Calibri" w:cs="Calibri"/>
-          <w:i/>
-          <w:color w:val="222222"/>
-          <w:sz w:val="22"/>
-          <w:shd w:val="clear" w:color="auto" w:fill="FFFFFF"/>
-        </w:rPr>
-        <w:t>Baek</w:t>
-      </w:r>
-      <w:proofErr w:type="spellEnd"/>
-      <w:r>
-        <w:rPr>
-          <w:rFonts w:ascii="Calibri" w:hAnsi="Calibri" w:cs="Calibri"/>
-          <w:i/>
-          <w:color w:val="222222"/>
-          <w:sz w:val="22"/>
-          <w:shd w:val="clear" w:color="auto" w:fill="FFFFFF"/>
-        </w:rPr>
-        <w:t xml:space="preserve">, </w:t>
-      </w:r>
-      <w:proofErr w:type="spellStart"/>
-      <w:r>
-        <w:rPr>
-          <w:rFonts w:ascii="Calibri" w:hAnsi="Calibri" w:cs="Calibri"/>
-          <w:i/>
-          <w:color w:val="222222"/>
-          <w:sz w:val="22"/>
-          <w:u w:val="single"/>
-          <w:shd w:val="clear" w:color="auto" w:fill="FFFFFF"/>
-        </w:rPr>
-        <w:t>Jaeheon</w:t>
-      </w:r>
-      <w:proofErr w:type="spellEnd"/>
-      <w:r>
-        <w:rPr>
-          <w:rFonts w:ascii="Calibri" w:hAnsi="Calibri" w:cs="Calibri"/>
-          <w:i/>
-          <w:color w:val="222222"/>
-          <w:sz w:val="22"/>
-          <w:u w:val="single"/>
-          <w:shd w:val="clear" w:color="auto" w:fill="FFFFFF"/>
-        </w:rPr>
-        <w:t xml:space="preserve"> Kwak</w:t>
-      </w:r>
-      <w:r>
-        <w:rPr>
-          <w:rFonts w:ascii="Calibri" w:hAnsi="Calibri" w:cs="Calibri"/>
-          <w:i/>
-          <w:color w:val="222222"/>
-          <w:sz w:val="22"/>
-          <w:shd w:val="clear" w:color="auto" w:fill="FFFFFF"/>
-        </w:rPr>
-        <w:t xml:space="preserve"> and </w:t>
-      </w:r>
-      <w:proofErr w:type="spellStart"/>
-      <w:r>
-        <w:rPr>
-          <w:rFonts w:ascii="Calibri" w:hAnsi="Calibri" w:cs="Calibri"/>
-          <w:i/>
-          <w:color w:val="222222"/>
-          <w:sz w:val="22"/>
-          <w:shd w:val="clear" w:color="auto" w:fill="FFFFFF"/>
-        </w:rPr>
-        <w:t>Jinkyu</w:t>
-      </w:r>
-      <w:proofErr w:type="spellEnd"/>
-      <w:r>
-        <w:rPr>
-          <w:rFonts w:ascii="Calibri" w:hAnsi="Calibri" w:cs="Calibri"/>
-          <w:i/>
-          <w:color w:val="222222"/>
-          <w:sz w:val="22"/>
-          <w:shd w:val="clear" w:color="auto" w:fill="FFFFFF"/>
-        </w:rPr>
-        <w:t xml:space="preserve"> Lee</w:t>
-      </w:r>
-      <w:r>
-        <w:rPr>
-          <w:rFonts w:ascii="Calibri" w:hAnsi="Calibri" w:cs="Calibri"/>
-          <w:color w:val="222222"/>
-          <w:sz w:val="22"/>
-          <w:shd w:val="clear" w:color="auto" w:fill="FFFFFF"/>
-        </w:rPr>
-        <w:br/>
-        <w:t xml:space="preserve">IEEE Real-Time </w:t>
-      </w:r>
-      <w:r>
-        <w:rPr>
-          <w:rFonts w:ascii="Calibri" w:hAnsi="Calibri" w:cs="Calibri"/>
-          <w:color w:val="222222"/>
-          <w:sz w:val="22"/>
-          <w:shd w:val="clear" w:color="auto" w:fill="FFFFFF"/>
-        </w:rPr>
-        <w:t>Systems Symposium (RTSS), 2020</w:t>
-      </w:r>
-      <w:r>
-        <w:rPr>
-          <w:rFonts w:ascii="Calibri" w:hAnsi="Calibri" w:cs="Calibri"/>
-          <w:color w:val="222222"/>
-          <w:sz w:val="22"/>
-          <w:shd w:val="clear" w:color="auto" w:fill="FFFFFF"/>
+        <w:t xml:space="preserve">), </w:t>
+      </w:r>
+      <w:r>
+        <w:rPr>
+          <w:rFonts w:ascii="Calibri" w:eastAsia="맑은 고딕" w:hAnsi="Calibri" w:cs="Calibri"/>
+          <w:sz w:val="22"/>
+        </w:rPr>
+        <w:t>2019</w:t>
+      </w:r>
+      <w:r>
+        <w:rPr>
+          <w:rFonts w:ascii="Calibri" w:eastAsia="맑은 고딕" w:hAnsi="Calibri" w:cs="Calibri"/>
+          <w:sz w:val="22"/>
         </w:rPr>
         <w:br/>
       </w:r>
@@ -3816,10 +3948,9 @@
       <w:r>
         <w:rPr>
           <w:rFonts w:ascii="Calibri" w:eastAsia="맑은 고딕" w:hAnsi="Calibri" w:cs="Calibri"/>
-          <w:b/>
-          <w:sz w:val="22"/>
-        </w:rPr>
-        <w:t>Minimizing capacity degradation of heterogeneous batteries in a mobile embedded system</w:t>
+          <w:sz w:val="22"/>
+        </w:rPr>
+        <w:t>Non-preemptive real-time multiprocessor scheduling beyond work-conserving</w:t>
       </w:r>
       <w:r>
         <w:rPr>
@@ -3829,6 +3960,49 @@
         <w:br/>
       </w:r>
       <w:proofErr w:type="spellStart"/>
+      <w:r>
+        <w:rPr>
+          <w:rFonts w:ascii="Calibri" w:hAnsi="Calibri" w:cs="Calibri"/>
+          <w:i/>
+          <w:color w:val="222222"/>
+          <w:sz w:val="22"/>
+          <w:shd w:val="clear" w:color="auto" w:fill="FFFFFF"/>
+        </w:rPr>
+        <w:t>Hyeongboo</w:t>
+      </w:r>
+      <w:proofErr w:type="spellEnd"/>
+      <w:r>
+        <w:rPr>
+          <w:rFonts w:ascii="Calibri" w:hAnsi="Calibri" w:cs="Calibri"/>
+          <w:i/>
+          <w:color w:val="222222"/>
+          <w:sz w:val="22"/>
+          <w:shd w:val="clear" w:color="auto" w:fill="FFFFFF"/>
+        </w:rPr>
+        <w:t xml:space="preserve"> </w:t>
+      </w:r>
+      <w:proofErr w:type="spellStart"/>
+      <w:r>
+        <w:rPr>
+          <w:rFonts w:ascii="Calibri" w:hAnsi="Calibri" w:cs="Calibri"/>
+          <w:i/>
+          <w:color w:val="222222"/>
+          <w:sz w:val="22"/>
+          <w:shd w:val="clear" w:color="auto" w:fill="FFFFFF"/>
+        </w:rPr>
+        <w:t>Baek</w:t>
+      </w:r>
+      <w:proofErr w:type="spellEnd"/>
+      <w:r>
+        <w:rPr>
+          <w:rFonts w:ascii="Calibri" w:hAnsi="Calibri" w:cs="Calibri"/>
+          <w:i/>
+          <w:color w:val="222222"/>
+          <w:sz w:val="22"/>
+          <w:shd w:val="clear" w:color="auto" w:fill="FFFFFF"/>
+        </w:rPr>
+        <w:t xml:space="preserve">, </w:t>
+      </w:r>
       <w:r>
         <w:rPr>
           <w:rFonts w:ascii="Calibri" w:hAnsi="Calibri" w:cs="Calibri"/>
@@ -3838,7 +4012,28 @@
           <w:u w:val="single"/>
           <w:shd w:val="clear" w:color="auto" w:fill="FFFFFF"/>
         </w:rPr>
-        <w:t>Jaeheon</w:t>
+        <w:t>Jaeheon Kwak</w:t>
+      </w:r>
+      <w:r>
+        <w:rPr>
+          <w:rFonts w:ascii="Calibri" w:hAnsi="Calibri" w:cs="Calibri"/>
+          <w:i/>
+          <w:color w:val="222222"/>
+          <w:sz w:val="22"/>
+          <w:shd w:val="clear" w:color="auto" w:fill="FFFFFF"/>
+        </w:rPr>
+        <w:t xml:space="preserve"> and </w:t>
+      </w:r>
+      <w:proofErr w:type="spellStart"/>
+      <w:r>
+        <w:rPr>
+          <w:rFonts w:ascii="Calibri" w:hAnsi="Calibri" w:cs="Calibri"/>
+          <w:i/>
+          <w:color w:val="222222"/>
+          <w:sz w:val="22"/>
+          <w:shd w:val="clear" w:color="auto" w:fill="FFFFFF"/>
+        </w:rPr>
+        <w:t>Jinkyu</w:t>
       </w:r>
       <w:proofErr w:type="spellEnd"/>
       <w:r>
@@ -3847,76 +4042,45 @@
           <w:i/>
           <w:color w:val="222222"/>
           <w:sz w:val="22"/>
-          <w:u w:val="single"/>
           <w:shd w:val="clear" w:color="auto" w:fill="FFFFFF"/>
         </w:rPr>
-        <w:t xml:space="preserve"> Kwak</w:t>
-      </w:r>
-      <w:r>
-        <w:rPr>
-          <w:rFonts w:ascii="Calibri" w:hAnsi="Calibri" w:cs="Calibri"/>
-          <w:i/>
+        <w:t xml:space="preserve"> Lee</w:t>
+      </w:r>
+      <w:r>
+        <w:rPr>
+          <w:rFonts w:ascii="Calibri" w:hAnsi="Calibri" w:cs="Calibri"/>
           <w:color w:val="222222"/>
           <w:sz w:val="22"/>
           <w:shd w:val="clear" w:color="auto" w:fill="FFFFFF"/>
         </w:rPr>
-        <w:t xml:space="preserve"> and </w:t>
-      </w:r>
-      <w:proofErr w:type="spellStart"/>
-      <w:r>
-        <w:rPr>
-          <w:rFonts w:ascii="Calibri" w:hAnsi="Calibri" w:cs="Calibri"/>
-          <w:i/>
+        <w:br/>
+        <w:t>IEEE Real-Time Systems Symposium (</w:t>
+      </w:r>
+      <w:r>
+        <w:rPr>
+          <w:rFonts w:ascii="Calibri" w:hAnsi="Calibri" w:cs="Calibri"/>
+          <w:b/>
           <w:color w:val="222222"/>
           <w:sz w:val="22"/>
           <w:shd w:val="clear" w:color="auto" w:fill="FFFFFF"/>
         </w:rPr>
-        <w:t>Jinkyu</w:t>
-      </w:r>
-      <w:proofErr w:type="spellEnd"/>
-      <w:r>
-        <w:rPr>
-          <w:rFonts w:ascii="Calibri" w:hAnsi="Calibri" w:cs="Calibri"/>
-          <w:i/>
+        <w:t>RTSS</w:t>
+      </w:r>
+      <w:r>
+        <w:rPr>
+          <w:rFonts w:ascii="Calibri" w:hAnsi="Calibri" w:cs="Calibri"/>
           <w:color w:val="222222"/>
           <w:sz w:val="22"/>
           <w:shd w:val="clear" w:color="auto" w:fill="FFFFFF"/>
         </w:rPr>
-        <w:t xml:space="preserve"> Lee</w:t>
-      </w:r>
-      <w:r>
-        <w:rPr>
-          <w:rFonts w:ascii="Calibri" w:eastAsia="맑은 고딕" w:hAnsi="Calibri" w:cs="Calibri"/>
-          <w:i/>
-          <w:sz w:val="22"/>
-        </w:rPr>
-        <w:br/>
-      </w:r>
-      <w:r>
-        <w:rPr>
-          <w:rFonts w:ascii="Calibri" w:eastAsia="맑은 고딕" w:hAnsi="Calibri" w:cs="Calibri"/>
-          <w:sz w:val="22"/>
-        </w:rPr>
-        <w:t>IEEE Embedded Systems Letters</w:t>
-      </w:r>
-      <w:r>
-        <w:rPr>
-          <w:rFonts w:ascii="Calibri" w:eastAsia="맑은 고딕" w:hAnsi="Calibri" w:cs="Calibri"/>
-          <w:sz w:val="22"/>
-        </w:rPr>
-        <w:t>, 2019</w:t>
-      </w:r>
-      <w:r>
-        <w:rPr>
-          <w:rFonts w:ascii="Calibri" w:eastAsia="맑은 고딕" w:hAnsi="Calibri" w:cs="Calibri"/>
-          <w:sz w:val="22"/>
-        </w:rPr>
-        <w:br/>
-      </w:r>
-      <w:r>
-        <w:rPr>
-          <w:rFonts w:ascii="Calibri" w:eastAsia="맑은 고딕" w:hAnsi="Calibri" w:cs="Calibri"/>
-          <w:sz w:val="22"/>
+        <w:t>), 2020</w:t>
+      </w:r>
+      <w:r>
+        <w:rPr>
+          <w:rFonts w:ascii="Calibri" w:hAnsi="Calibri" w:cs="Calibri"/>
+          <w:color w:val="222222"/>
+          <w:sz w:val="22"/>
+          <w:shd w:val="clear" w:color="auto" w:fill="FFFFFF"/>
         </w:rPr>
         <w:br/>
       </w:r>
@@ -3938,11 +4102,9 @@
       <w:r>
         <w:rPr>
           <w:rFonts w:ascii="Calibri" w:eastAsia="맑은 고딕" w:hAnsi="Calibri" w:cs="Calibri"/>
-          <w:b/>
-          <w:sz w:val="22"/>
-        </w:rPr>
-        <w:lastRenderedPageBreak/>
-        <w:t>Covert timing channel design for uniprocessor real-time systems</w:t>
+          <w:sz w:val="22"/>
+        </w:rPr>
+        <w:t>Minimizing capacity degradation of heterogeneous batteries in a mobile embedded system</w:t>
       </w:r>
       <w:r>
         <w:rPr>
@@ -3951,7 +4113,6 @@
         </w:rPr>
         <w:br/>
       </w:r>
-      <w:proofErr w:type="spellStart"/>
       <w:r>
         <w:rPr>
           <w:rFonts w:ascii="Calibri" w:hAnsi="Calibri" w:cs="Calibri"/>
@@ -3961,9 +4122,98 @@
           <w:u w:val="single"/>
           <w:shd w:val="clear" w:color="auto" w:fill="FFFFFF"/>
         </w:rPr>
-        <w:t>Jaeheon</w:t>
+        <w:t>Jaeheon Kwak</w:t>
+      </w:r>
+      <w:r>
+        <w:rPr>
+          <w:rFonts w:ascii="Calibri" w:hAnsi="Calibri" w:cs="Calibri"/>
+          <w:i/>
+          <w:color w:val="222222"/>
+          <w:sz w:val="22"/>
+          <w:shd w:val="clear" w:color="auto" w:fill="FFFFFF"/>
+        </w:rPr>
+        <w:t xml:space="preserve"> and </w:t>
+      </w:r>
+      <w:proofErr w:type="spellStart"/>
+      <w:r>
+        <w:rPr>
+          <w:rFonts w:ascii="Calibri" w:hAnsi="Calibri" w:cs="Calibri"/>
+          <w:i/>
+          <w:color w:val="222222"/>
+          <w:sz w:val="22"/>
+          <w:shd w:val="clear" w:color="auto" w:fill="FFFFFF"/>
+        </w:rPr>
+        <w:t>Jinkyu</w:t>
       </w:r>
       <w:proofErr w:type="spellEnd"/>
+      <w:r>
+        <w:rPr>
+          <w:rFonts w:ascii="Calibri" w:hAnsi="Calibri" w:cs="Calibri"/>
+          <w:i/>
+          <w:color w:val="222222"/>
+          <w:sz w:val="22"/>
+          <w:shd w:val="clear" w:color="auto" w:fill="FFFFFF"/>
+        </w:rPr>
+        <w:t xml:space="preserve"> Lee</w:t>
+      </w:r>
+      <w:r>
+        <w:rPr>
+          <w:rFonts w:ascii="Calibri" w:eastAsia="맑은 고딕" w:hAnsi="Calibri" w:cs="Calibri"/>
+          <w:i/>
+          <w:sz w:val="22"/>
+        </w:rPr>
+        <w:br/>
+      </w:r>
+      <w:r>
+        <w:rPr>
+          <w:rFonts w:ascii="Calibri" w:eastAsia="맑은 고딕" w:hAnsi="Calibri" w:cs="Calibri"/>
+          <w:sz w:val="22"/>
+        </w:rPr>
+        <w:t>IEEE Embedded Systems Letters</w:t>
+      </w:r>
+      <w:r>
+        <w:rPr>
+          <w:rFonts w:ascii="Calibri" w:eastAsia="맑은 고딕" w:hAnsi="Calibri" w:cs="Calibri"/>
+          <w:sz w:val="22"/>
+        </w:rPr>
+        <w:t>, 2019</w:t>
+      </w:r>
+      <w:r>
+        <w:rPr>
+          <w:rFonts w:ascii="Calibri" w:eastAsia="맑은 고딕" w:hAnsi="Calibri" w:cs="Calibri"/>
+          <w:sz w:val="22"/>
+        </w:rPr>
+        <w:br/>
+      </w:r>
+    </w:p>
+    <w:p>
+      <w:pPr>
+        <w:pStyle w:val="a5"/>
+        <w:numPr>
+          <w:ilvl w:val="0"/>
+          <w:numId w:val="9"/>
+        </w:numPr>
+        <w:spacing w:after="0" w:line="288" w:lineRule="auto"/>
+        <w:ind w:leftChars="100" w:left="560"/>
+        <w:rPr>
+          <w:rFonts w:ascii="Calibri" w:eastAsia="맑은 고딕" w:hAnsi="Calibri" w:cs="Calibri"/>
+          <w:sz w:val="22"/>
+        </w:rPr>
+      </w:pPr>
+      <w:r>
+        <w:rPr>
+          <w:rFonts w:ascii="Calibri" w:eastAsia="맑은 고딕" w:hAnsi="Calibri" w:cs="Calibri"/>
+          <w:sz w:val="22"/>
+        </w:rPr>
+        <w:t>Covert timing channel design for uniprocessor real-time systems</w:t>
+      </w:r>
+      <w:r>
+        <w:rPr>
+          <w:rFonts w:ascii="Calibri" w:eastAsia="맑은 고딕" w:hAnsi="Calibri" w:cs="Calibri"/>
+          <w:sz w:val="22"/>
+        </w:rPr>
+        <w:br/>
+      </w:r>
       <w:r>
         <w:rPr>
           <w:rFonts w:ascii="Calibri" w:hAnsi="Calibri" w:cs="Calibri"/>
@@ -3973,7 +4223,7 @@
           <w:u w:val="single"/>
           <w:shd w:val="clear" w:color="auto" w:fill="FFFFFF"/>
         </w:rPr>
-        <w:t xml:space="preserve"> Kwak</w:t>
+        <w:t>Jaeheon Kwak</w:t>
       </w:r>
       <w:r>
         <w:rPr>
@@ -4020,28 +4270,7 @@
           <w:rFonts w:ascii="Calibri" w:eastAsia="맑은 고딕" w:hAnsi="Calibri" w:cs="Calibri"/>
           <w:sz w:val="22"/>
         </w:rPr>
-        <w:t>International Conference on Parallel and Distributed</w:t>
-      </w:r>
-      <w:r>
-        <w:rPr>
-          <w:rFonts w:ascii="Calibri" w:eastAsia="맑은 고딕" w:hAnsi="Calibri" w:cs="Calibri"/>
-          <w:sz w:val="22"/>
-        </w:rPr>
-        <w:t xml:space="preserve"> </w:t>
-      </w:r>
-      <w:r>
-        <w:rPr>
-          <w:rFonts w:ascii="Calibri" w:eastAsia="맑은 고딕" w:hAnsi="Calibri" w:cs="Calibri"/>
-          <w:sz w:val="22"/>
-        </w:rPr>
-        <w:t xml:space="preserve">Computing, Applications and Technologies </w:t>
-      </w:r>
-      <w:r>
-        <w:rPr>
-          <w:rFonts w:ascii="Calibri" w:eastAsia="맑은 고딕" w:hAnsi="Calibri" w:cs="Calibri"/>
-          <w:sz w:val="22"/>
-        </w:rPr>
-        <w:t>(</w:t>
+        <w:t>International Conference on Parallel and Distributed Computing, Applications and Technologies (</w:t>
       </w:r>
       <w:r>
         <w:rPr>
@@ -4055,14 +4284,7 @@
           <w:rFonts w:ascii="Calibri" w:eastAsia="맑은 고딕" w:hAnsi="Calibri" w:cs="Calibri"/>
           <w:sz w:val="22"/>
         </w:rPr>
-        <w:t>)</w:t>
-      </w:r>
-      <w:r>
-        <w:rPr>
-          <w:rFonts w:ascii="Calibri" w:eastAsia="맑은 고딕" w:hAnsi="Calibri" w:cs="Calibri"/>
-          <w:sz w:val="22"/>
-        </w:rPr>
-        <w:t>,</w:t>
+        <w:t>),</w:t>
       </w:r>
       <w:r>
         <w:rPr>
@@ -5785,7 +6007,7 @@
   <w:style w:type="paragraph" w:default="1" w:styleId="a">
     <w:name w:val="Normal"/>
     <w:qFormat/>
-    <w:rsid w:val="00C325D6"/>
+    <w:rsid w:val="00DC5B8E"/>
     <w:pPr>
       <w:widowControl w:val="0"/>
       <w:wordWrap w:val="0"/>
@@ -6261,7 +6483,7 @@
 </file>
 
 <file path=customXml/itemProps1.xml><?xml version="1.0" encoding="utf-8"?>
-<ds:datastoreItem xmlns:ds="http://schemas.openxmlformats.org/officeDocument/2006/customXml" ds:itemID="{A6289AD0-851B-4629-8BB4-427645FC34D8}">
+<ds:datastoreItem xmlns:ds="http://schemas.openxmlformats.org/officeDocument/2006/customXml" ds:itemID="{5AA1C157-6037-4A55-9263-024AB14693B8}">
   <ds:schemaRefs>
     <ds:schemaRef ds:uri="http://schemas.openxmlformats.org/officeDocument/2006/bibliography"/>
   </ds:schemaRefs>

</xml_diff>

<commit_message>
Deploying to gh-pages from @ 0jaehunny0/0jaehunny0.github.io@373450194cb3863aa5b35a25844c281020038ea6 🚀
</commit_message>
<xml_diff>
--- a/assets/pdf/Jaeheon Kwak - CV.docx
+++ b/assets/pdf/Jaeheon Kwak - CV.docx
@@ -8,14 +8,14 @@
         <w:jc w:val="center"/>
         <w:rPr>
           <w:rFonts w:ascii="Calibri" w:hAnsi="Calibri" w:cs="Calibri"/>
-          <w:sz w:val="36"/>
+          <w:sz w:val="40"/>
           <w:szCs w:val="36"/>
         </w:rPr>
       </w:pPr>
       <w:r>
         <w:rPr>
           <w:rFonts w:ascii="Calibri" w:hAnsi="Calibri" w:cs="Calibri"/>
-          <w:sz w:val="36"/>
+          <w:sz w:val="40"/>
           <w:szCs w:val="36"/>
         </w:rPr>
         <w:t>Jaeheon Kwak</w:t>
@@ -23,26 +23,34 @@
       <w:r>
         <w:rPr>
           <w:rFonts w:ascii="Calibri" w:hAnsi="Calibri" w:cs="Calibri"/>
-          <w:sz w:val="36"/>
+          <w:sz w:val="40"/>
           <w:szCs w:val="36"/>
         </w:rPr>
         <w:t xml:space="preserve"> </w:t>
       </w:r>
       <w:r>
         <w:rPr>
-          <w:rFonts w:ascii="함초롬돋움" w:eastAsia="함초롬돋움" w:hAnsi="함초롬돋움" w:cs="함초롬돋움"/>
-          <w:sz w:val="36"/>
+          <w:rFonts w:ascii="Calibri" w:eastAsia="함초롬돋움" w:hAnsi="Calibri" w:cs="Calibri"/>
+          <w:sz w:val="40"/>
           <w:szCs w:val="36"/>
         </w:rPr>
         <w:t>(</w:t>
       </w:r>
       <w:r>
         <w:rPr>
-          <w:rFonts w:ascii="함초롬돋움" w:eastAsia="함초롬돋움" w:hAnsi="함초롬돋움" w:cs="함초롬돋움" w:hint="eastAsia"/>
-          <w:sz w:val="36"/>
+          <w:rFonts w:ascii="Calibri" w:eastAsia="함초롬돋움" w:hAnsi="Calibri" w:cs="Calibri"/>
+          <w:sz w:val="40"/>
           <w:szCs w:val="36"/>
         </w:rPr>
-        <w:t>곽재헌)</w:t>
+        <w:t>곽재헌</w:t>
+      </w:r>
+      <w:r>
+        <w:rPr>
+          <w:rFonts w:ascii="Calibri" w:eastAsia="함초롬돋움" w:hAnsi="Calibri" w:cs="Calibri"/>
+          <w:sz w:val="40"/>
+          <w:szCs w:val="36"/>
+        </w:rPr>
+        <w:t>)</w:t>
       </w:r>
     </w:p>
     <w:p>
@@ -51,14 +59,14 @@
         <w:jc w:val="center"/>
         <w:rPr>
           <w:rFonts w:ascii="Calibri" w:hAnsi="Calibri" w:cs="Calibri"/>
-          <w:sz w:val="26"/>
+          <w:sz w:val="28"/>
           <w:szCs w:val="26"/>
         </w:rPr>
       </w:pPr>
       <w:r>
         <w:rPr>
           <w:rFonts w:ascii="Calibri" w:hAnsi="Calibri" w:cs="Calibri"/>
-          <w:sz w:val="26"/>
+          <w:sz w:val="28"/>
           <w:szCs w:val="26"/>
         </w:rPr>
         <w:t>Postdoc</w:t>
@@ -66,7 +74,7 @@
       <w:r>
         <w:rPr>
           <w:rFonts w:ascii="Calibri" w:hAnsi="Calibri" w:cs="Calibri"/>
-          <w:sz w:val="26"/>
+          <w:sz w:val="28"/>
           <w:szCs w:val="26"/>
         </w:rPr>
         <w:t xml:space="preserve">toral Researcher </w:t>
@@ -74,11 +82,21 @@
       <w:r>
         <w:rPr>
           <w:rFonts w:ascii="Calibri" w:hAnsi="Calibri" w:cs="Calibri"/>
-          <w:sz w:val="26"/>
+          <w:sz w:val="28"/>
           <w:szCs w:val="26"/>
         </w:rPr>
         <w:t>at KAIST</w:t>
       </w:r>
+    </w:p>
+    <w:p>
+      <w:pPr>
+        <w:spacing w:after="0" w:line="288" w:lineRule="auto"/>
+        <w:jc w:val="center"/>
+        <w:rPr>
+          <w:rFonts w:ascii="Calibri" w:hAnsi="Calibri" w:cs="Calibri" w:hint="eastAsia"/>
+          <w:szCs w:val="20"/>
+        </w:rPr>
+      </w:pPr>
     </w:p>
     <w:p>
       <w:pPr>
@@ -186,7 +204,6 @@
         <w:spacing w:after="0" w:line="288" w:lineRule="auto"/>
         <w:rPr>
           <w:rFonts w:ascii="Calibri" w:eastAsia="함초롬돋움" w:hAnsi="Calibri" w:cs="Calibri"/>
-          <w:sz w:val="16"/>
         </w:rPr>
       </w:pPr>
     </w:p>
@@ -198,38 +215,30 @@
         <w:spacing w:after="0" w:line="288" w:lineRule="auto"/>
         <w:rPr>
           <w:rFonts w:ascii="Calibri" w:hAnsi="Calibri" w:cs="Calibri"/>
-          <w:sz w:val="26"/>
+          <w:sz w:val="28"/>
           <w:szCs w:val="26"/>
         </w:rPr>
       </w:pPr>
       <w:r>
         <w:rPr>
           <w:rFonts w:ascii="Calibri" w:hAnsi="Calibri" w:cs="Calibri"/>
-          <w:sz w:val="26"/>
+          <w:sz w:val="28"/>
           <w:szCs w:val="26"/>
         </w:rPr>
-        <w:t xml:space="preserve">EDUCATION </w:t>
-      </w:r>
-      <w:r>
-        <w:rPr>
-          <w:rFonts w:ascii="Calibri" w:hAnsi="Calibri" w:cs="Calibri"/>
-          <w:sz w:val="26"/>
+        <w:t xml:space="preserve">EDUCATION &amp; </w:t>
+      </w:r>
+      <w:r>
+        <w:rPr>
+          <w:rFonts w:ascii="Calibri" w:hAnsi="Calibri" w:cs="Calibri"/>
+          <w:sz w:val="28"/>
           <w:szCs w:val="26"/>
         </w:rPr>
-        <w:t xml:space="preserve">&amp; </w:t>
-      </w:r>
-      <w:r>
-        <w:rPr>
-          <w:rFonts w:ascii="Calibri" w:hAnsi="Calibri" w:cs="Calibri"/>
-          <w:sz w:val="26"/>
-          <w:szCs w:val="26"/>
-        </w:rPr>
         <w:t>EXPERIENC</w:t>
       </w:r>
       <w:r>
         <w:rPr>
           <w:rFonts w:ascii="Calibri" w:hAnsi="Calibri" w:cs="Calibri"/>
-          <w:sz w:val="26"/>
+          <w:sz w:val="28"/>
           <w:szCs w:val="26"/>
         </w:rPr>
         <w:t>E</w:t>
@@ -249,59 +258,20 @@
           <w:sz w:val="22"/>
         </w:rPr>
       </w:pPr>
-      <w:proofErr w:type="spellStart"/>
-      <w:proofErr w:type="gramStart"/>
       <w:r>
         <w:rPr>
           <w:rFonts w:ascii="Calibri" w:hAnsi="Calibri" w:cs="Calibri"/>
           <w:b/>
           <w:sz w:val="22"/>
         </w:rPr>
-        <w:t>Ph.D</w:t>
-      </w:r>
-      <w:proofErr w:type="spellEnd"/>
-      <w:proofErr w:type="gramEnd"/>
-      <w:r>
-        <w:rPr>
-          <w:rFonts w:ascii="Calibri" w:hAnsi="Calibri" w:cs="Calibri"/>
-          <w:sz w:val="22"/>
-        </w:rPr>
-        <w:t xml:space="preserve"> in</w:t>
-      </w:r>
-      <w:r>
-        <w:rPr>
-          <w:rFonts w:ascii="Calibri" w:hAnsi="Calibri" w:cs="Calibri"/>
-          <w:sz w:val="22"/>
-        </w:rPr>
-        <w:t xml:space="preserve"> </w:t>
-      </w:r>
-      <w:r>
-        <w:rPr>
-          <w:rFonts w:ascii="Calibri" w:hAnsi="Calibri" w:cs="Calibri"/>
-          <w:sz w:val="22"/>
-        </w:rPr>
-        <w:t>C</w:t>
-      </w:r>
-      <w:r>
-        <w:rPr>
-          <w:rFonts w:ascii="Calibri" w:hAnsi="Calibri" w:cs="Calibri"/>
-          <w:sz w:val="22"/>
-        </w:rPr>
-        <w:t xml:space="preserve">omputer </w:t>
-      </w:r>
-      <w:r>
-        <w:rPr>
-          <w:rFonts w:ascii="Calibri" w:hAnsi="Calibri" w:cs="Calibri"/>
-          <w:sz w:val="22"/>
-        </w:rPr>
-        <w:t>s</w:t>
-      </w:r>
-      <w:r>
-        <w:rPr>
-          <w:rFonts w:ascii="Calibri" w:hAnsi="Calibri" w:cs="Calibri"/>
-          <w:sz w:val="22"/>
-        </w:rPr>
-        <w:t xml:space="preserve">cience, KAIST </w:t>
+        <w:t>Postdoc.</w:t>
+      </w:r>
+      <w:r>
+        <w:rPr>
+          <w:rFonts w:ascii="Calibri" w:hAnsi="Calibri" w:cs="Calibri"/>
+          <w:sz w:val="22"/>
+        </w:rPr>
+        <w:t xml:space="preserve"> in Computer science, KAIST </w:t>
       </w:r>
       <w:r>
         <w:rPr>
@@ -309,7 +279,6 @@
           <w:sz w:val="22"/>
         </w:rPr>
         <w:tab/>
-        <w:t xml:space="preserve">2019 – </w:t>
       </w:r>
       <w:r>
         <w:rPr>
@@ -317,6 +286,20 @@
           <w:sz w:val="22"/>
         </w:rPr>
         <w:t>2024</w:t>
+      </w:r>
+      <w:r>
+        <w:rPr>
+          <w:rFonts w:ascii="Calibri" w:hAnsi="Calibri" w:cs="Calibri"/>
+          <w:sz w:val="22"/>
+        </w:rPr>
+        <w:t xml:space="preserve"> – </w:t>
+      </w:r>
+      <w:r>
+        <w:rPr>
+          <w:rFonts w:ascii="Calibri" w:hAnsi="Calibri" w:cs="Calibri"/>
+          <w:sz w:val="22"/>
+        </w:rPr>
+        <w:t>Now</w:t>
       </w:r>
     </w:p>
     <w:p>
@@ -326,25 +309,37 @@
           <w:tab w:val="right" w:pos="10466"/>
         </w:tabs>
         <w:spacing w:after="0" w:line="288" w:lineRule="auto"/>
-        <w:ind w:firstLineChars="200" w:firstLine="424"/>
+        <w:ind w:firstLineChars="200" w:firstLine="440"/>
         <w:jc w:val="left"/>
         <w:rPr>
-          <w:rFonts w:ascii="Calibri" w:hAnsi="Calibri" w:cs="Calibri"/>
-          <w:i/>
-          <w:spacing w:val="-4"/>
-          <w:sz w:val="22"/>
-          <w:szCs w:val="21"/>
-        </w:rPr>
-      </w:pPr>
-      <w:r>
-        <w:rPr>
-          <w:rFonts w:ascii="Calibri" w:hAnsi="Calibri" w:cs="Calibri"/>
-          <w:i/>
-          <w:spacing w:val="-4"/>
-          <w:sz w:val="22"/>
-          <w:szCs w:val="21"/>
-        </w:rPr>
-        <w:t>Thesis: Alleviating the low-battery experience of mobile users through heterogeneous batteries and their scheduling</w:t>
+          <w:rFonts w:ascii="Calibri" w:hAnsi="Calibri" w:cs="Calibri" w:hint="eastAsia"/>
+          <w:i/>
+          <w:sz w:val="22"/>
+        </w:rPr>
+      </w:pPr>
+      <w:r>
+        <w:rPr>
+          <w:rFonts w:ascii="Calibri" w:hAnsi="Calibri" w:cs="Calibri"/>
+          <w:i/>
+          <w:sz w:val="22"/>
+        </w:rPr>
+        <w:t>Department</w:t>
+      </w:r>
+      <w:r>
+        <w:rPr>
+          <w:rFonts w:ascii="Calibri" w:hAnsi="Calibri" w:cs="Calibri"/>
+          <w:i/>
+          <w:sz w:val="22"/>
+        </w:rPr>
+        <w:t xml:space="preserve">: </w:t>
+      </w:r>
+      <w:r>
+        <w:rPr>
+          <w:rFonts w:ascii="Calibri" w:hAnsi="Calibri" w:cs="Calibri"/>
+          <w:i/>
+          <w:sz w:val="22"/>
+        </w:rPr>
+        <w:t>Information &amp; Electronics Research Institute</w:t>
       </w:r>
     </w:p>
     <w:p>
@@ -403,22 +398,18 @@
           <w:sz w:val="22"/>
         </w:rPr>
       </w:pPr>
+      <w:proofErr w:type="spellStart"/>
+      <w:proofErr w:type="gramStart"/>
       <w:r>
         <w:rPr>
           <w:rFonts w:ascii="Calibri" w:hAnsi="Calibri" w:cs="Calibri"/>
           <w:b/>
           <w:sz w:val="22"/>
         </w:rPr>
-        <w:t>M.S</w:t>
-      </w:r>
-      <w:r>
-        <w:rPr>
-          <w:rFonts w:ascii="Calibri" w:hAnsi="Calibri" w:cs="Calibri"/>
-          <w:b/>
-          <w:sz w:val="22"/>
-        </w:rPr>
-        <w:t>.</w:t>
-      </w:r>
+        <w:t>Ph.D</w:t>
+      </w:r>
+      <w:proofErr w:type="spellEnd"/>
+      <w:proofErr w:type="gramEnd"/>
       <w:r>
         <w:rPr>
           <w:rFonts w:ascii="Calibri" w:hAnsi="Calibri" w:cs="Calibri"/>
@@ -459,7 +450,7 @@
           <w:rFonts w:ascii="Calibri" w:hAnsi="Calibri" w:cs="Calibri"/>
           <w:sz w:val="22"/>
         </w:rPr>
-        <w:t xml:space="preserve">cience, Sungkyunkwan University </w:t>
+        <w:t xml:space="preserve">cience, KAIST </w:t>
       </w:r>
       <w:r>
         <w:rPr>
@@ -467,7 +458,14 @@
           <w:sz w:val="22"/>
         </w:rPr>
         <w:tab/>
-        <w:t>2017 – 2019</w:t>
+        <w:t xml:space="preserve">2019 – </w:t>
+      </w:r>
+      <w:r>
+        <w:rPr>
+          <w:rFonts w:ascii="Calibri" w:hAnsi="Calibri" w:cs="Calibri"/>
+          <w:sz w:val="22"/>
+        </w:rPr>
+        <w:t>2024</w:t>
       </w:r>
     </w:p>
     <w:p>
@@ -477,21 +475,25 @@
           <w:tab w:val="right" w:pos="10466"/>
         </w:tabs>
         <w:spacing w:after="0" w:line="288" w:lineRule="auto"/>
-        <w:ind w:firstLineChars="200" w:firstLine="440"/>
+        <w:ind w:firstLineChars="200" w:firstLine="424"/>
         <w:jc w:val="left"/>
         <w:rPr>
           <w:rFonts w:ascii="Calibri" w:hAnsi="Calibri" w:cs="Calibri"/>
           <w:i/>
-          <w:sz w:val="22"/>
-        </w:rPr>
-      </w:pPr>
-      <w:r>
-        <w:rPr>
-          <w:rFonts w:ascii="Calibri" w:hAnsi="Calibri" w:cs="Calibri"/>
-          <w:i/>
-          <w:sz w:val="22"/>
-        </w:rPr>
-        <w:t>Thesis: Battery scheduling for maximizing operational time in real-time systems</w:t>
+          <w:spacing w:val="-4"/>
+          <w:sz w:val="22"/>
+          <w:szCs w:val="21"/>
+        </w:rPr>
+      </w:pPr>
+      <w:r>
+        <w:rPr>
+          <w:rFonts w:ascii="Calibri" w:hAnsi="Calibri" w:cs="Calibri"/>
+          <w:i/>
+          <w:spacing w:val="-4"/>
+          <w:sz w:val="22"/>
+          <w:szCs w:val="21"/>
+        </w:rPr>
+        <w:t>Thesis: Alleviating the low-battery experience of mobile users through heterogeneous batteries and their scheduling</w:t>
       </w:r>
     </w:p>
     <w:p>
@@ -524,7 +526,7 @@
           <w:i/>
           <w:sz w:val="22"/>
         </w:rPr>
-        <w:t>Jinkyu</w:t>
+        <w:t>Insik</w:t>
       </w:r>
       <w:proofErr w:type="spellEnd"/>
       <w:r>
@@ -533,7 +535,7 @@
           <w:i/>
           <w:sz w:val="22"/>
         </w:rPr>
-        <w:t xml:space="preserve"> Lee</w:t>
+        <w:t xml:space="preserve"> Shin</w:t>
       </w:r>
     </w:p>
     <w:p>
@@ -556,7 +558,22 @@
           <w:b/>
           <w:sz w:val="22"/>
         </w:rPr>
-        <w:t>B.S.</w:t>
+        <w:t>M.S</w:t>
+      </w:r>
+      <w:r>
+        <w:rPr>
+          <w:rFonts w:ascii="Calibri" w:hAnsi="Calibri" w:cs="Calibri"/>
+          <w:b/>
+          <w:sz w:val="22"/>
+        </w:rPr>
+        <w:t>.</w:t>
+      </w:r>
+      <w:r>
+        <w:rPr>
+          <w:rFonts w:ascii="Calibri" w:hAnsi="Calibri" w:cs="Calibri"/>
+          <w:sz w:val="22"/>
+        </w:rPr>
+        <w:t xml:space="preserve"> in</w:t>
       </w:r>
       <w:r>
         <w:rPr>
@@ -570,13 +587,6 @@
           <w:rFonts w:ascii="Calibri" w:hAnsi="Calibri" w:cs="Calibri"/>
           <w:sz w:val="22"/>
         </w:rPr>
-        <w:t xml:space="preserve">in </w:t>
-      </w:r>
-      <w:r>
-        <w:rPr>
-          <w:rFonts w:ascii="Calibri" w:hAnsi="Calibri" w:cs="Calibri"/>
-          <w:sz w:val="22"/>
-        </w:rPr>
         <w:t>C</w:t>
       </w:r>
       <w:r>
@@ -606,7 +616,7 @@
           <w:sz w:val="22"/>
         </w:rPr>
         <w:tab/>
-        <w:t>2014 – 2017</w:t>
+        <w:t>2017 – 2019</w:t>
       </w:r>
     </w:p>
     <w:p>
@@ -630,25 +640,7 @@
           <w:i/>
           <w:sz w:val="22"/>
         </w:rPr>
-        <w:t xml:space="preserve">Advisor: </w:t>
-      </w:r>
-      <w:proofErr w:type="spellStart"/>
-      <w:r>
-        <w:rPr>
-          <w:rFonts w:ascii="Calibri" w:hAnsi="Calibri" w:cs="Calibri"/>
-          <w:i/>
-          <w:sz w:val="22"/>
-        </w:rPr>
-        <w:t>Jinkyu</w:t>
-      </w:r>
-      <w:proofErr w:type="spellEnd"/>
-      <w:r>
-        <w:rPr>
-          <w:rFonts w:ascii="Calibri" w:hAnsi="Calibri" w:cs="Calibri"/>
-          <w:i/>
-          <w:sz w:val="22"/>
-        </w:rPr>
-        <w:t xml:space="preserve"> Lee</w:t>
+        <w:t>Thesis: Battery scheduling for maximizing operational time in real-time systems</w:t>
       </w:r>
     </w:p>
     <w:p>
@@ -658,93 +650,39 @@
           <w:tab w:val="right" w:pos="10466"/>
         </w:tabs>
         <w:spacing w:after="0" w:line="288" w:lineRule="auto"/>
-        <w:ind w:firstLineChars="100" w:firstLine="220"/>
+        <w:ind w:firstLineChars="200" w:firstLine="440"/>
         <w:jc w:val="left"/>
         <w:rPr>
           <w:rFonts w:ascii="Calibri" w:hAnsi="Calibri" w:cs="Calibri"/>
-          <w:sz w:val="22"/>
-        </w:rPr>
-      </w:pPr>
-      <w:r>
-        <w:rPr>
-          <w:rFonts w:ascii="Calibri" w:hAnsi="Calibri" w:cs="Calibri"/>
-          <w:b/>
-          <w:sz w:val="22"/>
-        </w:rPr>
-        <w:t>Internship</w:t>
-      </w:r>
-      <w:r>
-        <w:rPr>
-          <w:rFonts w:ascii="Calibri" w:hAnsi="Calibri" w:cs="Calibri"/>
-          <w:sz w:val="22"/>
-        </w:rPr>
-        <w:t xml:space="preserve"> </w:t>
-      </w:r>
-      <w:r>
-        <w:rPr>
-          <w:rFonts w:ascii="Calibri" w:hAnsi="Calibri" w:cs="Calibri"/>
-          <w:sz w:val="22"/>
-        </w:rPr>
-        <w:t>at</w:t>
-      </w:r>
-      <w:r>
-        <w:rPr>
-          <w:rFonts w:ascii="Calibri" w:hAnsi="Calibri" w:cs="Calibri"/>
-          <w:sz w:val="22"/>
-        </w:rPr>
-        <w:t xml:space="preserve"> </w:t>
+          <w:i/>
+          <w:sz w:val="22"/>
+        </w:rPr>
+      </w:pPr>
+      <w:r>
+        <w:rPr>
+          <w:rFonts w:ascii="Calibri" w:hAnsi="Calibri" w:cs="Calibri"/>
+          <w:i/>
+          <w:sz w:val="22"/>
+        </w:rPr>
+        <w:t xml:space="preserve">Advisor: </w:t>
       </w:r>
       <w:proofErr w:type="spellStart"/>
       <w:r>
         <w:rPr>
           <w:rFonts w:ascii="Calibri" w:hAnsi="Calibri" w:cs="Calibri"/>
-          <w:sz w:val="22"/>
-        </w:rPr>
-        <w:t>Entrue</w:t>
+          <w:i/>
+          <w:sz w:val="22"/>
+        </w:rPr>
+        <w:t>Jinkyu</w:t>
       </w:r>
       <w:proofErr w:type="spellEnd"/>
       <w:r>
         <w:rPr>
           <w:rFonts w:ascii="Calibri" w:hAnsi="Calibri" w:cs="Calibri"/>
-          <w:sz w:val="22"/>
-        </w:rPr>
-        <w:t xml:space="preserve"> </w:t>
-      </w:r>
-      <w:r>
-        <w:rPr>
-          <w:rFonts w:ascii="Calibri" w:hAnsi="Calibri" w:cs="Calibri"/>
-          <w:sz w:val="22"/>
-        </w:rPr>
-        <w:t>c</w:t>
-      </w:r>
-      <w:r>
-        <w:rPr>
-          <w:rFonts w:ascii="Calibri" w:hAnsi="Calibri" w:cs="Calibri"/>
-          <w:sz w:val="22"/>
-        </w:rPr>
-        <w:t>onsulting</w:t>
-      </w:r>
-      <w:r>
-        <w:rPr>
-          <w:rFonts w:ascii="Calibri" w:hAnsi="Calibri" w:cs="Calibri"/>
-          <w:sz w:val="22"/>
-        </w:rPr>
-        <w:t xml:space="preserve">, </w:t>
-      </w:r>
-      <w:r>
-        <w:rPr>
-          <w:rFonts w:ascii="Calibri" w:hAnsi="Calibri" w:cs="Calibri"/>
-          <w:sz w:val="22"/>
-        </w:rPr>
-        <w:t>LG CNS</w:t>
-      </w:r>
-      <w:r>
-        <w:rPr>
-          <w:rFonts w:ascii="Calibri" w:hAnsi="Calibri" w:cs="Calibri"/>
-          <w:sz w:val="22"/>
-        </w:rPr>
-        <w:tab/>
-        <w:t>2023 – 2023</w:t>
+          <w:i/>
+          <w:sz w:val="22"/>
+        </w:rPr>
+        <w:t xml:space="preserve"> Lee</w:t>
       </w:r>
     </w:p>
     <w:p>
@@ -754,29 +692,70 @@
           <w:tab w:val="right" w:pos="10466"/>
         </w:tabs>
         <w:spacing w:after="0" w:line="288" w:lineRule="auto"/>
-        <w:ind w:firstLineChars="200" w:firstLine="440"/>
+        <w:ind w:firstLineChars="100" w:firstLine="220"/>
         <w:jc w:val="left"/>
         <w:rPr>
           <w:rFonts w:ascii="Calibri" w:hAnsi="Calibri" w:cs="Calibri"/>
-          <w:i/>
-          <w:sz w:val="22"/>
-        </w:rPr>
-      </w:pPr>
-      <w:r>
-        <w:rPr>
-          <w:rFonts w:ascii="Calibri" w:hAnsi="Calibri" w:cs="Calibri"/>
-          <w:i/>
-          <w:sz w:val="22"/>
-        </w:rPr>
-        <w:t xml:space="preserve">Role: </w:t>
-      </w:r>
-      <w:r>
-        <w:rPr>
-          <w:rFonts w:ascii="Calibri" w:hAnsi="Calibri" w:cs="Calibri"/>
-          <w:i/>
-          <w:sz w:val="22"/>
-        </w:rPr>
-        <w:t>Development of a generative AI consulting program and a demo chatbot</w:t>
+          <w:sz w:val="22"/>
+        </w:rPr>
+      </w:pPr>
+      <w:r>
+        <w:rPr>
+          <w:rFonts w:ascii="Calibri" w:hAnsi="Calibri" w:cs="Calibri"/>
+          <w:b/>
+          <w:sz w:val="22"/>
+        </w:rPr>
+        <w:t>B.S.</w:t>
+      </w:r>
+      <w:r>
+        <w:rPr>
+          <w:rFonts w:ascii="Calibri" w:hAnsi="Calibri" w:cs="Calibri"/>
+          <w:sz w:val="22"/>
+        </w:rPr>
+        <w:t xml:space="preserve"> </w:t>
+      </w:r>
+      <w:r>
+        <w:rPr>
+          <w:rFonts w:ascii="Calibri" w:hAnsi="Calibri" w:cs="Calibri"/>
+          <w:sz w:val="22"/>
+        </w:rPr>
+        <w:t xml:space="preserve">in </w:t>
+      </w:r>
+      <w:r>
+        <w:rPr>
+          <w:rFonts w:ascii="Calibri" w:hAnsi="Calibri" w:cs="Calibri"/>
+          <w:sz w:val="22"/>
+        </w:rPr>
+        <w:t>C</w:t>
+      </w:r>
+      <w:r>
+        <w:rPr>
+          <w:rFonts w:ascii="Calibri" w:hAnsi="Calibri" w:cs="Calibri"/>
+          <w:sz w:val="22"/>
+        </w:rPr>
+        <w:t xml:space="preserve">omputer </w:t>
+      </w:r>
+      <w:r>
+        <w:rPr>
+          <w:rFonts w:ascii="Calibri" w:hAnsi="Calibri" w:cs="Calibri"/>
+          <w:sz w:val="22"/>
+        </w:rPr>
+        <w:t>s</w:t>
+      </w:r>
+      <w:r>
+        <w:rPr>
+          <w:rFonts w:ascii="Calibri" w:hAnsi="Calibri" w:cs="Calibri"/>
+          <w:sz w:val="22"/>
+        </w:rPr>
+        <w:t xml:space="preserve">cience, Sungkyunkwan University </w:t>
+      </w:r>
+      <w:r>
+        <w:rPr>
+          <w:rFonts w:ascii="Calibri" w:hAnsi="Calibri" w:cs="Calibri"/>
+          <w:sz w:val="22"/>
+        </w:rPr>
+        <w:tab/>
+        <w:t>2014 – 2017</w:t>
       </w:r>
     </w:p>
     <w:p>
@@ -786,65 +765,39 @@
           <w:tab w:val="right" w:pos="10466"/>
         </w:tabs>
         <w:spacing w:after="0" w:line="288" w:lineRule="auto"/>
-        <w:ind w:firstLineChars="100" w:firstLine="220"/>
+        <w:ind w:firstLineChars="200" w:firstLine="440"/>
         <w:jc w:val="left"/>
         <w:rPr>
           <w:rFonts w:ascii="Calibri" w:hAnsi="Calibri" w:cs="Calibri"/>
-          <w:sz w:val="22"/>
-        </w:rPr>
-      </w:pPr>
-      <w:r>
-        <w:rPr>
-          <w:rFonts w:ascii="Calibri" w:hAnsi="Calibri" w:cs="Calibri"/>
-          <w:b/>
-          <w:sz w:val="22"/>
-        </w:rPr>
-        <w:t>Lecturer</w:t>
-      </w:r>
-      <w:r>
-        <w:rPr>
-          <w:rFonts w:ascii="Calibri" w:hAnsi="Calibri" w:cs="Calibri"/>
-          <w:sz w:val="22"/>
-        </w:rPr>
-        <w:t xml:space="preserve"> </w:t>
-      </w:r>
-      <w:r>
-        <w:rPr>
-          <w:rFonts w:ascii="Calibri" w:hAnsi="Calibri" w:cs="Calibri"/>
-          <w:sz w:val="22"/>
-        </w:rPr>
-        <w:t>at</w:t>
-      </w:r>
-      <w:r>
-        <w:rPr>
-          <w:rFonts w:ascii="Calibri" w:hAnsi="Calibri" w:cs="Calibri"/>
-          <w:sz w:val="22"/>
-        </w:rPr>
-        <w:t xml:space="preserve"> </w:t>
+          <w:i/>
+          <w:sz w:val="22"/>
+        </w:rPr>
+      </w:pPr>
+      <w:r>
+        <w:rPr>
+          <w:rFonts w:ascii="Calibri" w:hAnsi="Calibri" w:cs="Calibri"/>
+          <w:i/>
+          <w:sz w:val="22"/>
+        </w:rPr>
+        <w:t xml:space="preserve">Advisor: </w:t>
       </w:r>
       <w:proofErr w:type="spellStart"/>
       <w:r>
         <w:rPr>
           <w:rFonts w:ascii="Calibri" w:hAnsi="Calibri" w:cs="Calibri"/>
-          <w:sz w:val="22"/>
-        </w:rPr>
-        <w:t>Hanbom</w:t>
+          <w:i/>
+          <w:sz w:val="22"/>
+        </w:rPr>
+        <w:t>Jinkyu</w:t>
       </w:r>
       <w:proofErr w:type="spellEnd"/>
       <w:r>
         <w:rPr>
           <w:rFonts w:ascii="Calibri" w:hAnsi="Calibri" w:cs="Calibri"/>
-          <w:sz w:val="22"/>
-        </w:rPr>
-        <w:t xml:space="preserve"> High School </w:t>
-      </w:r>
-      <w:r>
-        <w:rPr>
-          <w:rFonts w:ascii="Calibri" w:hAnsi="Calibri" w:cs="Calibri"/>
-          <w:sz w:val="22"/>
-        </w:rPr>
-        <w:tab/>
-        <w:t>2017 – 2018</w:t>
+          <w:i/>
+          <w:sz w:val="22"/>
+        </w:rPr>
+        <w:t xml:space="preserve"> Lee</w:t>
       </w:r>
     </w:p>
     <w:p>
@@ -854,35 +807,86 @@
           <w:tab w:val="right" w:pos="10466"/>
         </w:tabs>
         <w:spacing w:after="0" w:line="288" w:lineRule="auto"/>
+        <w:ind w:firstLineChars="100" w:firstLine="220"/>
         <w:jc w:val="left"/>
         <w:rPr>
           <w:rFonts w:ascii="Calibri" w:hAnsi="Calibri" w:cs="Calibri"/>
-          <w:i/>
-          <w:sz w:val="22"/>
-        </w:rPr>
-      </w:pPr>
-      <w:r>
-        <w:rPr>
-          <w:rFonts w:ascii="Calibri" w:hAnsi="Calibri" w:cs="Calibri"/>
-          <w:sz w:val="22"/>
-        </w:rPr>
-        <w:t xml:space="preserve">    </w:t>
-      </w:r>
-      <w:r>
-        <w:rPr>
-          <w:rFonts w:ascii="Calibri" w:hAnsi="Calibri" w:cs="Calibri"/>
-          <w:i/>
-          <w:sz w:val="22"/>
-        </w:rPr>
-        <w:t xml:space="preserve">Role: </w:t>
-      </w:r>
-      <w:r>
-        <w:rPr>
-          <w:rFonts w:ascii="Calibri" w:hAnsi="Calibri" w:cs="Calibri"/>
-          <w:i/>
-          <w:sz w:val="22"/>
-        </w:rPr>
-        <w:t>Python and data analysis lecturer</w:t>
+          <w:sz w:val="22"/>
+        </w:rPr>
+      </w:pPr>
+      <w:r>
+        <w:rPr>
+          <w:rFonts w:ascii="Calibri" w:hAnsi="Calibri" w:cs="Calibri"/>
+          <w:b/>
+          <w:sz w:val="22"/>
+        </w:rPr>
+        <w:t>Internship</w:t>
+      </w:r>
+      <w:r>
+        <w:rPr>
+          <w:rFonts w:ascii="Calibri" w:hAnsi="Calibri" w:cs="Calibri"/>
+          <w:sz w:val="22"/>
+        </w:rPr>
+        <w:t xml:space="preserve"> </w:t>
+      </w:r>
+      <w:r>
+        <w:rPr>
+          <w:rFonts w:ascii="Calibri" w:hAnsi="Calibri" w:cs="Calibri"/>
+          <w:sz w:val="22"/>
+        </w:rPr>
+        <w:t>at</w:t>
+      </w:r>
+      <w:r>
+        <w:rPr>
+          <w:rFonts w:ascii="Calibri" w:hAnsi="Calibri" w:cs="Calibri"/>
+          <w:sz w:val="22"/>
+        </w:rPr>
+        <w:t xml:space="preserve"> </w:t>
+      </w:r>
+      <w:proofErr w:type="spellStart"/>
+      <w:r>
+        <w:rPr>
+          <w:rFonts w:ascii="Calibri" w:hAnsi="Calibri" w:cs="Calibri"/>
+          <w:sz w:val="22"/>
+        </w:rPr>
+        <w:t>Entrue</w:t>
+      </w:r>
+      <w:proofErr w:type="spellEnd"/>
+      <w:r>
+        <w:rPr>
+          <w:rFonts w:ascii="Calibri" w:hAnsi="Calibri" w:cs="Calibri"/>
+          <w:sz w:val="22"/>
+        </w:rPr>
+        <w:t xml:space="preserve"> </w:t>
+      </w:r>
+      <w:r>
+        <w:rPr>
+          <w:rFonts w:ascii="Calibri" w:hAnsi="Calibri" w:cs="Calibri"/>
+          <w:sz w:val="22"/>
+        </w:rPr>
+        <w:t>c</w:t>
+      </w:r>
+      <w:r>
+        <w:rPr>
+          <w:rFonts w:ascii="Calibri" w:hAnsi="Calibri" w:cs="Calibri"/>
+          <w:sz w:val="22"/>
+        </w:rPr>
+        <w:t>onsulting</w:t>
+      </w:r>
+      <w:r>
+        <w:rPr>
+          <w:rFonts w:ascii="Calibri" w:hAnsi="Calibri" w:cs="Calibri"/>
+          <w:sz w:val="22"/>
+        </w:rPr>
+        <w:t>, LG CNS</w:t>
+      </w:r>
+      <w:r>
+        <w:rPr>
+          <w:rFonts w:ascii="Calibri" w:hAnsi="Calibri" w:cs="Calibri"/>
+          <w:sz w:val="22"/>
+        </w:rPr>
+        <w:tab/>
+        <w:t>2023 – 2023</w:t>
       </w:r>
     </w:p>
     <w:p>
@@ -892,6 +896,144 @@
           <w:tab w:val="right" w:pos="10466"/>
         </w:tabs>
         <w:spacing w:after="0" w:line="288" w:lineRule="auto"/>
+        <w:ind w:firstLineChars="200" w:firstLine="440"/>
+        <w:jc w:val="left"/>
+        <w:rPr>
+          <w:rFonts w:ascii="Calibri" w:hAnsi="Calibri" w:cs="Calibri"/>
+          <w:i/>
+          <w:sz w:val="22"/>
+        </w:rPr>
+      </w:pPr>
+      <w:r>
+        <w:rPr>
+          <w:rFonts w:ascii="Calibri" w:hAnsi="Calibri" w:cs="Calibri"/>
+          <w:i/>
+          <w:sz w:val="22"/>
+        </w:rPr>
+        <w:t xml:space="preserve">Role: </w:t>
+      </w:r>
+      <w:r>
+        <w:rPr>
+          <w:rFonts w:ascii="Calibri" w:hAnsi="Calibri" w:cs="Calibri"/>
+          <w:i/>
+          <w:sz w:val="22"/>
+        </w:rPr>
+        <w:t>Development of a generative AI consulting program and a demo chatbot</w:t>
+      </w:r>
+    </w:p>
+    <w:p>
+      <w:pPr>
+        <w:tabs>
+          <w:tab w:val="right" w:pos="0"/>
+          <w:tab w:val="right" w:pos="10466"/>
+        </w:tabs>
+        <w:spacing w:after="0" w:line="288" w:lineRule="auto"/>
+        <w:ind w:firstLineChars="100" w:firstLine="220"/>
+        <w:jc w:val="left"/>
+        <w:rPr>
+          <w:rFonts w:ascii="Calibri" w:hAnsi="Calibri" w:cs="Calibri"/>
+          <w:sz w:val="22"/>
+        </w:rPr>
+      </w:pPr>
+      <w:r>
+        <w:rPr>
+          <w:rFonts w:ascii="Calibri" w:hAnsi="Calibri" w:cs="Calibri"/>
+          <w:b/>
+          <w:sz w:val="22"/>
+        </w:rPr>
+        <w:t>Lecturer</w:t>
+      </w:r>
+      <w:r>
+        <w:rPr>
+          <w:rFonts w:ascii="Calibri" w:hAnsi="Calibri" w:cs="Calibri"/>
+          <w:sz w:val="22"/>
+        </w:rPr>
+        <w:t xml:space="preserve"> </w:t>
+      </w:r>
+      <w:r>
+        <w:rPr>
+          <w:rFonts w:ascii="Calibri" w:hAnsi="Calibri" w:cs="Calibri"/>
+          <w:sz w:val="22"/>
+        </w:rPr>
+        <w:t>at</w:t>
+      </w:r>
+      <w:r>
+        <w:rPr>
+          <w:rFonts w:ascii="Calibri" w:hAnsi="Calibri" w:cs="Calibri"/>
+          <w:sz w:val="22"/>
+        </w:rPr>
+        <w:t xml:space="preserve"> </w:t>
+      </w:r>
+      <w:proofErr w:type="spellStart"/>
+      <w:r>
+        <w:rPr>
+          <w:rFonts w:ascii="Calibri" w:hAnsi="Calibri" w:cs="Calibri"/>
+          <w:sz w:val="22"/>
+        </w:rPr>
+        <w:t>Hanbom</w:t>
+      </w:r>
+      <w:proofErr w:type="spellEnd"/>
+      <w:r>
+        <w:rPr>
+          <w:rFonts w:ascii="Calibri" w:hAnsi="Calibri" w:cs="Calibri"/>
+          <w:sz w:val="22"/>
+        </w:rPr>
+        <w:t xml:space="preserve"> High School </w:t>
+      </w:r>
+      <w:r>
+        <w:rPr>
+          <w:rFonts w:ascii="Calibri" w:hAnsi="Calibri" w:cs="Calibri"/>
+          <w:sz w:val="22"/>
+        </w:rPr>
+        <w:tab/>
+        <w:t>2017 – 2018</w:t>
+      </w:r>
+    </w:p>
+    <w:p>
+      <w:pPr>
+        <w:tabs>
+          <w:tab w:val="right" w:pos="0"/>
+          <w:tab w:val="right" w:pos="10466"/>
+        </w:tabs>
+        <w:spacing w:after="0" w:line="288" w:lineRule="auto"/>
+        <w:jc w:val="left"/>
+        <w:rPr>
+          <w:rFonts w:ascii="Calibri" w:hAnsi="Calibri" w:cs="Calibri"/>
+          <w:i/>
+          <w:sz w:val="22"/>
+        </w:rPr>
+      </w:pPr>
+      <w:r>
+        <w:rPr>
+          <w:rFonts w:ascii="Calibri" w:hAnsi="Calibri" w:cs="Calibri"/>
+          <w:sz w:val="22"/>
+        </w:rPr>
+        <w:t xml:space="preserve">    </w:t>
+      </w:r>
+      <w:r>
+        <w:rPr>
+          <w:rFonts w:ascii="Calibri" w:hAnsi="Calibri" w:cs="Calibri"/>
+          <w:i/>
+          <w:sz w:val="22"/>
+        </w:rPr>
+        <w:t xml:space="preserve">Role: </w:t>
+      </w:r>
+      <w:r>
+        <w:rPr>
+          <w:rFonts w:ascii="Calibri" w:hAnsi="Calibri" w:cs="Calibri"/>
+          <w:i/>
+          <w:sz w:val="22"/>
+        </w:rPr>
+        <w:t>Python and data analysis lecturer</w:t>
+      </w:r>
+    </w:p>
+    <w:p>
+      <w:pPr>
+        <w:tabs>
+          <w:tab w:val="right" w:pos="0"/>
+          <w:tab w:val="right" w:pos="10466"/>
+        </w:tabs>
+        <w:spacing w:after="0" w:line="288" w:lineRule="auto"/>
         <w:ind w:firstLineChars="100" w:firstLine="220"/>
         <w:jc w:val="left"/>
         <w:rPr>
@@ -1035,7 +1177,6 @@
         <w:jc w:val="left"/>
         <w:rPr>
           <w:rFonts w:ascii="Calibri" w:hAnsi="Calibri" w:cs="Calibri"/>
-          <w:sz w:val="16"/>
         </w:rPr>
       </w:pPr>
     </w:p>
@@ -1047,14 +1188,14 @@
         <w:spacing w:after="0" w:line="288" w:lineRule="auto"/>
         <w:rPr>
           <w:rFonts w:ascii="Calibri" w:hAnsi="Calibri" w:cs="Calibri"/>
-          <w:sz w:val="26"/>
+          <w:sz w:val="28"/>
           <w:szCs w:val="26"/>
         </w:rPr>
       </w:pPr>
       <w:r>
         <w:rPr>
           <w:rFonts w:ascii="Calibri" w:hAnsi="Calibri" w:cs="Calibri"/>
-          <w:sz w:val="26"/>
+          <w:sz w:val="28"/>
           <w:szCs w:val="26"/>
         </w:rPr>
         <w:t xml:space="preserve">RESEARCH INTERESTS </w:t>
@@ -1062,7 +1203,7 @@
       <w:r>
         <w:rPr>
           <w:rFonts w:ascii="Calibri" w:hAnsi="Calibri" w:cs="Calibri"/>
-          <w:sz w:val="26"/>
+          <w:sz w:val="28"/>
           <w:szCs w:val="26"/>
         </w:rPr>
         <w:t>&amp; SKILLS</w:t>
@@ -1135,7 +1276,23 @@
           <w:i/>
           <w:sz w:val="22"/>
         </w:rPr>
-        <w:t>attery modeling</w:t>
+        <w:t xml:space="preserve">attery modeling, </w:t>
+      </w:r>
+      <w:r>
+        <w:rPr>
+          <w:rFonts w:ascii="Calibri" w:eastAsia="맑은 고딕" w:hAnsi="Calibri" w:cs="Calibri"/>
+          <w:i/>
+          <w:sz w:val="22"/>
+        </w:rPr>
+        <w:t>b</w:t>
+      </w:r>
+      <w:r>
+        <w:rPr>
+          <w:rFonts w:ascii="Calibri" w:eastAsia="맑은 고딕" w:hAnsi="Calibri" w:cs="Calibri"/>
+          <w:i/>
+          <w:sz w:val="22"/>
+        </w:rPr>
+        <w:t>attery scheduling</w:t>
       </w:r>
       <w:r>
         <w:rPr>
@@ -1151,19 +1308,346 @@
           <w:i/>
           <w:sz w:val="22"/>
         </w:rPr>
-        <w:t>b</w:t>
-      </w:r>
-      <w:r>
-        <w:rPr>
-          <w:rFonts w:ascii="Calibri" w:eastAsia="맑은 고딕" w:hAnsi="Calibri" w:cs="Calibri"/>
-          <w:i/>
-          <w:sz w:val="22"/>
-        </w:rPr>
-        <w:t>attery scheduling</w:t>
-      </w:r>
-      <w:r>
-        <w:rPr>
-          <w:rFonts w:ascii="Calibri" w:eastAsia="맑은 고딕" w:hAnsi="Calibri" w:cs="Calibri"/>
+        <w:t>h</w:t>
+      </w:r>
+      <w:r>
+        <w:rPr>
+          <w:rFonts w:ascii="Calibri" w:eastAsia="맑은 고딕" w:hAnsi="Calibri" w:cs="Calibri"/>
+          <w:i/>
+          <w:sz w:val="22"/>
+        </w:rPr>
+        <w:t>eterogeneous battery systems</w:t>
+      </w:r>
+      <w:r>
+        <w:rPr>
+          <w:rFonts w:ascii="Calibri" w:eastAsia="맑은 고딕" w:hAnsi="Calibri" w:cs="Calibri"/>
+          <w:i/>
+          <w:sz w:val="22"/>
+        </w:rPr>
+        <w:t>, battery usage pattern</w:t>
+      </w:r>
+    </w:p>
+    <w:p>
+      <w:pPr>
+        <w:spacing w:after="0" w:line="288" w:lineRule="auto"/>
+        <w:ind w:firstLineChars="100" w:firstLine="220"/>
+        <w:rPr>
+          <w:rFonts w:ascii="Calibri" w:hAnsi="Calibri" w:cs="Calibri"/>
+          <w:b/>
+          <w:sz w:val="22"/>
+        </w:rPr>
+      </w:pPr>
+      <w:r>
+        <w:rPr>
+          <w:rFonts w:ascii="Calibri" w:eastAsia="맑은 고딕" w:hAnsi="Calibri" w:cs="Calibri"/>
+          <w:b/>
+          <w:sz w:val="22"/>
+        </w:rPr>
+        <w:t>Mobile / Embedded</w:t>
+      </w:r>
+      <w:r>
+        <w:rPr>
+          <w:rFonts w:ascii="Calibri" w:eastAsia="맑은 고딕" w:hAnsi="Calibri" w:cs="Calibri"/>
+          <w:b/>
+          <w:sz w:val="22"/>
+        </w:rPr>
+        <w:t xml:space="preserve"> / Real-Time</w:t>
+      </w:r>
+      <w:r>
+        <w:rPr>
+          <w:rFonts w:ascii="Calibri" w:eastAsia="맑은 고딕" w:hAnsi="Calibri" w:cs="Calibri"/>
+          <w:b/>
+          <w:sz w:val="22"/>
+        </w:rPr>
+        <w:t xml:space="preserve"> Systems</w:t>
+      </w:r>
+      <w:r>
+        <w:rPr>
+          <w:rFonts w:ascii="Calibri" w:eastAsia="맑은 고딕" w:hAnsi="Calibri" w:cs="Calibri"/>
+          <w:b/>
+          <w:sz w:val="22"/>
+        </w:rPr>
+        <w:t>:</w:t>
+      </w:r>
+    </w:p>
+    <w:p>
+      <w:pPr>
+        <w:spacing w:after="0" w:line="288" w:lineRule="auto"/>
+        <w:ind w:firstLineChars="200" w:firstLine="440"/>
+        <w:rPr>
+          <w:rFonts w:ascii="Calibri" w:hAnsi="Calibri" w:cs="Calibri"/>
+          <w:i/>
+          <w:sz w:val="22"/>
+        </w:rPr>
+      </w:pPr>
+      <w:r>
+        <w:rPr>
+          <w:rFonts w:ascii="Calibri" w:hAnsi="Calibri" w:cs="Calibri"/>
+          <w:i/>
+          <w:sz w:val="22"/>
+        </w:rPr>
+        <w:t>A</w:t>
+      </w:r>
+      <w:r>
+        <w:rPr>
+          <w:rFonts w:ascii="Calibri" w:hAnsi="Calibri" w:cs="Calibri"/>
+          <w:i/>
+          <w:sz w:val="22"/>
+        </w:rPr>
+        <w:t xml:space="preserve">ndroid AOSP &amp; kernel, user </w:t>
+      </w:r>
+      <w:r>
+        <w:rPr>
+          <w:rFonts w:ascii="Calibri" w:hAnsi="Calibri" w:cs="Calibri"/>
+          <w:i/>
+          <w:sz w:val="22"/>
+        </w:rPr>
+        <w:t>experience</w:t>
+      </w:r>
+      <w:r>
+        <w:rPr>
+          <w:rFonts w:ascii="Calibri" w:hAnsi="Calibri" w:cs="Calibri"/>
+          <w:i/>
+          <w:sz w:val="22"/>
+        </w:rPr>
+        <w:t>, DVFS</w:t>
+      </w:r>
+      <w:r>
+        <w:rPr>
+          <w:rFonts w:ascii="Calibri" w:hAnsi="Calibri" w:cs="Calibri"/>
+          <w:i/>
+          <w:sz w:val="22"/>
+        </w:rPr>
+        <w:t xml:space="preserve"> </w:t>
+      </w:r>
+      <w:r>
+        <w:rPr>
+          <w:rFonts w:ascii="Calibri" w:hAnsi="Calibri" w:cs="Calibri"/>
+          <w:i/>
+          <w:sz w:val="22"/>
+        </w:rPr>
+        <w:t xml:space="preserve">/ </w:t>
+      </w:r>
+      <w:r>
+        <w:rPr>
+          <w:rFonts w:ascii="Calibri" w:hAnsi="Calibri" w:cs="Calibri"/>
+          <w:i/>
+          <w:sz w:val="22"/>
+        </w:rPr>
+        <w:t>PMIC, voltage regulation, DVFS</w:t>
+      </w:r>
+      <w:r>
+        <w:rPr>
+          <w:rFonts w:ascii="Calibri" w:hAnsi="Calibri" w:cs="Calibri"/>
+          <w:i/>
+          <w:sz w:val="22"/>
+        </w:rPr>
+        <w:t xml:space="preserve"> / </w:t>
+      </w:r>
+      <w:r>
+        <w:rPr>
+          <w:rFonts w:ascii="Calibri" w:hAnsi="Calibri" w:cs="Calibri"/>
+          <w:i/>
+          <w:sz w:val="22"/>
+        </w:rPr>
+        <w:t>r</w:t>
+      </w:r>
+      <w:r>
+        <w:rPr>
+          <w:rFonts w:ascii="Calibri" w:hAnsi="Calibri" w:cs="Calibri"/>
+          <w:i/>
+          <w:sz w:val="22"/>
+        </w:rPr>
+        <w:t>eal-time scheduling</w:t>
+      </w:r>
+    </w:p>
+    <w:p>
+      <w:pPr>
+        <w:spacing w:after="0" w:line="288" w:lineRule="auto"/>
+        <w:ind w:firstLineChars="100" w:firstLine="220"/>
+        <w:rPr>
+          <w:rFonts w:ascii="Calibri" w:eastAsia="맑은 고딕" w:hAnsi="Calibri" w:cs="Calibri"/>
+          <w:b/>
+          <w:sz w:val="22"/>
+        </w:rPr>
+      </w:pPr>
+      <w:r>
+        <w:rPr>
+          <w:rFonts w:ascii="Calibri" w:eastAsia="맑은 고딕" w:hAnsi="Calibri" w:cs="Calibri"/>
+          <w:b/>
+          <w:sz w:val="22"/>
+        </w:rPr>
+        <w:t>Deep Learning</w:t>
+      </w:r>
+      <w:r>
+        <w:rPr>
+          <w:rFonts w:ascii="Calibri" w:eastAsia="맑은 고딕" w:hAnsi="Calibri" w:cs="Calibri"/>
+          <w:b/>
+          <w:sz w:val="22"/>
+        </w:rPr>
+        <w:t xml:space="preserve"> / </w:t>
+      </w:r>
+      <w:r>
+        <w:rPr>
+          <w:rFonts w:ascii="Calibri" w:eastAsia="맑은 고딕" w:hAnsi="Calibri" w:cs="Calibri"/>
+          <w:b/>
+          <w:sz w:val="22"/>
+        </w:rPr>
+        <w:t xml:space="preserve">Reinforcement Learning / </w:t>
+      </w:r>
+      <w:r>
+        <w:rPr>
+          <w:rFonts w:ascii="Calibri" w:eastAsia="맑은 고딕" w:hAnsi="Calibri" w:cs="Calibri"/>
+          <w:b/>
+          <w:sz w:val="22"/>
+        </w:rPr>
+        <w:t xml:space="preserve">Data Analysis </w:t>
+      </w:r>
+      <w:r>
+        <w:rPr>
+          <w:rFonts w:ascii="Calibri" w:eastAsia="맑은 고딕" w:hAnsi="Calibri" w:cs="Calibri"/>
+          <w:b/>
+          <w:sz w:val="22"/>
+        </w:rPr>
+        <w:t xml:space="preserve">/ </w:t>
+      </w:r>
+      <w:r>
+        <w:rPr>
+          <w:rFonts w:ascii="Calibri" w:eastAsia="맑은 고딕" w:hAnsi="Calibri" w:cs="Calibri"/>
+          <w:b/>
+          <w:sz w:val="22"/>
+        </w:rPr>
+        <w:t>Optimization</w:t>
+      </w:r>
+      <w:r>
+        <w:rPr>
+          <w:rFonts w:ascii="Calibri" w:eastAsia="맑은 고딕" w:hAnsi="Calibri" w:cs="Calibri"/>
+          <w:b/>
+          <w:sz w:val="22"/>
+        </w:rPr>
+        <w:t>:</w:t>
+      </w:r>
+    </w:p>
+    <w:p>
+      <w:pPr>
+        <w:spacing w:after="0" w:line="288" w:lineRule="auto"/>
+        <w:rPr>
+          <w:rFonts w:ascii="Calibri" w:hAnsi="Calibri" w:cs="Calibri"/>
+          <w:i/>
+          <w:sz w:val="22"/>
+        </w:rPr>
+      </w:pPr>
+      <w:r>
+        <w:rPr>
+          <w:rFonts w:ascii="Calibri" w:hAnsi="Calibri" w:cs="Calibri"/>
+          <w:i/>
+          <w:sz w:val="22"/>
+        </w:rPr>
+        <w:t xml:space="preserve">    </w:t>
+      </w:r>
+      <w:proofErr w:type="spellStart"/>
+      <w:r>
+        <w:rPr>
+          <w:rFonts w:ascii="Calibri" w:hAnsi="Calibri" w:cs="Calibri"/>
+          <w:i/>
+          <w:sz w:val="22"/>
+        </w:rPr>
+        <w:t>Py</w:t>
+      </w:r>
+      <w:r>
+        <w:rPr>
+          <w:rFonts w:ascii="Calibri" w:hAnsi="Calibri" w:cs="Calibri"/>
+          <w:i/>
+          <w:sz w:val="22"/>
+        </w:rPr>
+        <w:t>T</w:t>
+      </w:r>
+      <w:r>
+        <w:rPr>
+          <w:rFonts w:ascii="Calibri" w:hAnsi="Calibri" w:cs="Calibri"/>
+          <w:i/>
+          <w:sz w:val="22"/>
+        </w:rPr>
+        <w:t>orch</w:t>
+      </w:r>
+      <w:proofErr w:type="spellEnd"/>
+      <w:r>
+        <w:rPr>
+          <w:rFonts w:ascii="Calibri" w:hAnsi="Calibri" w:cs="Calibri"/>
+          <w:i/>
+          <w:sz w:val="22"/>
+        </w:rPr>
+        <w:t>,</w:t>
+      </w:r>
+      <w:r>
+        <w:rPr>
+          <w:rFonts w:ascii="Calibri" w:hAnsi="Calibri" w:cs="Calibri"/>
+          <w:i/>
+          <w:sz w:val="22"/>
+        </w:rPr>
+        <w:t xml:space="preserve"> </w:t>
+      </w:r>
+      <w:r>
+        <w:rPr>
+          <w:rFonts w:ascii="Calibri" w:hAnsi="Calibri" w:cs="Calibri"/>
+          <w:i/>
+          <w:sz w:val="22"/>
+        </w:rPr>
+        <w:t>soft-actor critic</w:t>
+      </w:r>
+      <w:r>
+        <w:rPr>
+          <w:rFonts w:ascii="Calibri" w:hAnsi="Calibri" w:cs="Calibri"/>
+          <w:i/>
+          <w:sz w:val="22"/>
+        </w:rPr>
+        <w:t>,</w:t>
+      </w:r>
+      <w:r>
+        <w:rPr>
+          <w:rFonts w:ascii="Calibri" w:hAnsi="Calibri" w:cs="Calibri"/>
+          <w:i/>
+          <w:sz w:val="22"/>
+        </w:rPr>
+        <w:t xml:space="preserve"> </w:t>
+      </w:r>
+      <w:r>
+        <w:rPr>
+          <w:rFonts w:ascii="Calibri" w:hAnsi="Calibri" w:cs="Calibri"/>
+          <w:i/>
+          <w:sz w:val="22"/>
+        </w:rPr>
+        <w:t>TensorFlow</w:t>
+      </w:r>
+      <w:r>
+        <w:rPr>
+          <w:rFonts w:ascii="Calibri" w:hAnsi="Calibri" w:cs="Calibri"/>
+          <w:i/>
+          <w:sz w:val="22"/>
+        </w:rPr>
+        <w:t>,</w:t>
+      </w:r>
+      <w:r>
+        <w:rPr>
+          <w:rFonts w:ascii="Calibri" w:hAnsi="Calibri" w:cs="Calibri"/>
+          <w:i/>
+          <w:sz w:val="22"/>
+        </w:rPr>
+        <w:t xml:space="preserve"> </w:t>
+      </w:r>
+      <w:proofErr w:type="spellStart"/>
+      <w:r>
+        <w:rPr>
+          <w:rFonts w:ascii="Calibri" w:hAnsi="Calibri" w:cs="Calibri"/>
+          <w:i/>
+          <w:sz w:val="22"/>
+        </w:rPr>
+        <w:t>XGBoost</w:t>
+      </w:r>
+      <w:proofErr w:type="spellEnd"/>
+      <w:r>
+        <w:rPr>
+          <w:rFonts w:ascii="Calibri" w:hAnsi="Calibri" w:cs="Calibri"/>
           <w:i/>
           <w:sz w:val="22"/>
         </w:rPr>
@@ -1171,293 +1655,6 @@
       </w:r>
       <w:r>
         <w:rPr>
-          <w:rFonts w:ascii="Calibri" w:eastAsia="맑은 고딕" w:hAnsi="Calibri" w:cs="Calibri"/>
-          <w:i/>
-          <w:sz w:val="22"/>
-        </w:rPr>
-        <w:t>h</w:t>
-      </w:r>
-      <w:r>
-        <w:rPr>
-          <w:rFonts w:ascii="Calibri" w:eastAsia="맑은 고딕" w:hAnsi="Calibri" w:cs="Calibri"/>
-          <w:i/>
-          <w:sz w:val="22"/>
-        </w:rPr>
-        <w:t>eterogeneous battery systems</w:t>
-      </w:r>
-      <w:r>
-        <w:rPr>
-          <w:rFonts w:ascii="Calibri" w:eastAsia="맑은 고딕" w:hAnsi="Calibri" w:cs="Calibri"/>
-          <w:i/>
-          <w:sz w:val="22"/>
-        </w:rPr>
-        <w:t>, battery usage pattern</w:t>
-      </w:r>
-    </w:p>
-    <w:p>
-      <w:pPr>
-        <w:spacing w:after="0" w:line="288" w:lineRule="auto"/>
-        <w:ind w:firstLineChars="100" w:firstLine="220"/>
-        <w:rPr>
-          <w:rFonts w:ascii="Calibri" w:hAnsi="Calibri" w:cs="Calibri"/>
-          <w:b/>
-          <w:sz w:val="22"/>
-        </w:rPr>
-      </w:pPr>
-      <w:r>
-        <w:rPr>
-          <w:rFonts w:ascii="Calibri" w:eastAsia="맑은 고딕" w:hAnsi="Calibri" w:cs="Calibri"/>
-          <w:b/>
-          <w:sz w:val="22"/>
-        </w:rPr>
-        <w:t>Mobile / Embedded</w:t>
-      </w:r>
-      <w:r>
-        <w:rPr>
-          <w:rFonts w:ascii="Calibri" w:eastAsia="맑은 고딕" w:hAnsi="Calibri" w:cs="Calibri"/>
-          <w:b/>
-          <w:sz w:val="22"/>
-        </w:rPr>
-        <w:t xml:space="preserve"> / </w:t>
-      </w:r>
-      <w:r>
-        <w:rPr>
-          <w:rFonts w:ascii="Calibri" w:eastAsia="맑은 고딕" w:hAnsi="Calibri" w:cs="Calibri"/>
-          <w:b/>
-          <w:sz w:val="22"/>
-        </w:rPr>
-        <w:t>Real-Time</w:t>
-      </w:r>
-      <w:r>
-        <w:rPr>
-          <w:rFonts w:ascii="Calibri" w:eastAsia="맑은 고딕" w:hAnsi="Calibri" w:cs="Calibri"/>
-          <w:b/>
-          <w:sz w:val="22"/>
-        </w:rPr>
-        <w:t xml:space="preserve"> Systems</w:t>
-      </w:r>
-      <w:r>
-        <w:rPr>
-          <w:rFonts w:ascii="Calibri" w:eastAsia="맑은 고딕" w:hAnsi="Calibri" w:cs="Calibri"/>
-          <w:b/>
-          <w:sz w:val="22"/>
-        </w:rPr>
-        <w:t>:</w:t>
-      </w:r>
-    </w:p>
-    <w:p>
-      <w:pPr>
-        <w:spacing w:after="0" w:line="288" w:lineRule="auto"/>
-        <w:ind w:firstLineChars="200" w:firstLine="440"/>
-        <w:rPr>
-          <w:rFonts w:ascii="Calibri" w:hAnsi="Calibri" w:cs="Calibri"/>
-          <w:i/>
-          <w:sz w:val="22"/>
-        </w:rPr>
-      </w:pPr>
-      <w:r>
-        <w:rPr>
-          <w:rFonts w:ascii="Calibri" w:hAnsi="Calibri" w:cs="Calibri"/>
-          <w:i/>
-          <w:sz w:val="22"/>
-        </w:rPr>
-        <w:t>A</w:t>
-      </w:r>
-      <w:r>
-        <w:rPr>
-          <w:rFonts w:ascii="Calibri" w:hAnsi="Calibri" w:cs="Calibri"/>
-          <w:i/>
-          <w:sz w:val="22"/>
-        </w:rPr>
-        <w:t xml:space="preserve">ndroid AOSP &amp; kernel, user </w:t>
-      </w:r>
-      <w:r>
-        <w:rPr>
-          <w:rFonts w:ascii="Calibri" w:hAnsi="Calibri" w:cs="Calibri"/>
-          <w:i/>
-          <w:sz w:val="22"/>
-        </w:rPr>
-        <w:t>experience</w:t>
-      </w:r>
-      <w:r>
-        <w:rPr>
-          <w:rFonts w:ascii="Calibri" w:hAnsi="Calibri" w:cs="Calibri"/>
-          <w:i/>
-          <w:sz w:val="22"/>
-        </w:rPr>
-        <w:t>, DVFS</w:t>
-      </w:r>
-      <w:r>
-        <w:rPr>
-          <w:rFonts w:ascii="Calibri" w:hAnsi="Calibri" w:cs="Calibri"/>
-          <w:i/>
-          <w:sz w:val="22"/>
-        </w:rPr>
-        <w:t xml:space="preserve"> </w:t>
-      </w:r>
-      <w:r>
-        <w:rPr>
-          <w:rFonts w:ascii="Calibri" w:hAnsi="Calibri" w:cs="Calibri"/>
-          <w:i/>
-          <w:sz w:val="22"/>
-        </w:rPr>
-        <w:t xml:space="preserve">/ </w:t>
-      </w:r>
-      <w:r>
-        <w:rPr>
-          <w:rFonts w:ascii="Calibri" w:hAnsi="Calibri" w:cs="Calibri"/>
-          <w:i/>
-          <w:sz w:val="22"/>
-        </w:rPr>
-        <w:t>PMIC, voltage regulation, DVFS</w:t>
-      </w:r>
-      <w:r>
-        <w:rPr>
-          <w:rFonts w:ascii="Calibri" w:hAnsi="Calibri" w:cs="Calibri"/>
-          <w:i/>
-          <w:sz w:val="22"/>
-        </w:rPr>
-        <w:t xml:space="preserve"> /</w:t>
-      </w:r>
-      <w:r>
-        <w:rPr>
-          <w:rFonts w:ascii="Calibri" w:hAnsi="Calibri" w:cs="Calibri"/>
-          <w:i/>
-          <w:sz w:val="22"/>
-        </w:rPr>
-        <w:t xml:space="preserve"> </w:t>
-      </w:r>
-      <w:r>
-        <w:rPr>
-          <w:rFonts w:ascii="Calibri" w:hAnsi="Calibri" w:cs="Calibri"/>
-          <w:i/>
-          <w:sz w:val="22"/>
-        </w:rPr>
-        <w:t>r</w:t>
-      </w:r>
-      <w:r>
-        <w:rPr>
-          <w:rFonts w:ascii="Calibri" w:hAnsi="Calibri" w:cs="Calibri"/>
-          <w:i/>
-          <w:sz w:val="22"/>
-        </w:rPr>
-        <w:t>eal-time scheduling</w:t>
-      </w:r>
-    </w:p>
-    <w:p>
-      <w:pPr>
-        <w:spacing w:after="0" w:line="288" w:lineRule="auto"/>
-        <w:ind w:firstLineChars="100" w:firstLine="220"/>
-        <w:rPr>
-          <w:rFonts w:ascii="Calibri" w:eastAsia="맑은 고딕" w:hAnsi="Calibri" w:cs="Calibri"/>
-          <w:b/>
-          <w:sz w:val="22"/>
-        </w:rPr>
-      </w:pPr>
-      <w:r>
-        <w:rPr>
-          <w:rFonts w:ascii="Calibri" w:eastAsia="맑은 고딕" w:hAnsi="Calibri" w:cs="Calibri"/>
-          <w:b/>
-          <w:sz w:val="22"/>
-        </w:rPr>
-        <w:t>Data Analysis / Deep Learning</w:t>
-      </w:r>
-      <w:r>
-        <w:rPr>
-          <w:rFonts w:ascii="Calibri" w:eastAsia="맑은 고딕" w:hAnsi="Calibri" w:cs="Calibri"/>
-          <w:b/>
-          <w:sz w:val="22"/>
-        </w:rPr>
-        <w:t xml:space="preserve"> / Optimization</w:t>
-      </w:r>
-      <w:r>
-        <w:rPr>
-          <w:rFonts w:ascii="Calibri" w:eastAsia="맑은 고딕" w:hAnsi="Calibri" w:cs="Calibri"/>
-          <w:b/>
-          <w:sz w:val="22"/>
-        </w:rPr>
-        <w:t>:</w:t>
-      </w:r>
-    </w:p>
-    <w:p>
-      <w:pPr>
-        <w:spacing w:after="0" w:line="288" w:lineRule="auto"/>
-        <w:rPr>
-          <w:rFonts w:ascii="Calibri" w:hAnsi="Calibri" w:cs="Calibri"/>
-          <w:i/>
-          <w:sz w:val="22"/>
-        </w:rPr>
-      </w:pPr>
-      <w:r>
-        <w:rPr>
-          <w:rFonts w:ascii="Calibri" w:hAnsi="Calibri" w:cs="Calibri"/>
-          <w:i/>
-          <w:sz w:val="22"/>
-        </w:rPr>
-        <w:t xml:space="preserve">    </w:t>
-      </w:r>
-      <w:proofErr w:type="spellStart"/>
-      <w:r>
-        <w:rPr>
-          <w:rFonts w:ascii="Calibri" w:hAnsi="Calibri" w:cs="Calibri"/>
-          <w:i/>
-          <w:sz w:val="22"/>
-        </w:rPr>
-        <w:t>Py</w:t>
-      </w:r>
-      <w:r>
-        <w:rPr>
-          <w:rFonts w:ascii="Calibri" w:hAnsi="Calibri" w:cs="Calibri"/>
-          <w:i/>
-          <w:sz w:val="22"/>
-        </w:rPr>
-        <w:t>T</w:t>
-      </w:r>
-      <w:r>
-        <w:rPr>
-          <w:rFonts w:ascii="Calibri" w:hAnsi="Calibri" w:cs="Calibri"/>
-          <w:i/>
-          <w:sz w:val="22"/>
-        </w:rPr>
-        <w:t>orch</w:t>
-      </w:r>
-      <w:proofErr w:type="spellEnd"/>
-      <w:r>
-        <w:rPr>
-          <w:rFonts w:ascii="Calibri" w:hAnsi="Calibri" w:cs="Calibri"/>
-          <w:i/>
-          <w:sz w:val="22"/>
-        </w:rPr>
-        <w:t>, TensorFlow,</w:t>
-      </w:r>
-      <w:r>
-        <w:rPr>
-          <w:rFonts w:ascii="Calibri" w:hAnsi="Calibri" w:cs="Calibri"/>
-          <w:i/>
-          <w:sz w:val="22"/>
-        </w:rPr>
-        <w:t xml:space="preserve"> </w:t>
-      </w:r>
-      <w:proofErr w:type="spellStart"/>
-      <w:r>
-        <w:rPr>
-          <w:rFonts w:ascii="Calibri" w:hAnsi="Calibri" w:cs="Calibri"/>
-          <w:i/>
-          <w:sz w:val="22"/>
-        </w:rPr>
-        <w:t>XGBoost</w:t>
-      </w:r>
-      <w:proofErr w:type="spellEnd"/>
-      <w:r>
-        <w:rPr>
-          <w:rFonts w:ascii="Calibri" w:hAnsi="Calibri" w:cs="Calibri"/>
-          <w:i/>
-          <w:sz w:val="22"/>
-        </w:rPr>
-        <w:t xml:space="preserve">, </w:t>
-      </w:r>
-      <w:r>
-        <w:rPr>
           <w:rFonts w:ascii="Calibri" w:hAnsi="Calibri" w:cs="Calibri"/>
           <w:i/>
           <w:sz w:val="22"/>
@@ -1470,15 +1667,14 @@
           <w:i/>
           <w:sz w:val="22"/>
         </w:rPr>
-        <w:t>, reinforcement learning, feature engineering</w:t>
-      </w:r>
-    </w:p>
-    <w:p>
-      <w:pPr>
-        <w:spacing w:after="0" w:line="288" w:lineRule="auto"/>
-        <w:rPr>
-          <w:rFonts w:ascii="Calibri" w:hAnsi="Calibri" w:cs="Calibri"/>
-          <w:sz w:val="16"/>
+        <w:t>, feature engineering</w:t>
+      </w:r>
+    </w:p>
+    <w:p>
+      <w:pPr>
+        <w:spacing w:after="0" w:line="288" w:lineRule="auto"/>
+        <w:rPr>
+          <w:rFonts w:ascii="Calibri" w:hAnsi="Calibri" w:cs="Calibri"/>
         </w:rPr>
       </w:pPr>
     </w:p>
@@ -1490,17 +1686,25 @@
         <w:spacing w:after="0" w:line="288" w:lineRule="auto"/>
         <w:rPr>
           <w:rFonts w:ascii="Calibri" w:hAnsi="Calibri" w:cs="Calibri"/>
-          <w:sz w:val="26"/>
+          <w:sz w:val="28"/>
           <w:szCs w:val="26"/>
         </w:rPr>
       </w:pPr>
       <w:r>
         <w:rPr>
           <w:rFonts w:ascii="Calibri" w:hAnsi="Calibri" w:cs="Calibri"/>
-          <w:sz w:val="26"/>
+          <w:sz w:val="28"/>
           <w:szCs w:val="26"/>
         </w:rPr>
         <w:t xml:space="preserve">AWARDS </w:t>
+      </w:r>
+      <w:r>
+        <w:rPr>
+          <w:rFonts w:ascii="Calibri" w:hAnsi="Calibri" w:cs="Calibri"/>
+          <w:sz w:val="28"/>
+          <w:szCs w:val="26"/>
+        </w:rPr>
+        <w:t>&amp; GRANTS</w:t>
       </w:r>
     </w:p>
     <w:p>
@@ -1523,21 +1727,21 @@
           <w:b/>
           <w:sz w:val="22"/>
         </w:rPr>
-        <w:t>Outstanding Dissertation Award</w:t>
-      </w:r>
-      <w:r>
-        <w:rPr>
-          <w:rFonts w:ascii="Calibri" w:hAnsi="Calibri" w:cs="Calibri"/>
-          <w:sz w:val="22"/>
-        </w:rPr>
-        <w:t xml:space="preserve"> from KAIST</w:t>
-      </w:r>
-      <w:r>
-        <w:rPr>
-          <w:rFonts w:ascii="Calibri" w:hAnsi="Calibri" w:cs="Calibri"/>
-          <w:sz w:val="22"/>
-        </w:rPr>
-        <w:t xml:space="preserve"> </w:t>
+        <w:t>Post-Doctoral Domestic Training</w:t>
+      </w:r>
+      <w:r>
+        <w:rPr>
+          <w:rFonts w:ascii="Calibri" w:hAnsi="Calibri" w:cs="Calibri"/>
+          <w:sz w:val="22"/>
+        </w:rPr>
+        <w:t xml:space="preserve"> from </w:t>
+      </w:r>
+      <w:r>
+        <w:rPr>
+          <w:rFonts w:ascii="Calibri" w:hAnsi="Calibri" w:cs="Calibri"/>
+          <w:sz w:val="22"/>
+        </w:rPr>
+        <w:t>National Research Foundation of Korea</w:t>
       </w:r>
       <w:r>
         <w:rPr>
@@ -1545,20 +1749,14 @@
           <w:sz w:val="22"/>
         </w:rPr>
         <w:tab/>
-      </w:r>
-      <w:r>
-        <w:rPr>
-          <w:rFonts w:ascii="Calibri" w:hAnsi="Calibri" w:cs="Calibri"/>
-          <w:sz w:val="22"/>
-        </w:rPr>
-        <w:t>20</w:t>
-      </w:r>
-      <w:r>
-        <w:rPr>
-          <w:rFonts w:ascii="Calibri" w:hAnsi="Calibri" w:cs="Calibri"/>
-          <w:sz w:val="22"/>
-        </w:rPr>
-        <w:t>24</w:t>
+        <w:t>2024</w:t>
+      </w:r>
+      <w:r>
+        <w:rPr>
+          <w:rFonts w:ascii="Calibri" w:hAnsi="Calibri" w:cs="Calibri"/>
+          <w:sz w:val="22"/>
+        </w:rPr>
+        <w:t>-2025</w:t>
       </w:r>
       <w:r>
         <w:rPr>
@@ -1573,39 +1771,7 @@
           <w:i/>
           <w:sz w:val="22"/>
         </w:rPr>
-        <w:t>A</w:t>
-      </w:r>
-      <w:r>
-        <w:rPr>
-          <w:rFonts w:ascii="Calibri" w:hAnsi="Calibri" w:cs="Calibri"/>
-          <w:i/>
-          <w:sz w:val="22"/>
-        </w:rPr>
-        <w:t xml:space="preserve">n </w:t>
-      </w:r>
-      <w:r>
-        <w:rPr>
-          <w:rFonts w:ascii="Calibri" w:hAnsi="Calibri" w:cs="Calibri"/>
-          <w:i/>
-          <w:sz w:val="22"/>
-        </w:rPr>
-        <w:t xml:space="preserve">award celebrating </w:t>
-      </w:r>
-      <w:r>
-        <w:rPr>
-          <w:rFonts w:ascii="Calibri" w:hAnsi="Calibri" w:cs="Calibri"/>
-          <w:i/>
-          <w:sz w:val="22"/>
-        </w:rPr>
-        <w:t>superb</w:t>
-      </w:r>
-      <w:r>
-        <w:rPr>
-          <w:rFonts w:ascii="Calibri" w:hAnsi="Calibri" w:cs="Calibri"/>
-          <w:i/>
-          <w:sz w:val="22"/>
-        </w:rPr>
-        <w:t xml:space="preserve"> doctoral dissertations</w:t>
+        <w:t>Research funding for domestic postdoctoral researchers</w:t>
       </w:r>
     </w:p>
     <w:p>
@@ -1619,7 +1785,6 @@
         <w:jc w:val="left"/>
         <w:rPr>
           <w:rFonts w:ascii="Calibri" w:hAnsi="Calibri" w:cs="Calibri"/>
-          <w:i/>
           <w:sz w:val="22"/>
         </w:rPr>
       </w:pPr>
@@ -1629,14 +1794,14 @@
           <w:b/>
           <w:sz w:val="22"/>
         </w:rPr>
-        <w:t>Dean’s List</w:t>
-      </w:r>
-      <w:r>
-        <w:rPr>
-          <w:rFonts w:ascii="Calibri" w:hAnsi="Calibri" w:cs="Calibri"/>
-          <w:sz w:val="22"/>
-        </w:rPr>
-        <w:t xml:space="preserve"> from Sungkyunkwan University</w:t>
+        <w:t>Outstanding Dissertation Award</w:t>
+      </w:r>
+      <w:r>
+        <w:rPr>
+          <w:rFonts w:ascii="Calibri" w:hAnsi="Calibri" w:cs="Calibri"/>
+          <w:sz w:val="22"/>
+        </w:rPr>
+        <w:t xml:space="preserve"> from KAIST </w:t>
       </w:r>
       <w:r>
         <w:rPr>
@@ -1644,13 +1809,7 @@
           <w:sz w:val="22"/>
         </w:rPr>
         <w:tab/>
-      </w:r>
-      <w:r>
-        <w:rPr>
-          <w:rFonts w:ascii="Calibri" w:hAnsi="Calibri" w:cs="Calibri"/>
-          <w:sz w:val="22"/>
-        </w:rPr>
-        <w:t>2016-2017</w:t>
+        <w:t>2024</w:t>
       </w:r>
       <w:r>
         <w:rPr>
@@ -1665,23 +1824,31 @@
           <w:i/>
           <w:sz w:val="22"/>
         </w:rPr>
-        <w:t xml:space="preserve">A reward for students who got obvious </w:t>
-      </w:r>
-      <w:r>
-        <w:rPr>
-          <w:rFonts w:ascii="Calibri" w:hAnsi="Calibri" w:cs="Calibri"/>
-          <w:i/>
-          <w:sz w:val="22"/>
-        </w:rPr>
-        <w:t>academic</w:t>
-      </w:r>
-      <w:r>
-        <w:rPr>
-          <w:rFonts w:ascii="Calibri" w:hAnsi="Calibri" w:cs="Calibri"/>
-          <w:i/>
-          <w:sz w:val="22"/>
-        </w:rPr>
-        <w:t xml:space="preserve"> performance</w:t>
+        <w:t xml:space="preserve">An </w:t>
+      </w:r>
+      <w:r>
+        <w:rPr>
+          <w:rFonts w:ascii="Calibri" w:hAnsi="Calibri" w:cs="Calibri"/>
+          <w:i/>
+          <w:sz w:val="22"/>
+        </w:rPr>
+        <w:t xml:space="preserve">award celebrating </w:t>
+      </w:r>
+      <w:r>
+        <w:rPr>
+          <w:rFonts w:ascii="Calibri" w:hAnsi="Calibri" w:cs="Calibri"/>
+          <w:i/>
+          <w:sz w:val="22"/>
+        </w:rPr>
+        <w:t>superb</w:t>
+      </w:r>
+      <w:r>
+        <w:rPr>
+          <w:rFonts w:ascii="Calibri" w:hAnsi="Calibri" w:cs="Calibri"/>
+          <w:i/>
+          <w:sz w:val="22"/>
+        </w:rPr>
+        <w:t xml:space="preserve"> doctoral dissertations</w:t>
       </w:r>
     </w:p>
     <w:p>
@@ -1694,78 +1861,70 @@
         <w:ind w:leftChars="100" w:left="420" w:hangingChars="100" w:hanging="220"/>
         <w:jc w:val="left"/>
         <w:rPr>
-          <w:rFonts w:ascii="Calibri" w:eastAsia="맑은 고딕" w:hAnsi="Calibri" w:cs="Calibri"/>
-          <w:i/>
-          <w:sz w:val="22"/>
-        </w:rPr>
-      </w:pPr>
-      <w:r>
-        <w:rPr>
-          <w:rFonts w:ascii="Calibri" w:eastAsia="맑은 고딕" w:hAnsi="Calibri" w:cs="Calibri"/>
+          <w:rFonts w:ascii="Calibri" w:hAnsi="Calibri" w:cs="Calibri"/>
+          <w:i/>
+          <w:sz w:val="22"/>
+        </w:rPr>
+      </w:pPr>
+      <w:r>
+        <w:rPr>
+          <w:rFonts w:ascii="Calibri" w:hAnsi="Calibri" w:cs="Calibri"/>
           <w:b/>
           <w:sz w:val="22"/>
         </w:rPr>
-        <w:t>The National Scholarship for Science and Engineering</w:t>
-      </w:r>
-      <w:r>
-        <w:rPr>
-          <w:rFonts w:ascii="Calibri" w:eastAsia="맑은 고딕" w:hAnsi="Calibri" w:cs="Calibri"/>
-          <w:sz w:val="22"/>
-        </w:rPr>
-        <w:t xml:space="preserve"> from Korean Government</w:t>
-      </w:r>
-      <w:r>
-        <w:rPr>
-          <w:rFonts w:ascii="Calibri" w:eastAsia="맑은 고딕" w:hAnsi="Calibri" w:cs="Calibri"/>
+        <w:t>Dean’s List</w:t>
+      </w:r>
+      <w:r>
+        <w:rPr>
+          <w:rFonts w:ascii="Calibri" w:hAnsi="Calibri" w:cs="Calibri"/>
+          <w:sz w:val="22"/>
+        </w:rPr>
+        <w:t xml:space="preserve"> from Sungkyunkwan University</w:t>
+      </w:r>
+      <w:r>
+        <w:rPr>
+          <w:rFonts w:ascii="Calibri" w:hAnsi="Calibri" w:cs="Calibri"/>
           <w:sz w:val="22"/>
         </w:rPr>
         <w:tab/>
       </w:r>
       <w:r>
         <w:rPr>
-          <w:rFonts w:ascii="Calibri" w:eastAsia="맑은 고딕" w:hAnsi="Calibri" w:cs="Calibri"/>
-          <w:sz w:val="22"/>
-        </w:rPr>
-        <w:t>2014-2017</w:t>
-      </w:r>
-      <w:r>
-        <w:rPr>
-          <w:rFonts w:ascii="Calibri" w:eastAsia="맑은 고딕" w:hAnsi="Calibri" w:cs="Calibri"/>
+          <w:rFonts w:ascii="Calibri" w:hAnsi="Calibri" w:cs="Calibri"/>
+          <w:sz w:val="22"/>
+        </w:rPr>
+        <w:t>2016-2017</w:t>
+      </w:r>
+      <w:r>
+        <w:rPr>
+          <w:rFonts w:ascii="Calibri" w:hAnsi="Calibri" w:cs="Calibri"/>
           <w:sz w:val="22"/>
         </w:rPr>
         <w:br/>
       </w:r>
       <w:r>
         <w:rPr>
-          <w:rFonts w:ascii="Calibri" w:eastAsia="맑은 고딕" w:hAnsi="Calibri" w:cs="Calibri"/>
-          <w:i/>
-          <w:sz w:val="22"/>
-        </w:rPr>
-        <w:t xml:space="preserve">A </w:t>
-      </w:r>
-      <w:r>
-        <w:rPr>
-          <w:rFonts w:ascii="Calibri" w:eastAsia="맑은 고딕" w:hAnsi="Calibri" w:cs="Calibri"/>
-          <w:i/>
-          <w:sz w:val="22"/>
-        </w:rPr>
-        <w:t>scholarship supports undergraduates who have outstanding Korean SAT score</w:t>
-      </w:r>
-      <w:r>
-        <w:rPr>
-          <w:rFonts w:ascii="Calibri" w:eastAsia="맑은 고딕" w:hAnsi="Calibri" w:cs="Calibri"/>
-          <w:i/>
-          <w:sz w:val="22"/>
-        </w:rPr>
-        <w:t>s</w:t>
-      </w:r>
-      <w:r>
-        <w:rPr>
-          <w:rFonts w:ascii="Calibri" w:eastAsia="맑은 고딕" w:hAnsi="Calibri" w:cs="Calibri"/>
-          <w:i/>
-          <w:sz w:val="22"/>
-        </w:rPr>
-        <w:t xml:space="preserve"> in math and science</w:t>
+          <w:rFonts w:ascii="Calibri" w:hAnsi="Calibri" w:cs="Calibri"/>
+          <w:i/>
+          <w:sz w:val="22"/>
+        </w:rPr>
+        <w:t xml:space="preserve">A reward for students who got obvious </w:t>
+      </w:r>
+      <w:r>
+        <w:rPr>
+          <w:rFonts w:ascii="Calibri" w:hAnsi="Calibri" w:cs="Calibri"/>
+          <w:i/>
+          <w:sz w:val="22"/>
+        </w:rPr>
+        <w:t>academic</w:t>
+      </w:r>
+      <w:r>
+        <w:rPr>
+          <w:rFonts w:ascii="Calibri" w:hAnsi="Calibri" w:cs="Calibri"/>
+          <w:i/>
+          <w:sz w:val="22"/>
+        </w:rPr>
+        <w:t xml:space="preserve"> performance</w:t>
       </w:r>
     </w:p>
     <w:p>
@@ -1775,12 +1934,74 @@
           <w:tab w:val="right" w:pos="10466"/>
         </w:tabs>
         <w:spacing w:after="0" w:line="288" w:lineRule="auto"/>
+        <w:ind w:leftChars="100" w:left="420" w:hangingChars="100" w:hanging="220"/>
         <w:jc w:val="left"/>
         <w:rPr>
-          <w:rFonts w:ascii="Calibri" w:eastAsia="맑은 고딕" w:hAnsi="Calibri" w:cs="Calibri"/>
-          <w:sz w:val="16"/>
-        </w:rPr>
-      </w:pPr>
+          <w:rFonts w:ascii="Calibri" w:eastAsia="맑은 고딕" w:hAnsi="Calibri" w:cs="Calibri" w:hint="eastAsia"/>
+          <w:i/>
+          <w:sz w:val="22"/>
+        </w:rPr>
+      </w:pPr>
+      <w:r>
+        <w:rPr>
+          <w:rFonts w:ascii="Calibri" w:eastAsia="맑은 고딕" w:hAnsi="Calibri" w:cs="Calibri"/>
+          <w:b/>
+          <w:sz w:val="22"/>
+        </w:rPr>
+        <w:t>The National Scholarship for Science and Engineering</w:t>
+      </w:r>
+      <w:r>
+        <w:rPr>
+          <w:rFonts w:ascii="Calibri" w:eastAsia="맑은 고딕" w:hAnsi="Calibri" w:cs="Calibri"/>
+          <w:sz w:val="22"/>
+        </w:rPr>
+        <w:t xml:space="preserve"> from Korean Government</w:t>
+      </w:r>
+      <w:r>
+        <w:rPr>
+          <w:rFonts w:ascii="Calibri" w:eastAsia="맑은 고딕" w:hAnsi="Calibri" w:cs="Calibri"/>
+          <w:sz w:val="22"/>
+        </w:rPr>
+        <w:tab/>
+      </w:r>
+      <w:r>
+        <w:rPr>
+          <w:rFonts w:ascii="Calibri" w:eastAsia="맑은 고딕" w:hAnsi="Calibri" w:cs="Calibri"/>
+          <w:sz w:val="22"/>
+        </w:rPr>
+        <w:t>2014-2017</w:t>
+      </w:r>
+      <w:r>
+        <w:rPr>
+          <w:rFonts w:ascii="Calibri" w:eastAsia="맑은 고딕" w:hAnsi="Calibri" w:cs="Calibri"/>
+          <w:sz w:val="22"/>
+        </w:rPr>
+        <w:br/>
+      </w:r>
+      <w:r>
+        <w:rPr>
+          <w:rFonts w:ascii="Calibri" w:eastAsia="맑은 고딕" w:hAnsi="Calibri" w:cs="Calibri"/>
+          <w:i/>
+          <w:sz w:val="22"/>
+        </w:rPr>
+        <w:t>A scholarship supports undergraduates who have outstanding Korean SAT score</w:t>
+      </w:r>
+      <w:r>
+        <w:rPr>
+          <w:rFonts w:ascii="Calibri" w:eastAsia="맑은 고딕" w:hAnsi="Calibri" w:cs="Calibri"/>
+          <w:i/>
+          <w:sz w:val="22"/>
+        </w:rPr>
+        <w:t>s</w:t>
+      </w:r>
+      <w:r>
+        <w:rPr>
+          <w:rFonts w:ascii="Calibri" w:eastAsia="맑은 고딕" w:hAnsi="Calibri" w:cs="Calibri"/>
+          <w:i/>
+          <w:sz w:val="22"/>
+        </w:rPr>
+        <w:t xml:space="preserve"> in math and science</w:t>
+      </w:r>
     </w:p>
     <w:p>
       <w:pPr>
@@ -1800,6 +2021,7 @@
           <w:sz w:val="26"/>
           <w:szCs w:val="26"/>
         </w:rPr>
+        <w:lastRenderedPageBreak/>
         <w:t>MAJOR RESEARCH ACHIEVEMENT</w:t>
       </w:r>
     </w:p>
@@ -2335,6 +2557,20 @@
     </w:p>
     <w:p>
       <w:pPr>
+        <w:tabs>
+          <w:tab w:val="right" w:pos="0"/>
+          <w:tab w:val="right" w:pos="10466"/>
+        </w:tabs>
+        <w:spacing w:after="0" w:line="288" w:lineRule="auto"/>
+        <w:jc w:val="left"/>
+        <w:rPr>
+          <w:rFonts w:ascii="Calibri" w:eastAsia="맑은 고딕" w:hAnsi="Calibri" w:cs="Calibri" w:hint="eastAsia"/>
+          <w:szCs w:val="20"/>
+        </w:rPr>
+      </w:pPr>
+    </w:p>
+    <w:p>
+      <w:pPr>
         <w:pBdr>
           <w:bottom w:val="single" w:sz="6" w:space="1" w:color="auto"/>
         </w:pBdr>
@@ -2351,7 +2587,6 @@
           <w:sz w:val="26"/>
           <w:szCs w:val="26"/>
         </w:rPr>
-        <w:lastRenderedPageBreak/>
         <w:t>PUBLICATIONS</w:t>
       </w:r>
     </w:p>
@@ -2372,15 +2607,27 @@
       <w:r>
         <w:rPr>
           <w:rFonts w:ascii="Calibri" w:eastAsia="맑은 고딕" w:hAnsi="Calibri" w:cs="Calibri"/>
-          <w:b/>
-          <w:sz w:val="22"/>
-        </w:rPr>
-        <w:t xml:space="preserve">(Anonymized title) </w:t>
-      </w:r>
-      <w:r>
-        <w:rPr>
-          <w:rFonts w:ascii="Calibri" w:eastAsia="맑은 고딕" w:hAnsi="Calibri" w:cs="Calibri"/>
-          <w:b/>
+          <w:sz w:val="22"/>
+        </w:rPr>
+        <w:t>(</w:t>
+      </w:r>
+      <w:r>
+        <w:rPr>
+          <w:rFonts w:ascii="Calibri" w:eastAsia="맑은 고딕" w:hAnsi="Calibri" w:cs="Calibri"/>
+          <w:sz w:val="22"/>
+        </w:rPr>
+        <w:t>Anonymized title</w:t>
+      </w:r>
+      <w:r>
+        <w:rPr>
+          <w:rFonts w:ascii="Calibri" w:eastAsia="맑은 고딕" w:hAnsi="Calibri" w:cs="Calibri"/>
+          <w:sz w:val="22"/>
+        </w:rPr>
+        <w:t xml:space="preserve">) </w:t>
+      </w:r>
+      <w:r>
+        <w:rPr>
+          <w:rFonts w:ascii="Calibri" w:eastAsia="맑은 고딕" w:hAnsi="Calibri" w:cs="Calibri"/>
           <w:sz w:val="22"/>
         </w:rPr>
         <w:t>Reinforcement learning-based DVFS for mobile systems</w:t>
@@ -2392,7 +2639,7 @@
         <w:spacing w:after="0" w:line="288" w:lineRule="auto"/>
         <w:ind w:leftChars="0" w:left="560"/>
         <w:rPr>
-          <w:rFonts w:ascii="Calibri" w:eastAsia="맑은 고딕" w:hAnsi="Calibri" w:cs="Calibri"/>
+          <w:rFonts w:ascii="Calibri" w:eastAsia="맑은 고딕" w:hAnsi="Calibri" w:cs="Calibri" w:hint="eastAsia"/>
           <w:sz w:val="22"/>
         </w:rPr>
       </w:pPr>
@@ -2403,52 +2650,7 @@
           <w:sz w:val="22"/>
           <w:u w:val="single"/>
         </w:rPr>
-        <w:t>1</w:t>
-      </w:r>
-      <w:r>
-        <w:rPr>
-          <w:rFonts w:ascii="Calibri" w:eastAsia="맑은 고딕" w:hAnsi="Calibri" w:cs="Calibri"/>
-          <w:i/>
-          <w:sz w:val="22"/>
-          <w:u w:val="single"/>
-        </w:rPr>
-        <w:t>st author</w:t>
-      </w:r>
-      <w:r>
-        <w:rPr>
-          <w:rFonts w:ascii="Calibri" w:eastAsia="맑은 고딕" w:hAnsi="Calibri" w:cs="Calibri"/>
-          <w:sz w:val="22"/>
-        </w:rPr>
-        <w:br/>
-        <w:t xml:space="preserve">Under review, </w:t>
-      </w:r>
-      <w:r>
-        <w:rPr>
-          <w:rFonts w:ascii="Calibri" w:eastAsia="맑은 고딕" w:hAnsi="Calibri" w:cs="Calibri"/>
-          <w:sz w:val="22"/>
-        </w:rPr>
-        <w:t xml:space="preserve">design automation </w:t>
-      </w:r>
-      <w:r>
-        <w:rPr>
-          <w:rFonts w:ascii="Calibri" w:eastAsia="맑은 고딕" w:hAnsi="Calibri" w:cs="Calibri"/>
-          <w:sz w:val="22"/>
-        </w:rPr>
-        <w:t>top-tier</w:t>
-      </w:r>
-      <w:r>
-        <w:rPr>
-          <w:rFonts w:ascii="Calibri" w:eastAsia="맑은 고딕" w:hAnsi="Calibri" w:cs="Calibri"/>
-          <w:sz w:val="22"/>
-        </w:rPr>
-        <w:t xml:space="preserve"> conference</w:t>
-      </w:r>
-      <w:r>
-        <w:rPr>
-          <w:rFonts w:ascii="Calibri" w:eastAsia="맑은 고딕" w:hAnsi="Calibri" w:cs="Calibri"/>
-          <w:sz w:val="22"/>
-        </w:rPr>
-        <w:t>, 2024</w:t>
+        <w:t>1st author</w:t>
       </w:r>
       <w:r>
         <w:rPr>
@@ -2475,35 +2677,39 @@
       <w:r>
         <w:rPr>
           <w:rFonts w:ascii="Calibri" w:eastAsia="맑은 고딕" w:hAnsi="Calibri" w:cs="Calibri"/>
-          <w:b/>
-          <w:sz w:val="22"/>
-        </w:rPr>
-        <w:t xml:space="preserve">(Anonymized title) </w:t>
-      </w:r>
-      <w:r>
-        <w:rPr>
-          <w:rFonts w:ascii="Calibri" w:eastAsia="맑은 고딕" w:hAnsi="Calibri" w:cs="Calibri"/>
-          <w:b/>
-          <w:sz w:val="22"/>
-        </w:rPr>
-        <w:t xml:space="preserve">Real-time scheduling for </w:t>
-      </w:r>
-      <w:r>
-        <w:rPr>
-          <w:rFonts w:ascii="Calibri" w:eastAsia="맑은 고딕" w:hAnsi="Calibri" w:cs="Calibri"/>
-          <w:b/>
-          <w:sz w:val="22"/>
-        </w:rPr>
-        <w:t>a certain system</w:t>
+          <w:sz w:val="22"/>
+        </w:rPr>
+        <w:t>(</w:t>
+      </w:r>
+      <w:r>
+        <w:rPr>
+          <w:rFonts w:ascii="Calibri" w:eastAsia="맑은 고딕" w:hAnsi="Calibri" w:cs="Calibri"/>
+          <w:sz w:val="22"/>
+        </w:rPr>
+        <w:t>Anonymized title</w:t>
+      </w:r>
+      <w:r>
+        <w:rPr>
+          <w:rFonts w:ascii="Calibri" w:eastAsia="맑은 고딕" w:hAnsi="Calibri" w:cs="Calibri"/>
+          <w:sz w:val="22"/>
+        </w:rPr>
+        <w:t>)</w:t>
       </w:r>
       <w:bookmarkStart w:id="0" w:name="_GoBack"/>
       <w:bookmarkEnd w:id="0"/>
+      <w:r>
+        <w:rPr>
+          <w:rFonts w:ascii="Calibri" w:eastAsia="맑은 고딕" w:hAnsi="Calibri" w:cs="Calibri"/>
+          <w:sz w:val="22"/>
+        </w:rPr>
+        <w:t xml:space="preserve"> Heterogeneous battery systems for alleviating low-battery anxiety in mobile systems</w:t>
+      </w:r>
     </w:p>
     <w:p>
       <w:pPr>
         <w:pStyle w:val="a5"/>
         <w:spacing w:after="0" w:line="288" w:lineRule="auto"/>
-        <w:ind w:leftChars="0" w:left="560"/>
+        <w:ind w:leftChars="280" w:left="560"/>
         <w:rPr>
           <w:rFonts w:ascii="Calibri" w:eastAsia="맑은 고딕" w:hAnsi="Calibri" w:cs="Calibri"/>
           <w:sz w:val="22"/>
@@ -2516,16 +2722,7 @@
           <w:sz w:val="22"/>
           <w:u w:val="single"/>
         </w:rPr>
-        <w:t>1</w:t>
-      </w:r>
-      <w:r>
-        <w:rPr>
-          <w:rFonts w:ascii="Calibri" w:eastAsia="맑은 고딕" w:hAnsi="Calibri" w:cs="Calibri"/>
-          <w:i/>
-          <w:sz w:val="22"/>
-          <w:u w:val="single"/>
-        </w:rPr>
-        <w:t>st author</w:t>
+        <w:t>1st author</w:t>
       </w:r>
       <w:r>
         <w:rPr>
@@ -2533,54 +2730,7 @@
           <w:sz w:val="22"/>
         </w:rPr>
         <w:br/>
-        <w:t xml:space="preserve">Under review, </w:t>
-      </w:r>
-      <w:r>
-        <w:rPr>
-          <w:rFonts w:ascii="Calibri" w:eastAsia="맑은 고딕" w:hAnsi="Calibri" w:cs="Calibri"/>
-          <w:sz w:val="22"/>
-        </w:rPr>
-        <w:t xml:space="preserve">real-time systems </w:t>
-      </w:r>
-      <w:r>
-        <w:rPr>
-          <w:rFonts w:ascii="Calibri" w:eastAsia="맑은 고딕" w:hAnsi="Calibri" w:cs="Calibri"/>
-          <w:sz w:val="22"/>
-        </w:rPr>
-        <w:t>top-tier</w:t>
-      </w:r>
-      <w:r>
-        <w:rPr>
-          <w:rFonts w:ascii="Calibri" w:eastAsia="맑은 고딕" w:hAnsi="Calibri" w:cs="Calibri"/>
-          <w:sz w:val="22"/>
-        </w:rPr>
-        <w:t xml:space="preserve"> </w:t>
-      </w:r>
-      <w:r>
-        <w:rPr>
-          <w:rFonts w:ascii="Calibri" w:eastAsia="맑은 고딕" w:hAnsi="Calibri" w:cs="Calibri"/>
-          <w:sz w:val="22"/>
-        </w:rPr>
-        <w:t>conference</w:t>
-      </w:r>
-      <w:r>
-        <w:rPr>
-          <w:rFonts w:ascii="Calibri" w:eastAsia="맑은 고딕" w:hAnsi="Calibri" w:cs="Calibri"/>
-          <w:sz w:val="22"/>
-        </w:rPr>
-        <w:t>, 2024</w:t>
-      </w:r>
-    </w:p>
-    <w:p>
-      <w:pPr>
-        <w:pStyle w:val="a5"/>
-        <w:spacing w:after="0" w:line="288" w:lineRule="auto"/>
-        <w:ind w:leftChars="0" w:left="560"/>
-        <w:rPr>
-          <w:rFonts w:ascii="Calibri" w:eastAsia="맑은 고딕" w:hAnsi="Calibri" w:cs="Calibri"/>
-          <w:sz w:val="22"/>
-        </w:rPr>
-      </w:pPr>
+      </w:r>
     </w:p>
     <w:p>
       <w:pPr>
@@ -2599,10 +2749,37 @@
       <w:r>
         <w:rPr>
           <w:rFonts w:ascii="Calibri" w:eastAsia="맑은 고딕" w:hAnsi="Calibri" w:cs="Calibri"/>
-          <w:b/>
-          <w:sz w:val="22"/>
-        </w:rPr>
-        <w:t>(Anonymized title) Heterogeneous battery systems for alleviating low-battery anxiety in mobile systems</w:t>
+          <w:sz w:val="22"/>
+        </w:rPr>
+        <w:t>(A</w:t>
+      </w:r>
+      <w:r>
+        <w:rPr>
+          <w:rFonts w:ascii="Calibri" w:eastAsia="맑은 고딕" w:hAnsi="Calibri" w:cs="Calibri"/>
+          <w:sz w:val="22"/>
+        </w:rPr>
+        <w:t>nonymized title</w:t>
+      </w:r>
+      <w:r>
+        <w:rPr>
+          <w:rFonts w:ascii="Calibri" w:eastAsia="맑은 고딕" w:hAnsi="Calibri" w:cs="Calibri"/>
+          <w:sz w:val="22"/>
+        </w:rPr>
+        <w:t>)</w:t>
+      </w:r>
+      <w:r>
+        <w:rPr>
+          <w:rFonts w:ascii="Calibri" w:eastAsia="맑은 고딕" w:hAnsi="Calibri" w:cs="Calibri"/>
+          <w:sz w:val="22"/>
+        </w:rPr>
+        <w:t xml:space="preserve"> </w:t>
+      </w:r>
+      <w:r>
+        <w:rPr>
+          <w:rFonts w:ascii="Calibri" w:eastAsia="맑은 고딕" w:hAnsi="Calibri" w:cs="Calibri"/>
+          <w:sz w:val="22"/>
+        </w:rPr>
+        <w:t>Cache-aware CPU affinity management for concurrent workloads</w:t>
       </w:r>
     </w:p>
     <w:p>
@@ -2611,7 +2788,7 @@
         <w:spacing w:after="0" w:line="288" w:lineRule="auto"/>
         <w:ind w:leftChars="280" w:left="560"/>
         <w:rPr>
-          <w:rFonts w:ascii="Calibri" w:eastAsia="맑은 고딕" w:hAnsi="Calibri" w:cs="Calibri"/>
+          <w:rFonts w:ascii="Calibri" w:eastAsia="맑은 고딕" w:hAnsi="Calibri" w:cs="Calibri" w:hint="eastAsia"/>
           <w:sz w:val="22"/>
         </w:rPr>
       </w:pPr>
@@ -2624,42 +2801,17 @@
         </w:rPr>
         <w:t>1st author</w:t>
       </w:r>
-      <w:r>
-        <w:rPr>
-          <w:rFonts w:ascii="Calibri" w:eastAsia="맑은 고딕" w:hAnsi="Calibri" w:cs="Calibri"/>
-          <w:sz w:val="22"/>
-        </w:rPr>
-        <w:br/>
-        <w:t xml:space="preserve">Under review, </w:t>
-      </w:r>
-      <w:r>
-        <w:rPr>
-          <w:rFonts w:ascii="Calibri" w:eastAsia="맑은 고딕" w:hAnsi="Calibri" w:cs="Calibri"/>
-          <w:sz w:val="22"/>
-        </w:rPr>
-        <w:t>mobile systems</w:t>
-      </w:r>
-      <w:r>
-        <w:rPr>
-          <w:rFonts w:ascii="Calibri" w:eastAsia="맑은 고딕" w:hAnsi="Calibri" w:cs="Calibri"/>
-          <w:sz w:val="22"/>
-        </w:rPr>
-        <w:t xml:space="preserve"> </w:t>
-      </w:r>
-      <w:r>
-        <w:rPr>
-          <w:rFonts w:ascii="Calibri" w:eastAsia="맑은 고딕" w:hAnsi="Calibri" w:cs="Calibri"/>
-          <w:sz w:val="22"/>
-        </w:rPr>
-        <w:t>top-tier journal, 2024</w:t>
-      </w:r>
-      <w:r>
-        <w:rPr>
-          <w:rFonts w:ascii="Calibri" w:eastAsia="맑은 고딕" w:hAnsi="Calibri" w:cs="Calibri"/>
-          <w:sz w:val="22"/>
-        </w:rPr>
-        <w:br/>
-      </w:r>
+    </w:p>
+    <w:p>
+      <w:pPr>
+        <w:pStyle w:val="a5"/>
+        <w:spacing w:after="0" w:line="288" w:lineRule="auto"/>
+        <w:ind w:leftChars="280" w:left="560"/>
+        <w:rPr>
+          <w:rFonts w:ascii="Calibri" w:eastAsia="맑은 고딕" w:hAnsi="Calibri" w:cs="Calibri" w:hint="eastAsia"/>
+          <w:sz w:val="22"/>
+        </w:rPr>
+      </w:pPr>
     </w:p>
     <w:p>
       <w:pPr>
@@ -2678,19 +2830,78 @@
       <w:r>
         <w:rPr>
           <w:rFonts w:ascii="Calibri" w:eastAsia="맑은 고딕" w:hAnsi="Calibri" w:cs="Calibri"/>
-          <w:b/>
-          <w:sz w:val="22"/>
-        </w:rPr>
-        <w:t>RAC+: Supporting Reconfiguration-Assisted Charging for Large-Scale Battery Systems</w:t>
-      </w:r>
-      <w:r>
-        <w:rPr>
-          <w:rFonts w:ascii="Calibri" w:eastAsia="맑은 고딕" w:hAnsi="Calibri" w:cs="Calibri"/>
-          <w:b/>
+          <w:sz w:val="22"/>
+        </w:rPr>
+        <w:t>(</w:t>
+      </w:r>
+      <w:r>
+        <w:rPr>
+          <w:rFonts w:ascii="Calibri" w:eastAsia="맑은 고딕" w:hAnsi="Calibri" w:cs="Calibri"/>
+          <w:sz w:val="22"/>
+        </w:rPr>
+        <w:t>To appear</w:t>
+      </w:r>
+      <w:r>
+        <w:rPr>
+          <w:rFonts w:ascii="Calibri" w:eastAsia="맑은 고딕" w:hAnsi="Calibri" w:cs="Calibri"/>
+          <w:sz w:val="22"/>
+        </w:rPr>
+        <w:t>)</w:t>
+      </w:r>
+      <w:r>
+        <w:rPr>
+          <w:rFonts w:ascii="Calibri" w:eastAsia="맑은 고딕" w:hAnsi="Calibri" w:cs="Calibri"/>
+          <w:sz w:val="22"/>
+        </w:rPr>
+        <w:t xml:space="preserve"> </w:t>
+      </w:r>
+      <w:r>
+        <w:rPr>
+          <w:rFonts w:ascii="Calibri" w:eastAsia="맑은 고딕" w:hAnsi="Calibri" w:cs="Calibri"/>
+          <w:sz w:val="22"/>
+        </w:rPr>
+        <w:t>Scheduling EV Battery Swap/Charge Operations</w:t>
+      </w:r>
+      <w:r>
+        <w:rPr>
+          <w:rFonts w:ascii="Calibri" w:eastAsia="맑은 고딕" w:hAnsi="Calibri" w:cs="Calibri"/>
+          <w:sz w:val="22"/>
+        </w:rPr>
+        <w:t xml:space="preserve"> </w:t>
+      </w:r>
+      <w:r>
+        <w:rPr>
+          <w:rFonts w:ascii="Calibri" w:eastAsia="맑은 고딕" w:hAnsi="Calibri" w:cs="Calibri"/>
           <w:sz w:val="22"/>
         </w:rPr>
         <w:br/>
       </w:r>
+      <w:r>
+        <w:rPr>
+          <w:rFonts w:ascii="Calibri" w:eastAsia="맑은 고딕" w:hAnsi="Calibri" w:cs="Calibri"/>
+          <w:i/>
+          <w:sz w:val="22"/>
+          <w:u w:val="single"/>
+        </w:rPr>
+        <w:t>Jaeheon Kwak</w:t>
+      </w:r>
+      <w:r>
+        <w:rPr>
+          <w:rFonts w:ascii="Calibri" w:eastAsia="맑은 고딕" w:hAnsi="Calibri" w:cs="Calibri"/>
+          <w:i/>
+          <w:sz w:val="22"/>
+          <w:u w:val="single"/>
+        </w:rPr>
+        <w:t>*</w:t>
+      </w:r>
+      <w:r>
+        <w:rPr>
+          <w:rFonts w:ascii="Calibri" w:eastAsia="맑은 고딕" w:hAnsi="Calibri" w:cs="Calibri"/>
+          <w:i/>
+          <w:sz w:val="22"/>
+        </w:rPr>
+        <w:t xml:space="preserve">, </w:t>
+      </w:r>
       <w:proofErr w:type="spellStart"/>
       <w:r>
         <w:rPr>
@@ -2698,7 +2909,7 @@
           <w:i/>
           <w:sz w:val="22"/>
         </w:rPr>
-        <w:t>Kyunghoon</w:t>
+        <w:t>Seongtae</w:t>
       </w:r>
       <w:proofErr w:type="spellEnd"/>
       <w:r>
@@ -2707,7 +2918,15 @@
           <w:i/>
           <w:sz w:val="22"/>
         </w:rPr>
-        <w:t xml:space="preserve"> Kim, </w:t>
+        <w:t xml:space="preserve"> Lee*, Kang G. Shin </w:t>
+      </w:r>
+      <w:r>
+        <w:rPr>
+          <w:rFonts w:ascii="Calibri" w:eastAsia="맑은 고딕" w:hAnsi="Calibri" w:cs="Calibri"/>
+          <w:i/>
+          <w:sz w:val="22"/>
+        </w:rPr>
+        <w:t xml:space="preserve">and </w:t>
       </w:r>
       <w:proofErr w:type="spellStart"/>
       <w:r>
@@ -2715,9 +2934,8 @@
           <w:rFonts w:ascii="Calibri" w:eastAsia="맑은 고딕" w:hAnsi="Calibri" w:cs="Calibri"/>
           <w:i/>
           <w:sz w:val="22"/>
-          <w:u w:val="single"/>
-        </w:rPr>
-        <w:t>Jaeheon</w:t>
+        </w:rPr>
+        <w:t>Jinkyu</w:t>
       </w:r>
       <w:proofErr w:type="spellEnd"/>
       <w:r>
@@ -2725,33 +2943,6 @@
           <w:rFonts w:ascii="Calibri" w:eastAsia="맑은 고딕" w:hAnsi="Calibri" w:cs="Calibri"/>
           <w:i/>
           <w:sz w:val="22"/>
-          <w:u w:val="single"/>
-        </w:rPr>
-        <w:t xml:space="preserve"> Kwak</w:t>
-      </w:r>
-      <w:r>
-        <w:rPr>
-          <w:rFonts w:ascii="Calibri" w:eastAsia="맑은 고딕" w:hAnsi="Calibri" w:cs="Calibri"/>
-          <w:i/>
-          <w:sz w:val="22"/>
-        </w:rPr>
-        <w:t xml:space="preserve">, and </w:t>
-      </w:r>
-      <w:proofErr w:type="spellStart"/>
-      <w:r>
-        <w:rPr>
-          <w:rFonts w:ascii="Calibri" w:eastAsia="맑은 고딕" w:hAnsi="Calibri" w:cs="Calibri"/>
-          <w:i/>
-          <w:sz w:val="22"/>
-        </w:rPr>
-        <w:t>Jinkyu</w:t>
-      </w:r>
-      <w:proofErr w:type="spellEnd"/>
-      <w:r>
-        <w:rPr>
-          <w:rFonts w:ascii="Calibri" w:eastAsia="맑은 고딕" w:hAnsi="Calibri" w:cs="Calibri"/>
-          <w:i/>
-          <w:sz w:val="22"/>
         </w:rPr>
         <w:t xml:space="preserve"> Lee</w:t>
       </w:r>
@@ -2768,46 +2959,62 @@
           <w:rFonts w:ascii="Calibri" w:eastAsia="맑은 고딕" w:hAnsi="Calibri" w:cs="Calibri"/>
           <w:sz w:val="22"/>
         </w:rPr>
-        <w:t xml:space="preserve">IEEE Transactions on Industrial </w:t>
-      </w:r>
-      <w:proofErr w:type="gramStart"/>
-      <w:r>
-        <w:rPr>
-          <w:rFonts w:ascii="Calibri" w:eastAsia="맑은 고딕" w:hAnsi="Calibri" w:cs="Calibri"/>
-          <w:sz w:val="22"/>
-        </w:rPr>
-        <w:t>Informatics</w:t>
-      </w:r>
-      <w:r>
-        <w:rPr>
-          <w:rFonts w:ascii="Calibri" w:eastAsia="맑은 고딕" w:hAnsi="Calibri" w:cs="Calibri"/>
-          <w:sz w:val="22"/>
-        </w:rPr>
-        <w:t xml:space="preserve"> </w:t>
-      </w:r>
-      <w:r>
-        <w:rPr>
-          <w:rFonts w:ascii="Calibri" w:eastAsia="맑은 고딕" w:hAnsi="Calibri" w:cs="Calibri"/>
-          <w:sz w:val="22"/>
-        </w:rPr>
-        <w:t>,</w:t>
-      </w:r>
-      <w:proofErr w:type="gramEnd"/>
-      <w:r>
-        <w:rPr>
-          <w:rFonts w:ascii="Calibri" w:eastAsia="맑은 고딕" w:hAnsi="Calibri" w:cs="Calibri"/>
-          <w:sz w:val="22"/>
-        </w:rPr>
-        <w:t xml:space="preserve"> 2024</w:t>
+        <w:t xml:space="preserve">IEEE Real-Time and Embedded Technology and Applications Symposium </w:t>
+      </w:r>
+      <w:r>
+        <w:rPr>
+          <w:rFonts w:ascii="Calibri" w:eastAsia="맑은 고딕" w:hAnsi="Calibri" w:cs="Calibri"/>
+          <w:sz w:val="22"/>
+        </w:rPr>
+        <w:t>(</w:t>
+      </w:r>
+      <w:r>
+        <w:rPr>
+          <w:rFonts w:ascii="Calibri" w:eastAsia="맑은 고딕" w:hAnsi="Calibri" w:cs="Calibri"/>
+          <w:sz w:val="22"/>
+        </w:rPr>
+        <w:t>RTAS</w:t>
+      </w:r>
+      <w:r>
+        <w:rPr>
+          <w:rFonts w:ascii="Calibri" w:eastAsia="맑은 고딕" w:hAnsi="Calibri" w:cs="Calibri"/>
+          <w:sz w:val="22"/>
+        </w:rPr>
+        <w:t>), 202</w:t>
+      </w:r>
+      <w:r>
+        <w:rPr>
+          <w:rFonts w:ascii="Calibri" w:eastAsia="맑은 고딕" w:hAnsi="Calibri" w:cs="Calibri"/>
+          <w:sz w:val="22"/>
+        </w:rPr>
+        <w:t>5</w:t>
       </w:r>
     </w:p>
     <w:p>
       <w:pPr>
         <w:pStyle w:val="a5"/>
         <w:spacing w:after="0" w:line="288" w:lineRule="auto"/>
-        <w:ind w:leftChars="0" w:left="560"/>
-        <w:rPr>
-          <w:rFonts w:ascii="Calibri" w:eastAsia="맑은 고딕" w:hAnsi="Calibri" w:cs="Calibri"/>
+        <w:ind w:leftChars="280" w:left="560"/>
+        <w:rPr>
+          <w:rFonts w:ascii="Calibri" w:eastAsia="맑은 고딕" w:hAnsi="Calibri" w:cs="Calibri"/>
+          <w:sz w:val="22"/>
+        </w:rPr>
+      </w:pPr>
+      <w:r>
+        <w:rPr>
+          <w:rFonts w:ascii="Calibri" w:eastAsia="맑은 고딕" w:hAnsi="Calibri" w:cs="Calibri"/>
+          <w:sz w:val="22"/>
+        </w:rPr>
+        <w:t>* co-first authors</w:t>
+      </w:r>
+    </w:p>
+    <w:p>
+      <w:pPr>
+        <w:pStyle w:val="a5"/>
+        <w:spacing w:after="0" w:line="288" w:lineRule="auto"/>
+        <w:ind w:leftChars="280" w:left="560"/>
+        <w:rPr>
+          <w:rFonts w:ascii="Calibri" w:eastAsia="맑은 고딕" w:hAnsi="Calibri" w:cs="Calibri" w:hint="eastAsia"/>
           <w:sz w:val="22"/>
         </w:rPr>
       </w:pPr>
@@ -2826,179 +3033,109 @@
           <w:sz w:val="22"/>
         </w:rPr>
       </w:pPr>
+      <w:r>
+        <w:rPr>
+          <w:rFonts w:ascii="Calibri" w:eastAsia="맑은 고딕" w:hAnsi="Calibri" w:cs="Calibri"/>
+          <w:sz w:val="22"/>
+        </w:rPr>
+        <w:t>RAC+: Supporting Reconfiguration-Assisted Charging for Large-Scale Battery Systems</w:t>
+      </w:r>
+      <w:r>
+        <w:rPr>
+          <w:rFonts w:ascii="Calibri" w:eastAsia="맑은 고딕" w:hAnsi="Calibri" w:cs="Calibri"/>
+          <w:sz w:val="22"/>
+        </w:rPr>
+        <w:br/>
+      </w:r>
       <w:proofErr w:type="spellStart"/>
       <w:r>
         <w:rPr>
           <w:rFonts w:ascii="Calibri" w:eastAsia="맑은 고딕" w:hAnsi="Calibri" w:cs="Calibri"/>
+          <w:i/>
+          <w:sz w:val="22"/>
+        </w:rPr>
+        <w:t>Kyunghoon</w:t>
+      </w:r>
+      <w:proofErr w:type="spellEnd"/>
+      <w:r>
+        <w:rPr>
+          <w:rFonts w:ascii="Calibri" w:eastAsia="맑은 고딕" w:hAnsi="Calibri" w:cs="Calibri"/>
+          <w:i/>
+          <w:sz w:val="22"/>
+        </w:rPr>
+        <w:t xml:space="preserve"> Kim, </w:t>
+      </w:r>
+      <w:r>
+        <w:rPr>
+          <w:rFonts w:ascii="Calibri" w:eastAsia="맑은 고딕" w:hAnsi="Calibri" w:cs="Calibri"/>
+          <w:i/>
+          <w:sz w:val="22"/>
+          <w:u w:val="single"/>
+        </w:rPr>
+        <w:t>Jaeheon Kwak</w:t>
+      </w:r>
+      <w:r>
+        <w:rPr>
+          <w:rFonts w:ascii="Calibri" w:eastAsia="맑은 고딕" w:hAnsi="Calibri" w:cs="Calibri"/>
+          <w:i/>
+          <w:sz w:val="22"/>
+        </w:rPr>
+        <w:t xml:space="preserve">, and </w:t>
+      </w:r>
+      <w:proofErr w:type="spellStart"/>
+      <w:r>
+        <w:rPr>
+          <w:rFonts w:ascii="Calibri" w:eastAsia="맑은 고딕" w:hAnsi="Calibri" w:cs="Calibri"/>
+          <w:i/>
+          <w:sz w:val="22"/>
+        </w:rPr>
+        <w:t>Jinkyu</w:t>
+      </w:r>
+      <w:proofErr w:type="spellEnd"/>
+      <w:r>
+        <w:rPr>
+          <w:rFonts w:ascii="Calibri" w:eastAsia="맑은 고딕" w:hAnsi="Calibri" w:cs="Calibri"/>
+          <w:i/>
+          <w:sz w:val="22"/>
+        </w:rPr>
+        <w:t xml:space="preserve"> Lee</w:t>
+      </w:r>
+      <w:r>
+        <w:rPr>
+          <w:rFonts w:ascii="Calibri" w:eastAsia="맑은 고딕" w:hAnsi="Calibri" w:cs="Calibri"/>
+          <w:i/>
+          <w:sz w:val="22"/>
+        </w:rPr>
+        <w:br/>
+      </w:r>
+      <w:r>
+        <w:rPr>
+          <w:rFonts w:ascii="Calibri" w:eastAsia="맑은 고딕" w:hAnsi="Calibri" w:cs="Calibri"/>
+          <w:sz w:val="22"/>
+        </w:rPr>
+        <w:t>IEEE Transactions on Industrial Informatics</w:t>
+      </w:r>
+      <w:r>
+        <w:rPr>
+          <w:rFonts w:ascii="Calibri" w:eastAsia="맑은 고딕" w:hAnsi="Calibri" w:cs="Calibri"/>
+          <w:sz w:val="22"/>
+        </w:rPr>
+        <w:t xml:space="preserve"> (</w:t>
+      </w:r>
+      <w:r>
+        <w:rPr>
+          <w:rFonts w:ascii="Calibri" w:eastAsia="맑은 고딕" w:hAnsi="Calibri" w:cs="Calibri"/>
           <w:b/>
           <w:sz w:val="22"/>
         </w:rPr>
-        <w:t>Serenus</w:t>
-      </w:r>
-      <w:proofErr w:type="spellEnd"/>
-      <w:r>
-        <w:rPr>
-          <w:rFonts w:ascii="Calibri" w:eastAsia="맑은 고딕" w:hAnsi="Calibri" w:cs="Calibri"/>
-          <w:b/>
-          <w:sz w:val="22"/>
-        </w:rPr>
-        <w:t>: Alleviating Low-Battery Anxiety Through Real-time Accurate and User-Friendly Energy Consumption Prediction of Mobile Applications</w:t>
-      </w:r>
-      <w:r>
-        <w:rPr>
-          <w:rFonts w:ascii="Calibri" w:eastAsia="맑은 고딕" w:hAnsi="Calibri" w:cs="Calibri"/>
-          <w:b/>
-          <w:sz w:val="22"/>
-        </w:rPr>
-        <w:br/>
-      </w:r>
-      <w:r>
-        <w:rPr>
-          <w:rFonts w:ascii="Calibri" w:eastAsia="맑은 고딕" w:hAnsi="Calibri" w:cs="Calibri"/>
-          <w:i/>
-          <w:sz w:val="22"/>
-        </w:rPr>
-        <w:t xml:space="preserve">Sera Lee*, </w:t>
-      </w:r>
-      <w:proofErr w:type="spellStart"/>
-      <w:r>
-        <w:rPr>
-          <w:rFonts w:ascii="Calibri" w:eastAsia="맑은 고딕" w:hAnsi="Calibri" w:cs="Calibri"/>
-          <w:i/>
-          <w:sz w:val="22"/>
-        </w:rPr>
-        <w:t>Dae</w:t>
-      </w:r>
-      <w:proofErr w:type="spellEnd"/>
-      <w:r>
-        <w:rPr>
-          <w:rFonts w:ascii="Calibri" w:eastAsia="맑은 고딕" w:hAnsi="Calibri" w:cs="Calibri"/>
-          <w:i/>
-          <w:sz w:val="22"/>
-        </w:rPr>
-        <w:t xml:space="preserve"> R. </w:t>
-      </w:r>
-      <w:proofErr w:type="spellStart"/>
-      <w:r>
-        <w:rPr>
-          <w:rFonts w:ascii="Calibri" w:eastAsia="맑은 고딕" w:hAnsi="Calibri" w:cs="Calibri"/>
-          <w:i/>
-          <w:sz w:val="22"/>
-        </w:rPr>
-        <w:t>Jeong</w:t>
-      </w:r>
-      <w:proofErr w:type="spellEnd"/>
-      <w:r>
-        <w:rPr>
-          <w:rFonts w:ascii="Calibri" w:eastAsia="맑은 고딕" w:hAnsi="Calibri" w:cs="Calibri"/>
-          <w:i/>
-          <w:sz w:val="22"/>
-        </w:rPr>
-        <w:t xml:space="preserve">*, </w:t>
-      </w:r>
-      <w:proofErr w:type="spellStart"/>
-      <w:r>
-        <w:rPr>
-          <w:rFonts w:ascii="Calibri" w:eastAsia="맑은 고딕" w:hAnsi="Calibri" w:cs="Calibri"/>
-          <w:i/>
-          <w:sz w:val="22"/>
-        </w:rPr>
-        <w:t>Junyoung</w:t>
-      </w:r>
-      <w:proofErr w:type="spellEnd"/>
-      <w:r>
-        <w:rPr>
-          <w:rFonts w:ascii="Calibri" w:eastAsia="맑은 고딕" w:hAnsi="Calibri" w:cs="Calibri"/>
-          <w:i/>
-          <w:sz w:val="22"/>
-        </w:rPr>
-        <w:t xml:space="preserve"> Choi, </w:t>
-      </w:r>
-      <w:proofErr w:type="spellStart"/>
-      <w:r>
-        <w:rPr>
-          <w:rFonts w:ascii="Calibri" w:eastAsia="맑은 고딕" w:hAnsi="Calibri" w:cs="Calibri"/>
-          <w:i/>
-          <w:sz w:val="22"/>
-          <w:u w:val="single"/>
-        </w:rPr>
-        <w:t>Jaeheon</w:t>
-      </w:r>
-      <w:proofErr w:type="spellEnd"/>
-      <w:r>
-        <w:rPr>
-          <w:rFonts w:ascii="Calibri" w:eastAsia="맑은 고딕" w:hAnsi="Calibri" w:cs="Calibri"/>
-          <w:i/>
-          <w:sz w:val="22"/>
-          <w:u w:val="single"/>
-        </w:rPr>
-        <w:t xml:space="preserve"> Kwak</w:t>
-      </w:r>
-      <w:r>
-        <w:rPr>
-          <w:rFonts w:ascii="Calibri" w:eastAsia="맑은 고딕" w:hAnsi="Calibri" w:cs="Calibri"/>
-          <w:i/>
-          <w:sz w:val="22"/>
-        </w:rPr>
-        <w:t xml:space="preserve">, </w:t>
-      </w:r>
-      <w:proofErr w:type="spellStart"/>
-      <w:r>
-        <w:rPr>
-          <w:rFonts w:ascii="Calibri" w:eastAsia="맑은 고딕" w:hAnsi="Calibri" w:cs="Calibri"/>
-          <w:i/>
-          <w:sz w:val="22"/>
-        </w:rPr>
-        <w:t>Seoyun</w:t>
-      </w:r>
-      <w:proofErr w:type="spellEnd"/>
-      <w:r>
-        <w:rPr>
-          <w:rFonts w:ascii="Calibri" w:eastAsia="맑은 고딕" w:hAnsi="Calibri" w:cs="Calibri"/>
-          <w:i/>
-          <w:sz w:val="22"/>
-        </w:rPr>
-        <w:t xml:space="preserve"> son, Jean Y. Song, </w:t>
-      </w:r>
-      <w:proofErr w:type="spellStart"/>
-      <w:r>
-        <w:rPr>
-          <w:rFonts w:ascii="Calibri" w:eastAsia="맑은 고딕" w:hAnsi="Calibri" w:cs="Calibri"/>
-          <w:i/>
-          <w:sz w:val="22"/>
-        </w:rPr>
-        <w:t>Insik</w:t>
-      </w:r>
-      <w:proofErr w:type="spellEnd"/>
-      <w:r>
-        <w:rPr>
-          <w:rFonts w:ascii="Calibri" w:eastAsia="맑은 고딕" w:hAnsi="Calibri" w:cs="Calibri"/>
-          <w:i/>
-          <w:sz w:val="22"/>
-        </w:rPr>
-        <w:t xml:space="preserve"> Shin</w:t>
-      </w:r>
-      <w:r>
-        <w:rPr>
-          <w:rFonts w:ascii="Calibri" w:eastAsia="맑은 고딕" w:hAnsi="Calibri" w:cs="Calibri"/>
-          <w:i/>
-          <w:sz w:val="22"/>
-        </w:rPr>
-        <w:br/>
-      </w:r>
-      <w:r>
-        <w:rPr>
-          <w:rFonts w:ascii="Calibri" w:eastAsia="맑은 고딕" w:hAnsi="Calibri" w:cs="Calibri"/>
-          <w:sz w:val="22"/>
-        </w:rPr>
-        <w:t>ACM Symposium on User Interface Software and Technology</w:t>
-      </w:r>
-      <w:r>
-        <w:rPr>
-          <w:rFonts w:ascii="Calibri" w:eastAsia="맑은 고딕" w:hAnsi="Calibri" w:cs="Calibri"/>
-          <w:sz w:val="22"/>
-        </w:rPr>
-        <w:t xml:space="preserve"> (UIST)</w:t>
+        <w:t>TII</w:t>
+      </w:r>
+      <w:r>
+        <w:rPr>
+          <w:rFonts w:ascii="Calibri" w:eastAsia="맑은 고딕" w:hAnsi="Calibri" w:cs="Calibri"/>
+          <w:sz w:val="22"/>
+        </w:rPr>
+        <w:t>)</w:t>
       </w:r>
       <w:r>
         <w:rPr>
@@ -3006,20 +3143,6 @@
           <w:sz w:val="22"/>
         </w:rPr>
         <w:t>, 2024</w:t>
-      </w:r>
-      <w:r>
-        <w:rPr>
-          <w:rFonts w:ascii="Calibri" w:eastAsia="맑은 고딕" w:hAnsi="Calibri" w:cs="Calibri"/>
-          <w:sz w:val="22"/>
-        </w:rPr>
-        <w:br/>
-      </w:r>
-      <w:r>
-        <w:rPr>
-          <w:rFonts w:ascii="Calibri" w:eastAsia="맑은 고딕" w:hAnsi="Calibri" w:cs="Calibri"/>
-          <w:sz w:val="22"/>
-        </w:rPr>
-        <w:t>* co-first authors</w:t>
       </w:r>
     </w:p>
     <w:p>
@@ -3047,144 +3170,200 @@
           <w:sz w:val="22"/>
         </w:rPr>
       </w:pPr>
+      <w:proofErr w:type="spellStart"/>
+      <w:r>
+        <w:rPr>
+          <w:rFonts w:ascii="Calibri" w:eastAsia="맑은 고딕" w:hAnsi="Calibri" w:cs="Calibri"/>
+          <w:sz w:val="22"/>
+        </w:rPr>
+        <w:t>Serenus</w:t>
+      </w:r>
+      <w:proofErr w:type="spellEnd"/>
+      <w:r>
+        <w:rPr>
+          <w:rFonts w:ascii="Calibri" w:eastAsia="맑은 고딕" w:hAnsi="Calibri" w:cs="Calibri"/>
+          <w:sz w:val="22"/>
+        </w:rPr>
+        <w:t>: Alleviating Low-Battery Anxiety Through Real-time Accurate and User-Friendly Energy Consumption Prediction of Mobile Applications</w:t>
+      </w:r>
+      <w:r>
+        <w:rPr>
+          <w:rFonts w:ascii="Calibri" w:eastAsia="맑은 고딕" w:hAnsi="Calibri" w:cs="Calibri"/>
+          <w:sz w:val="22"/>
+        </w:rPr>
+        <w:br/>
+      </w:r>
+      <w:r>
+        <w:rPr>
+          <w:rFonts w:ascii="Calibri" w:eastAsia="맑은 고딕" w:hAnsi="Calibri" w:cs="Calibri"/>
+          <w:i/>
+          <w:sz w:val="22"/>
+        </w:rPr>
+        <w:t xml:space="preserve">Sera Lee*, </w:t>
+      </w:r>
+      <w:proofErr w:type="spellStart"/>
+      <w:r>
+        <w:rPr>
+          <w:rFonts w:ascii="Calibri" w:eastAsia="맑은 고딕" w:hAnsi="Calibri" w:cs="Calibri"/>
+          <w:i/>
+          <w:sz w:val="22"/>
+        </w:rPr>
+        <w:t>Dae</w:t>
+      </w:r>
+      <w:proofErr w:type="spellEnd"/>
+      <w:r>
+        <w:rPr>
+          <w:rFonts w:ascii="Calibri" w:eastAsia="맑은 고딕" w:hAnsi="Calibri" w:cs="Calibri"/>
+          <w:i/>
+          <w:sz w:val="22"/>
+        </w:rPr>
+        <w:t xml:space="preserve"> R. </w:t>
+      </w:r>
+      <w:proofErr w:type="spellStart"/>
+      <w:r>
+        <w:rPr>
+          <w:rFonts w:ascii="Calibri" w:eastAsia="맑은 고딕" w:hAnsi="Calibri" w:cs="Calibri"/>
+          <w:i/>
+          <w:sz w:val="22"/>
+        </w:rPr>
+        <w:t>Jeong</w:t>
+      </w:r>
+      <w:proofErr w:type="spellEnd"/>
+      <w:r>
+        <w:rPr>
+          <w:rFonts w:ascii="Calibri" w:eastAsia="맑은 고딕" w:hAnsi="Calibri" w:cs="Calibri"/>
+          <w:i/>
+          <w:sz w:val="22"/>
+        </w:rPr>
+        <w:t xml:space="preserve">*, </w:t>
+      </w:r>
+      <w:proofErr w:type="spellStart"/>
+      <w:r>
+        <w:rPr>
+          <w:rFonts w:ascii="Calibri" w:eastAsia="맑은 고딕" w:hAnsi="Calibri" w:cs="Calibri"/>
+          <w:i/>
+          <w:sz w:val="22"/>
+        </w:rPr>
+        <w:t>Junyoung</w:t>
+      </w:r>
+      <w:proofErr w:type="spellEnd"/>
+      <w:r>
+        <w:rPr>
+          <w:rFonts w:ascii="Calibri" w:eastAsia="맑은 고딕" w:hAnsi="Calibri" w:cs="Calibri"/>
+          <w:i/>
+          <w:sz w:val="22"/>
+        </w:rPr>
+        <w:t xml:space="preserve"> Choi, </w:t>
+      </w:r>
+      <w:r>
+        <w:rPr>
+          <w:rFonts w:ascii="Calibri" w:eastAsia="맑은 고딕" w:hAnsi="Calibri" w:cs="Calibri"/>
+          <w:i/>
+          <w:sz w:val="22"/>
+          <w:u w:val="single"/>
+        </w:rPr>
+        <w:t>Jaeheon Kwak</w:t>
+      </w:r>
+      <w:r>
+        <w:rPr>
+          <w:rFonts w:ascii="Calibri" w:eastAsia="맑은 고딕" w:hAnsi="Calibri" w:cs="Calibri"/>
+          <w:i/>
+          <w:sz w:val="22"/>
+        </w:rPr>
+        <w:t xml:space="preserve">, </w:t>
+      </w:r>
+      <w:proofErr w:type="spellStart"/>
+      <w:r>
+        <w:rPr>
+          <w:rFonts w:ascii="Calibri" w:eastAsia="맑은 고딕" w:hAnsi="Calibri" w:cs="Calibri"/>
+          <w:i/>
+          <w:sz w:val="22"/>
+        </w:rPr>
+        <w:t>Seoyun</w:t>
+      </w:r>
+      <w:proofErr w:type="spellEnd"/>
+      <w:r>
+        <w:rPr>
+          <w:rFonts w:ascii="Calibri" w:eastAsia="맑은 고딕" w:hAnsi="Calibri" w:cs="Calibri"/>
+          <w:i/>
+          <w:sz w:val="22"/>
+        </w:rPr>
+        <w:t xml:space="preserve"> son, Jean Y. Song, </w:t>
+      </w:r>
+      <w:proofErr w:type="spellStart"/>
+      <w:r>
+        <w:rPr>
+          <w:rFonts w:ascii="Calibri" w:eastAsia="맑은 고딕" w:hAnsi="Calibri" w:cs="Calibri"/>
+          <w:i/>
+          <w:sz w:val="22"/>
+        </w:rPr>
+        <w:t>Insik</w:t>
+      </w:r>
+      <w:proofErr w:type="spellEnd"/>
+      <w:r>
+        <w:rPr>
+          <w:rFonts w:ascii="Calibri" w:eastAsia="맑은 고딕" w:hAnsi="Calibri" w:cs="Calibri"/>
+          <w:i/>
+          <w:sz w:val="22"/>
+        </w:rPr>
+        <w:t xml:space="preserve"> Shin</w:t>
+      </w:r>
+      <w:r>
+        <w:rPr>
+          <w:rFonts w:ascii="Calibri" w:eastAsia="맑은 고딕" w:hAnsi="Calibri" w:cs="Calibri"/>
+          <w:i/>
+          <w:sz w:val="22"/>
+        </w:rPr>
+        <w:br/>
+      </w:r>
+      <w:r>
+        <w:rPr>
+          <w:rFonts w:ascii="Calibri" w:eastAsia="맑은 고딕" w:hAnsi="Calibri" w:cs="Calibri"/>
+          <w:sz w:val="22"/>
+        </w:rPr>
+        <w:t>ACM Symposium on User Interface Software and Technology (</w:t>
+      </w:r>
       <w:r>
         <w:rPr>
           <w:rFonts w:ascii="Calibri" w:eastAsia="맑은 고딕" w:hAnsi="Calibri" w:cs="Calibri"/>
           <w:b/>
           <w:sz w:val="22"/>
         </w:rPr>
-        <w:t>Battery-aging-aware run-time slack management for power-consuming real-time systems</w:t>
-      </w:r>
-      <w:r>
-        <w:rPr>
-          <w:rFonts w:ascii="Calibri" w:eastAsia="맑은 고딕" w:hAnsi="Calibri" w:cs="Calibri"/>
-          <w:sz w:val="22"/>
-          <w:u w:val="single"/>
+        <w:t>UIST</w:t>
+      </w:r>
+      <w:r>
+        <w:rPr>
+          <w:rFonts w:ascii="Calibri" w:eastAsia="맑은 고딕" w:hAnsi="Calibri" w:cs="Calibri"/>
+          <w:sz w:val="22"/>
+        </w:rPr>
+        <w:t>)</w:t>
+      </w:r>
+      <w:r>
+        <w:rPr>
+          <w:rFonts w:ascii="Calibri" w:eastAsia="맑은 고딕" w:hAnsi="Calibri" w:cs="Calibri"/>
+          <w:sz w:val="22"/>
+        </w:rPr>
+        <w:t>, 2024</w:t>
+      </w:r>
+      <w:r>
+        <w:rPr>
+          <w:rFonts w:ascii="Calibri" w:eastAsia="맑은 고딕" w:hAnsi="Calibri" w:cs="Calibri"/>
+          <w:sz w:val="22"/>
         </w:rPr>
         <w:br/>
-      </w:r>
-      <w:proofErr w:type="spellStart"/>
-      <w:r>
-        <w:rPr>
-          <w:rFonts w:ascii="Calibri" w:eastAsia="맑은 고딕" w:hAnsi="Calibri" w:cs="Calibri"/>
-          <w:i/>
-          <w:sz w:val="22"/>
-          <w:u w:val="single"/>
-        </w:rPr>
-        <w:t>Jaeheon</w:t>
-      </w:r>
-      <w:proofErr w:type="spellEnd"/>
-      <w:r>
-        <w:rPr>
-          <w:rFonts w:ascii="Calibri" w:eastAsia="맑은 고딕" w:hAnsi="Calibri" w:cs="Calibri"/>
-          <w:i/>
-          <w:sz w:val="22"/>
-          <w:u w:val="single"/>
-        </w:rPr>
-        <w:t xml:space="preserve"> Kwak</w:t>
-      </w:r>
-      <w:r>
-        <w:rPr>
-          <w:rFonts w:ascii="Calibri" w:eastAsia="맑은 고딕" w:hAnsi="Calibri" w:cs="Calibri"/>
-          <w:i/>
-          <w:sz w:val="22"/>
-        </w:rPr>
-        <w:t xml:space="preserve">, </w:t>
-      </w:r>
-      <w:proofErr w:type="spellStart"/>
-      <w:r>
-        <w:rPr>
-          <w:rFonts w:ascii="Calibri" w:eastAsia="맑은 고딕" w:hAnsi="Calibri" w:cs="Calibri"/>
-          <w:i/>
-          <w:sz w:val="22"/>
-        </w:rPr>
-        <w:t>Kyunghoon</w:t>
-      </w:r>
-      <w:proofErr w:type="spellEnd"/>
-      <w:r>
-        <w:rPr>
-          <w:rFonts w:ascii="Calibri" w:eastAsia="맑은 고딕" w:hAnsi="Calibri" w:cs="Calibri"/>
-          <w:i/>
-          <w:sz w:val="22"/>
-        </w:rPr>
-        <w:t xml:space="preserve"> Kim, </w:t>
-      </w:r>
-      <w:proofErr w:type="spellStart"/>
-      <w:r>
-        <w:rPr>
-          <w:rFonts w:ascii="Calibri" w:eastAsia="맑은 고딕" w:hAnsi="Calibri" w:cs="Calibri"/>
-          <w:i/>
-          <w:sz w:val="22"/>
-        </w:rPr>
-        <w:t>Youngmoon</w:t>
-      </w:r>
-      <w:proofErr w:type="spellEnd"/>
-      <w:r>
-        <w:rPr>
-          <w:rFonts w:ascii="Calibri" w:eastAsia="맑은 고딕" w:hAnsi="Calibri" w:cs="Calibri"/>
-          <w:i/>
-          <w:sz w:val="22"/>
-        </w:rPr>
-        <w:t xml:space="preserve"> Lee, </w:t>
-      </w:r>
-      <w:proofErr w:type="spellStart"/>
-      <w:r>
-        <w:rPr>
-          <w:rFonts w:ascii="Calibri" w:eastAsia="맑은 고딕" w:hAnsi="Calibri" w:cs="Calibri"/>
-          <w:i/>
-          <w:sz w:val="22"/>
-        </w:rPr>
-        <w:t>Insik</w:t>
-      </w:r>
-      <w:proofErr w:type="spellEnd"/>
-      <w:r>
-        <w:rPr>
-          <w:rFonts w:ascii="Calibri" w:eastAsia="맑은 고딕" w:hAnsi="Calibri" w:cs="Calibri"/>
-          <w:i/>
-          <w:sz w:val="22"/>
-        </w:rPr>
-        <w:t xml:space="preserve"> Shin, </w:t>
-      </w:r>
-      <w:proofErr w:type="spellStart"/>
-      <w:r>
-        <w:rPr>
-          <w:rFonts w:ascii="Calibri" w:eastAsia="맑은 고딕" w:hAnsi="Calibri" w:cs="Calibri"/>
-          <w:i/>
-          <w:sz w:val="22"/>
-        </w:rPr>
-        <w:t>Jinkyu</w:t>
-      </w:r>
-      <w:proofErr w:type="spellEnd"/>
-      <w:r>
-        <w:rPr>
-          <w:rFonts w:ascii="Calibri" w:eastAsia="맑은 고딕" w:hAnsi="Calibri" w:cs="Calibri"/>
-          <w:i/>
-          <w:sz w:val="22"/>
-        </w:rPr>
-        <w:t xml:space="preserve"> Lee</w:t>
-      </w:r>
-      <w:r>
-        <w:rPr>
-          <w:rFonts w:ascii="Calibri" w:eastAsia="맑은 고딕" w:hAnsi="Calibri" w:cs="Calibri"/>
-          <w:i/>
-          <w:sz w:val="22"/>
-        </w:rPr>
-        <w:br/>
-      </w:r>
-      <w:r>
-        <w:rPr>
-          <w:rFonts w:ascii="Calibri" w:eastAsia="맑은 고딕" w:hAnsi="Calibri" w:cs="Calibri"/>
-          <w:sz w:val="22"/>
-        </w:rPr>
-        <w:t>Journal of Systems Architecture, 2024</w:t>
-      </w:r>
-      <w:r>
-        <w:rPr>
-          <w:rFonts w:ascii="Calibri" w:eastAsia="맑은 고딕" w:hAnsi="Calibri" w:cs="Calibri"/>
-          <w:sz w:val="22"/>
-        </w:rPr>
-        <w:br/>
-      </w:r>
+        <w:t>* co-first authors</w:t>
+      </w:r>
+    </w:p>
+    <w:p>
+      <w:pPr>
+        <w:pStyle w:val="a5"/>
+        <w:spacing w:after="0" w:line="288" w:lineRule="auto"/>
+        <w:ind w:leftChars="0" w:left="560"/>
+        <w:rPr>
+          <w:rFonts w:ascii="Calibri" w:eastAsia="맑은 고딕" w:hAnsi="Calibri" w:cs="Calibri"/>
+          <w:sz w:val="22"/>
+        </w:rPr>
+      </w:pPr>
     </w:p>
     <w:p>
       <w:pPr>
@@ -3200,267 +3379,124 @@
           <w:sz w:val="22"/>
         </w:rPr>
       </w:pPr>
+      <w:r>
+        <w:rPr>
+          <w:rFonts w:ascii="Calibri" w:eastAsia="맑은 고딕" w:hAnsi="Calibri" w:cs="Calibri"/>
+          <w:sz w:val="22"/>
+        </w:rPr>
+        <w:t>Battery-aging-aware run-time slack management for power-consuming real-time systems</w:t>
+      </w:r>
+      <w:r>
+        <w:rPr>
+          <w:rFonts w:ascii="Calibri" w:eastAsia="맑은 고딕" w:hAnsi="Calibri" w:cs="Calibri"/>
+          <w:sz w:val="22"/>
+          <w:u w:val="single"/>
+        </w:rPr>
+        <w:br/>
+      </w:r>
+      <w:r>
+        <w:rPr>
+          <w:rFonts w:ascii="Calibri" w:eastAsia="맑은 고딕" w:hAnsi="Calibri" w:cs="Calibri"/>
+          <w:i/>
+          <w:sz w:val="22"/>
+          <w:u w:val="single"/>
+        </w:rPr>
+        <w:t>Jaeheon Kwak</w:t>
+      </w:r>
+      <w:r>
+        <w:rPr>
+          <w:rFonts w:ascii="Calibri" w:eastAsia="맑은 고딕" w:hAnsi="Calibri" w:cs="Calibri"/>
+          <w:i/>
+          <w:sz w:val="22"/>
+        </w:rPr>
+        <w:t xml:space="preserve">, </w:t>
+      </w:r>
       <w:proofErr w:type="spellStart"/>
       <w:r>
         <w:rPr>
           <w:rFonts w:ascii="Calibri" w:eastAsia="맑은 고딕" w:hAnsi="Calibri" w:cs="Calibri"/>
-          <w:b/>
-          <w:sz w:val="22"/>
-        </w:rPr>
-        <w:t>MixMax</w:t>
+          <w:i/>
+          <w:sz w:val="22"/>
+        </w:rPr>
+        <w:t>Kyunghoon</w:t>
       </w:r>
       <w:proofErr w:type="spellEnd"/>
       <w:r>
         <w:rPr>
           <w:rFonts w:ascii="Calibri" w:eastAsia="맑은 고딕" w:hAnsi="Calibri" w:cs="Calibri"/>
-          <w:b/>
-          <w:sz w:val="22"/>
-        </w:rPr>
-        <w:t>: Leveraging Heterogeneous Batteries to Alleviate Low Battery Experience for Mobile Users</w:t>
-      </w:r>
-      <w:r>
-        <w:rPr>
-          <w:rFonts w:ascii="Calibri" w:eastAsia="맑은 고딕" w:hAnsi="Calibri" w:cs="Calibri"/>
-          <w:i/>
-          <w:sz w:val="22"/>
-          <w:u w:val="single"/>
+          <w:i/>
+          <w:sz w:val="22"/>
+        </w:rPr>
+        <w:t xml:space="preserve"> Kim, </w:t>
+      </w:r>
+      <w:proofErr w:type="spellStart"/>
+      <w:r>
+        <w:rPr>
+          <w:rFonts w:ascii="Calibri" w:eastAsia="맑은 고딕" w:hAnsi="Calibri" w:cs="Calibri"/>
+          <w:i/>
+          <w:sz w:val="22"/>
+        </w:rPr>
+        <w:t>Youngmoon</w:t>
+      </w:r>
+      <w:proofErr w:type="spellEnd"/>
+      <w:r>
+        <w:rPr>
+          <w:rFonts w:ascii="Calibri" w:eastAsia="맑은 고딕" w:hAnsi="Calibri" w:cs="Calibri"/>
+          <w:i/>
+          <w:sz w:val="22"/>
+        </w:rPr>
+        <w:t xml:space="preserve"> Lee, </w:t>
+      </w:r>
+      <w:proofErr w:type="spellStart"/>
+      <w:r>
+        <w:rPr>
+          <w:rFonts w:ascii="Calibri" w:eastAsia="맑은 고딕" w:hAnsi="Calibri" w:cs="Calibri"/>
+          <w:i/>
+          <w:sz w:val="22"/>
+        </w:rPr>
+        <w:t>Insik</w:t>
+      </w:r>
+      <w:proofErr w:type="spellEnd"/>
+      <w:r>
+        <w:rPr>
+          <w:rFonts w:ascii="Calibri" w:eastAsia="맑은 고딕" w:hAnsi="Calibri" w:cs="Calibri"/>
+          <w:i/>
+          <w:sz w:val="22"/>
+        </w:rPr>
+        <w:t xml:space="preserve"> Shin, </w:t>
+      </w:r>
+      <w:proofErr w:type="spellStart"/>
+      <w:r>
+        <w:rPr>
+          <w:rFonts w:ascii="Calibri" w:eastAsia="맑은 고딕" w:hAnsi="Calibri" w:cs="Calibri"/>
+          <w:i/>
+          <w:sz w:val="22"/>
+        </w:rPr>
+        <w:t>Jinkyu</w:t>
+      </w:r>
+      <w:proofErr w:type="spellEnd"/>
+      <w:r>
+        <w:rPr>
+          <w:rFonts w:ascii="Calibri" w:eastAsia="맑은 고딕" w:hAnsi="Calibri" w:cs="Calibri"/>
+          <w:i/>
+          <w:sz w:val="22"/>
+        </w:rPr>
+        <w:t xml:space="preserve"> Lee</w:t>
+      </w:r>
+      <w:r>
+        <w:rPr>
+          <w:rFonts w:ascii="Calibri" w:eastAsia="맑은 고딕" w:hAnsi="Calibri" w:cs="Calibri"/>
+          <w:i/>
+          <w:sz w:val="22"/>
         </w:rPr>
         <w:br/>
       </w:r>
-      <w:proofErr w:type="spellStart"/>
-      <w:r>
-        <w:rPr>
-          <w:rFonts w:ascii="Calibri" w:eastAsia="맑은 고딕" w:hAnsi="Calibri" w:cs="Calibri"/>
-          <w:i/>
-          <w:sz w:val="22"/>
-          <w:u w:val="single"/>
-        </w:rPr>
-        <w:t>Jaeheon</w:t>
-      </w:r>
-      <w:proofErr w:type="spellEnd"/>
-      <w:r>
-        <w:rPr>
-          <w:rFonts w:ascii="Calibri" w:eastAsia="맑은 고딕" w:hAnsi="Calibri" w:cs="Calibri"/>
-          <w:i/>
-          <w:sz w:val="22"/>
-          <w:u w:val="single"/>
-        </w:rPr>
-        <w:t xml:space="preserve"> Kwak</w:t>
-      </w:r>
-      <w:r>
-        <w:rPr>
-          <w:rFonts w:ascii="Calibri" w:eastAsia="맑은 고딕" w:hAnsi="Calibri" w:cs="Calibri"/>
-          <w:i/>
-          <w:sz w:val="22"/>
-        </w:rPr>
-        <w:t xml:space="preserve">, </w:t>
-      </w:r>
-      <w:proofErr w:type="spellStart"/>
-      <w:r>
-        <w:rPr>
-          <w:rFonts w:ascii="Calibri" w:eastAsia="맑은 고딕" w:hAnsi="Calibri" w:cs="Calibri"/>
-          <w:i/>
-          <w:sz w:val="22"/>
-        </w:rPr>
-        <w:t>Sunjae</w:t>
-      </w:r>
-      <w:proofErr w:type="spellEnd"/>
-      <w:r>
-        <w:rPr>
-          <w:rFonts w:ascii="Calibri" w:eastAsia="맑은 고딕" w:hAnsi="Calibri" w:cs="Calibri"/>
-          <w:i/>
-          <w:sz w:val="22"/>
-        </w:rPr>
-        <w:t xml:space="preserve"> Lee, </w:t>
-      </w:r>
-      <w:proofErr w:type="spellStart"/>
-      <w:r>
-        <w:rPr>
-          <w:rFonts w:ascii="Calibri" w:eastAsia="맑은 고딕" w:hAnsi="Calibri" w:cs="Calibri"/>
-          <w:i/>
-          <w:sz w:val="22"/>
-        </w:rPr>
-        <w:t>Dae</w:t>
-      </w:r>
-      <w:proofErr w:type="spellEnd"/>
-      <w:r>
-        <w:rPr>
-          <w:rFonts w:ascii="Calibri" w:eastAsia="맑은 고딕" w:hAnsi="Calibri" w:cs="Calibri"/>
-          <w:i/>
-          <w:sz w:val="22"/>
-        </w:rPr>
-        <w:t xml:space="preserve"> R. </w:t>
-      </w:r>
-      <w:proofErr w:type="spellStart"/>
-      <w:r>
-        <w:rPr>
-          <w:rFonts w:ascii="Calibri" w:eastAsia="맑은 고딕" w:hAnsi="Calibri" w:cs="Calibri"/>
-          <w:i/>
-          <w:sz w:val="22"/>
-        </w:rPr>
-        <w:t>Jeong</w:t>
-      </w:r>
-      <w:proofErr w:type="spellEnd"/>
-      <w:r>
-        <w:rPr>
-          <w:rFonts w:ascii="Calibri" w:eastAsia="맑은 고딕" w:hAnsi="Calibri" w:cs="Calibri"/>
-          <w:i/>
-          <w:sz w:val="22"/>
-        </w:rPr>
-        <w:t xml:space="preserve">, Arjun Kumar, </w:t>
-      </w:r>
-      <w:proofErr w:type="spellStart"/>
-      <w:r>
-        <w:rPr>
-          <w:rFonts w:ascii="Calibri" w:eastAsia="맑은 고딕" w:hAnsi="Calibri" w:cs="Calibri"/>
-          <w:i/>
-          <w:sz w:val="22"/>
-        </w:rPr>
-        <w:t>Dongjae</w:t>
-      </w:r>
-      <w:proofErr w:type="spellEnd"/>
-      <w:r>
-        <w:rPr>
-          <w:rFonts w:ascii="Calibri" w:eastAsia="맑은 고딕" w:hAnsi="Calibri" w:cs="Calibri"/>
-          <w:i/>
-          <w:sz w:val="22"/>
-        </w:rPr>
-        <w:t xml:space="preserve"> Shin, </w:t>
-      </w:r>
-      <w:proofErr w:type="spellStart"/>
-      <w:r>
-        <w:rPr>
-          <w:rFonts w:ascii="Calibri" w:eastAsia="맑은 고딕" w:hAnsi="Calibri" w:cs="Calibri"/>
-          <w:i/>
-          <w:sz w:val="22"/>
-        </w:rPr>
-        <w:t>Ilju</w:t>
-      </w:r>
-      <w:proofErr w:type="spellEnd"/>
-      <w:r>
-        <w:rPr>
-          <w:rFonts w:ascii="Calibri" w:eastAsia="맑은 고딕" w:hAnsi="Calibri" w:cs="Calibri"/>
-          <w:i/>
-          <w:sz w:val="22"/>
-        </w:rPr>
-        <w:t xml:space="preserve"> Kim, </w:t>
-      </w:r>
-      <w:proofErr w:type="spellStart"/>
-      <w:r>
-        <w:rPr>
-          <w:rFonts w:ascii="Calibri" w:eastAsia="맑은 고딕" w:hAnsi="Calibri" w:cs="Calibri"/>
-          <w:i/>
-          <w:sz w:val="22"/>
-        </w:rPr>
-        <w:t>Donghwa</w:t>
-      </w:r>
-      <w:proofErr w:type="spellEnd"/>
-      <w:r>
-        <w:rPr>
-          <w:rFonts w:ascii="Calibri" w:eastAsia="맑은 고딕" w:hAnsi="Calibri" w:cs="Calibri"/>
-          <w:i/>
-          <w:sz w:val="22"/>
-        </w:rPr>
-        <w:t xml:space="preserve"> Shin, </w:t>
-      </w:r>
-      <w:proofErr w:type="spellStart"/>
-      <w:r>
-        <w:rPr>
-          <w:rFonts w:ascii="Calibri" w:eastAsia="맑은 고딕" w:hAnsi="Calibri" w:cs="Calibri"/>
-          <w:i/>
-          <w:sz w:val="22"/>
-        </w:rPr>
-        <w:t>Kilho</w:t>
-      </w:r>
-      <w:proofErr w:type="spellEnd"/>
-      <w:r>
-        <w:rPr>
-          <w:rFonts w:ascii="Calibri" w:eastAsia="맑은 고딕" w:hAnsi="Calibri" w:cs="Calibri"/>
-          <w:i/>
-          <w:sz w:val="22"/>
-        </w:rPr>
-        <w:t xml:space="preserve"> Lee, </w:t>
-      </w:r>
-      <w:proofErr w:type="spellStart"/>
-      <w:r>
-        <w:rPr>
-          <w:rFonts w:ascii="Calibri" w:eastAsia="맑은 고딕" w:hAnsi="Calibri" w:cs="Calibri"/>
-          <w:i/>
-          <w:sz w:val="22"/>
-        </w:rPr>
-        <w:t>Jinkyu</w:t>
-      </w:r>
-      <w:proofErr w:type="spellEnd"/>
-      <w:r>
-        <w:rPr>
-          <w:rFonts w:ascii="Calibri" w:eastAsia="맑은 고딕" w:hAnsi="Calibri" w:cs="Calibri"/>
-          <w:i/>
-          <w:sz w:val="22"/>
-        </w:rPr>
-        <w:t xml:space="preserve"> Lee, and </w:t>
-      </w:r>
-      <w:proofErr w:type="spellStart"/>
-      <w:r>
-        <w:rPr>
-          <w:rFonts w:ascii="Calibri" w:eastAsia="맑은 고딕" w:hAnsi="Calibri" w:cs="Calibri"/>
-          <w:i/>
-          <w:sz w:val="22"/>
-        </w:rPr>
-        <w:t>Insik</w:t>
-      </w:r>
-      <w:proofErr w:type="spellEnd"/>
-      <w:r>
-        <w:rPr>
-          <w:rFonts w:ascii="Calibri" w:eastAsia="맑은 고딕" w:hAnsi="Calibri" w:cs="Calibri"/>
-          <w:i/>
-          <w:sz w:val="22"/>
-        </w:rPr>
-        <w:t xml:space="preserve"> Shin</w:t>
-      </w:r>
-      <w:r>
-        <w:rPr>
-          <w:rFonts w:ascii="Calibri" w:eastAsia="맑은 고딕" w:hAnsi="Calibri" w:cs="Calibri"/>
-          <w:i/>
-          <w:sz w:val="22"/>
-        </w:rPr>
-        <w:br/>
-      </w:r>
-      <w:r>
-        <w:rPr>
-          <w:rFonts w:ascii="Calibri" w:eastAsia="맑은 고딕" w:hAnsi="Calibri" w:cs="Calibri"/>
-          <w:sz w:val="22"/>
-        </w:rPr>
-        <w:t xml:space="preserve">ACM International Conference on Mobile Systems, </w:t>
-      </w:r>
-      <w:r>
-        <w:rPr>
-          <w:rFonts w:ascii="Calibri" w:eastAsia="맑은 고딕" w:hAnsi="Calibri" w:cs="Calibri"/>
-          <w:sz w:val="22"/>
-        </w:rPr>
-        <w:t>Applications, and Services (</w:t>
-      </w:r>
-      <w:proofErr w:type="spellStart"/>
-      <w:r>
-        <w:rPr>
-          <w:rFonts w:ascii="Calibri" w:eastAsia="맑은 고딕" w:hAnsi="Calibri" w:cs="Calibri"/>
-          <w:sz w:val="22"/>
-        </w:rPr>
-        <w:t>MobiSys</w:t>
-      </w:r>
-      <w:proofErr w:type="spellEnd"/>
-      <w:r>
-        <w:rPr>
-          <w:rFonts w:ascii="Calibri" w:eastAsia="맑은 고딕" w:hAnsi="Calibri" w:cs="Calibri"/>
-          <w:sz w:val="22"/>
-        </w:rPr>
-        <w:t>),</w:t>
-      </w:r>
-      <w:r>
-        <w:rPr>
-          <w:rFonts w:ascii="Calibri" w:eastAsia="맑은 고딕" w:hAnsi="Calibri" w:cs="Calibri"/>
-          <w:sz w:val="22"/>
-        </w:rPr>
-        <w:t xml:space="preserve"> 2023</w:t>
+      <w:r>
+        <w:rPr>
+          <w:rFonts w:ascii="Calibri" w:eastAsia="맑은 고딕" w:hAnsi="Calibri" w:cs="Calibri"/>
+          <w:sz w:val="22"/>
+        </w:rPr>
+        <w:t>Journal of Systems Architecture, 2024</w:t>
       </w:r>
       <w:r>
         <w:rPr>
@@ -3484,154 +3520,240 @@
           <w:sz w:val="22"/>
         </w:rPr>
       </w:pPr>
+      <w:proofErr w:type="spellStart"/>
+      <w:r>
+        <w:rPr>
+          <w:rFonts w:ascii="Calibri" w:eastAsia="맑은 고딕" w:hAnsi="Calibri" w:cs="Calibri"/>
+          <w:sz w:val="22"/>
+        </w:rPr>
+        <w:t>MixMax</w:t>
+      </w:r>
+      <w:proofErr w:type="spellEnd"/>
+      <w:r>
+        <w:rPr>
+          <w:rFonts w:ascii="Calibri" w:eastAsia="맑은 고딕" w:hAnsi="Calibri" w:cs="Calibri"/>
+          <w:sz w:val="22"/>
+        </w:rPr>
+        <w:t>: Leveraging Heterogeneous Batteries to Alleviate Low Battery Experience for Mobile Users</w:t>
+      </w:r>
+      <w:r>
+        <w:rPr>
+          <w:rFonts w:ascii="Calibri" w:eastAsia="맑은 고딕" w:hAnsi="Calibri" w:cs="Calibri"/>
+          <w:i/>
+          <w:sz w:val="22"/>
+          <w:u w:val="single"/>
+        </w:rPr>
+        <w:br/>
+        <w:t>Jaeheon Kwak</w:t>
+      </w:r>
+      <w:r>
+        <w:rPr>
+          <w:rFonts w:ascii="Calibri" w:eastAsia="맑은 고딕" w:hAnsi="Calibri" w:cs="Calibri"/>
+          <w:i/>
+          <w:sz w:val="22"/>
+        </w:rPr>
+        <w:t xml:space="preserve">, </w:t>
+      </w:r>
+      <w:proofErr w:type="spellStart"/>
+      <w:r>
+        <w:rPr>
+          <w:rFonts w:ascii="Calibri" w:eastAsia="맑은 고딕" w:hAnsi="Calibri" w:cs="Calibri"/>
+          <w:i/>
+          <w:sz w:val="22"/>
+        </w:rPr>
+        <w:t>Sunjae</w:t>
+      </w:r>
+      <w:proofErr w:type="spellEnd"/>
+      <w:r>
+        <w:rPr>
+          <w:rFonts w:ascii="Calibri" w:eastAsia="맑은 고딕" w:hAnsi="Calibri" w:cs="Calibri"/>
+          <w:i/>
+          <w:sz w:val="22"/>
+        </w:rPr>
+        <w:t xml:space="preserve"> Lee, </w:t>
+      </w:r>
+      <w:proofErr w:type="spellStart"/>
+      <w:r>
+        <w:rPr>
+          <w:rFonts w:ascii="Calibri" w:eastAsia="맑은 고딕" w:hAnsi="Calibri" w:cs="Calibri"/>
+          <w:i/>
+          <w:sz w:val="22"/>
+        </w:rPr>
+        <w:t>Dae</w:t>
+      </w:r>
+      <w:proofErr w:type="spellEnd"/>
+      <w:r>
+        <w:rPr>
+          <w:rFonts w:ascii="Calibri" w:eastAsia="맑은 고딕" w:hAnsi="Calibri" w:cs="Calibri"/>
+          <w:i/>
+          <w:sz w:val="22"/>
+        </w:rPr>
+        <w:t xml:space="preserve"> R. </w:t>
+      </w:r>
+      <w:proofErr w:type="spellStart"/>
+      <w:r>
+        <w:rPr>
+          <w:rFonts w:ascii="Calibri" w:eastAsia="맑은 고딕" w:hAnsi="Calibri" w:cs="Calibri"/>
+          <w:i/>
+          <w:sz w:val="22"/>
+        </w:rPr>
+        <w:t>Jeong</w:t>
+      </w:r>
+      <w:proofErr w:type="spellEnd"/>
+      <w:r>
+        <w:rPr>
+          <w:rFonts w:ascii="Calibri" w:eastAsia="맑은 고딕" w:hAnsi="Calibri" w:cs="Calibri"/>
+          <w:i/>
+          <w:sz w:val="22"/>
+        </w:rPr>
+        <w:t xml:space="preserve">, Arjun Kumar, </w:t>
+      </w:r>
+      <w:proofErr w:type="spellStart"/>
+      <w:r>
+        <w:rPr>
+          <w:rFonts w:ascii="Calibri" w:eastAsia="맑은 고딕" w:hAnsi="Calibri" w:cs="Calibri"/>
+          <w:i/>
+          <w:sz w:val="22"/>
+        </w:rPr>
+        <w:t>Dongjae</w:t>
+      </w:r>
+      <w:proofErr w:type="spellEnd"/>
+      <w:r>
+        <w:rPr>
+          <w:rFonts w:ascii="Calibri" w:eastAsia="맑은 고딕" w:hAnsi="Calibri" w:cs="Calibri"/>
+          <w:i/>
+          <w:sz w:val="22"/>
+        </w:rPr>
+        <w:t xml:space="preserve"> Shin, </w:t>
+      </w:r>
+      <w:proofErr w:type="spellStart"/>
+      <w:r>
+        <w:rPr>
+          <w:rFonts w:ascii="Calibri" w:eastAsia="맑은 고딕" w:hAnsi="Calibri" w:cs="Calibri"/>
+          <w:i/>
+          <w:sz w:val="22"/>
+        </w:rPr>
+        <w:t>Ilju</w:t>
+      </w:r>
+      <w:proofErr w:type="spellEnd"/>
+      <w:r>
+        <w:rPr>
+          <w:rFonts w:ascii="Calibri" w:eastAsia="맑은 고딕" w:hAnsi="Calibri" w:cs="Calibri"/>
+          <w:i/>
+          <w:sz w:val="22"/>
+        </w:rPr>
+        <w:t xml:space="preserve"> Kim, </w:t>
+      </w:r>
+      <w:proofErr w:type="spellStart"/>
+      <w:r>
+        <w:rPr>
+          <w:rFonts w:ascii="Calibri" w:eastAsia="맑은 고딕" w:hAnsi="Calibri" w:cs="Calibri"/>
+          <w:i/>
+          <w:sz w:val="22"/>
+        </w:rPr>
+        <w:t>Donghwa</w:t>
+      </w:r>
+      <w:proofErr w:type="spellEnd"/>
+      <w:r>
+        <w:rPr>
+          <w:rFonts w:ascii="Calibri" w:eastAsia="맑은 고딕" w:hAnsi="Calibri" w:cs="Calibri"/>
+          <w:i/>
+          <w:sz w:val="22"/>
+        </w:rPr>
+        <w:t xml:space="preserve"> Shin, </w:t>
+      </w:r>
+      <w:proofErr w:type="spellStart"/>
+      <w:r>
+        <w:rPr>
+          <w:rFonts w:ascii="Calibri" w:eastAsia="맑은 고딕" w:hAnsi="Calibri" w:cs="Calibri"/>
+          <w:i/>
+          <w:sz w:val="22"/>
+        </w:rPr>
+        <w:t>Kilho</w:t>
+      </w:r>
+      <w:proofErr w:type="spellEnd"/>
+      <w:r>
+        <w:rPr>
+          <w:rFonts w:ascii="Calibri" w:eastAsia="맑은 고딕" w:hAnsi="Calibri" w:cs="Calibri"/>
+          <w:i/>
+          <w:sz w:val="22"/>
+        </w:rPr>
+        <w:t xml:space="preserve"> Lee, </w:t>
+      </w:r>
+      <w:proofErr w:type="spellStart"/>
+      <w:r>
+        <w:rPr>
+          <w:rFonts w:ascii="Calibri" w:eastAsia="맑은 고딕" w:hAnsi="Calibri" w:cs="Calibri"/>
+          <w:i/>
+          <w:sz w:val="22"/>
+        </w:rPr>
+        <w:t>Jinkyu</w:t>
+      </w:r>
+      <w:proofErr w:type="spellEnd"/>
+      <w:r>
+        <w:rPr>
+          <w:rFonts w:ascii="Calibri" w:eastAsia="맑은 고딕" w:hAnsi="Calibri" w:cs="Calibri"/>
+          <w:i/>
+          <w:sz w:val="22"/>
+        </w:rPr>
+        <w:t xml:space="preserve"> Lee, and </w:t>
+      </w:r>
+      <w:proofErr w:type="spellStart"/>
+      <w:r>
+        <w:rPr>
+          <w:rFonts w:ascii="Calibri" w:eastAsia="맑은 고딕" w:hAnsi="Calibri" w:cs="Calibri"/>
+          <w:i/>
+          <w:sz w:val="22"/>
+        </w:rPr>
+        <w:t>Insik</w:t>
+      </w:r>
+      <w:proofErr w:type="spellEnd"/>
+      <w:r>
+        <w:rPr>
+          <w:rFonts w:ascii="Calibri" w:eastAsia="맑은 고딕" w:hAnsi="Calibri" w:cs="Calibri"/>
+          <w:i/>
+          <w:sz w:val="22"/>
+        </w:rPr>
+        <w:t xml:space="preserve"> Shin</w:t>
+      </w:r>
+      <w:r>
+        <w:rPr>
+          <w:rFonts w:ascii="Calibri" w:eastAsia="맑은 고딕" w:hAnsi="Calibri" w:cs="Calibri"/>
+          <w:i/>
+          <w:sz w:val="22"/>
+        </w:rPr>
+        <w:br/>
+      </w:r>
+      <w:r>
+        <w:rPr>
+          <w:rFonts w:ascii="Calibri" w:eastAsia="맑은 고딕" w:hAnsi="Calibri" w:cs="Calibri"/>
+          <w:sz w:val="22"/>
+        </w:rPr>
+        <w:t>ACM International Conference on Mobile Systems, Applications, and Services (</w:t>
+      </w:r>
+      <w:proofErr w:type="spellStart"/>
       <w:r>
         <w:rPr>
           <w:rFonts w:ascii="Calibri" w:eastAsia="맑은 고딕" w:hAnsi="Calibri" w:cs="Calibri"/>
           <w:b/>
           <w:sz w:val="22"/>
         </w:rPr>
-        <w:t>Battery aging deceleration for power-consuming real-time systems</w:t>
-      </w:r>
-      <w:r>
-        <w:rPr>
-          <w:rFonts w:ascii="Calibri" w:eastAsia="맑은 고딕" w:hAnsi="Calibri" w:cs="Calibri"/>
-          <w:b/>
-          <w:sz w:val="22"/>
-        </w:rPr>
-        <w:br/>
-      </w:r>
-      <w:proofErr w:type="spellStart"/>
-      <w:r>
-        <w:rPr>
-          <w:rFonts w:ascii="Calibri" w:eastAsia="맑은 고딕" w:hAnsi="Calibri" w:cs="Calibri"/>
-          <w:i/>
-          <w:sz w:val="22"/>
-          <w:u w:val="single"/>
-        </w:rPr>
-        <w:t>Jaeheon</w:t>
+        <w:t>MobiSys</w:t>
       </w:r>
       <w:proofErr w:type="spellEnd"/>
       <w:r>
         <w:rPr>
           <w:rFonts w:ascii="Calibri" w:eastAsia="맑은 고딕" w:hAnsi="Calibri" w:cs="Calibri"/>
-          <w:i/>
-          <w:sz w:val="22"/>
-          <w:u w:val="single"/>
-        </w:rPr>
-        <w:t xml:space="preserve"> Kwak</w:t>
-      </w:r>
-      <w:r>
-        <w:rPr>
-          <w:rFonts w:ascii="Calibri" w:eastAsia="맑은 고딕" w:hAnsi="Calibri" w:cs="Calibri"/>
-          <w:i/>
-          <w:sz w:val="22"/>
-        </w:rPr>
-        <w:t xml:space="preserve">, </w:t>
-      </w:r>
-      <w:proofErr w:type="spellStart"/>
-      <w:r>
-        <w:rPr>
-          <w:rFonts w:ascii="Calibri" w:eastAsia="맑은 고딕" w:hAnsi="Calibri" w:cs="Calibri"/>
-          <w:i/>
-          <w:sz w:val="22"/>
-        </w:rPr>
-        <w:t>Kilho</w:t>
-      </w:r>
-      <w:proofErr w:type="spellEnd"/>
-      <w:r>
-        <w:rPr>
-          <w:rFonts w:ascii="Calibri" w:eastAsia="맑은 고딕" w:hAnsi="Calibri" w:cs="Calibri"/>
-          <w:i/>
-          <w:sz w:val="22"/>
-        </w:rPr>
-        <w:t xml:space="preserve"> Lee, </w:t>
-      </w:r>
-      <w:proofErr w:type="spellStart"/>
-      <w:r>
-        <w:rPr>
-          <w:rFonts w:ascii="Calibri" w:eastAsia="맑은 고딕" w:hAnsi="Calibri" w:cs="Calibri"/>
-          <w:i/>
-          <w:sz w:val="22"/>
-        </w:rPr>
-        <w:t>Taehee</w:t>
-      </w:r>
-      <w:proofErr w:type="spellEnd"/>
-      <w:r>
-        <w:rPr>
-          <w:rFonts w:ascii="Calibri" w:eastAsia="맑은 고딕" w:hAnsi="Calibri" w:cs="Calibri"/>
-          <w:i/>
-          <w:sz w:val="22"/>
-        </w:rPr>
-        <w:t xml:space="preserve"> Kim, </w:t>
-      </w:r>
-      <w:proofErr w:type="spellStart"/>
-      <w:r>
-        <w:rPr>
-          <w:rFonts w:ascii="Calibri" w:eastAsia="맑은 고딕" w:hAnsi="Calibri" w:cs="Calibri"/>
-          <w:i/>
-          <w:sz w:val="22"/>
-        </w:rPr>
-        <w:t>Jinkyu</w:t>
-      </w:r>
-      <w:proofErr w:type="spellEnd"/>
-      <w:r>
-        <w:rPr>
-          <w:rFonts w:ascii="Calibri" w:eastAsia="맑은 고딕" w:hAnsi="Calibri" w:cs="Calibri"/>
-          <w:i/>
-          <w:sz w:val="22"/>
-        </w:rPr>
-        <w:t xml:space="preserve"> Lee and </w:t>
-      </w:r>
-      <w:proofErr w:type="spellStart"/>
-      <w:r>
-        <w:rPr>
-          <w:rFonts w:ascii="Calibri" w:eastAsia="맑은 고딕" w:hAnsi="Calibri" w:cs="Calibri"/>
-          <w:i/>
-          <w:sz w:val="22"/>
-        </w:rPr>
-        <w:t>Insik</w:t>
-      </w:r>
-      <w:proofErr w:type="spellEnd"/>
-      <w:r>
-        <w:rPr>
-          <w:rFonts w:ascii="Calibri" w:eastAsia="맑은 고딕" w:hAnsi="Calibri" w:cs="Calibri"/>
-          <w:i/>
-          <w:sz w:val="22"/>
-        </w:rPr>
-        <w:t xml:space="preserve"> Shin</w:t>
-      </w:r>
-      <w:r>
-        <w:rPr>
-          <w:rFonts w:ascii="Calibri" w:eastAsia="맑은 고딕" w:hAnsi="Calibri" w:cs="Calibri"/>
-          <w:i/>
-          <w:sz w:val="22"/>
-        </w:rPr>
-        <w:br/>
-      </w:r>
-      <w:r>
-        <w:rPr>
-          <w:rFonts w:ascii="Calibri" w:hAnsi="Calibri" w:cs="Calibri"/>
-          <w:color w:val="222222"/>
-          <w:sz w:val="22"/>
-          <w:shd w:val="clear" w:color="auto" w:fill="FFFFFF"/>
-        </w:rPr>
-        <w:t>IEEE Real-Tim</w:t>
-      </w:r>
-      <w:r>
-        <w:rPr>
-          <w:rFonts w:ascii="Calibri" w:hAnsi="Calibri" w:cs="Calibri"/>
-          <w:color w:val="222222"/>
-          <w:sz w:val="22"/>
-          <w:shd w:val="clear" w:color="auto" w:fill="FFFFFF"/>
-        </w:rPr>
-        <w:t xml:space="preserve">e Systems Symposium (RTSS), </w:t>
-      </w:r>
-      <w:r>
-        <w:rPr>
-          <w:rFonts w:ascii="Calibri" w:eastAsia="맑은 고딕" w:hAnsi="Calibri" w:cs="Calibri"/>
-          <w:sz w:val="22"/>
-        </w:rPr>
-        <w:t>2019</w:t>
+          <w:sz w:val="22"/>
+        </w:rPr>
+        <w:t>),</w:t>
+      </w:r>
+      <w:r>
+        <w:rPr>
+          <w:rFonts w:ascii="Calibri" w:eastAsia="맑은 고딕" w:hAnsi="Calibri" w:cs="Calibri"/>
+          <w:sz w:val="22"/>
+        </w:rPr>
+        <w:t xml:space="preserve"> 2023</w:t>
       </w:r>
       <w:r>
         <w:rPr>
@@ -3658,143 +3780,153 @@
       <w:r>
         <w:rPr>
           <w:rFonts w:ascii="Calibri" w:eastAsia="맑은 고딕" w:hAnsi="Calibri" w:cs="Calibri"/>
+          <w:sz w:val="22"/>
+        </w:rPr>
+        <w:t>Battery aging deceleration for power-consuming real-time systems</w:t>
+      </w:r>
+      <w:r>
+        <w:rPr>
+          <w:rFonts w:ascii="Calibri" w:eastAsia="맑은 고딕" w:hAnsi="Calibri" w:cs="Calibri"/>
+          <w:sz w:val="22"/>
+        </w:rPr>
+        <w:br/>
+      </w:r>
+      <w:r>
+        <w:rPr>
+          <w:rFonts w:ascii="Calibri" w:eastAsia="맑은 고딕" w:hAnsi="Calibri" w:cs="Calibri"/>
+          <w:i/>
+          <w:sz w:val="22"/>
+          <w:u w:val="single"/>
+        </w:rPr>
+        <w:t>Jaeheon Kwak</w:t>
+      </w:r>
+      <w:r>
+        <w:rPr>
+          <w:rFonts w:ascii="Calibri" w:eastAsia="맑은 고딕" w:hAnsi="Calibri" w:cs="Calibri"/>
+          <w:i/>
+          <w:sz w:val="22"/>
+        </w:rPr>
+        <w:t xml:space="preserve">, </w:t>
+      </w:r>
+      <w:proofErr w:type="spellStart"/>
+      <w:r>
+        <w:rPr>
+          <w:rFonts w:ascii="Calibri" w:eastAsia="맑은 고딕" w:hAnsi="Calibri" w:cs="Calibri"/>
+          <w:i/>
+          <w:sz w:val="22"/>
+        </w:rPr>
+        <w:t>Kilho</w:t>
+      </w:r>
+      <w:proofErr w:type="spellEnd"/>
+      <w:r>
+        <w:rPr>
+          <w:rFonts w:ascii="Calibri" w:eastAsia="맑은 고딕" w:hAnsi="Calibri" w:cs="Calibri"/>
+          <w:i/>
+          <w:sz w:val="22"/>
+        </w:rPr>
+        <w:t xml:space="preserve"> Lee, </w:t>
+      </w:r>
+      <w:proofErr w:type="spellStart"/>
+      <w:r>
+        <w:rPr>
+          <w:rFonts w:ascii="Calibri" w:eastAsia="맑은 고딕" w:hAnsi="Calibri" w:cs="Calibri"/>
+          <w:i/>
+          <w:sz w:val="22"/>
+        </w:rPr>
+        <w:t>Taehee</w:t>
+      </w:r>
+      <w:proofErr w:type="spellEnd"/>
+      <w:r>
+        <w:rPr>
+          <w:rFonts w:ascii="Calibri" w:eastAsia="맑은 고딕" w:hAnsi="Calibri" w:cs="Calibri"/>
+          <w:i/>
+          <w:sz w:val="22"/>
+        </w:rPr>
+        <w:t xml:space="preserve"> Kim, </w:t>
+      </w:r>
+      <w:proofErr w:type="spellStart"/>
+      <w:r>
+        <w:rPr>
+          <w:rFonts w:ascii="Calibri" w:eastAsia="맑은 고딕" w:hAnsi="Calibri" w:cs="Calibri"/>
+          <w:i/>
+          <w:sz w:val="22"/>
+        </w:rPr>
+        <w:t>Jinkyu</w:t>
+      </w:r>
+      <w:proofErr w:type="spellEnd"/>
+      <w:r>
+        <w:rPr>
+          <w:rFonts w:ascii="Calibri" w:eastAsia="맑은 고딕" w:hAnsi="Calibri" w:cs="Calibri"/>
+          <w:i/>
+          <w:sz w:val="22"/>
+        </w:rPr>
+        <w:t xml:space="preserve"> Lee and </w:t>
+      </w:r>
+      <w:proofErr w:type="spellStart"/>
+      <w:r>
+        <w:rPr>
+          <w:rFonts w:ascii="Calibri" w:eastAsia="맑은 고딕" w:hAnsi="Calibri" w:cs="Calibri"/>
+          <w:i/>
+          <w:sz w:val="22"/>
+        </w:rPr>
+        <w:t>Insik</w:t>
+      </w:r>
+      <w:proofErr w:type="spellEnd"/>
+      <w:r>
+        <w:rPr>
+          <w:rFonts w:ascii="Calibri" w:eastAsia="맑은 고딕" w:hAnsi="Calibri" w:cs="Calibri"/>
+          <w:i/>
+          <w:sz w:val="22"/>
+        </w:rPr>
+        <w:t xml:space="preserve"> Shin</w:t>
+      </w:r>
+      <w:r>
+        <w:rPr>
+          <w:rFonts w:ascii="Calibri" w:eastAsia="맑은 고딕" w:hAnsi="Calibri" w:cs="Calibri"/>
+          <w:i/>
+          <w:sz w:val="22"/>
+        </w:rPr>
+        <w:br/>
+      </w:r>
+      <w:r>
+        <w:rPr>
+          <w:rFonts w:ascii="Calibri" w:hAnsi="Calibri" w:cs="Calibri"/>
+          <w:color w:val="222222"/>
+          <w:sz w:val="22"/>
+          <w:shd w:val="clear" w:color="auto" w:fill="FFFFFF"/>
+        </w:rPr>
+        <w:t>IEEE Real-Time Systems Symposium (</w:t>
+      </w:r>
+      <w:r>
+        <w:rPr>
+          <w:rFonts w:ascii="Calibri" w:hAnsi="Calibri" w:cs="Calibri"/>
           <w:b/>
-          <w:sz w:val="22"/>
-        </w:rPr>
-        <w:t>Non-preemptive real-time multiprocessor scheduling beyond work-conserving</w:t>
-      </w:r>
-      <w:r>
-        <w:rPr>
-          <w:rFonts w:ascii="Calibri" w:eastAsia="맑은 고딕" w:hAnsi="Calibri" w:cs="Calibri"/>
-          <w:sz w:val="22"/>
-        </w:rPr>
-        <w:br/>
-      </w:r>
-      <w:proofErr w:type="spellStart"/>
-      <w:r>
-        <w:rPr>
-          <w:rFonts w:ascii="Calibri" w:hAnsi="Calibri" w:cs="Calibri"/>
-          <w:i/>
           <w:color w:val="222222"/>
           <w:sz w:val="22"/>
           <w:shd w:val="clear" w:color="auto" w:fill="FFFFFF"/>
         </w:rPr>
-        <w:t>Hyeongboo</w:t>
-      </w:r>
-      <w:proofErr w:type="spellEnd"/>
-      <w:r>
-        <w:rPr>
-          <w:rFonts w:ascii="Calibri" w:hAnsi="Calibri" w:cs="Calibri"/>
-          <w:i/>
+        <w:t>RTSS</w:t>
+      </w:r>
+      <w:r>
+        <w:rPr>
+          <w:rFonts w:ascii="Calibri" w:hAnsi="Calibri" w:cs="Calibri"/>
           <w:color w:val="222222"/>
           <w:sz w:val="22"/>
           <w:shd w:val="clear" w:color="auto" w:fill="FFFFFF"/>
         </w:rPr>
-        <w:t xml:space="preserve"> </w:t>
-      </w:r>
-      <w:proofErr w:type="spellStart"/>
-      <w:r>
-        <w:rPr>
-          <w:rFonts w:ascii="Calibri" w:hAnsi="Calibri" w:cs="Calibri"/>
-          <w:i/>
-          <w:color w:val="222222"/>
-          <w:sz w:val="22"/>
-          <w:shd w:val="clear" w:color="auto" w:fill="FFFFFF"/>
-        </w:rPr>
-        <w:t>Baek</w:t>
-      </w:r>
-      <w:proofErr w:type="spellEnd"/>
-      <w:r>
-        <w:rPr>
-          <w:rFonts w:ascii="Calibri" w:hAnsi="Calibri" w:cs="Calibri"/>
-          <w:i/>
-          <w:color w:val="222222"/>
-          <w:sz w:val="22"/>
-          <w:shd w:val="clear" w:color="auto" w:fill="FFFFFF"/>
-        </w:rPr>
-        <w:t xml:space="preserve">, </w:t>
-      </w:r>
-      <w:proofErr w:type="spellStart"/>
-      <w:r>
-        <w:rPr>
-          <w:rFonts w:ascii="Calibri" w:hAnsi="Calibri" w:cs="Calibri"/>
-          <w:i/>
-          <w:color w:val="222222"/>
-          <w:sz w:val="22"/>
-          <w:u w:val="single"/>
-          <w:shd w:val="clear" w:color="auto" w:fill="FFFFFF"/>
-        </w:rPr>
-        <w:t>Jaeheon</w:t>
-      </w:r>
-      <w:proofErr w:type="spellEnd"/>
-      <w:r>
-        <w:rPr>
-          <w:rFonts w:ascii="Calibri" w:hAnsi="Calibri" w:cs="Calibri"/>
-          <w:i/>
-          <w:color w:val="222222"/>
-          <w:sz w:val="22"/>
-          <w:u w:val="single"/>
-          <w:shd w:val="clear" w:color="auto" w:fill="FFFFFF"/>
-        </w:rPr>
-        <w:t xml:space="preserve"> Kwak</w:t>
-      </w:r>
-      <w:r>
-        <w:rPr>
-          <w:rFonts w:ascii="Calibri" w:hAnsi="Calibri" w:cs="Calibri"/>
-          <w:i/>
-          <w:color w:val="222222"/>
-          <w:sz w:val="22"/>
-          <w:shd w:val="clear" w:color="auto" w:fill="FFFFFF"/>
-        </w:rPr>
-        <w:t xml:space="preserve"> and </w:t>
-      </w:r>
-      <w:proofErr w:type="spellStart"/>
-      <w:r>
-        <w:rPr>
-          <w:rFonts w:ascii="Calibri" w:hAnsi="Calibri" w:cs="Calibri"/>
-          <w:i/>
-          <w:color w:val="222222"/>
-          <w:sz w:val="22"/>
-          <w:shd w:val="clear" w:color="auto" w:fill="FFFFFF"/>
-        </w:rPr>
-        <w:t>Jinkyu</w:t>
-      </w:r>
-      <w:proofErr w:type="spellEnd"/>
-      <w:r>
-        <w:rPr>
-          <w:rFonts w:ascii="Calibri" w:hAnsi="Calibri" w:cs="Calibri"/>
-          <w:i/>
-          <w:color w:val="222222"/>
-          <w:sz w:val="22"/>
-          <w:shd w:val="clear" w:color="auto" w:fill="FFFFFF"/>
-        </w:rPr>
-        <w:t xml:space="preserve"> Lee</w:t>
-      </w:r>
-      <w:r>
-        <w:rPr>
-          <w:rFonts w:ascii="Calibri" w:hAnsi="Calibri" w:cs="Calibri"/>
-          <w:color w:val="222222"/>
-          <w:sz w:val="22"/>
-          <w:shd w:val="clear" w:color="auto" w:fill="FFFFFF"/>
-        </w:rPr>
-        <w:br/>
-        <w:t xml:space="preserve">IEEE Real-Time </w:t>
-      </w:r>
-      <w:r>
-        <w:rPr>
-          <w:rFonts w:ascii="Calibri" w:hAnsi="Calibri" w:cs="Calibri"/>
-          <w:color w:val="222222"/>
-          <w:sz w:val="22"/>
-          <w:shd w:val="clear" w:color="auto" w:fill="FFFFFF"/>
-        </w:rPr>
-        <w:t>Systems Symposium (RTSS), 2020</w:t>
-      </w:r>
-      <w:r>
-        <w:rPr>
-          <w:rFonts w:ascii="Calibri" w:hAnsi="Calibri" w:cs="Calibri"/>
-          <w:color w:val="222222"/>
-          <w:sz w:val="22"/>
-          <w:shd w:val="clear" w:color="auto" w:fill="FFFFFF"/>
+        <w:t xml:space="preserve">), </w:t>
+      </w:r>
+      <w:r>
+        <w:rPr>
+          <w:rFonts w:ascii="Calibri" w:eastAsia="맑은 고딕" w:hAnsi="Calibri" w:cs="Calibri"/>
+          <w:sz w:val="22"/>
+        </w:rPr>
+        <w:t>2019</w:t>
+      </w:r>
+      <w:r>
+        <w:rPr>
+          <w:rFonts w:ascii="Calibri" w:eastAsia="맑은 고딕" w:hAnsi="Calibri" w:cs="Calibri"/>
+          <w:sz w:val="22"/>
         </w:rPr>
         <w:br/>
       </w:r>
@@ -3816,10 +3948,9 @@
       <w:r>
         <w:rPr>
           <w:rFonts w:ascii="Calibri" w:eastAsia="맑은 고딕" w:hAnsi="Calibri" w:cs="Calibri"/>
-          <w:b/>
-          <w:sz w:val="22"/>
-        </w:rPr>
-        <w:t>Minimizing capacity degradation of heterogeneous batteries in a mobile embedded system</w:t>
+          <w:sz w:val="22"/>
+        </w:rPr>
+        <w:t>Non-preemptive real-time multiprocessor scheduling beyond work-conserving</w:t>
       </w:r>
       <w:r>
         <w:rPr>
@@ -3829,6 +3960,49 @@
         <w:br/>
       </w:r>
       <w:proofErr w:type="spellStart"/>
+      <w:r>
+        <w:rPr>
+          <w:rFonts w:ascii="Calibri" w:hAnsi="Calibri" w:cs="Calibri"/>
+          <w:i/>
+          <w:color w:val="222222"/>
+          <w:sz w:val="22"/>
+          <w:shd w:val="clear" w:color="auto" w:fill="FFFFFF"/>
+        </w:rPr>
+        <w:t>Hyeongboo</w:t>
+      </w:r>
+      <w:proofErr w:type="spellEnd"/>
+      <w:r>
+        <w:rPr>
+          <w:rFonts w:ascii="Calibri" w:hAnsi="Calibri" w:cs="Calibri"/>
+          <w:i/>
+          <w:color w:val="222222"/>
+          <w:sz w:val="22"/>
+          <w:shd w:val="clear" w:color="auto" w:fill="FFFFFF"/>
+        </w:rPr>
+        <w:t xml:space="preserve"> </w:t>
+      </w:r>
+      <w:proofErr w:type="spellStart"/>
+      <w:r>
+        <w:rPr>
+          <w:rFonts w:ascii="Calibri" w:hAnsi="Calibri" w:cs="Calibri"/>
+          <w:i/>
+          <w:color w:val="222222"/>
+          <w:sz w:val="22"/>
+          <w:shd w:val="clear" w:color="auto" w:fill="FFFFFF"/>
+        </w:rPr>
+        <w:t>Baek</w:t>
+      </w:r>
+      <w:proofErr w:type="spellEnd"/>
+      <w:r>
+        <w:rPr>
+          <w:rFonts w:ascii="Calibri" w:hAnsi="Calibri" w:cs="Calibri"/>
+          <w:i/>
+          <w:color w:val="222222"/>
+          <w:sz w:val="22"/>
+          <w:shd w:val="clear" w:color="auto" w:fill="FFFFFF"/>
+        </w:rPr>
+        <w:t xml:space="preserve">, </w:t>
+      </w:r>
       <w:r>
         <w:rPr>
           <w:rFonts w:ascii="Calibri" w:hAnsi="Calibri" w:cs="Calibri"/>
@@ -3838,7 +4012,28 @@
           <w:u w:val="single"/>
           <w:shd w:val="clear" w:color="auto" w:fill="FFFFFF"/>
         </w:rPr>
-        <w:t>Jaeheon</w:t>
+        <w:t>Jaeheon Kwak</w:t>
+      </w:r>
+      <w:r>
+        <w:rPr>
+          <w:rFonts w:ascii="Calibri" w:hAnsi="Calibri" w:cs="Calibri"/>
+          <w:i/>
+          <w:color w:val="222222"/>
+          <w:sz w:val="22"/>
+          <w:shd w:val="clear" w:color="auto" w:fill="FFFFFF"/>
+        </w:rPr>
+        <w:t xml:space="preserve"> and </w:t>
+      </w:r>
+      <w:proofErr w:type="spellStart"/>
+      <w:r>
+        <w:rPr>
+          <w:rFonts w:ascii="Calibri" w:hAnsi="Calibri" w:cs="Calibri"/>
+          <w:i/>
+          <w:color w:val="222222"/>
+          <w:sz w:val="22"/>
+          <w:shd w:val="clear" w:color="auto" w:fill="FFFFFF"/>
+        </w:rPr>
+        <w:t>Jinkyu</w:t>
       </w:r>
       <w:proofErr w:type="spellEnd"/>
       <w:r>
@@ -3847,76 +4042,45 @@
           <w:i/>
           <w:color w:val="222222"/>
           <w:sz w:val="22"/>
-          <w:u w:val="single"/>
           <w:shd w:val="clear" w:color="auto" w:fill="FFFFFF"/>
         </w:rPr>
-        <w:t xml:space="preserve"> Kwak</w:t>
-      </w:r>
-      <w:r>
-        <w:rPr>
-          <w:rFonts w:ascii="Calibri" w:hAnsi="Calibri" w:cs="Calibri"/>
-          <w:i/>
+        <w:t xml:space="preserve"> Lee</w:t>
+      </w:r>
+      <w:r>
+        <w:rPr>
+          <w:rFonts w:ascii="Calibri" w:hAnsi="Calibri" w:cs="Calibri"/>
           <w:color w:val="222222"/>
           <w:sz w:val="22"/>
           <w:shd w:val="clear" w:color="auto" w:fill="FFFFFF"/>
         </w:rPr>
-        <w:t xml:space="preserve"> and </w:t>
-      </w:r>
-      <w:proofErr w:type="spellStart"/>
-      <w:r>
-        <w:rPr>
-          <w:rFonts w:ascii="Calibri" w:hAnsi="Calibri" w:cs="Calibri"/>
-          <w:i/>
+        <w:br/>
+        <w:t>IEEE Real-Time Systems Symposium (</w:t>
+      </w:r>
+      <w:r>
+        <w:rPr>
+          <w:rFonts w:ascii="Calibri" w:hAnsi="Calibri" w:cs="Calibri"/>
+          <w:b/>
           <w:color w:val="222222"/>
           <w:sz w:val="22"/>
           <w:shd w:val="clear" w:color="auto" w:fill="FFFFFF"/>
         </w:rPr>
-        <w:t>Jinkyu</w:t>
-      </w:r>
-      <w:proofErr w:type="spellEnd"/>
-      <w:r>
-        <w:rPr>
-          <w:rFonts w:ascii="Calibri" w:hAnsi="Calibri" w:cs="Calibri"/>
-          <w:i/>
+        <w:t>RTSS</w:t>
+      </w:r>
+      <w:r>
+        <w:rPr>
+          <w:rFonts w:ascii="Calibri" w:hAnsi="Calibri" w:cs="Calibri"/>
           <w:color w:val="222222"/>
           <w:sz w:val="22"/>
           <w:shd w:val="clear" w:color="auto" w:fill="FFFFFF"/>
         </w:rPr>
-        <w:t xml:space="preserve"> Lee</w:t>
-      </w:r>
-      <w:r>
-        <w:rPr>
-          <w:rFonts w:ascii="Calibri" w:eastAsia="맑은 고딕" w:hAnsi="Calibri" w:cs="Calibri"/>
-          <w:i/>
-          <w:sz w:val="22"/>
-        </w:rPr>
-        <w:br/>
-      </w:r>
-      <w:r>
-        <w:rPr>
-          <w:rFonts w:ascii="Calibri" w:eastAsia="맑은 고딕" w:hAnsi="Calibri" w:cs="Calibri"/>
-          <w:sz w:val="22"/>
-        </w:rPr>
-        <w:t>IEEE Embedded Systems Letters</w:t>
-      </w:r>
-      <w:r>
-        <w:rPr>
-          <w:rFonts w:ascii="Calibri" w:eastAsia="맑은 고딕" w:hAnsi="Calibri" w:cs="Calibri"/>
-          <w:sz w:val="22"/>
-        </w:rPr>
-        <w:t>, 2019</w:t>
-      </w:r>
-      <w:r>
-        <w:rPr>
-          <w:rFonts w:ascii="Calibri" w:eastAsia="맑은 고딕" w:hAnsi="Calibri" w:cs="Calibri"/>
-          <w:sz w:val="22"/>
-        </w:rPr>
-        <w:br/>
-      </w:r>
-      <w:r>
-        <w:rPr>
-          <w:rFonts w:ascii="Calibri" w:eastAsia="맑은 고딕" w:hAnsi="Calibri" w:cs="Calibri"/>
-          <w:sz w:val="22"/>
+        <w:t>), 2020</w:t>
+      </w:r>
+      <w:r>
+        <w:rPr>
+          <w:rFonts w:ascii="Calibri" w:hAnsi="Calibri" w:cs="Calibri"/>
+          <w:color w:val="222222"/>
+          <w:sz w:val="22"/>
+          <w:shd w:val="clear" w:color="auto" w:fill="FFFFFF"/>
         </w:rPr>
         <w:br/>
       </w:r>
@@ -3938,11 +4102,9 @@
       <w:r>
         <w:rPr>
           <w:rFonts w:ascii="Calibri" w:eastAsia="맑은 고딕" w:hAnsi="Calibri" w:cs="Calibri"/>
-          <w:b/>
-          <w:sz w:val="22"/>
-        </w:rPr>
-        <w:lastRenderedPageBreak/>
-        <w:t>Covert timing channel design for uniprocessor real-time systems</w:t>
+          <w:sz w:val="22"/>
+        </w:rPr>
+        <w:t>Minimizing capacity degradation of heterogeneous batteries in a mobile embedded system</w:t>
       </w:r>
       <w:r>
         <w:rPr>
@@ -3951,7 +4113,6 @@
         </w:rPr>
         <w:br/>
       </w:r>
-      <w:proofErr w:type="spellStart"/>
       <w:r>
         <w:rPr>
           <w:rFonts w:ascii="Calibri" w:hAnsi="Calibri" w:cs="Calibri"/>
@@ -3961,9 +4122,98 @@
           <w:u w:val="single"/>
           <w:shd w:val="clear" w:color="auto" w:fill="FFFFFF"/>
         </w:rPr>
-        <w:t>Jaeheon</w:t>
+        <w:t>Jaeheon Kwak</w:t>
+      </w:r>
+      <w:r>
+        <w:rPr>
+          <w:rFonts w:ascii="Calibri" w:hAnsi="Calibri" w:cs="Calibri"/>
+          <w:i/>
+          <w:color w:val="222222"/>
+          <w:sz w:val="22"/>
+          <w:shd w:val="clear" w:color="auto" w:fill="FFFFFF"/>
+        </w:rPr>
+        <w:t xml:space="preserve"> and </w:t>
+      </w:r>
+      <w:proofErr w:type="spellStart"/>
+      <w:r>
+        <w:rPr>
+          <w:rFonts w:ascii="Calibri" w:hAnsi="Calibri" w:cs="Calibri"/>
+          <w:i/>
+          <w:color w:val="222222"/>
+          <w:sz w:val="22"/>
+          <w:shd w:val="clear" w:color="auto" w:fill="FFFFFF"/>
+        </w:rPr>
+        <w:t>Jinkyu</w:t>
       </w:r>
       <w:proofErr w:type="spellEnd"/>
+      <w:r>
+        <w:rPr>
+          <w:rFonts w:ascii="Calibri" w:hAnsi="Calibri" w:cs="Calibri"/>
+          <w:i/>
+          <w:color w:val="222222"/>
+          <w:sz w:val="22"/>
+          <w:shd w:val="clear" w:color="auto" w:fill="FFFFFF"/>
+        </w:rPr>
+        <w:t xml:space="preserve"> Lee</w:t>
+      </w:r>
+      <w:r>
+        <w:rPr>
+          <w:rFonts w:ascii="Calibri" w:eastAsia="맑은 고딕" w:hAnsi="Calibri" w:cs="Calibri"/>
+          <w:i/>
+          <w:sz w:val="22"/>
+        </w:rPr>
+        <w:br/>
+      </w:r>
+      <w:r>
+        <w:rPr>
+          <w:rFonts w:ascii="Calibri" w:eastAsia="맑은 고딕" w:hAnsi="Calibri" w:cs="Calibri"/>
+          <w:sz w:val="22"/>
+        </w:rPr>
+        <w:t>IEEE Embedded Systems Letters</w:t>
+      </w:r>
+      <w:r>
+        <w:rPr>
+          <w:rFonts w:ascii="Calibri" w:eastAsia="맑은 고딕" w:hAnsi="Calibri" w:cs="Calibri"/>
+          <w:sz w:val="22"/>
+        </w:rPr>
+        <w:t>, 2019</w:t>
+      </w:r>
+      <w:r>
+        <w:rPr>
+          <w:rFonts w:ascii="Calibri" w:eastAsia="맑은 고딕" w:hAnsi="Calibri" w:cs="Calibri"/>
+          <w:sz w:val="22"/>
+        </w:rPr>
+        <w:br/>
+      </w:r>
+    </w:p>
+    <w:p>
+      <w:pPr>
+        <w:pStyle w:val="a5"/>
+        <w:numPr>
+          <w:ilvl w:val="0"/>
+          <w:numId w:val="9"/>
+        </w:numPr>
+        <w:spacing w:after="0" w:line="288" w:lineRule="auto"/>
+        <w:ind w:leftChars="100" w:left="560"/>
+        <w:rPr>
+          <w:rFonts w:ascii="Calibri" w:eastAsia="맑은 고딕" w:hAnsi="Calibri" w:cs="Calibri"/>
+          <w:sz w:val="22"/>
+        </w:rPr>
+      </w:pPr>
+      <w:r>
+        <w:rPr>
+          <w:rFonts w:ascii="Calibri" w:eastAsia="맑은 고딕" w:hAnsi="Calibri" w:cs="Calibri"/>
+          <w:sz w:val="22"/>
+        </w:rPr>
+        <w:t>Covert timing channel design for uniprocessor real-time systems</w:t>
+      </w:r>
+      <w:r>
+        <w:rPr>
+          <w:rFonts w:ascii="Calibri" w:eastAsia="맑은 고딕" w:hAnsi="Calibri" w:cs="Calibri"/>
+          <w:sz w:val="22"/>
+        </w:rPr>
+        <w:br/>
+      </w:r>
       <w:r>
         <w:rPr>
           <w:rFonts w:ascii="Calibri" w:hAnsi="Calibri" w:cs="Calibri"/>
@@ -3973,7 +4223,7 @@
           <w:u w:val="single"/>
           <w:shd w:val="clear" w:color="auto" w:fill="FFFFFF"/>
         </w:rPr>
-        <w:t xml:space="preserve"> Kwak</w:t>
+        <w:t>Jaeheon Kwak</w:t>
       </w:r>
       <w:r>
         <w:rPr>
@@ -4020,28 +4270,7 @@
           <w:rFonts w:ascii="Calibri" w:eastAsia="맑은 고딕" w:hAnsi="Calibri" w:cs="Calibri"/>
           <w:sz w:val="22"/>
         </w:rPr>
-        <w:t>International Conference on Parallel and Distributed</w:t>
-      </w:r>
-      <w:r>
-        <w:rPr>
-          <w:rFonts w:ascii="Calibri" w:eastAsia="맑은 고딕" w:hAnsi="Calibri" w:cs="Calibri"/>
-          <w:sz w:val="22"/>
-        </w:rPr>
-        <w:t xml:space="preserve"> </w:t>
-      </w:r>
-      <w:r>
-        <w:rPr>
-          <w:rFonts w:ascii="Calibri" w:eastAsia="맑은 고딕" w:hAnsi="Calibri" w:cs="Calibri"/>
-          <w:sz w:val="22"/>
-        </w:rPr>
-        <w:t xml:space="preserve">Computing, Applications and Technologies </w:t>
-      </w:r>
-      <w:r>
-        <w:rPr>
-          <w:rFonts w:ascii="Calibri" w:eastAsia="맑은 고딕" w:hAnsi="Calibri" w:cs="Calibri"/>
-          <w:sz w:val="22"/>
-        </w:rPr>
-        <w:t>(</w:t>
+        <w:t>International Conference on Parallel and Distributed Computing, Applications and Technologies (</w:t>
       </w:r>
       <w:r>
         <w:rPr>
@@ -4055,14 +4284,7 @@
           <w:rFonts w:ascii="Calibri" w:eastAsia="맑은 고딕" w:hAnsi="Calibri" w:cs="Calibri"/>
           <w:sz w:val="22"/>
         </w:rPr>
-        <w:t>)</w:t>
-      </w:r>
-      <w:r>
-        <w:rPr>
-          <w:rFonts w:ascii="Calibri" w:eastAsia="맑은 고딕" w:hAnsi="Calibri" w:cs="Calibri"/>
-          <w:sz w:val="22"/>
-        </w:rPr>
-        <w:t>,</w:t>
+        <w:t>),</w:t>
       </w:r>
       <w:r>
         <w:rPr>
@@ -5785,7 +6007,7 @@
   <w:style w:type="paragraph" w:default="1" w:styleId="a">
     <w:name w:val="Normal"/>
     <w:qFormat/>
-    <w:rsid w:val="00C325D6"/>
+    <w:rsid w:val="00DC5B8E"/>
     <w:pPr>
       <w:widowControl w:val="0"/>
       <w:wordWrap w:val="0"/>
@@ -6261,7 +6483,7 @@
 </file>
 
 <file path=customXml/itemProps1.xml><?xml version="1.0" encoding="utf-8"?>
-<ds:datastoreItem xmlns:ds="http://schemas.openxmlformats.org/officeDocument/2006/customXml" ds:itemID="{A6289AD0-851B-4629-8BB4-427645FC34D8}">
+<ds:datastoreItem xmlns:ds="http://schemas.openxmlformats.org/officeDocument/2006/customXml" ds:itemID="{5AA1C157-6037-4A55-9263-024AB14693B8}">
   <ds:schemaRefs>
     <ds:schemaRef ds:uri="http://schemas.openxmlformats.org/officeDocument/2006/bibliography"/>
   </ds:schemaRefs>

</xml_diff>

<commit_message>
Deploying to gh-pages from @ 0jaehunny0/0jaehunny0.github.io@4674dbbe7b32b1da1c4149800ef722d44f06f34a 🚀
</commit_message>
<xml_diff>
--- a/assets/pdf/Jaeheon Kwak - CV.docx
+++ b/assets/pdf/Jaeheon Kwak - CV.docx
@@ -93,7 +93,7 @@
         <w:spacing w:after="0" w:line="288" w:lineRule="auto"/>
         <w:jc w:val="center"/>
         <w:rPr>
-          <w:rFonts w:ascii="Calibri" w:hAnsi="Calibri" w:cs="Calibri" w:hint="eastAsia"/>
+          <w:rFonts w:ascii="Calibri" w:hAnsi="Calibri" w:cs="Calibri"/>
           <w:szCs w:val="20"/>
         </w:rPr>
       </w:pPr>
@@ -279,27 +279,7 @@
           <w:sz w:val="22"/>
         </w:rPr>
         <w:tab/>
-      </w:r>
-      <w:r>
-        <w:rPr>
-          <w:rFonts w:ascii="Calibri" w:hAnsi="Calibri" w:cs="Calibri"/>
-          <w:sz w:val="22"/>
-        </w:rPr>
-        <w:t>2024</w:t>
-      </w:r>
-      <w:r>
-        <w:rPr>
-          <w:rFonts w:ascii="Calibri" w:hAnsi="Calibri" w:cs="Calibri"/>
-          <w:sz w:val="22"/>
-        </w:rPr>
-        <w:t xml:space="preserve"> – </w:t>
-      </w:r>
-      <w:r>
-        <w:rPr>
-          <w:rFonts w:ascii="Calibri" w:hAnsi="Calibri" w:cs="Calibri"/>
-          <w:sz w:val="22"/>
-        </w:rPr>
-        <w:t>Now</w:t>
+        <w:t>2024 – Now</w:t>
       </w:r>
     </w:p>
     <w:p>
@@ -312,7 +292,7 @@
         <w:ind w:firstLineChars="200" w:firstLine="440"/>
         <w:jc w:val="left"/>
         <w:rPr>
-          <w:rFonts w:ascii="Calibri" w:hAnsi="Calibri" w:cs="Calibri" w:hint="eastAsia"/>
+          <w:rFonts w:ascii="Calibri" w:hAnsi="Calibri" w:cs="Calibri"/>
           <w:i/>
           <w:sz w:val="22"/>
         </w:rPr>
@@ -331,15 +311,7 @@
           <w:i/>
           <w:sz w:val="22"/>
         </w:rPr>
-        <w:t xml:space="preserve">: </w:t>
-      </w:r>
-      <w:r>
-        <w:rPr>
-          <w:rFonts w:ascii="Calibri" w:hAnsi="Calibri" w:cs="Calibri"/>
-          <w:i/>
-          <w:sz w:val="22"/>
-        </w:rPr>
-        <w:t>Information &amp; Electronics Research Institute</w:t>
+        <w:t>: Information &amp; Electronics Research Institute</w:t>
       </w:r>
     </w:p>
     <w:p>
@@ -1214,7 +1186,7 @@
         <w:spacing w:after="0" w:line="288" w:lineRule="auto"/>
         <w:ind w:firstLineChars="100" w:firstLine="220"/>
         <w:rPr>
-          <w:rFonts w:ascii="Calibri" w:eastAsia="맑은 고딕" w:hAnsi="Calibri" w:cs="Calibri"/>
+          <w:rFonts w:ascii="Calibri" w:hAnsi="Calibri" w:cs="Calibri"/>
           <w:b/>
           <w:sz w:val="22"/>
         </w:rPr>
@@ -1225,6 +1197,76 @@
           <w:b/>
           <w:sz w:val="22"/>
         </w:rPr>
+        <w:t>Mobile Systems:</w:t>
+      </w:r>
+    </w:p>
+    <w:p>
+      <w:pPr>
+        <w:spacing w:after="0" w:line="288" w:lineRule="auto"/>
+        <w:ind w:firstLineChars="200" w:firstLine="440"/>
+        <w:rPr>
+          <w:rFonts w:ascii="Calibri" w:hAnsi="Calibri" w:cs="Calibri"/>
+          <w:i/>
+          <w:sz w:val="22"/>
+        </w:rPr>
+      </w:pPr>
+      <w:r>
+        <w:rPr>
+          <w:rFonts w:ascii="Calibri" w:hAnsi="Calibri" w:cs="Calibri"/>
+          <w:i/>
+          <w:sz w:val="22"/>
+        </w:rPr>
+        <w:t xml:space="preserve">Android AOSP &amp; kernel, DVFS, </w:t>
+      </w:r>
+      <w:r>
+        <w:rPr>
+          <w:rFonts w:ascii="Calibri" w:hAnsi="Calibri" w:cs="Calibri"/>
+          <w:i/>
+          <w:sz w:val="22"/>
+        </w:rPr>
+        <w:t xml:space="preserve">thermal throttling, </w:t>
+      </w:r>
+      <w:r>
+        <w:rPr>
+          <w:rFonts w:ascii="Calibri" w:hAnsi="Calibri" w:cs="Calibri"/>
+          <w:i/>
+          <w:sz w:val="22"/>
+        </w:rPr>
+        <w:t>voltage regulatio</w:t>
+      </w:r>
+      <w:r>
+        <w:rPr>
+          <w:rFonts w:ascii="Calibri" w:hAnsi="Calibri" w:cs="Calibri"/>
+          <w:i/>
+          <w:sz w:val="22"/>
+        </w:rPr>
+        <w:t>n</w:t>
+      </w:r>
+      <w:r>
+        <w:rPr>
+          <w:rFonts w:ascii="Calibri" w:hAnsi="Calibri" w:cs="Calibri"/>
+          <w:i/>
+          <w:sz w:val="22"/>
+        </w:rPr>
+        <w:t>, PMIC, user experience</w:t>
+      </w:r>
+    </w:p>
+    <w:p>
+      <w:pPr>
+        <w:spacing w:after="0" w:line="288" w:lineRule="auto"/>
+        <w:ind w:firstLineChars="100" w:firstLine="220"/>
+        <w:rPr>
+          <w:rFonts w:ascii="Calibri" w:eastAsia="맑은 고딕" w:hAnsi="Calibri" w:cs="Calibri"/>
+          <w:b/>
+          <w:sz w:val="22"/>
+        </w:rPr>
+      </w:pPr>
+      <w:r>
+        <w:rPr>
+          <w:rFonts w:ascii="Calibri" w:eastAsia="맑은 고딕" w:hAnsi="Calibri" w:cs="Calibri"/>
+          <w:b/>
+          <w:sz w:val="22"/>
+        </w:rPr>
         <w:t xml:space="preserve">Battery </w:t>
       </w:r>
       <w:r>
@@ -1276,23 +1318,23 @@
           <w:i/>
           <w:sz w:val="22"/>
         </w:rPr>
-        <w:t xml:space="preserve">attery modeling, </w:t>
-      </w:r>
-      <w:r>
-        <w:rPr>
-          <w:rFonts w:ascii="Calibri" w:eastAsia="맑은 고딕" w:hAnsi="Calibri" w:cs="Calibri"/>
-          <w:i/>
-          <w:sz w:val="22"/>
-        </w:rPr>
-        <w:t>b</w:t>
-      </w:r>
-      <w:r>
-        <w:rPr>
-          <w:rFonts w:ascii="Calibri" w:eastAsia="맑은 고딕" w:hAnsi="Calibri" w:cs="Calibri"/>
-          <w:i/>
-          <w:sz w:val="22"/>
-        </w:rPr>
-        <w:t>attery scheduling</w:t>
+        <w:t xml:space="preserve">attery </w:t>
+      </w:r>
+      <w:r>
+        <w:rPr>
+          <w:rFonts w:ascii="Calibri" w:eastAsia="맑은 고딕" w:hAnsi="Calibri" w:cs="Calibri"/>
+          <w:i/>
+          <w:sz w:val="22"/>
+        </w:rPr>
+        <w:t>scheduling/</w:t>
+      </w:r>
+      <w:r>
+        <w:rPr>
+          <w:rFonts w:ascii="Calibri" w:eastAsia="맑은 고딕" w:hAnsi="Calibri" w:cs="Calibri"/>
+          <w:i/>
+          <w:sz w:val="22"/>
+        </w:rPr>
+        <w:t>modeling</w:t>
       </w:r>
       <w:r>
         <w:rPr>
@@ -1324,15 +1366,25 @@
           <w:i/>
           <w:sz w:val="22"/>
         </w:rPr>
-        <w:t>, battery usage pattern</w:t>
-      </w:r>
+        <w:t xml:space="preserve">, </w:t>
+      </w:r>
+      <w:r>
+        <w:rPr>
+          <w:rFonts w:ascii="Calibri" w:eastAsia="맑은 고딕" w:hAnsi="Calibri" w:cs="Calibri"/>
+          <w:i/>
+          <w:sz w:val="22"/>
+        </w:rPr>
+        <w:t>next-generation batteries</w:t>
+      </w:r>
+      <w:bookmarkStart w:id="0" w:name="_GoBack"/>
+      <w:bookmarkEnd w:id="0"/>
     </w:p>
     <w:p>
       <w:pPr>
         <w:spacing w:after="0" w:line="288" w:lineRule="auto"/>
         <w:ind w:firstLineChars="100" w:firstLine="220"/>
         <w:rPr>
-          <w:rFonts w:ascii="Calibri" w:hAnsi="Calibri" w:cs="Calibri"/>
+          <w:rFonts w:ascii="Calibri" w:eastAsia="맑은 고딕" w:hAnsi="Calibri" w:cs="Calibri"/>
           <w:b/>
           <w:sz w:val="22"/>
         </w:rPr>
@@ -1343,7 +1395,7 @@
           <w:b/>
           <w:sz w:val="22"/>
         </w:rPr>
-        <w:t>Mobile / Embedded</w:t>
+        <w:t xml:space="preserve">Real-time </w:t>
       </w:r>
       <w:r>
         <w:rPr>
@@ -1351,23 +1403,7 @@
           <w:b/>
           <w:sz w:val="22"/>
         </w:rPr>
-        <w:t xml:space="preserve"> / Real-Time</w:t>
-      </w:r>
-      <w:r>
-        <w:rPr>
-          <w:rFonts w:ascii="Calibri" w:eastAsia="맑은 고딕" w:hAnsi="Calibri" w:cs="Calibri"/>
-          <w:b/>
-          <w:sz w:val="22"/>
-        </w:rPr>
-        <w:t xml:space="preserve"> Systems</w:t>
-      </w:r>
-      <w:r>
-        <w:rPr>
-          <w:rFonts w:ascii="Calibri" w:eastAsia="맑은 고딕" w:hAnsi="Calibri" w:cs="Calibri"/>
-          <w:b/>
-          <w:sz w:val="22"/>
-        </w:rPr>
-        <w:t>:</w:t>
+        <w:t>Systems:</w:t>
       </w:r>
     </w:p>
     <w:p>
@@ -1375,205 +1411,22 @@
         <w:spacing w:after="0" w:line="288" w:lineRule="auto"/>
         <w:ind w:firstLineChars="200" w:firstLine="440"/>
         <w:rPr>
-          <w:rFonts w:ascii="Calibri" w:hAnsi="Calibri" w:cs="Calibri"/>
-          <w:i/>
-          <w:sz w:val="22"/>
-        </w:rPr>
-      </w:pPr>
-      <w:r>
-        <w:rPr>
-          <w:rFonts w:ascii="Calibri" w:hAnsi="Calibri" w:cs="Calibri"/>
-          <w:i/>
-          <w:sz w:val="22"/>
-        </w:rPr>
-        <w:t>A</w:t>
-      </w:r>
-      <w:r>
-        <w:rPr>
-          <w:rFonts w:ascii="Calibri" w:hAnsi="Calibri" w:cs="Calibri"/>
-          <w:i/>
-          <w:sz w:val="22"/>
-        </w:rPr>
-        <w:t xml:space="preserve">ndroid AOSP &amp; kernel, user </w:t>
-      </w:r>
-      <w:r>
-        <w:rPr>
-          <w:rFonts w:ascii="Calibri" w:hAnsi="Calibri" w:cs="Calibri"/>
-          <w:i/>
-          <w:sz w:val="22"/>
-        </w:rPr>
-        <w:t>experience</w:t>
-      </w:r>
-      <w:r>
-        <w:rPr>
-          <w:rFonts w:ascii="Calibri" w:hAnsi="Calibri" w:cs="Calibri"/>
-          <w:i/>
-          <w:sz w:val="22"/>
-        </w:rPr>
-        <w:t>, DVFS</w:t>
-      </w:r>
-      <w:r>
-        <w:rPr>
-          <w:rFonts w:ascii="Calibri" w:hAnsi="Calibri" w:cs="Calibri"/>
-          <w:i/>
-          <w:sz w:val="22"/>
-        </w:rPr>
-        <w:t xml:space="preserve"> </w:t>
-      </w:r>
-      <w:r>
-        <w:rPr>
-          <w:rFonts w:ascii="Calibri" w:hAnsi="Calibri" w:cs="Calibri"/>
-          <w:i/>
-          <w:sz w:val="22"/>
-        </w:rPr>
-        <w:t xml:space="preserve">/ </w:t>
-      </w:r>
-      <w:r>
-        <w:rPr>
-          <w:rFonts w:ascii="Calibri" w:hAnsi="Calibri" w:cs="Calibri"/>
-          <w:i/>
-          <w:sz w:val="22"/>
-        </w:rPr>
-        <w:t>PMIC, voltage regulation, DVFS</w:t>
-      </w:r>
-      <w:r>
-        <w:rPr>
-          <w:rFonts w:ascii="Calibri" w:hAnsi="Calibri" w:cs="Calibri"/>
-          <w:i/>
-          <w:sz w:val="22"/>
-        </w:rPr>
-        <w:t xml:space="preserve"> / </w:t>
-      </w:r>
-      <w:r>
-        <w:rPr>
-          <w:rFonts w:ascii="Calibri" w:hAnsi="Calibri" w:cs="Calibri"/>
-          <w:i/>
-          <w:sz w:val="22"/>
-        </w:rPr>
-        <w:t>r</w:t>
-      </w:r>
-      <w:r>
-        <w:rPr>
-          <w:rFonts w:ascii="Calibri" w:hAnsi="Calibri" w:cs="Calibri"/>
-          <w:i/>
-          <w:sz w:val="22"/>
-        </w:rPr>
-        <w:t>eal-time scheduling</w:t>
-      </w:r>
-    </w:p>
-    <w:p>
-      <w:pPr>
-        <w:spacing w:after="0" w:line="288" w:lineRule="auto"/>
-        <w:ind w:firstLineChars="100" w:firstLine="220"/>
-        <w:rPr>
-          <w:rFonts w:ascii="Calibri" w:eastAsia="맑은 고딕" w:hAnsi="Calibri" w:cs="Calibri"/>
-          <w:b/>
-          <w:sz w:val="22"/>
-        </w:rPr>
-      </w:pPr>
-      <w:r>
-        <w:rPr>
-          <w:rFonts w:ascii="Calibri" w:eastAsia="맑은 고딕" w:hAnsi="Calibri" w:cs="Calibri"/>
-          <w:b/>
-          <w:sz w:val="22"/>
-        </w:rPr>
-        <w:t>Deep Learning</w:t>
-      </w:r>
-      <w:r>
-        <w:rPr>
-          <w:rFonts w:ascii="Calibri" w:eastAsia="맑은 고딕" w:hAnsi="Calibri" w:cs="Calibri"/>
-          <w:b/>
-          <w:sz w:val="22"/>
-        </w:rPr>
-        <w:t xml:space="preserve"> / </w:t>
-      </w:r>
-      <w:r>
-        <w:rPr>
-          <w:rFonts w:ascii="Calibri" w:eastAsia="맑은 고딕" w:hAnsi="Calibri" w:cs="Calibri"/>
-          <w:b/>
-          <w:sz w:val="22"/>
-        </w:rPr>
-        <w:t xml:space="preserve">Reinforcement Learning / </w:t>
-      </w:r>
-      <w:r>
-        <w:rPr>
-          <w:rFonts w:ascii="Calibri" w:eastAsia="맑은 고딕" w:hAnsi="Calibri" w:cs="Calibri"/>
-          <w:b/>
-          <w:sz w:val="22"/>
-        </w:rPr>
-        <w:t xml:space="preserve">Data Analysis </w:t>
-      </w:r>
-      <w:r>
-        <w:rPr>
-          <w:rFonts w:ascii="Calibri" w:eastAsia="맑은 고딕" w:hAnsi="Calibri" w:cs="Calibri"/>
-          <w:b/>
-          <w:sz w:val="22"/>
-        </w:rPr>
-        <w:t xml:space="preserve">/ </w:t>
-      </w:r>
-      <w:r>
-        <w:rPr>
-          <w:rFonts w:ascii="Calibri" w:eastAsia="맑은 고딕" w:hAnsi="Calibri" w:cs="Calibri"/>
-          <w:b/>
-          <w:sz w:val="22"/>
-        </w:rPr>
-        <w:t>Optimization</w:t>
-      </w:r>
-      <w:r>
-        <w:rPr>
-          <w:rFonts w:ascii="Calibri" w:eastAsia="맑은 고딕" w:hAnsi="Calibri" w:cs="Calibri"/>
-          <w:b/>
-          <w:sz w:val="22"/>
-        </w:rPr>
-        <w:t>:</w:t>
-      </w:r>
-    </w:p>
-    <w:p>
-      <w:pPr>
-        <w:spacing w:after="0" w:line="288" w:lineRule="auto"/>
-        <w:rPr>
-          <w:rFonts w:ascii="Calibri" w:hAnsi="Calibri" w:cs="Calibri"/>
-          <w:i/>
-          <w:sz w:val="22"/>
-        </w:rPr>
-      </w:pPr>
-      <w:r>
-        <w:rPr>
-          <w:rFonts w:ascii="Calibri" w:hAnsi="Calibri" w:cs="Calibri"/>
-          <w:i/>
-          <w:sz w:val="22"/>
-        </w:rPr>
-        <w:t xml:space="preserve">    </w:t>
-      </w:r>
-      <w:proofErr w:type="spellStart"/>
-      <w:r>
-        <w:rPr>
-          <w:rFonts w:ascii="Calibri" w:hAnsi="Calibri" w:cs="Calibri"/>
-          <w:i/>
-          <w:sz w:val="22"/>
-        </w:rPr>
-        <w:t>Py</w:t>
-      </w:r>
-      <w:r>
-        <w:rPr>
-          <w:rFonts w:ascii="Calibri" w:hAnsi="Calibri" w:cs="Calibri"/>
-          <w:i/>
-          <w:sz w:val="22"/>
-        </w:rPr>
-        <w:t>T</w:t>
-      </w:r>
-      <w:r>
-        <w:rPr>
-          <w:rFonts w:ascii="Calibri" w:hAnsi="Calibri" w:cs="Calibri"/>
-          <w:i/>
-          <w:sz w:val="22"/>
-        </w:rPr>
-        <w:t>orch</w:t>
-      </w:r>
-      <w:proofErr w:type="spellEnd"/>
-      <w:r>
-        <w:rPr>
-          <w:rFonts w:ascii="Calibri" w:hAnsi="Calibri" w:cs="Calibri"/>
+          <w:rFonts w:ascii="Calibri" w:eastAsia="맑은 고딕" w:hAnsi="Calibri" w:cs="Calibri"/>
+          <w:i/>
+          <w:sz w:val="22"/>
+        </w:rPr>
+      </w:pPr>
+      <w:r>
+        <w:rPr>
+          <w:rFonts w:ascii="Calibri" w:eastAsia="맑은 고딕" w:hAnsi="Calibri" w:cs="Calibri"/>
+          <w:i/>
+          <w:sz w:val="22"/>
+        </w:rPr>
+        <w:t>Non-preemptive tasks, non-work-conserving scheduling</w:t>
+      </w:r>
+      <w:r>
+        <w:rPr>
+          <w:rFonts w:ascii="Calibri" w:eastAsia="맑은 고딕" w:hAnsi="Calibri" w:cs="Calibri" w:hint="eastAsia"/>
           <w:i/>
           <w:sz w:val="22"/>
         </w:rPr>
@@ -1581,93 +1434,11 @@
       </w:r>
       <w:r>
         <w:rPr>
-          <w:rFonts w:ascii="Calibri" w:hAnsi="Calibri" w:cs="Calibri"/>
-          <w:i/>
-          <w:sz w:val="22"/>
-        </w:rPr>
-        <w:t xml:space="preserve"> </w:t>
-      </w:r>
-      <w:r>
-        <w:rPr>
-          <w:rFonts w:ascii="Calibri" w:hAnsi="Calibri" w:cs="Calibri"/>
-          <w:i/>
-          <w:sz w:val="22"/>
-        </w:rPr>
-        <w:t>soft-actor critic</w:t>
-      </w:r>
-      <w:r>
-        <w:rPr>
-          <w:rFonts w:ascii="Calibri" w:hAnsi="Calibri" w:cs="Calibri"/>
-          <w:i/>
-          <w:sz w:val="22"/>
-        </w:rPr>
-        <w:t>,</w:t>
-      </w:r>
-      <w:r>
-        <w:rPr>
-          <w:rFonts w:ascii="Calibri" w:hAnsi="Calibri" w:cs="Calibri"/>
-          <w:i/>
-          <w:sz w:val="22"/>
-        </w:rPr>
-        <w:t xml:space="preserve"> </w:t>
-      </w:r>
-      <w:r>
-        <w:rPr>
-          <w:rFonts w:ascii="Calibri" w:hAnsi="Calibri" w:cs="Calibri"/>
-          <w:i/>
-          <w:sz w:val="22"/>
-        </w:rPr>
-        <w:t>TensorFlow</w:t>
-      </w:r>
-      <w:r>
-        <w:rPr>
-          <w:rFonts w:ascii="Calibri" w:hAnsi="Calibri" w:cs="Calibri"/>
-          <w:i/>
-          <w:sz w:val="22"/>
-        </w:rPr>
-        <w:t>,</w:t>
-      </w:r>
-      <w:r>
-        <w:rPr>
-          <w:rFonts w:ascii="Calibri" w:hAnsi="Calibri" w:cs="Calibri"/>
-          <w:i/>
-          <w:sz w:val="22"/>
-        </w:rPr>
-        <w:t xml:space="preserve"> </w:t>
-      </w:r>
-      <w:proofErr w:type="spellStart"/>
-      <w:r>
-        <w:rPr>
-          <w:rFonts w:ascii="Calibri" w:hAnsi="Calibri" w:cs="Calibri"/>
-          <w:i/>
-          <w:sz w:val="22"/>
-        </w:rPr>
-        <w:t>XGBoost</w:t>
-      </w:r>
-      <w:proofErr w:type="spellEnd"/>
-      <w:r>
-        <w:rPr>
-          <w:rFonts w:ascii="Calibri" w:hAnsi="Calibri" w:cs="Calibri"/>
-          <w:i/>
-          <w:sz w:val="22"/>
-        </w:rPr>
-        <w:t xml:space="preserve">, </w:t>
-      </w:r>
-      <w:r>
-        <w:rPr>
-          <w:rFonts w:ascii="Calibri" w:hAnsi="Calibri" w:cs="Calibri"/>
-          <w:i/>
-          <w:sz w:val="22"/>
-        </w:rPr>
-        <w:t>convex optimization</w:t>
-      </w:r>
-      <w:r>
-        <w:rPr>
-          <w:rFonts w:ascii="Calibri" w:hAnsi="Calibri" w:cs="Calibri"/>
-          <w:i/>
-          <w:sz w:val="22"/>
-        </w:rPr>
-        <w:t>, feature engineering</w:t>
+          <w:rFonts w:ascii="Calibri" w:eastAsia="맑은 고딕" w:hAnsi="Calibri" w:cs="Calibri"/>
+          <w:i/>
+          <w:sz w:val="22"/>
+        </w:rPr>
+        <w:t xml:space="preserve"> mission-critical systems</w:t>
       </w:r>
     </w:p>
     <w:p>
@@ -1734,14 +1505,7 @@
           <w:rFonts w:ascii="Calibri" w:hAnsi="Calibri" w:cs="Calibri"/>
           <w:sz w:val="22"/>
         </w:rPr>
-        <w:t xml:space="preserve"> from </w:t>
-      </w:r>
-      <w:r>
-        <w:rPr>
-          <w:rFonts w:ascii="Calibri" w:hAnsi="Calibri" w:cs="Calibri"/>
-          <w:sz w:val="22"/>
-        </w:rPr>
-        <w:t>National Research Foundation of Korea</w:t>
+        <w:t xml:space="preserve"> from National Research Foundation of Korea</w:t>
       </w:r>
       <w:r>
         <w:rPr>
@@ -1749,14 +1513,7 @@
           <w:sz w:val="22"/>
         </w:rPr>
         <w:tab/>
-        <w:t>2024</w:t>
-      </w:r>
-      <w:r>
-        <w:rPr>
-          <w:rFonts w:ascii="Calibri" w:hAnsi="Calibri" w:cs="Calibri"/>
-          <w:sz w:val="22"/>
-        </w:rPr>
-        <w:t>-2025</w:t>
+        <w:t>2024-2025</w:t>
       </w:r>
       <w:r>
         <w:rPr>
@@ -1937,7 +1694,7 @@
         <w:ind w:leftChars="100" w:left="420" w:hangingChars="100" w:hanging="220"/>
         <w:jc w:val="left"/>
         <w:rPr>
-          <w:rFonts w:ascii="Calibri" w:eastAsia="맑은 고딕" w:hAnsi="Calibri" w:cs="Calibri" w:hint="eastAsia"/>
+          <w:rFonts w:ascii="Calibri" w:eastAsia="맑은 고딕" w:hAnsi="Calibri" w:cs="Calibri"/>
           <w:i/>
           <w:sz w:val="22"/>
         </w:rPr>
@@ -2180,7 +1937,7 @@
           <w:rFonts w:ascii="Calibri" w:eastAsia="맑은 고딕" w:hAnsi="Calibri" w:cs="Calibri"/>
           <w:sz w:val="22"/>
         </w:rPr>
-        <w:t>6</w:t>
+        <w:t>9</w:t>
       </w:r>
       <w:r>
         <w:rPr>
@@ -2273,7 +2030,7 @@
           <w:rFonts w:ascii="Calibri" w:eastAsia="맑은 고딕" w:hAnsi="Calibri" w:cs="Calibri"/>
           <w:sz w:val="22"/>
         </w:rPr>
-        <w:t>4</w:t>
+        <w:t>7</w:t>
       </w:r>
       <w:r>
         <w:rPr>
@@ -2462,7 +2219,7 @@
           <w:rFonts w:ascii="Calibri" w:eastAsia="맑은 고딕" w:hAnsi="Calibri" w:cs="Calibri"/>
           <w:sz w:val="22"/>
         </w:rPr>
-        <w:t>1, 5</w:t>
+        <w:t>5</w:t>
       </w:r>
       <w:r>
         <w:rPr>
@@ -2476,7 +2233,21 @@
           <w:rFonts w:ascii="Calibri" w:eastAsia="맑은 고딕" w:hAnsi="Calibri" w:cs="Calibri"/>
           <w:sz w:val="22"/>
         </w:rPr>
-        <w:t>7</w:t>
+        <w:t>8</w:t>
+      </w:r>
+      <w:r>
+        <w:rPr>
+          <w:rFonts w:ascii="Calibri" w:eastAsia="맑은 고딕" w:hAnsi="Calibri" w:cs="Calibri"/>
+          <w:sz w:val="22"/>
+        </w:rPr>
+        <w:t xml:space="preserve">, </w:t>
+      </w:r>
+      <w:r>
+        <w:rPr>
+          <w:rFonts w:ascii="Calibri" w:eastAsia="맑은 고딕" w:hAnsi="Calibri" w:cs="Calibri"/>
+          <w:sz w:val="22"/>
+        </w:rPr>
+        <w:t>11</w:t>
       </w:r>
       <w:r>
         <w:rPr>
@@ -2545,7 +2316,7 @@
           <w:rFonts w:ascii="Calibri" w:eastAsia="맑은 고딕" w:hAnsi="Calibri" w:cs="Calibri"/>
           <w:sz w:val="22"/>
         </w:rPr>
-        <w:t>8</w:t>
+        <w:t>10</w:t>
       </w:r>
       <w:r>
         <w:rPr>
@@ -2564,7 +2335,7 @@
         <w:spacing w:after="0" w:line="288" w:lineRule="auto"/>
         <w:jc w:val="left"/>
         <w:rPr>
-          <w:rFonts w:ascii="Calibri" w:eastAsia="맑은 고딕" w:hAnsi="Calibri" w:cs="Calibri" w:hint="eastAsia"/>
+          <w:rFonts w:ascii="Calibri" w:eastAsia="맑은 고딕" w:hAnsi="Calibri" w:cs="Calibri"/>
           <w:szCs w:val="20"/>
         </w:rPr>
       </w:pPr>
@@ -2639,22 +2410,25 @@
         <w:spacing w:after="0" w:line="288" w:lineRule="auto"/>
         <w:ind w:leftChars="0" w:left="560"/>
         <w:rPr>
-          <w:rFonts w:ascii="Calibri" w:eastAsia="맑은 고딕" w:hAnsi="Calibri" w:cs="Calibri" w:hint="eastAsia"/>
-          <w:sz w:val="22"/>
-        </w:rPr>
-      </w:pPr>
-      <w:r>
-        <w:rPr>
           <w:rFonts w:ascii="Calibri" w:eastAsia="맑은 고딕" w:hAnsi="Calibri" w:cs="Calibri"/>
           <w:i/>
           <w:sz w:val="22"/>
           <w:u w:val="single"/>
         </w:rPr>
+      </w:pPr>
+      <w:r>
+        <w:rPr>
+          <w:rFonts w:ascii="Calibri" w:eastAsia="맑은 고딕" w:hAnsi="Calibri" w:cs="Calibri"/>
+          <w:i/>
+          <w:sz w:val="22"/>
+          <w:u w:val="single"/>
+        </w:rPr>
         <w:t>1st author</w:t>
       </w:r>
       <w:r>
         <w:rPr>
           <w:rFonts w:ascii="Calibri" w:eastAsia="맑은 고딕" w:hAnsi="Calibri" w:cs="Calibri"/>
+          <w:b/>
           <w:sz w:val="22"/>
         </w:rPr>
         <w:br/>
@@ -2695,8 +2469,6 @@
         </w:rPr>
         <w:t>)</w:t>
       </w:r>
-      <w:bookmarkStart w:id="0" w:name="_GoBack"/>
-      <w:bookmarkEnd w:id="0"/>
       <w:r>
         <w:rPr>
           <w:rFonts w:ascii="Calibri" w:eastAsia="맑은 고딕" w:hAnsi="Calibri" w:cs="Calibri"/>
@@ -2724,13 +2496,17 @@
         </w:rPr>
         <w:t>1st author</w:t>
       </w:r>
-      <w:r>
-        <w:rPr>
-          <w:rFonts w:ascii="Calibri" w:eastAsia="맑은 고딕" w:hAnsi="Calibri" w:cs="Calibri"/>
-          <w:sz w:val="22"/>
-        </w:rPr>
-        <w:br/>
-      </w:r>
+    </w:p>
+    <w:p>
+      <w:pPr>
+        <w:pStyle w:val="a5"/>
+        <w:spacing w:after="0" w:line="288" w:lineRule="auto"/>
+        <w:ind w:leftChars="280" w:left="560"/>
+        <w:rPr>
+          <w:rFonts w:ascii="Calibri" w:eastAsia="맑은 고딕" w:hAnsi="Calibri" w:cs="Calibri"/>
+          <w:sz w:val="22"/>
+        </w:rPr>
+      </w:pPr>
     </w:p>
     <w:p>
       <w:pPr>
@@ -2751,14 +2527,14 @@
           <w:rFonts w:ascii="Calibri" w:eastAsia="맑은 고딕" w:hAnsi="Calibri" w:cs="Calibri"/>
           <w:sz w:val="22"/>
         </w:rPr>
-        <w:t>(A</w:t>
-      </w:r>
-      <w:r>
-        <w:rPr>
-          <w:rFonts w:ascii="Calibri" w:eastAsia="맑은 고딕" w:hAnsi="Calibri" w:cs="Calibri"/>
-          <w:sz w:val="22"/>
-        </w:rPr>
-        <w:t>nonymized title</w:t>
+        <w:t>(</w:t>
+      </w:r>
+      <w:r>
+        <w:rPr>
+          <w:rFonts w:ascii="Calibri" w:eastAsia="맑은 고딕" w:hAnsi="Calibri" w:cs="Calibri"/>
+          <w:sz w:val="22"/>
+        </w:rPr>
+        <w:t>In progress</w:t>
       </w:r>
       <w:r>
         <w:rPr>
@@ -2772,14 +2548,7 @@
           <w:rFonts w:ascii="Calibri" w:eastAsia="맑은 고딕" w:hAnsi="Calibri" w:cs="Calibri"/>
           <w:sz w:val="22"/>
         </w:rPr>
-        <w:t xml:space="preserve"> </w:t>
-      </w:r>
-      <w:r>
-        <w:rPr>
-          <w:rFonts w:ascii="Calibri" w:eastAsia="맑은 고딕" w:hAnsi="Calibri" w:cs="Calibri"/>
-          <w:sz w:val="22"/>
-        </w:rPr>
-        <w:t>Cache-aware CPU affinity management for concurrent workloads</w:t>
+        <w:t xml:space="preserve"> Cache-aware CPU affinity management for concurrent workloads</w:t>
       </w:r>
     </w:p>
     <w:p>
@@ -2788,17 +2557,19 @@
         <w:spacing w:after="0" w:line="288" w:lineRule="auto"/>
         <w:ind w:leftChars="280" w:left="560"/>
         <w:rPr>
-          <w:rFonts w:ascii="Calibri" w:eastAsia="맑은 고딕" w:hAnsi="Calibri" w:cs="Calibri" w:hint="eastAsia"/>
-          <w:sz w:val="22"/>
-        </w:rPr>
-      </w:pPr>
-      <w:r>
-        <w:rPr>
           <w:rFonts w:ascii="Calibri" w:eastAsia="맑은 고딕" w:hAnsi="Calibri" w:cs="Calibri"/>
           <w:i/>
           <w:sz w:val="22"/>
           <w:u w:val="single"/>
         </w:rPr>
+      </w:pPr>
+      <w:r>
+        <w:rPr>
+          <w:rFonts w:ascii="Calibri" w:eastAsia="맑은 고딕" w:hAnsi="Calibri" w:cs="Calibri"/>
+          <w:i/>
+          <w:sz w:val="22"/>
+          <w:u w:val="single"/>
+        </w:rPr>
         <w:t>1st author</w:t>
       </w:r>
     </w:p>
@@ -2808,7 +2579,7 @@
         <w:spacing w:after="0" w:line="288" w:lineRule="auto"/>
         <w:ind w:leftChars="280" w:left="560"/>
         <w:rPr>
-          <w:rFonts w:ascii="Calibri" w:eastAsia="맑은 고딕" w:hAnsi="Calibri" w:cs="Calibri" w:hint="eastAsia"/>
+          <w:rFonts w:ascii="Calibri" w:eastAsia="맑은 고딕" w:hAnsi="Calibri" w:cs="Calibri"/>
           <w:sz w:val="22"/>
         </w:rPr>
       </w:pPr>
@@ -2832,21 +2603,7 @@
           <w:rFonts w:ascii="Calibri" w:eastAsia="맑은 고딕" w:hAnsi="Calibri" w:cs="Calibri"/>
           <w:sz w:val="22"/>
         </w:rPr>
-        <w:t>(</w:t>
-      </w:r>
-      <w:r>
-        <w:rPr>
-          <w:rFonts w:ascii="Calibri" w:eastAsia="맑은 고딕" w:hAnsi="Calibri" w:cs="Calibri"/>
-          <w:sz w:val="22"/>
-        </w:rPr>
-        <w:t>To appear</w:t>
-      </w:r>
-      <w:r>
-        <w:rPr>
-          <w:rFonts w:ascii="Calibri" w:eastAsia="맑은 고딕" w:hAnsi="Calibri" w:cs="Calibri"/>
-          <w:sz w:val="22"/>
-        </w:rPr>
-        <w:t>)</w:t>
+        <w:t>(In progress)</w:t>
       </w:r>
       <w:r>
         <w:rPr>
@@ -2860,7 +2617,7 @@
           <w:rFonts w:ascii="Calibri" w:eastAsia="맑은 고딕" w:hAnsi="Calibri" w:cs="Calibri"/>
           <w:sz w:val="22"/>
         </w:rPr>
-        <w:t>Scheduling EV Battery Swap/Charge Operations</w:t>
+        <w:t>Arrhythmia</w:t>
       </w:r>
       <w:r>
         <w:rPr>
@@ -2871,20 +2628,25 @@
       </w:r>
       <w:r>
         <w:rPr>
-          <w:rFonts w:ascii="Calibri" w:eastAsia="맑은 고딕" w:hAnsi="Calibri" w:cs="Calibri"/>
-          <w:sz w:val="22"/>
-        </w:rPr>
-        <w:br/>
-      </w:r>
-      <w:r>
+          <w:rFonts w:ascii="Roboto" w:hAnsi="Roboto"/>
+          <w:color w:val="000000"/>
+          <w:shd w:val="clear" w:color="auto" w:fill="FFFFFF"/>
+        </w:rPr>
+        <w:t>diagnosis using mobile sensors</w:t>
+      </w:r>
+    </w:p>
+    <w:p>
+      <w:pPr>
+        <w:pStyle w:val="a5"/>
+        <w:spacing w:after="0" w:line="288" w:lineRule="auto"/>
+        <w:ind w:leftChars="280" w:left="560"/>
         <w:rPr>
           <w:rFonts w:ascii="Calibri" w:eastAsia="맑은 고딕" w:hAnsi="Calibri" w:cs="Calibri"/>
           <w:i/>
           <w:sz w:val="22"/>
           <w:u w:val="single"/>
         </w:rPr>
-        <w:t>Jaeheon Kwak</w:t>
-      </w:r>
+      </w:pPr>
       <w:r>
         <w:rPr>
           <w:rFonts w:ascii="Calibri" w:eastAsia="맑은 고딕" w:hAnsi="Calibri" w:cs="Calibri"/>
@@ -2892,129 +2654,23 @@
           <w:sz w:val="22"/>
           <w:u w:val="single"/>
         </w:rPr>
-        <w:t>*</w:t>
-      </w:r>
-      <w:r>
-        <w:rPr>
-          <w:rFonts w:ascii="Calibri" w:eastAsia="맑은 고딕" w:hAnsi="Calibri" w:cs="Calibri"/>
-          <w:i/>
-          <w:sz w:val="22"/>
-        </w:rPr>
-        <w:t xml:space="preserve">, </w:t>
-      </w:r>
-      <w:proofErr w:type="spellStart"/>
-      <w:r>
-        <w:rPr>
-          <w:rFonts w:ascii="Calibri" w:eastAsia="맑은 고딕" w:hAnsi="Calibri" w:cs="Calibri"/>
-          <w:i/>
-          <w:sz w:val="22"/>
-        </w:rPr>
-        <w:t>Seongtae</w:t>
-      </w:r>
-      <w:proofErr w:type="spellEnd"/>
-      <w:r>
-        <w:rPr>
-          <w:rFonts w:ascii="Calibri" w:eastAsia="맑은 고딕" w:hAnsi="Calibri" w:cs="Calibri"/>
-          <w:i/>
-          <w:sz w:val="22"/>
-        </w:rPr>
-        <w:t xml:space="preserve"> Lee*, Kang G. Shin </w:t>
-      </w:r>
-      <w:r>
-        <w:rPr>
-          <w:rFonts w:ascii="Calibri" w:eastAsia="맑은 고딕" w:hAnsi="Calibri" w:cs="Calibri"/>
-          <w:i/>
-          <w:sz w:val="22"/>
-        </w:rPr>
-        <w:t xml:space="preserve">and </w:t>
-      </w:r>
-      <w:proofErr w:type="spellStart"/>
-      <w:r>
-        <w:rPr>
-          <w:rFonts w:ascii="Calibri" w:eastAsia="맑은 고딕" w:hAnsi="Calibri" w:cs="Calibri"/>
-          <w:i/>
-          <w:sz w:val="22"/>
-        </w:rPr>
-        <w:t>Jinkyu</w:t>
-      </w:r>
-      <w:proofErr w:type="spellEnd"/>
-      <w:r>
-        <w:rPr>
-          <w:rFonts w:ascii="Calibri" w:eastAsia="맑은 고딕" w:hAnsi="Calibri" w:cs="Calibri"/>
-          <w:i/>
-          <w:sz w:val="22"/>
-        </w:rPr>
-        <w:t xml:space="preserve"> Lee</w:t>
-      </w:r>
-      <w:r>
-        <w:rPr>
-          <w:rFonts w:ascii="Calibri" w:eastAsia="맑은 고딕" w:hAnsi="Calibri" w:cs="Calibri"/>
-          <w:i/>
-          <w:sz w:val="22"/>
-        </w:rPr>
-        <w:br/>
-      </w:r>
-      <w:r>
-        <w:rPr>
-          <w:rFonts w:ascii="Calibri" w:eastAsia="맑은 고딕" w:hAnsi="Calibri" w:cs="Calibri"/>
-          <w:sz w:val="22"/>
-        </w:rPr>
-        <w:t xml:space="preserve">IEEE Real-Time and Embedded Technology and Applications Symposium </w:t>
-      </w:r>
-      <w:r>
-        <w:rPr>
-          <w:rFonts w:ascii="Calibri" w:eastAsia="맑은 고딕" w:hAnsi="Calibri" w:cs="Calibri"/>
-          <w:sz w:val="22"/>
-        </w:rPr>
-        <w:t>(</w:t>
-      </w:r>
-      <w:r>
-        <w:rPr>
-          <w:rFonts w:ascii="Calibri" w:eastAsia="맑은 고딕" w:hAnsi="Calibri" w:cs="Calibri"/>
-          <w:sz w:val="22"/>
-        </w:rPr>
-        <w:t>RTAS</w:t>
-      </w:r>
-      <w:r>
-        <w:rPr>
-          <w:rFonts w:ascii="Calibri" w:eastAsia="맑은 고딕" w:hAnsi="Calibri" w:cs="Calibri"/>
-          <w:sz w:val="22"/>
-        </w:rPr>
-        <w:t>), 202</w:t>
-      </w:r>
-      <w:r>
-        <w:rPr>
-          <w:rFonts w:ascii="Calibri" w:eastAsia="맑은 고딕" w:hAnsi="Calibri" w:cs="Calibri"/>
-          <w:sz w:val="22"/>
-        </w:rPr>
-        <w:t>5</w:t>
-      </w:r>
-    </w:p>
-    <w:p>
-      <w:pPr>
-        <w:pStyle w:val="a5"/>
-        <w:spacing w:after="0" w:line="288" w:lineRule="auto"/>
-        <w:ind w:leftChars="280" w:left="560"/>
-        <w:rPr>
-          <w:rFonts w:ascii="Calibri" w:eastAsia="맑은 고딕" w:hAnsi="Calibri" w:cs="Calibri"/>
-          <w:sz w:val="22"/>
-        </w:rPr>
-      </w:pPr>
-      <w:r>
-        <w:rPr>
-          <w:rFonts w:ascii="Calibri" w:eastAsia="맑은 고딕" w:hAnsi="Calibri" w:cs="Calibri"/>
-          <w:sz w:val="22"/>
-        </w:rPr>
-        <w:t>* co-first authors</w:t>
-      </w:r>
-    </w:p>
-    <w:p>
-      <w:pPr>
-        <w:pStyle w:val="a5"/>
-        <w:spacing w:after="0" w:line="288" w:lineRule="auto"/>
-        <w:ind w:leftChars="280" w:left="560"/>
-        <w:rPr>
-          <w:rFonts w:ascii="Calibri" w:eastAsia="맑은 고딕" w:hAnsi="Calibri" w:cs="Calibri" w:hint="eastAsia"/>
+        <w:t>3rd</w:t>
+      </w:r>
+      <w:r>
+        <w:rPr>
+          <w:rFonts w:ascii="Calibri" w:eastAsia="맑은 고딕" w:hAnsi="Calibri" w:cs="Calibri"/>
+          <w:i/>
+          <w:sz w:val="22"/>
+          <w:u w:val="single"/>
+        </w:rPr>
+        <w:t xml:space="preserve"> author</w:t>
+      </w:r>
+    </w:p>
+    <w:p>
+      <w:pPr>
+        <w:spacing w:after="0" w:line="288" w:lineRule="auto"/>
+        <w:rPr>
+          <w:rFonts w:ascii="Calibri" w:eastAsia="맑은 고딕" w:hAnsi="Calibri" w:cs="Calibri"/>
           <w:sz w:val="22"/>
         </w:rPr>
       </w:pPr>
@@ -3038,7 +2694,42 @@
           <w:rFonts w:ascii="Calibri" w:eastAsia="맑은 고딕" w:hAnsi="Calibri" w:cs="Calibri"/>
           <w:sz w:val="22"/>
         </w:rPr>
-        <w:t>RAC+: Supporting Reconfiguration-Assisted Charging for Large-Scale Battery Systems</w:t>
+        <w:t>(</w:t>
+      </w:r>
+      <w:r>
+        <w:rPr>
+          <w:rFonts w:ascii="Calibri" w:eastAsia="맑은 고딕" w:hAnsi="Calibri" w:cs="Calibri"/>
+          <w:sz w:val="22"/>
+        </w:rPr>
+        <w:t>To appear</w:t>
+      </w:r>
+      <w:r>
+        <w:rPr>
+          <w:rFonts w:ascii="Calibri" w:eastAsia="맑은 고딕" w:hAnsi="Calibri" w:cs="Calibri"/>
+          <w:sz w:val="22"/>
+        </w:rPr>
+        <w:t>)</w:t>
+      </w:r>
+      <w:r>
+        <w:rPr>
+          <w:rFonts w:ascii="Calibri" w:eastAsia="맑은 고딕" w:hAnsi="Calibri" w:cs="Calibri"/>
+          <w:sz w:val="22"/>
+        </w:rPr>
+        <w:t xml:space="preserve"> </w:t>
+      </w:r>
+      <w:r>
+        <w:rPr>
+          <w:rFonts w:ascii="Calibri" w:eastAsia="맑은 고딕" w:hAnsi="Calibri" w:cs="Calibri"/>
+          <w:sz w:val="22"/>
+        </w:rPr>
+        <w:t>Scheduling EV Battery Swap/Charge Operations</w:t>
+      </w:r>
+      <w:r>
+        <w:rPr>
+          <w:rFonts w:ascii="Calibri" w:eastAsia="맑은 고딕" w:hAnsi="Calibri" w:cs="Calibri"/>
+          <w:sz w:val="22"/>
+        </w:rPr>
+        <w:t xml:space="preserve"> </w:t>
       </w:r>
       <w:r>
         <w:rPr>
@@ -3047,6 +2738,23 @@
         </w:rPr>
         <w:br/>
       </w:r>
+      <w:r>
+        <w:rPr>
+          <w:rFonts w:ascii="Calibri" w:eastAsia="맑은 고딕" w:hAnsi="Calibri" w:cs="Calibri"/>
+          <w:i/>
+          <w:sz w:val="22"/>
+          <w:u w:val="single"/>
+        </w:rPr>
+        <w:t>Jaeheon Kwak*</w:t>
+      </w:r>
+      <w:r>
+        <w:rPr>
+          <w:rFonts w:ascii="Calibri" w:eastAsia="맑은 고딕" w:hAnsi="Calibri" w:cs="Calibri"/>
+          <w:i/>
+          <w:sz w:val="22"/>
+        </w:rPr>
+        <w:t xml:space="preserve">, </w:t>
+      </w:r>
       <w:proofErr w:type="spellStart"/>
       <w:r>
         <w:rPr>
@@ -3054,7 +2762,7 @@
           <w:i/>
           <w:sz w:val="22"/>
         </w:rPr>
-        <w:t>Kyunghoon</w:t>
+        <w:t>Seongtae</w:t>
       </w:r>
       <w:proofErr w:type="spellEnd"/>
       <w:r>
@@ -3063,24 +2771,7 @@
           <w:i/>
           <w:sz w:val="22"/>
         </w:rPr>
-        <w:t xml:space="preserve"> Kim, </w:t>
-      </w:r>
-      <w:r>
-        <w:rPr>
-          <w:rFonts w:ascii="Calibri" w:eastAsia="맑은 고딕" w:hAnsi="Calibri" w:cs="Calibri"/>
-          <w:i/>
-          <w:sz w:val="22"/>
-          <w:u w:val="single"/>
-        </w:rPr>
-        <w:t>Jaeheon Kwak</w:t>
-      </w:r>
-      <w:r>
-        <w:rPr>
-          <w:rFonts w:ascii="Calibri" w:eastAsia="맑은 고딕" w:hAnsi="Calibri" w:cs="Calibri"/>
-          <w:i/>
-          <w:sz w:val="22"/>
-        </w:rPr>
-        <w:t xml:space="preserve">, and </w:t>
+        <w:t xml:space="preserve"> Lee*, Kang G. Shin and </w:t>
       </w:r>
       <w:proofErr w:type="spellStart"/>
       <w:r>
@@ -3113,14 +2804,7 @@
           <w:rFonts w:ascii="Calibri" w:eastAsia="맑은 고딕" w:hAnsi="Calibri" w:cs="Calibri"/>
           <w:sz w:val="22"/>
         </w:rPr>
-        <w:t>IEEE Transactions on Industrial Informatics</w:t>
-      </w:r>
-      <w:r>
-        <w:rPr>
-          <w:rFonts w:ascii="Calibri" w:eastAsia="맑은 고딕" w:hAnsi="Calibri" w:cs="Calibri"/>
-          <w:sz w:val="22"/>
-        </w:rPr>
-        <w:t xml:space="preserve"> (</w:t>
+        <w:t>IEEE Real-Time and Embedded Technology and Applications Symposium (</w:t>
       </w:r>
       <w:r>
         <w:rPr>
@@ -3128,28 +2812,39 @@
           <w:b/>
           <w:sz w:val="22"/>
         </w:rPr>
-        <w:t>TII</w:t>
-      </w:r>
-      <w:r>
-        <w:rPr>
-          <w:rFonts w:ascii="Calibri" w:eastAsia="맑은 고딕" w:hAnsi="Calibri" w:cs="Calibri"/>
-          <w:sz w:val="22"/>
-        </w:rPr>
-        <w:t>)</w:t>
-      </w:r>
-      <w:r>
-        <w:rPr>
-          <w:rFonts w:ascii="Calibri" w:eastAsia="맑은 고딕" w:hAnsi="Calibri" w:cs="Calibri"/>
-          <w:sz w:val="22"/>
-        </w:rPr>
-        <w:t>, 2024</w:t>
+        <w:t>RTAS</w:t>
+      </w:r>
+      <w:r>
+        <w:rPr>
+          <w:rFonts w:ascii="Calibri" w:eastAsia="맑은 고딕" w:hAnsi="Calibri" w:cs="Calibri"/>
+          <w:sz w:val="22"/>
+        </w:rPr>
+        <w:t>), 2025</w:t>
       </w:r>
     </w:p>
     <w:p>
       <w:pPr>
         <w:pStyle w:val="a5"/>
         <w:spacing w:after="0" w:line="288" w:lineRule="auto"/>
-        <w:ind w:leftChars="0" w:left="560"/>
+        <w:ind w:leftChars="280" w:left="560"/>
+        <w:rPr>
+          <w:rFonts w:ascii="Calibri" w:eastAsia="맑은 고딕" w:hAnsi="Calibri" w:cs="Calibri"/>
+          <w:sz w:val="22"/>
+        </w:rPr>
+      </w:pPr>
+      <w:r>
+        <w:rPr>
+          <w:rFonts w:ascii="Calibri" w:eastAsia="맑은 고딕" w:hAnsi="Calibri" w:cs="Calibri"/>
+          <w:sz w:val="22"/>
+        </w:rPr>
+        <w:t>* co-first authors</w:t>
+      </w:r>
+    </w:p>
+    <w:p>
+      <w:pPr>
+        <w:pStyle w:val="a5"/>
+        <w:spacing w:after="0" w:line="288" w:lineRule="auto"/>
+        <w:ind w:leftChars="280" w:left="560"/>
         <w:rPr>
           <w:rFonts w:ascii="Calibri" w:eastAsia="맑은 고딕" w:hAnsi="Calibri" w:cs="Calibri"/>
           <w:sz w:val="22"/>
@@ -3170,25 +2865,77 @@
           <w:sz w:val="22"/>
         </w:rPr>
       </w:pPr>
+      <w:r>
+        <w:rPr>
+          <w:rFonts w:ascii="Calibri" w:eastAsia="맑은 고딕" w:hAnsi="Calibri" w:cs="Calibri"/>
+          <w:sz w:val="22"/>
+        </w:rPr>
+        <w:t>RAC+: Supporting Reconfiguration-Assisted Charging for Large-Scale Battery Systems</w:t>
+      </w:r>
+      <w:r>
+        <w:rPr>
+          <w:rFonts w:ascii="Calibri" w:eastAsia="맑은 고딕" w:hAnsi="Calibri" w:cs="Calibri"/>
+          <w:sz w:val="22"/>
+        </w:rPr>
+        <w:br/>
+      </w:r>
       <w:proofErr w:type="spellStart"/>
       <w:r>
         <w:rPr>
           <w:rFonts w:ascii="Calibri" w:eastAsia="맑은 고딕" w:hAnsi="Calibri" w:cs="Calibri"/>
-          <w:sz w:val="22"/>
-        </w:rPr>
-        <w:t>Serenus</w:t>
+          <w:i/>
+          <w:sz w:val="22"/>
+        </w:rPr>
+        <w:t>Kyunghoon</w:t>
       </w:r>
       <w:proofErr w:type="spellEnd"/>
       <w:r>
         <w:rPr>
           <w:rFonts w:ascii="Calibri" w:eastAsia="맑은 고딕" w:hAnsi="Calibri" w:cs="Calibri"/>
-          <w:sz w:val="22"/>
-        </w:rPr>
-        <w:t>: Alleviating Low-Battery Anxiety Through Real-time Accurate and User-Friendly Energy Consumption Prediction of Mobile Applications</w:t>
-      </w:r>
-      <w:r>
-        <w:rPr>
-          <w:rFonts w:ascii="Calibri" w:eastAsia="맑은 고딕" w:hAnsi="Calibri" w:cs="Calibri"/>
+          <w:i/>
+          <w:sz w:val="22"/>
+        </w:rPr>
+        <w:t xml:space="preserve"> Kim, </w:t>
+      </w:r>
+      <w:r>
+        <w:rPr>
+          <w:rFonts w:ascii="Calibri" w:eastAsia="맑은 고딕" w:hAnsi="Calibri" w:cs="Calibri"/>
+          <w:i/>
+          <w:sz w:val="22"/>
+          <w:u w:val="single"/>
+        </w:rPr>
+        <w:t>Jaeheon Kwak</w:t>
+      </w:r>
+      <w:r>
+        <w:rPr>
+          <w:rFonts w:ascii="Calibri" w:eastAsia="맑은 고딕" w:hAnsi="Calibri" w:cs="Calibri"/>
+          <w:i/>
+          <w:sz w:val="22"/>
+        </w:rPr>
+        <w:t xml:space="preserve">, and </w:t>
+      </w:r>
+      <w:proofErr w:type="spellStart"/>
+      <w:r>
+        <w:rPr>
+          <w:rFonts w:ascii="Calibri" w:eastAsia="맑은 고딕" w:hAnsi="Calibri" w:cs="Calibri"/>
+          <w:i/>
+          <w:sz w:val="22"/>
+        </w:rPr>
+        <w:t>Jinkyu</w:t>
+      </w:r>
+      <w:proofErr w:type="spellEnd"/>
+      <w:r>
+        <w:rPr>
+          <w:rFonts w:ascii="Calibri" w:eastAsia="맑은 고딕" w:hAnsi="Calibri" w:cs="Calibri"/>
+          <w:i/>
+          <w:sz w:val="22"/>
+        </w:rPr>
+        <w:t xml:space="preserve"> Lee</w:t>
+      </w:r>
+      <w:r>
+        <w:rPr>
+          <w:rFonts w:ascii="Calibri" w:eastAsia="맑은 고딕" w:hAnsi="Calibri" w:cs="Calibri"/>
+          <w:i/>
           <w:sz w:val="22"/>
         </w:rPr>
         <w:br/>
@@ -3196,132 +2943,16 @@
       <w:r>
         <w:rPr>
           <w:rFonts w:ascii="Calibri" w:eastAsia="맑은 고딕" w:hAnsi="Calibri" w:cs="Calibri"/>
-          <w:i/>
-          <w:sz w:val="22"/>
-        </w:rPr>
-        <w:t xml:space="preserve">Sera Lee*, </w:t>
-      </w:r>
-      <w:proofErr w:type="spellStart"/>
-      <w:r>
-        <w:rPr>
-          <w:rFonts w:ascii="Calibri" w:eastAsia="맑은 고딕" w:hAnsi="Calibri" w:cs="Calibri"/>
-          <w:i/>
-          <w:sz w:val="22"/>
-        </w:rPr>
-        <w:t>Dae</w:t>
-      </w:r>
-      <w:proofErr w:type="spellEnd"/>
-      <w:r>
-        <w:rPr>
-          <w:rFonts w:ascii="Calibri" w:eastAsia="맑은 고딕" w:hAnsi="Calibri" w:cs="Calibri"/>
-          <w:i/>
-          <w:sz w:val="22"/>
-        </w:rPr>
-        <w:t xml:space="preserve"> R. </w:t>
-      </w:r>
-      <w:proofErr w:type="spellStart"/>
-      <w:r>
-        <w:rPr>
-          <w:rFonts w:ascii="Calibri" w:eastAsia="맑은 고딕" w:hAnsi="Calibri" w:cs="Calibri"/>
-          <w:i/>
-          <w:sz w:val="22"/>
-        </w:rPr>
-        <w:t>Jeong</w:t>
-      </w:r>
-      <w:proofErr w:type="spellEnd"/>
-      <w:r>
-        <w:rPr>
-          <w:rFonts w:ascii="Calibri" w:eastAsia="맑은 고딕" w:hAnsi="Calibri" w:cs="Calibri"/>
-          <w:i/>
-          <w:sz w:val="22"/>
-        </w:rPr>
-        <w:t xml:space="preserve">*, </w:t>
-      </w:r>
-      <w:proofErr w:type="spellStart"/>
-      <w:r>
-        <w:rPr>
-          <w:rFonts w:ascii="Calibri" w:eastAsia="맑은 고딕" w:hAnsi="Calibri" w:cs="Calibri"/>
-          <w:i/>
-          <w:sz w:val="22"/>
-        </w:rPr>
-        <w:t>Junyoung</w:t>
-      </w:r>
-      <w:proofErr w:type="spellEnd"/>
-      <w:r>
-        <w:rPr>
-          <w:rFonts w:ascii="Calibri" w:eastAsia="맑은 고딕" w:hAnsi="Calibri" w:cs="Calibri"/>
-          <w:i/>
-          <w:sz w:val="22"/>
-        </w:rPr>
-        <w:t xml:space="preserve"> Choi, </w:t>
-      </w:r>
-      <w:r>
-        <w:rPr>
-          <w:rFonts w:ascii="Calibri" w:eastAsia="맑은 고딕" w:hAnsi="Calibri" w:cs="Calibri"/>
-          <w:i/>
-          <w:sz w:val="22"/>
-          <w:u w:val="single"/>
-        </w:rPr>
-        <w:t>Jaeheon Kwak</w:t>
-      </w:r>
-      <w:r>
-        <w:rPr>
-          <w:rFonts w:ascii="Calibri" w:eastAsia="맑은 고딕" w:hAnsi="Calibri" w:cs="Calibri"/>
-          <w:i/>
-          <w:sz w:val="22"/>
-        </w:rPr>
-        <w:t xml:space="preserve">, </w:t>
-      </w:r>
-      <w:proofErr w:type="spellStart"/>
-      <w:r>
-        <w:rPr>
-          <w:rFonts w:ascii="Calibri" w:eastAsia="맑은 고딕" w:hAnsi="Calibri" w:cs="Calibri"/>
-          <w:i/>
-          <w:sz w:val="22"/>
-        </w:rPr>
-        <w:t>Seoyun</w:t>
-      </w:r>
-      <w:proofErr w:type="spellEnd"/>
-      <w:r>
-        <w:rPr>
-          <w:rFonts w:ascii="Calibri" w:eastAsia="맑은 고딕" w:hAnsi="Calibri" w:cs="Calibri"/>
-          <w:i/>
-          <w:sz w:val="22"/>
-        </w:rPr>
-        <w:t xml:space="preserve"> son, Jean Y. Song, </w:t>
-      </w:r>
-      <w:proofErr w:type="spellStart"/>
-      <w:r>
-        <w:rPr>
-          <w:rFonts w:ascii="Calibri" w:eastAsia="맑은 고딕" w:hAnsi="Calibri" w:cs="Calibri"/>
-          <w:i/>
-          <w:sz w:val="22"/>
-        </w:rPr>
-        <w:t>Insik</w:t>
-      </w:r>
-      <w:proofErr w:type="spellEnd"/>
-      <w:r>
-        <w:rPr>
-          <w:rFonts w:ascii="Calibri" w:eastAsia="맑은 고딕" w:hAnsi="Calibri" w:cs="Calibri"/>
-          <w:i/>
-          <w:sz w:val="22"/>
-        </w:rPr>
-        <w:t xml:space="preserve"> Shin</w:t>
-      </w:r>
-      <w:r>
-        <w:rPr>
-          <w:rFonts w:ascii="Calibri" w:eastAsia="맑은 고딕" w:hAnsi="Calibri" w:cs="Calibri"/>
-          <w:i/>
-          <w:sz w:val="22"/>
-        </w:rPr>
-        <w:br/>
-      </w:r>
-      <w:r>
-        <w:rPr>
-          <w:rFonts w:ascii="Calibri" w:eastAsia="맑은 고딕" w:hAnsi="Calibri" w:cs="Calibri"/>
-          <w:sz w:val="22"/>
-        </w:rPr>
-        <w:t>ACM Symposium on User Interface Software and Technology (</w:t>
+          <w:sz w:val="22"/>
+        </w:rPr>
+        <w:t>IEEE Transactions on Industrial Informatics</w:t>
+      </w:r>
+      <w:r>
+        <w:rPr>
+          <w:rFonts w:ascii="Calibri" w:eastAsia="맑은 고딕" w:hAnsi="Calibri" w:cs="Calibri"/>
+          <w:sz w:val="22"/>
+        </w:rPr>
+        <w:t xml:space="preserve"> (</w:t>
       </w:r>
       <w:r>
         <w:rPr>
@@ -3329,7 +2960,7 @@
           <w:b/>
           <w:sz w:val="22"/>
         </w:rPr>
-        <w:t>UIST</w:t>
+        <w:t>TII</w:t>
       </w:r>
       <w:r>
         <w:rPr>
@@ -3344,14 +2975,6 @@
           <w:sz w:val="22"/>
         </w:rPr>
         <w:t>, 2024</w:t>
-      </w:r>
-      <w:r>
-        <w:rPr>
-          <w:rFonts w:ascii="Calibri" w:eastAsia="맑은 고딕" w:hAnsi="Calibri" w:cs="Calibri"/>
-          <w:sz w:val="22"/>
-        </w:rPr>
-        <w:br/>
-        <w:t>* co-first authors</w:t>
       </w:r>
     </w:p>
     <w:p>
@@ -3379,132 +3002,200 @@
           <w:sz w:val="22"/>
         </w:rPr>
       </w:pPr>
-      <w:r>
-        <w:rPr>
-          <w:rFonts w:ascii="Calibri" w:eastAsia="맑은 고딕" w:hAnsi="Calibri" w:cs="Calibri"/>
-          <w:sz w:val="22"/>
-        </w:rPr>
-        <w:t>Battery-aging-aware run-time slack management for power-consuming real-time systems</w:t>
-      </w:r>
-      <w:r>
-        <w:rPr>
-          <w:rFonts w:ascii="Calibri" w:eastAsia="맑은 고딕" w:hAnsi="Calibri" w:cs="Calibri"/>
+      <w:proofErr w:type="spellStart"/>
+      <w:r>
+        <w:rPr>
+          <w:rFonts w:ascii="Calibri" w:eastAsia="맑은 고딕" w:hAnsi="Calibri" w:cs="Calibri"/>
+          <w:sz w:val="22"/>
+        </w:rPr>
+        <w:t>Serenus</w:t>
+      </w:r>
+      <w:proofErr w:type="spellEnd"/>
+      <w:r>
+        <w:rPr>
+          <w:rFonts w:ascii="Calibri" w:eastAsia="맑은 고딕" w:hAnsi="Calibri" w:cs="Calibri"/>
+          <w:sz w:val="22"/>
+        </w:rPr>
+        <w:t>: Alleviating Low-Battery Anxiety Through Real-time Accurate and User-Friendly Energy Consumption Prediction of Mobile Applications</w:t>
+      </w:r>
+      <w:r>
+        <w:rPr>
+          <w:rFonts w:ascii="Calibri" w:eastAsia="맑은 고딕" w:hAnsi="Calibri" w:cs="Calibri"/>
+          <w:sz w:val="22"/>
+        </w:rPr>
+        <w:br/>
+      </w:r>
+      <w:r>
+        <w:rPr>
+          <w:rFonts w:ascii="Calibri" w:eastAsia="맑은 고딕" w:hAnsi="Calibri" w:cs="Calibri"/>
+          <w:i/>
+          <w:sz w:val="22"/>
+        </w:rPr>
+        <w:t xml:space="preserve">Sera Lee*, </w:t>
+      </w:r>
+      <w:proofErr w:type="spellStart"/>
+      <w:r>
+        <w:rPr>
+          <w:rFonts w:ascii="Calibri" w:eastAsia="맑은 고딕" w:hAnsi="Calibri" w:cs="Calibri"/>
+          <w:i/>
+          <w:sz w:val="22"/>
+        </w:rPr>
+        <w:t>Dae</w:t>
+      </w:r>
+      <w:proofErr w:type="spellEnd"/>
+      <w:r>
+        <w:rPr>
+          <w:rFonts w:ascii="Calibri" w:eastAsia="맑은 고딕" w:hAnsi="Calibri" w:cs="Calibri"/>
+          <w:i/>
+          <w:sz w:val="22"/>
+        </w:rPr>
+        <w:t xml:space="preserve"> R. </w:t>
+      </w:r>
+      <w:proofErr w:type="spellStart"/>
+      <w:r>
+        <w:rPr>
+          <w:rFonts w:ascii="Calibri" w:eastAsia="맑은 고딕" w:hAnsi="Calibri" w:cs="Calibri"/>
+          <w:i/>
+          <w:sz w:val="22"/>
+        </w:rPr>
+        <w:t>Jeong</w:t>
+      </w:r>
+      <w:proofErr w:type="spellEnd"/>
+      <w:r>
+        <w:rPr>
+          <w:rFonts w:ascii="Calibri" w:eastAsia="맑은 고딕" w:hAnsi="Calibri" w:cs="Calibri"/>
+          <w:i/>
+          <w:sz w:val="22"/>
+        </w:rPr>
+        <w:t xml:space="preserve">*, </w:t>
+      </w:r>
+      <w:proofErr w:type="spellStart"/>
+      <w:r>
+        <w:rPr>
+          <w:rFonts w:ascii="Calibri" w:eastAsia="맑은 고딕" w:hAnsi="Calibri" w:cs="Calibri"/>
+          <w:i/>
+          <w:sz w:val="22"/>
+        </w:rPr>
+        <w:t>Junyoung</w:t>
+      </w:r>
+      <w:proofErr w:type="spellEnd"/>
+      <w:r>
+        <w:rPr>
+          <w:rFonts w:ascii="Calibri" w:eastAsia="맑은 고딕" w:hAnsi="Calibri" w:cs="Calibri"/>
+          <w:i/>
+          <w:sz w:val="22"/>
+        </w:rPr>
+        <w:t xml:space="preserve"> Choi, </w:t>
+      </w:r>
+      <w:r>
+        <w:rPr>
+          <w:rFonts w:ascii="Calibri" w:eastAsia="맑은 고딕" w:hAnsi="Calibri" w:cs="Calibri"/>
+          <w:i/>
           <w:sz w:val="22"/>
           <w:u w:val="single"/>
         </w:rPr>
+        <w:t>Jaeheon Kwak</w:t>
+      </w:r>
+      <w:r>
+        <w:rPr>
+          <w:rFonts w:ascii="Calibri" w:eastAsia="맑은 고딕" w:hAnsi="Calibri" w:cs="Calibri"/>
+          <w:i/>
+          <w:sz w:val="22"/>
+        </w:rPr>
+        <w:t xml:space="preserve">, </w:t>
+      </w:r>
+      <w:proofErr w:type="spellStart"/>
+      <w:r>
+        <w:rPr>
+          <w:rFonts w:ascii="Calibri" w:eastAsia="맑은 고딕" w:hAnsi="Calibri" w:cs="Calibri"/>
+          <w:i/>
+          <w:sz w:val="22"/>
+        </w:rPr>
+        <w:t>Seoyun</w:t>
+      </w:r>
+      <w:proofErr w:type="spellEnd"/>
+      <w:r>
+        <w:rPr>
+          <w:rFonts w:ascii="Calibri" w:eastAsia="맑은 고딕" w:hAnsi="Calibri" w:cs="Calibri"/>
+          <w:i/>
+          <w:sz w:val="22"/>
+        </w:rPr>
+        <w:t xml:space="preserve"> son, Jean Y. Song, </w:t>
+      </w:r>
+      <w:proofErr w:type="spellStart"/>
+      <w:r>
+        <w:rPr>
+          <w:rFonts w:ascii="Calibri" w:eastAsia="맑은 고딕" w:hAnsi="Calibri" w:cs="Calibri"/>
+          <w:i/>
+          <w:sz w:val="22"/>
+        </w:rPr>
+        <w:t>Insik</w:t>
+      </w:r>
+      <w:proofErr w:type="spellEnd"/>
+      <w:r>
+        <w:rPr>
+          <w:rFonts w:ascii="Calibri" w:eastAsia="맑은 고딕" w:hAnsi="Calibri" w:cs="Calibri"/>
+          <w:i/>
+          <w:sz w:val="22"/>
+        </w:rPr>
+        <w:t xml:space="preserve"> Shin</w:t>
+      </w:r>
+      <w:r>
+        <w:rPr>
+          <w:rFonts w:ascii="Calibri" w:eastAsia="맑은 고딕" w:hAnsi="Calibri" w:cs="Calibri"/>
+          <w:i/>
+          <w:sz w:val="22"/>
+        </w:rPr>
         <w:br/>
       </w:r>
       <w:r>
         <w:rPr>
           <w:rFonts w:ascii="Calibri" w:eastAsia="맑은 고딕" w:hAnsi="Calibri" w:cs="Calibri"/>
-          <w:i/>
-          <w:sz w:val="22"/>
-          <w:u w:val="single"/>
-        </w:rPr>
-        <w:t>Jaeheon Kwak</w:t>
-      </w:r>
-      <w:r>
-        <w:rPr>
-          <w:rFonts w:ascii="Calibri" w:eastAsia="맑은 고딕" w:hAnsi="Calibri" w:cs="Calibri"/>
-          <w:i/>
-          <w:sz w:val="22"/>
-        </w:rPr>
-        <w:t xml:space="preserve">, </w:t>
-      </w:r>
-      <w:proofErr w:type="spellStart"/>
-      <w:r>
-        <w:rPr>
-          <w:rFonts w:ascii="Calibri" w:eastAsia="맑은 고딕" w:hAnsi="Calibri" w:cs="Calibri"/>
-          <w:i/>
-          <w:sz w:val="22"/>
-        </w:rPr>
-        <w:t>Kyunghoon</w:t>
-      </w:r>
-      <w:proofErr w:type="spellEnd"/>
-      <w:r>
-        <w:rPr>
-          <w:rFonts w:ascii="Calibri" w:eastAsia="맑은 고딕" w:hAnsi="Calibri" w:cs="Calibri"/>
-          <w:i/>
-          <w:sz w:val="22"/>
-        </w:rPr>
-        <w:t xml:space="preserve"> Kim, </w:t>
-      </w:r>
-      <w:proofErr w:type="spellStart"/>
-      <w:r>
-        <w:rPr>
-          <w:rFonts w:ascii="Calibri" w:eastAsia="맑은 고딕" w:hAnsi="Calibri" w:cs="Calibri"/>
-          <w:i/>
-          <w:sz w:val="22"/>
-        </w:rPr>
-        <w:t>Youngmoon</w:t>
-      </w:r>
-      <w:proofErr w:type="spellEnd"/>
-      <w:r>
-        <w:rPr>
-          <w:rFonts w:ascii="Calibri" w:eastAsia="맑은 고딕" w:hAnsi="Calibri" w:cs="Calibri"/>
-          <w:i/>
-          <w:sz w:val="22"/>
-        </w:rPr>
-        <w:t xml:space="preserve"> Lee, </w:t>
-      </w:r>
-      <w:proofErr w:type="spellStart"/>
-      <w:r>
-        <w:rPr>
-          <w:rFonts w:ascii="Calibri" w:eastAsia="맑은 고딕" w:hAnsi="Calibri" w:cs="Calibri"/>
-          <w:i/>
-          <w:sz w:val="22"/>
-        </w:rPr>
-        <w:t>Insik</w:t>
-      </w:r>
-      <w:proofErr w:type="spellEnd"/>
-      <w:r>
-        <w:rPr>
-          <w:rFonts w:ascii="Calibri" w:eastAsia="맑은 고딕" w:hAnsi="Calibri" w:cs="Calibri"/>
-          <w:i/>
-          <w:sz w:val="22"/>
-        </w:rPr>
-        <w:t xml:space="preserve"> Shin, </w:t>
-      </w:r>
-      <w:proofErr w:type="spellStart"/>
-      <w:r>
-        <w:rPr>
-          <w:rFonts w:ascii="Calibri" w:eastAsia="맑은 고딕" w:hAnsi="Calibri" w:cs="Calibri"/>
-          <w:i/>
-          <w:sz w:val="22"/>
-        </w:rPr>
-        <w:t>Jinkyu</w:t>
-      </w:r>
-      <w:proofErr w:type="spellEnd"/>
-      <w:r>
-        <w:rPr>
-          <w:rFonts w:ascii="Calibri" w:eastAsia="맑은 고딕" w:hAnsi="Calibri" w:cs="Calibri"/>
-          <w:i/>
-          <w:sz w:val="22"/>
-        </w:rPr>
-        <w:t xml:space="preserve"> Lee</w:t>
-      </w:r>
-      <w:r>
-        <w:rPr>
-          <w:rFonts w:ascii="Calibri" w:eastAsia="맑은 고딕" w:hAnsi="Calibri" w:cs="Calibri"/>
-          <w:i/>
+          <w:sz w:val="22"/>
+        </w:rPr>
+        <w:t>ACM Symposium on User Interface Software and Technology (</w:t>
+      </w:r>
+      <w:r>
+        <w:rPr>
+          <w:rFonts w:ascii="Calibri" w:eastAsia="맑은 고딕" w:hAnsi="Calibri" w:cs="Calibri"/>
+          <w:b/>
+          <w:sz w:val="22"/>
+        </w:rPr>
+        <w:t>UIST</w:t>
+      </w:r>
+      <w:r>
+        <w:rPr>
+          <w:rFonts w:ascii="Calibri" w:eastAsia="맑은 고딕" w:hAnsi="Calibri" w:cs="Calibri"/>
+          <w:sz w:val="22"/>
+        </w:rPr>
+        <w:t>)</w:t>
+      </w:r>
+      <w:r>
+        <w:rPr>
+          <w:rFonts w:ascii="Calibri" w:eastAsia="맑은 고딕" w:hAnsi="Calibri" w:cs="Calibri"/>
+          <w:sz w:val="22"/>
+        </w:rPr>
+        <w:t>, 2024</w:t>
+      </w:r>
+      <w:r>
+        <w:rPr>
+          <w:rFonts w:ascii="Calibri" w:eastAsia="맑은 고딕" w:hAnsi="Calibri" w:cs="Calibri"/>
           <w:sz w:val="22"/>
         </w:rPr>
         <w:br/>
-      </w:r>
-      <w:r>
-        <w:rPr>
-          <w:rFonts w:ascii="Calibri" w:eastAsia="맑은 고딕" w:hAnsi="Calibri" w:cs="Calibri"/>
-          <w:sz w:val="22"/>
-        </w:rPr>
-        <w:t>Journal of Systems Architecture, 2024</w:t>
-      </w:r>
-      <w:r>
-        <w:rPr>
-          <w:rFonts w:ascii="Calibri" w:eastAsia="맑은 고딕" w:hAnsi="Calibri" w:cs="Calibri"/>
-          <w:sz w:val="22"/>
-        </w:rPr>
-        <w:br/>
-      </w:r>
+        <w:t>* co-first authors</w:t>
+      </w:r>
+    </w:p>
+    <w:p>
+      <w:pPr>
+        <w:pStyle w:val="a5"/>
+        <w:spacing w:after="0" w:line="288" w:lineRule="auto"/>
+        <w:ind w:leftChars="0" w:left="560"/>
+        <w:rPr>
+          <w:rFonts w:ascii="Calibri" w:eastAsia="맑은 고딕" w:hAnsi="Calibri" w:cs="Calibri"/>
+          <w:sz w:val="22"/>
+        </w:rPr>
+      </w:pPr>
     </w:p>
     <w:p>
       <w:pPr>
@@ -3520,240 +3211,124 @@
           <w:sz w:val="22"/>
         </w:rPr>
       </w:pPr>
+      <w:r>
+        <w:rPr>
+          <w:rFonts w:ascii="Calibri" w:eastAsia="맑은 고딕" w:hAnsi="Calibri" w:cs="Calibri"/>
+          <w:sz w:val="22"/>
+        </w:rPr>
+        <w:t>Battery-aging-aware run-time slack management for power-consuming real-time systems</w:t>
+      </w:r>
+      <w:r>
+        <w:rPr>
+          <w:rFonts w:ascii="Calibri" w:eastAsia="맑은 고딕" w:hAnsi="Calibri" w:cs="Calibri"/>
+          <w:sz w:val="22"/>
+          <w:u w:val="single"/>
+        </w:rPr>
+        <w:br/>
+      </w:r>
+      <w:r>
+        <w:rPr>
+          <w:rFonts w:ascii="Calibri" w:eastAsia="맑은 고딕" w:hAnsi="Calibri" w:cs="Calibri"/>
+          <w:i/>
+          <w:sz w:val="22"/>
+          <w:u w:val="single"/>
+        </w:rPr>
+        <w:t>Jaeheon Kwak</w:t>
+      </w:r>
+      <w:r>
+        <w:rPr>
+          <w:rFonts w:ascii="Calibri" w:eastAsia="맑은 고딕" w:hAnsi="Calibri" w:cs="Calibri"/>
+          <w:i/>
+          <w:sz w:val="22"/>
+        </w:rPr>
+        <w:t xml:space="preserve">, </w:t>
+      </w:r>
       <w:proofErr w:type="spellStart"/>
       <w:r>
         <w:rPr>
           <w:rFonts w:ascii="Calibri" w:eastAsia="맑은 고딕" w:hAnsi="Calibri" w:cs="Calibri"/>
-          <w:sz w:val="22"/>
-        </w:rPr>
-        <w:t>MixMax</w:t>
+          <w:i/>
+          <w:sz w:val="22"/>
+        </w:rPr>
+        <w:t>Kyunghoon</w:t>
       </w:r>
       <w:proofErr w:type="spellEnd"/>
       <w:r>
         <w:rPr>
           <w:rFonts w:ascii="Calibri" w:eastAsia="맑은 고딕" w:hAnsi="Calibri" w:cs="Calibri"/>
-          <w:sz w:val="22"/>
-        </w:rPr>
-        <w:t>: Leveraging Heterogeneous Batteries to Alleviate Low Battery Experience for Mobile Users</w:t>
-      </w:r>
-      <w:r>
-        <w:rPr>
-          <w:rFonts w:ascii="Calibri" w:eastAsia="맑은 고딕" w:hAnsi="Calibri" w:cs="Calibri"/>
-          <w:i/>
-          <w:sz w:val="22"/>
-          <w:u w:val="single"/>
+          <w:i/>
+          <w:sz w:val="22"/>
+        </w:rPr>
+        <w:t xml:space="preserve"> Kim, </w:t>
+      </w:r>
+      <w:proofErr w:type="spellStart"/>
+      <w:r>
+        <w:rPr>
+          <w:rFonts w:ascii="Calibri" w:eastAsia="맑은 고딕" w:hAnsi="Calibri" w:cs="Calibri"/>
+          <w:i/>
+          <w:sz w:val="22"/>
+        </w:rPr>
+        <w:t>Youngmoon</w:t>
+      </w:r>
+      <w:proofErr w:type="spellEnd"/>
+      <w:r>
+        <w:rPr>
+          <w:rFonts w:ascii="Calibri" w:eastAsia="맑은 고딕" w:hAnsi="Calibri" w:cs="Calibri"/>
+          <w:i/>
+          <w:sz w:val="22"/>
+        </w:rPr>
+        <w:t xml:space="preserve"> Lee, </w:t>
+      </w:r>
+      <w:proofErr w:type="spellStart"/>
+      <w:r>
+        <w:rPr>
+          <w:rFonts w:ascii="Calibri" w:eastAsia="맑은 고딕" w:hAnsi="Calibri" w:cs="Calibri"/>
+          <w:i/>
+          <w:sz w:val="22"/>
+        </w:rPr>
+        <w:t>Insik</w:t>
+      </w:r>
+      <w:proofErr w:type="spellEnd"/>
+      <w:r>
+        <w:rPr>
+          <w:rFonts w:ascii="Calibri" w:eastAsia="맑은 고딕" w:hAnsi="Calibri" w:cs="Calibri"/>
+          <w:i/>
+          <w:sz w:val="22"/>
+        </w:rPr>
+        <w:t xml:space="preserve"> Shin, </w:t>
+      </w:r>
+      <w:proofErr w:type="spellStart"/>
+      <w:r>
+        <w:rPr>
+          <w:rFonts w:ascii="Calibri" w:eastAsia="맑은 고딕" w:hAnsi="Calibri" w:cs="Calibri"/>
+          <w:i/>
+          <w:sz w:val="22"/>
+        </w:rPr>
+        <w:t>Jinkyu</w:t>
+      </w:r>
+      <w:proofErr w:type="spellEnd"/>
+      <w:r>
+        <w:rPr>
+          <w:rFonts w:ascii="Calibri" w:eastAsia="맑은 고딕" w:hAnsi="Calibri" w:cs="Calibri"/>
+          <w:i/>
+          <w:sz w:val="22"/>
+        </w:rPr>
+        <w:t xml:space="preserve"> Lee</w:t>
+      </w:r>
+      <w:r>
+        <w:rPr>
+          <w:rFonts w:ascii="Calibri" w:eastAsia="맑은 고딕" w:hAnsi="Calibri" w:cs="Calibri"/>
+          <w:i/>
+          <w:sz w:val="22"/>
         </w:rPr>
         <w:br/>
-        <w:t>Jaeheon Kwak</w:t>
-      </w:r>
-      <w:r>
-        <w:rPr>
-          <w:rFonts w:ascii="Calibri" w:eastAsia="맑은 고딕" w:hAnsi="Calibri" w:cs="Calibri"/>
-          <w:i/>
-          <w:sz w:val="22"/>
-        </w:rPr>
-        <w:t xml:space="preserve">, </w:t>
-      </w:r>
-      <w:proofErr w:type="spellStart"/>
-      <w:r>
-        <w:rPr>
-          <w:rFonts w:ascii="Calibri" w:eastAsia="맑은 고딕" w:hAnsi="Calibri" w:cs="Calibri"/>
-          <w:i/>
-          <w:sz w:val="22"/>
-        </w:rPr>
-        <w:t>Sunjae</w:t>
-      </w:r>
-      <w:proofErr w:type="spellEnd"/>
-      <w:r>
-        <w:rPr>
-          <w:rFonts w:ascii="Calibri" w:eastAsia="맑은 고딕" w:hAnsi="Calibri" w:cs="Calibri"/>
-          <w:i/>
-          <w:sz w:val="22"/>
-        </w:rPr>
-        <w:t xml:space="preserve"> Lee, </w:t>
-      </w:r>
-      <w:proofErr w:type="spellStart"/>
-      <w:r>
-        <w:rPr>
-          <w:rFonts w:ascii="Calibri" w:eastAsia="맑은 고딕" w:hAnsi="Calibri" w:cs="Calibri"/>
-          <w:i/>
-          <w:sz w:val="22"/>
-        </w:rPr>
-        <w:t>Dae</w:t>
-      </w:r>
-      <w:proofErr w:type="spellEnd"/>
-      <w:r>
-        <w:rPr>
-          <w:rFonts w:ascii="Calibri" w:eastAsia="맑은 고딕" w:hAnsi="Calibri" w:cs="Calibri"/>
-          <w:i/>
-          <w:sz w:val="22"/>
-        </w:rPr>
-        <w:t xml:space="preserve"> R. </w:t>
-      </w:r>
-      <w:proofErr w:type="spellStart"/>
-      <w:r>
-        <w:rPr>
-          <w:rFonts w:ascii="Calibri" w:eastAsia="맑은 고딕" w:hAnsi="Calibri" w:cs="Calibri"/>
-          <w:i/>
-          <w:sz w:val="22"/>
-        </w:rPr>
-        <w:t>Jeong</w:t>
-      </w:r>
-      <w:proofErr w:type="spellEnd"/>
-      <w:r>
-        <w:rPr>
-          <w:rFonts w:ascii="Calibri" w:eastAsia="맑은 고딕" w:hAnsi="Calibri" w:cs="Calibri"/>
-          <w:i/>
-          <w:sz w:val="22"/>
-        </w:rPr>
-        <w:t xml:space="preserve">, Arjun Kumar, </w:t>
-      </w:r>
-      <w:proofErr w:type="spellStart"/>
-      <w:r>
-        <w:rPr>
-          <w:rFonts w:ascii="Calibri" w:eastAsia="맑은 고딕" w:hAnsi="Calibri" w:cs="Calibri"/>
-          <w:i/>
-          <w:sz w:val="22"/>
-        </w:rPr>
-        <w:t>Dongjae</w:t>
-      </w:r>
-      <w:proofErr w:type="spellEnd"/>
-      <w:r>
-        <w:rPr>
-          <w:rFonts w:ascii="Calibri" w:eastAsia="맑은 고딕" w:hAnsi="Calibri" w:cs="Calibri"/>
-          <w:i/>
-          <w:sz w:val="22"/>
-        </w:rPr>
-        <w:t xml:space="preserve"> Shin, </w:t>
-      </w:r>
-      <w:proofErr w:type="spellStart"/>
-      <w:r>
-        <w:rPr>
-          <w:rFonts w:ascii="Calibri" w:eastAsia="맑은 고딕" w:hAnsi="Calibri" w:cs="Calibri"/>
-          <w:i/>
-          <w:sz w:val="22"/>
-        </w:rPr>
-        <w:t>Ilju</w:t>
-      </w:r>
-      <w:proofErr w:type="spellEnd"/>
-      <w:r>
-        <w:rPr>
-          <w:rFonts w:ascii="Calibri" w:eastAsia="맑은 고딕" w:hAnsi="Calibri" w:cs="Calibri"/>
-          <w:i/>
-          <w:sz w:val="22"/>
-        </w:rPr>
-        <w:t xml:space="preserve"> Kim, </w:t>
-      </w:r>
-      <w:proofErr w:type="spellStart"/>
-      <w:r>
-        <w:rPr>
-          <w:rFonts w:ascii="Calibri" w:eastAsia="맑은 고딕" w:hAnsi="Calibri" w:cs="Calibri"/>
-          <w:i/>
-          <w:sz w:val="22"/>
-        </w:rPr>
-        <w:t>Donghwa</w:t>
-      </w:r>
-      <w:proofErr w:type="spellEnd"/>
-      <w:r>
-        <w:rPr>
-          <w:rFonts w:ascii="Calibri" w:eastAsia="맑은 고딕" w:hAnsi="Calibri" w:cs="Calibri"/>
-          <w:i/>
-          <w:sz w:val="22"/>
-        </w:rPr>
-        <w:t xml:space="preserve"> Shin, </w:t>
-      </w:r>
-      <w:proofErr w:type="spellStart"/>
-      <w:r>
-        <w:rPr>
-          <w:rFonts w:ascii="Calibri" w:eastAsia="맑은 고딕" w:hAnsi="Calibri" w:cs="Calibri"/>
-          <w:i/>
-          <w:sz w:val="22"/>
-        </w:rPr>
-        <w:t>Kilho</w:t>
-      </w:r>
-      <w:proofErr w:type="spellEnd"/>
-      <w:r>
-        <w:rPr>
-          <w:rFonts w:ascii="Calibri" w:eastAsia="맑은 고딕" w:hAnsi="Calibri" w:cs="Calibri"/>
-          <w:i/>
-          <w:sz w:val="22"/>
-        </w:rPr>
-        <w:t xml:space="preserve"> Lee, </w:t>
-      </w:r>
-      <w:proofErr w:type="spellStart"/>
-      <w:r>
-        <w:rPr>
-          <w:rFonts w:ascii="Calibri" w:eastAsia="맑은 고딕" w:hAnsi="Calibri" w:cs="Calibri"/>
-          <w:i/>
-          <w:sz w:val="22"/>
-        </w:rPr>
-        <w:t>Jinkyu</w:t>
-      </w:r>
-      <w:proofErr w:type="spellEnd"/>
-      <w:r>
-        <w:rPr>
-          <w:rFonts w:ascii="Calibri" w:eastAsia="맑은 고딕" w:hAnsi="Calibri" w:cs="Calibri"/>
-          <w:i/>
-          <w:sz w:val="22"/>
-        </w:rPr>
-        <w:t xml:space="preserve"> Lee, and </w:t>
-      </w:r>
-      <w:proofErr w:type="spellStart"/>
-      <w:r>
-        <w:rPr>
-          <w:rFonts w:ascii="Calibri" w:eastAsia="맑은 고딕" w:hAnsi="Calibri" w:cs="Calibri"/>
-          <w:i/>
-          <w:sz w:val="22"/>
-        </w:rPr>
-        <w:t>Insik</w:t>
-      </w:r>
-      <w:proofErr w:type="spellEnd"/>
-      <w:r>
-        <w:rPr>
-          <w:rFonts w:ascii="Calibri" w:eastAsia="맑은 고딕" w:hAnsi="Calibri" w:cs="Calibri"/>
-          <w:i/>
-          <w:sz w:val="22"/>
-        </w:rPr>
-        <w:t xml:space="preserve"> Shin</w:t>
-      </w:r>
-      <w:r>
-        <w:rPr>
-          <w:rFonts w:ascii="Calibri" w:eastAsia="맑은 고딕" w:hAnsi="Calibri" w:cs="Calibri"/>
-          <w:i/>
-          <w:sz w:val="22"/>
-        </w:rPr>
-        <w:br/>
-      </w:r>
-      <w:r>
-        <w:rPr>
-          <w:rFonts w:ascii="Calibri" w:eastAsia="맑은 고딕" w:hAnsi="Calibri" w:cs="Calibri"/>
-          <w:sz w:val="22"/>
-        </w:rPr>
-        <w:t>ACM International Conference on Mobile Systems, Applications, and Services (</w:t>
-      </w:r>
-      <w:proofErr w:type="spellStart"/>
-      <w:r>
-        <w:rPr>
-          <w:rFonts w:ascii="Calibri" w:eastAsia="맑은 고딕" w:hAnsi="Calibri" w:cs="Calibri"/>
-          <w:b/>
-          <w:sz w:val="22"/>
-        </w:rPr>
-        <w:t>MobiSys</w:t>
-      </w:r>
-      <w:proofErr w:type="spellEnd"/>
-      <w:r>
-        <w:rPr>
-          <w:rFonts w:ascii="Calibri" w:eastAsia="맑은 고딕" w:hAnsi="Calibri" w:cs="Calibri"/>
-          <w:sz w:val="22"/>
-        </w:rPr>
-        <w:t>),</w:t>
-      </w:r>
-      <w:r>
-        <w:rPr>
-          <w:rFonts w:ascii="Calibri" w:eastAsia="맑은 고딕" w:hAnsi="Calibri" w:cs="Calibri"/>
-          <w:sz w:val="22"/>
-        </w:rPr>
-        <w:t xml:space="preserve"> 2023</w:t>
+      </w:r>
+      <w:r>
+        <w:rPr>
+          <w:rFonts w:ascii="Calibri" w:eastAsia="맑은 고딕" w:hAnsi="Calibri" w:cs="Calibri"/>
+          <w:sz w:val="22"/>
+        </w:rPr>
+        <w:t>Journal of Systems Architecture, 2024</w:t>
       </w:r>
       <w:r>
         <w:rPr>
@@ -3777,27 +3352,30 @@
           <w:sz w:val="22"/>
         </w:rPr>
       </w:pPr>
-      <w:r>
-        <w:rPr>
-          <w:rFonts w:ascii="Calibri" w:eastAsia="맑은 고딕" w:hAnsi="Calibri" w:cs="Calibri"/>
-          <w:sz w:val="22"/>
-        </w:rPr>
-        <w:t>Battery aging deceleration for power-consuming real-time systems</w:t>
-      </w:r>
-      <w:r>
-        <w:rPr>
-          <w:rFonts w:ascii="Calibri" w:eastAsia="맑은 고딕" w:hAnsi="Calibri" w:cs="Calibri"/>
-          <w:sz w:val="22"/>
+      <w:proofErr w:type="spellStart"/>
+      <w:r>
+        <w:rPr>
+          <w:rFonts w:ascii="Calibri" w:eastAsia="맑은 고딕" w:hAnsi="Calibri" w:cs="Calibri"/>
+          <w:sz w:val="22"/>
+        </w:rPr>
+        <w:t>MixMax</w:t>
+      </w:r>
+      <w:proofErr w:type="spellEnd"/>
+      <w:r>
+        <w:rPr>
+          <w:rFonts w:ascii="Calibri" w:eastAsia="맑은 고딕" w:hAnsi="Calibri" w:cs="Calibri"/>
+          <w:sz w:val="22"/>
+        </w:rPr>
+        <w:t>: Leveraging Heterogeneous Batteries to Alleviate Low Battery Experience for Mobile Users</w:t>
+      </w:r>
+      <w:r>
+        <w:rPr>
+          <w:rFonts w:ascii="Calibri" w:eastAsia="맑은 고딕" w:hAnsi="Calibri" w:cs="Calibri"/>
+          <w:i/>
+          <w:sz w:val="22"/>
+          <w:u w:val="single"/>
         </w:rPr>
         <w:br/>
-      </w:r>
-      <w:r>
-        <w:rPr>
-          <w:rFonts w:ascii="Calibri" w:eastAsia="맑은 고딕" w:hAnsi="Calibri" w:cs="Calibri"/>
-          <w:i/>
-          <w:sz w:val="22"/>
-          <w:u w:val="single"/>
-        </w:rPr>
         <w:t>Jaeheon Kwak</w:t>
       </w:r>
       <w:r>
@@ -3815,6 +3393,114 @@
           <w:i/>
           <w:sz w:val="22"/>
         </w:rPr>
+        <w:t>Sunjae</w:t>
+      </w:r>
+      <w:proofErr w:type="spellEnd"/>
+      <w:r>
+        <w:rPr>
+          <w:rFonts w:ascii="Calibri" w:eastAsia="맑은 고딕" w:hAnsi="Calibri" w:cs="Calibri"/>
+          <w:i/>
+          <w:sz w:val="22"/>
+        </w:rPr>
+        <w:t xml:space="preserve"> Lee, </w:t>
+      </w:r>
+      <w:proofErr w:type="spellStart"/>
+      <w:r>
+        <w:rPr>
+          <w:rFonts w:ascii="Calibri" w:eastAsia="맑은 고딕" w:hAnsi="Calibri" w:cs="Calibri"/>
+          <w:i/>
+          <w:sz w:val="22"/>
+        </w:rPr>
+        <w:t>Dae</w:t>
+      </w:r>
+      <w:proofErr w:type="spellEnd"/>
+      <w:r>
+        <w:rPr>
+          <w:rFonts w:ascii="Calibri" w:eastAsia="맑은 고딕" w:hAnsi="Calibri" w:cs="Calibri"/>
+          <w:i/>
+          <w:sz w:val="22"/>
+        </w:rPr>
+        <w:t xml:space="preserve"> R. </w:t>
+      </w:r>
+      <w:proofErr w:type="spellStart"/>
+      <w:r>
+        <w:rPr>
+          <w:rFonts w:ascii="Calibri" w:eastAsia="맑은 고딕" w:hAnsi="Calibri" w:cs="Calibri"/>
+          <w:i/>
+          <w:sz w:val="22"/>
+        </w:rPr>
+        <w:t>Jeong</w:t>
+      </w:r>
+      <w:proofErr w:type="spellEnd"/>
+      <w:r>
+        <w:rPr>
+          <w:rFonts w:ascii="Calibri" w:eastAsia="맑은 고딕" w:hAnsi="Calibri" w:cs="Calibri"/>
+          <w:i/>
+          <w:sz w:val="22"/>
+        </w:rPr>
+        <w:t xml:space="preserve">, Arjun Kumar, </w:t>
+      </w:r>
+      <w:proofErr w:type="spellStart"/>
+      <w:r>
+        <w:rPr>
+          <w:rFonts w:ascii="Calibri" w:eastAsia="맑은 고딕" w:hAnsi="Calibri" w:cs="Calibri"/>
+          <w:i/>
+          <w:sz w:val="22"/>
+        </w:rPr>
+        <w:t>Dongjae</w:t>
+      </w:r>
+      <w:proofErr w:type="spellEnd"/>
+      <w:r>
+        <w:rPr>
+          <w:rFonts w:ascii="Calibri" w:eastAsia="맑은 고딕" w:hAnsi="Calibri" w:cs="Calibri"/>
+          <w:i/>
+          <w:sz w:val="22"/>
+        </w:rPr>
+        <w:t xml:space="preserve"> Shin, </w:t>
+      </w:r>
+      <w:proofErr w:type="spellStart"/>
+      <w:r>
+        <w:rPr>
+          <w:rFonts w:ascii="Calibri" w:eastAsia="맑은 고딕" w:hAnsi="Calibri" w:cs="Calibri"/>
+          <w:i/>
+          <w:sz w:val="22"/>
+        </w:rPr>
+        <w:t>Ilju</w:t>
+      </w:r>
+      <w:proofErr w:type="spellEnd"/>
+      <w:r>
+        <w:rPr>
+          <w:rFonts w:ascii="Calibri" w:eastAsia="맑은 고딕" w:hAnsi="Calibri" w:cs="Calibri"/>
+          <w:i/>
+          <w:sz w:val="22"/>
+        </w:rPr>
+        <w:t xml:space="preserve"> Kim, </w:t>
+      </w:r>
+      <w:proofErr w:type="spellStart"/>
+      <w:r>
+        <w:rPr>
+          <w:rFonts w:ascii="Calibri" w:eastAsia="맑은 고딕" w:hAnsi="Calibri" w:cs="Calibri"/>
+          <w:i/>
+          <w:sz w:val="22"/>
+        </w:rPr>
+        <w:t>Donghwa</w:t>
+      </w:r>
+      <w:proofErr w:type="spellEnd"/>
+      <w:r>
+        <w:rPr>
+          <w:rFonts w:ascii="Calibri" w:eastAsia="맑은 고딕" w:hAnsi="Calibri" w:cs="Calibri"/>
+          <w:i/>
+          <w:sz w:val="22"/>
+        </w:rPr>
+        <w:t xml:space="preserve"> Shin, </w:t>
+      </w:r>
+      <w:proofErr w:type="spellStart"/>
+      <w:r>
+        <w:rPr>
+          <w:rFonts w:ascii="Calibri" w:eastAsia="맑은 고딕" w:hAnsi="Calibri" w:cs="Calibri"/>
+          <w:i/>
+          <w:sz w:val="22"/>
+        </w:rPr>
         <w:t>Kilho</w:t>
       </w:r>
       <w:proofErr w:type="spellEnd"/>
@@ -3833,7 +3519,7 @@
           <w:i/>
           <w:sz w:val="22"/>
         </w:rPr>
-        <w:t>Taehee</w:t>
+        <w:t>Jinkyu</w:t>
       </w:r>
       <w:proofErr w:type="spellEnd"/>
       <w:r>
@@ -3842,7 +3528,7 @@
           <w:i/>
           <w:sz w:val="22"/>
         </w:rPr>
-        <w:t xml:space="preserve"> Kim, </w:t>
+        <w:t xml:space="preserve"> Lee, and </w:t>
       </w:r>
       <w:proofErr w:type="spellStart"/>
       <w:r>
@@ -3851,7 +3537,7 @@
           <w:i/>
           <w:sz w:val="22"/>
         </w:rPr>
-        <w:t>Jinkyu</w:t>
+        <w:t>Insik</w:t>
       </w:r>
       <w:proofErr w:type="spellEnd"/>
       <w:r>
@@ -3860,68 +3546,46 @@
           <w:i/>
           <w:sz w:val="22"/>
         </w:rPr>
-        <w:t xml:space="preserve"> Lee and </w:t>
+        <w:t xml:space="preserve"> Shin</w:t>
+      </w:r>
+      <w:r>
+        <w:rPr>
+          <w:rFonts w:ascii="Calibri" w:eastAsia="맑은 고딕" w:hAnsi="Calibri" w:cs="Calibri"/>
+          <w:i/>
+          <w:sz w:val="22"/>
+        </w:rPr>
+        <w:br/>
+      </w:r>
+      <w:r>
+        <w:rPr>
+          <w:rFonts w:ascii="Calibri" w:eastAsia="맑은 고딕" w:hAnsi="Calibri" w:cs="Calibri"/>
+          <w:sz w:val="22"/>
+        </w:rPr>
+        <w:t>ACM International Conference on Mobile Systems, Applications, and Services (</w:t>
       </w:r>
       <w:proofErr w:type="spellStart"/>
       <w:r>
         <w:rPr>
           <w:rFonts w:ascii="Calibri" w:eastAsia="맑은 고딕" w:hAnsi="Calibri" w:cs="Calibri"/>
-          <w:i/>
-          <w:sz w:val="22"/>
-        </w:rPr>
-        <w:t>Insik</w:t>
+          <w:b/>
+          <w:sz w:val="22"/>
+        </w:rPr>
+        <w:t>MobiSys</w:t>
       </w:r>
       <w:proofErr w:type="spellEnd"/>
       <w:r>
         <w:rPr>
           <w:rFonts w:ascii="Calibri" w:eastAsia="맑은 고딕" w:hAnsi="Calibri" w:cs="Calibri"/>
-          <w:i/>
-          <w:sz w:val="22"/>
-        </w:rPr>
-        <w:t xml:space="preserve"> Shin</w:t>
-      </w:r>
-      <w:r>
-        <w:rPr>
-          <w:rFonts w:ascii="Calibri" w:eastAsia="맑은 고딕" w:hAnsi="Calibri" w:cs="Calibri"/>
-          <w:i/>
-          <w:sz w:val="22"/>
-        </w:rPr>
-        <w:br/>
-      </w:r>
-      <w:r>
-        <w:rPr>
-          <w:rFonts w:ascii="Calibri" w:hAnsi="Calibri" w:cs="Calibri"/>
-          <w:color w:val="222222"/>
-          <w:sz w:val="22"/>
-          <w:shd w:val="clear" w:color="auto" w:fill="FFFFFF"/>
-        </w:rPr>
-        <w:t>IEEE Real-Time Systems Symposium (</w:t>
-      </w:r>
-      <w:r>
-        <w:rPr>
-          <w:rFonts w:ascii="Calibri" w:hAnsi="Calibri" w:cs="Calibri"/>
-          <w:b/>
-          <w:color w:val="222222"/>
-          <w:sz w:val="22"/>
-          <w:shd w:val="clear" w:color="auto" w:fill="FFFFFF"/>
-        </w:rPr>
-        <w:t>RTSS</w:t>
-      </w:r>
-      <w:r>
-        <w:rPr>
-          <w:rFonts w:ascii="Calibri" w:hAnsi="Calibri" w:cs="Calibri"/>
-          <w:color w:val="222222"/>
-          <w:sz w:val="22"/>
-          <w:shd w:val="clear" w:color="auto" w:fill="FFFFFF"/>
-        </w:rPr>
-        <w:t xml:space="preserve">), </w:t>
-      </w:r>
-      <w:r>
-        <w:rPr>
-          <w:rFonts w:ascii="Calibri" w:eastAsia="맑은 고딕" w:hAnsi="Calibri" w:cs="Calibri"/>
-          <w:sz w:val="22"/>
-        </w:rPr>
-        <w:t>2019</w:t>
+          <w:sz w:val="22"/>
+        </w:rPr>
+        <w:t>),</w:t>
+      </w:r>
+      <w:r>
+        <w:rPr>
+          <w:rFonts w:ascii="Calibri" w:eastAsia="맑은 고딕" w:hAnsi="Calibri" w:cs="Calibri"/>
+          <w:sz w:val="22"/>
+        </w:rPr>
+        <w:t xml:space="preserve"> 2023</w:t>
       </w:r>
       <w:r>
         <w:rPr>
@@ -3950,6 +3614,7 @@
           <w:rFonts w:ascii="Calibri" w:eastAsia="맑은 고딕" w:hAnsi="Calibri" w:cs="Calibri"/>
           <w:sz w:val="22"/>
         </w:rPr>
+        <w:lastRenderedPageBreak/>
         <w:t>Non-preemptive real-time multiprocessor scheduling beyond work-conserving</w:t>
       </w:r>
       <w:r>
@@ -4074,6 +3739,178 @@
           <w:shd w:val="clear" w:color="auto" w:fill="FFFFFF"/>
         </w:rPr>
         <w:t>), 2020</w:t>
+      </w:r>
+    </w:p>
+    <w:p>
+      <w:pPr>
+        <w:pStyle w:val="a5"/>
+        <w:spacing w:after="0" w:line="288" w:lineRule="auto"/>
+        <w:ind w:leftChars="0" w:left="560"/>
+        <w:rPr>
+          <w:rFonts w:ascii="Calibri" w:eastAsia="맑은 고딕" w:hAnsi="Calibri" w:cs="Calibri"/>
+          <w:sz w:val="22"/>
+        </w:rPr>
+      </w:pPr>
+    </w:p>
+    <w:p>
+      <w:pPr>
+        <w:pStyle w:val="a5"/>
+        <w:numPr>
+          <w:ilvl w:val="0"/>
+          <w:numId w:val="9"/>
+        </w:numPr>
+        <w:spacing w:after="0" w:line="288" w:lineRule="auto"/>
+        <w:ind w:leftChars="100" w:left="560"/>
+        <w:rPr>
+          <w:rFonts w:ascii="Calibri" w:eastAsia="맑은 고딕" w:hAnsi="Calibri" w:cs="Calibri"/>
+          <w:sz w:val="22"/>
+        </w:rPr>
+      </w:pPr>
+      <w:r>
+        <w:rPr>
+          <w:rFonts w:ascii="Calibri" w:eastAsia="맑은 고딕" w:hAnsi="Calibri" w:cs="Calibri"/>
+          <w:sz w:val="22"/>
+        </w:rPr>
+        <w:t>Battery aging deceleration for power-consuming real-time systems</w:t>
+      </w:r>
+      <w:r>
+        <w:rPr>
+          <w:rFonts w:ascii="Calibri" w:eastAsia="맑은 고딕" w:hAnsi="Calibri" w:cs="Calibri"/>
+          <w:sz w:val="22"/>
+        </w:rPr>
+        <w:br/>
+      </w:r>
+      <w:r>
+        <w:rPr>
+          <w:rFonts w:ascii="Calibri" w:eastAsia="맑은 고딕" w:hAnsi="Calibri" w:cs="Calibri"/>
+          <w:i/>
+          <w:sz w:val="22"/>
+          <w:u w:val="single"/>
+        </w:rPr>
+        <w:t>Jaeheon Kwak</w:t>
+      </w:r>
+      <w:r>
+        <w:rPr>
+          <w:rFonts w:ascii="Calibri" w:eastAsia="맑은 고딕" w:hAnsi="Calibri" w:cs="Calibri"/>
+          <w:i/>
+          <w:sz w:val="22"/>
+        </w:rPr>
+        <w:t xml:space="preserve">, </w:t>
+      </w:r>
+      <w:proofErr w:type="spellStart"/>
+      <w:r>
+        <w:rPr>
+          <w:rFonts w:ascii="Calibri" w:eastAsia="맑은 고딕" w:hAnsi="Calibri" w:cs="Calibri"/>
+          <w:i/>
+          <w:sz w:val="22"/>
+        </w:rPr>
+        <w:t>Kilho</w:t>
+      </w:r>
+      <w:proofErr w:type="spellEnd"/>
+      <w:r>
+        <w:rPr>
+          <w:rFonts w:ascii="Calibri" w:eastAsia="맑은 고딕" w:hAnsi="Calibri" w:cs="Calibri"/>
+          <w:i/>
+          <w:sz w:val="22"/>
+        </w:rPr>
+        <w:t xml:space="preserve"> Lee, </w:t>
+      </w:r>
+      <w:proofErr w:type="spellStart"/>
+      <w:r>
+        <w:rPr>
+          <w:rFonts w:ascii="Calibri" w:eastAsia="맑은 고딕" w:hAnsi="Calibri" w:cs="Calibri"/>
+          <w:i/>
+          <w:sz w:val="22"/>
+        </w:rPr>
+        <w:t>Taehee</w:t>
+      </w:r>
+      <w:proofErr w:type="spellEnd"/>
+      <w:r>
+        <w:rPr>
+          <w:rFonts w:ascii="Calibri" w:eastAsia="맑은 고딕" w:hAnsi="Calibri" w:cs="Calibri"/>
+          <w:i/>
+          <w:sz w:val="22"/>
+        </w:rPr>
+        <w:t xml:space="preserve"> Kim, </w:t>
+      </w:r>
+      <w:proofErr w:type="spellStart"/>
+      <w:r>
+        <w:rPr>
+          <w:rFonts w:ascii="Calibri" w:eastAsia="맑은 고딕" w:hAnsi="Calibri" w:cs="Calibri"/>
+          <w:i/>
+          <w:sz w:val="22"/>
+        </w:rPr>
+        <w:t>Jinkyu</w:t>
+      </w:r>
+      <w:proofErr w:type="spellEnd"/>
+      <w:r>
+        <w:rPr>
+          <w:rFonts w:ascii="Calibri" w:eastAsia="맑은 고딕" w:hAnsi="Calibri" w:cs="Calibri"/>
+          <w:i/>
+          <w:sz w:val="22"/>
+        </w:rPr>
+        <w:t xml:space="preserve"> Lee and </w:t>
+      </w:r>
+      <w:proofErr w:type="spellStart"/>
+      <w:r>
+        <w:rPr>
+          <w:rFonts w:ascii="Calibri" w:eastAsia="맑은 고딕" w:hAnsi="Calibri" w:cs="Calibri"/>
+          <w:i/>
+          <w:sz w:val="22"/>
+        </w:rPr>
+        <w:t>Insik</w:t>
+      </w:r>
+      <w:proofErr w:type="spellEnd"/>
+      <w:r>
+        <w:rPr>
+          <w:rFonts w:ascii="Calibri" w:eastAsia="맑은 고딕" w:hAnsi="Calibri" w:cs="Calibri"/>
+          <w:i/>
+          <w:sz w:val="22"/>
+        </w:rPr>
+        <w:t xml:space="preserve"> Shin</w:t>
+      </w:r>
+      <w:r>
+        <w:rPr>
+          <w:rFonts w:ascii="Calibri" w:eastAsia="맑은 고딕" w:hAnsi="Calibri" w:cs="Calibri"/>
+          <w:i/>
+          <w:sz w:val="22"/>
+        </w:rPr>
+        <w:br/>
+      </w:r>
+      <w:r>
+        <w:rPr>
+          <w:rFonts w:ascii="Calibri" w:hAnsi="Calibri" w:cs="Calibri"/>
+          <w:color w:val="222222"/>
+          <w:sz w:val="22"/>
+          <w:shd w:val="clear" w:color="auto" w:fill="FFFFFF"/>
+        </w:rPr>
+        <w:t>IEEE Real-Time Systems Symposium (</w:t>
+      </w:r>
+      <w:r>
+        <w:rPr>
+          <w:rFonts w:ascii="Calibri" w:hAnsi="Calibri" w:cs="Calibri"/>
+          <w:b/>
+          <w:color w:val="222222"/>
+          <w:sz w:val="22"/>
+          <w:shd w:val="clear" w:color="auto" w:fill="FFFFFF"/>
+        </w:rPr>
+        <w:t>RTSS</w:t>
+      </w:r>
+      <w:r>
+        <w:rPr>
+          <w:rFonts w:ascii="Calibri" w:hAnsi="Calibri" w:cs="Calibri"/>
+          <w:color w:val="222222"/>
+          <w:sz w:val="22"/>
+          <w:shd w:val="clear" w:color="auto" w:fill="FFFFFF"/>
+        </w:rPr>
+        <w:t xml:space="preserve">), </w:t>
+      </w:r>
+      <w:r>
+        <w:rPr>
+          <w:rFonts w:ascii="Calibri" w:eastAsia="맑은 고딕" w:hAnsi="Calibri" w:cs="Calibri"/>
+          <w:sz w:val="22"/>
+        </w:rPr>
+        <w:t>2019</w:t>
       </w:r>
       <w:r>
         <w:rPr>
@@ -6483,7 +6320,7 @@
 </file>
 
 <file path=customXml/itemProps1.xml><?xml version="1.0" encoding="utf-8"?>
-<ds:datastoreItem xmlns:ds="http://schemas.openxmlformats.org/officeDocument/2006/customXml" ds:itemID="{5AA1C157-6037-4A55-9263-024AB14693B8}">
+<ds:datastoreItem xmlns:ds="http://schemas.openxmlformats.org/officeDocument/2006/customXml" ds:itemID="{33FFA0AE-A985-4222-81C0-23938FAED069}">
   <ds:schemaRefs>
     <ds:schemaRef ds:uri="http://schemas.openxmlformats.org/officeDocument/2006/bibliography"/>
   </ds:schemaRefs>

</xml_diff>